<commit_message>
Increasing slide font sizes (partial)
</commit_message>
<xml_diff>
--- a/Narrative.docx
+++ b/Narrative.docx
@@ -148,294 +148,326 @@
     </w:p>
     <w:p>
       <w:r>
-        <w:t xml:space="preserve">This story begins </w:t>
+        <w:t xml:space="preserve">This story begins 8 years ago when I had just joined my current employer. We were in the middle of our agile transformation and everyone was super excited about having “user stories” instead of “requirements” and “story points” instead of “estimates”. In the midst of all that agile euphoria, we decided to require tests for 70% of the code in </w:t>
+      </w:r>
+      <w:r>
+        <w:t>this new project.</w:t>
+      </w:r>
+    </w:p>
+    <w:p>
+      <w:r>
+        <w:t>I don’t remember why we picked 70% exactly, but the general idea was that 100% coverage seemed unreasonable and that we thought it was a good starting point to have this soft, comforting safety blanket of tests wrapped around the most important 70% of our code.</w:t>
+      </w:r>
+    </w:p>
+    <w:p>
+      <w:r>
+        <w:t>The project starts out great, everyone</w:t>
+      </w:r>
+      <w:r>
+        <w:t xml:space="preserve">’s </w:t>
+      </w:r>
+      <w:r>
+        <w:t xml:space="preserve">writing tests and shipping features and things are going pretty good. But a few months later, after the code had started to get a little complex and we’d started revisiting features to add new functionality, </w:t>
+      </w:r>
+      <w:r>
+        <w:t xml:space="preserve">I began to realize that something was wrong with our tests. </w:t>
+      </w:r>
+      <w:r>
+        <w:t xml:space="preserve">I’d really </w:t>
+      </w:r>
+      <w:proofErr w:type="spellStart"/>
+      <w:r>
+        <w:t>shotgunned</w:t>
+      </w:r>
+      <w:proofErr w:type="spellEnd"/>
+      <w:r>
+        <w:t xml:space="preserve"> the </w:t>
+      </w:r>
+      <w:proofErr w:type="gramStart"/>
+      <w:r>
+        <w:t>Agile</w:t>
+      </w:r>
+      <w:proofErr w:type="gramEnd"/>
+      <w:r>
+        <w:t xml:space="preserve"> </w:t>
+      </w:r>
+      <w:proofErr w:type="spellStart"/>
+      <w:r>
+        <w:t>kool-aid</w:t>
+      </w:r>
+      <w:proofErr w:type="spellEnd"/>
+      <w:r>
+        <w:t xml:space="preserve"> and was expecting this transformational impact from testing, but the tests just weren’t </w:t>
+      </w:r>
+      <w:r>
+        <w:t xml:space="preserve">delivering </w:t>
+      </w:r>
+      <w:r>
+        <w:t>that value.</w:t>
+      </w:r>
+    </w:p>
+    <w:p>
+      <w:r>
+        <w:lastRenderedPageBreak/>
+        <w:t xml:space="preserve">The first problem that I identified was </w:t>
+      </w:r>
+      <w:r>
+        <w:t xml:space="preserve">that despite our 70% test coverage requirement, many important tests were missing. It turns out that </w:t>
+      </w:r>
+      <w:r>
+        <w:t>as the code got more and more complex it got harder and harder to write and maintain tests.</w:t>
+      </w:r>
+      <w:r>
+        <w:t xml:space="preserve"> </w:t>
+      </w:r>
+      <w:r>
+        <w:t xml:space="preserve">So </w:t>
+      </w:r>
+      <w:r>
+        <w:t xml:space="preserve">rather than testing the </w:t>
+      </w:r>
+      <w:r>
+        <w:rPr>
+          <w:i/>
+        </w:rPr>
+        <w:t xml:space="preserve">most important </w:t>
+      </w:r>
+      <w:r>
+        <w:t xml:space="preserve">70% of the code, developers </w:t>
+      </w:r>
+      <w:r>
+        <w:t xml:space="preserve">ended up testing </w:t>
+      </w:r>
+      <w:r>
+        <w:t xml:space="preserve">the </w:t>
+      </w:r>
+      <w:r>
+        <w:rPr>
+          <w:i/>
+        </w:rPr>
+        <w:t>70% that was easiest to test</w:t>
+      </w:r>
+      <w:r>
+        <w:t xml:space="preserve">. And as you can imagine, that left a lot of </w:t>
+      </w:r>
+      <w:r>
+        <w:t xml:space="preserve">important </w:t>
+      </w:r>
+      <w:r>
+        <w:t>code uncovered</w:t>
+      </w:r>
+      <w:r>
+        <w:t>.</w:t>
+      </w:r>
+    </w:p>
+    <w:p>
+      <w:r>
+        <w:t xml:space="preserve">The second problem was that </w:t>
+      </w:r>
+      <w:r>
+        <w:t xml:space="preserve">the </w:t>
+      </w:r>
+      <w:r>
+        <w:t xml:space="preserve">tests that </w:t>
+      </w:r>
+      <w:r>
+        <w:rPr>
+          <w:i/>
+        </w:rPr>
+        <w:t xml:space="preserve">did </w:t>
+      </w:r>
+      <w:r>
+        <w:t xml:space="preserve">get written </w:t>
+      </w:r>
+      <w:r>
+        <w:t xml:space="preserve">were a nightmare. </w:t>
+      </w:r>
+      <w:r>
+        <w:t xml:space="preserve">In one particular case I needed to make a minor adjustment to a feature. The feature itself was complex, but the new change was simple and I didn’t think it would take much time. Before writing any new code, however, I wanted to learn more about how the feature currently worked and I wanted to write a failing test. So I opened up the file containing the tests and my heart sank when I saw this:  </w:t>
+      </w:r>
+    </w:p>
+    <w:p>
+      <w:pPr>
+        <w:rPr>
+          <w:b/>
+        </w:rPr>
+      </w:pPr>
+      <w:r>
+        <w:rPr>
+          <w:b/>
+        </w:rPr>
+        <w:t>(</w:t>
+      </w:r>
+      <w:proofErr w:type="gramStart"/>
+      <w:r>
+        <w:rPr>
+          <w:b/>
+        </w:rPr>
+        <w:t>click</w:t>
+      </w:r>
+      <w:proofErr w:type="gramEnd"/>
+      <w:r>
+        <w:rPr>
+          <w:b/>
+        </w:rPr>
+        <w:t xml:space="preserve"> – code sample</w:t>
+      </w:r>
+      <w:r>
+        <w:rPr>
+          <w:b/>
+        </w:rPr>
+        <w:t>)</w:t>
+      </w:r>
+    </w:p>
+    <w:p>
+      <w:proofErr w:type="gramStart"/>
+      <w:r>
+        <w:t>and</w:t>
+      </w:r>
+      <w:proofErr w:type="gramEnd"/>
+      <w:r>
+        <w:t xml:space="preserve"> this…. </w:t>
+      </w:r>
+    </w:p>
+    <w:p>
+      <w:r>
+        <w:t>(</w:t>
+      </w:r>
+      <w:proofErr w:type="gramStart"/>
+      <w:r>
+        <w:t>click</w:t>
+      </w:r>
+      <w:proofErr w:type="gramEnd"/>
+      <w:r>
+        <w:t>)</w:t>
+      </w:r>
+    </w:p>
+    <w:p>
+      <w:r>
+        <w:t>And this.</w:t>
+      </w:r>
+    </w:p>
+    <w:p>
+      <w:r>
+        <w:t xml:space="preserve">That’s </w:t>
+      </w:r>
+    </w:p>
+    <w:p>
+      <w:r>
+        <w:t>(</w:t>
+      </w:r>
+      <w:proofErr w:type="gramStart"/>
+      <w:r>
+        <w:t>click</w:t>
+      </w:r>
+      <w:proofErr w:type="gramEnd"/>
+      <w:r>
+        <w:t xml:space="preserve">) </w:t>
+      </w:r>
+      <w:r>
+        <w:t xml:space="preserve">29 string, integer and Boolean values being initialized, </w:t>
+      </w:r>
+    </w:p>
+    <w:p>
+      <w:r>
+        <w:t>(</w:t>
+      </w:r>
+      <w:proofErr w:type="gramStart"/>
+      <w:r>
+        <w:t>click</w:t>
+      </w:r>
+      <w:proofErr w:type="gramEnd"/>
+      <w:r>
+        <w:t xml:space="preserve">) </w:t>
+      </w:r>
+      <w:r>
+        <w:t xml:space="preserve">7 different objects being created and </w:t>
+      </w:r>
+    </w:p>
+    <w:p>
+      <w:r>
+        <w:t>(</w:t>
+      </w:r>
+      <w:proofErr w:type="gramStart"/>
+      <w:r>
+        <w:t>click</w:t>
+      </w:r>
+      <w:proofErr w:type="gramEnd"/>
+      <w:r>
+        <w:t xml:space="preserve">) </w:t>
+      </w:r>
+      <w:r>
+        <w:t xml:space="preserve">75 lines of code to understand. </w:t>
+      </w:r>
+    </w:p>
+    <w:p>
+      <w:r>
+        <w:t>(</w:t>
+      </w:r>
+      <w:proofErr w:type="gramStart"/>
+      <w:r>
+        <w:t>click</w:t>
+      </w:r>
+      <w:proofErr w:type="gramEnd"/>
+      <w:r>
+        <w:t xml:space="preserve">) </w:t>
+      </w:r>
+      <w:r>
+        <w:t xml:space="preserve">CRAP! And even worse, this is just the SHARED setup code for the test suite! Each individual test </w:t>
+      </w:r>
+      <w:r>
+        <w:t xml:space="preserve">in the suite </w:t>
+      </w:r>
+      <w:r>
+        <w:t>had more code like this, and each test depended on different portions of this mess.</w:t>
+      </w:r>
+    </w:p>
+    <w:p>
+      <w:r>
+        <w:t>It became clear that even though my change was simple,</w:t>
+      </w:r>
+      <w:r>
+        <w:t xml:space="preserve"> even just</w:t>
+      </w:r>
+      <w:r>
+        <w:t xml:space="preserve"> modifying the existing tests would be</w:t>
+      </w:r>
+      <w:r>
+        <w:t xml:space="preserve"> difficult, let alone adding new ones</w:t>
+      </w:r>
+      <w:r>
+        <w:t>. I went back to the team, increased my estimate, and spent way more time than should have been necessary implementing that change.</w:t>
+      </w:r>
+    </w:p>
+    <w:p>
+      <w:r>
+        <w:t>And this is not an isolated case! We have thousands of tests in our projects and we spen</w:t>
+      </w:r>
+      <w:r>
+        <w:t>d</w:t>
+      </w:r>
+      <w:r>
+        <w:t xml:space="preserve"> countless hours reading those tests and trying to make sense of stuff like this.</w:t>
+      </w:r>
+    </w:p>
+    <w:p>
+      <w:r>
+        <w:t>This sucks! But it doesn’t have to be that way.</w:t>
+      </w:r>
+    </w:p>
+    <w:p>
+      <w:r>
+        <w:t xml:space="preserve">The things I’m going to show you today are the techniques that we created to help that team </w:t>
+      </w:r>
+      <w:r>
+        <w:t>write more and better tests</w:t>
+      </w:r>
+      <w:r>
+        <w:t xml:space="preserve">. In the past </w:t>
       </w:r>
       <w:r>
         <w:t>8</w:t>
       </w:r>
-      <w:r>
-        <w:t xml:space="preserve"> years ago when I had just joined my current employer. We were in the middle of our agile transformation and everyone was super excited about having “user stories” instead of “requirements” and “story points” instead of “estimates”. </w:t>
-      </w:r>
-      <w:r>
-        <w:t>I</w:t>
-      </w:r>
-      <w:r>
-        <w:t>n the midst of all that agile euphoria, we decided to require tests for 70% of the code in the new project we were starting.</w:t>
-      </w:r>
-    </w:p>
-    <w:p>
-      <w:r>
-        <w:t xml:space="preserve">We made this decision because many team members were inexperienced test writers and we wanted to give them some guidance on how much testing was “enough”. I don’t remember why we picked 70% exactly, but the general idea was that 100% coverage seemed unreasonable and that we thought it was a good starting point to have this soft, comforting safety blanket </w:t>
-      </w:r>
-      <w:r>
-        <w:t xml:space="preserve">of tests </w:t>
-      </w:r>
-      <w:r>
-        <w:t>wrapped around the most important 70% of our code.</w:t>
-      </w:r>
-    </w:p>
-    <w:p>
-      <w:r>
-        <w:t xml:space="preserve">The project starts out great, everyone starts writing tests and shipping features and things are going pretty good. But a few months later, after the code had started to get a little complex and we’d started revisiting features to add new functionality, </w:t>
-      </w:r>
-      <w:r>
-        <w:t>I began to realize that something was wrong with our tests. They weren’t really delivering the value that we were expecting.</w:t>
-      </w:r>
-    </w:p>
-    <w:p>
-      <w:r>
-        <w:lastRenderedPageBreak/>
-        <w:t xml:space="preserve">The first problem I noticed is that despite our 70% test coverage requirement, many important tests were missing. It turns out that </w:t>
-      </w:r>
-      <w:r>
-        <w:t xml:space="preserve">as the code got more and more complex it got harder and harder to write </w:t>
-      </w:r>
-      <w:proofErr w:type="gramStart"/>
-      <w:r>
-        <w:t>and</w:t>
-      </w:r>
-      <w:proofErr w:type="gramEnd"/>
-      <w:r>
-        <w:t xml:space="preserve"> maintain tests.</w:t>
-      </w:r>
-      <w:r>
-        <w:t xml:space="preserve"> </w:t>
-      </w:r>
-      <w:r>
-        <w:t xml:space="preserve">So </w:t>
-      </w:r>
-      <w:r>
-        <w:t xml:space="preserve">rather than testing the </w:t>
-      </w:r>
-      <w:r>
-        <w:rPr>
-          <w:i/>
-        </w:rPr>
-        <w:t xml:space="preserve">most important </w:t>
-      </w:r>
-      <w:r>
-        <w:t xml:space="preserve">70% of the code, developers </w:t>
-      </w:r>
-      <w:r>
-        <w:t xml:space="preserve">ended up testing </w:t>
-      </w:r>
-      <w:r>
-        <w:t xml:space="preserve">the </w:t>
-      </w:r>
-      <w:r>
-        <w:rPr>
-          <w:i/>
-        </w:rPr>
-        <w:t>70% that was easiest to test</w:t>
-      </w:r>
-      <w:r>
-        <w:t xml:space="preserve">. And as you can imagine, that left a lot of </w:t>
-      </w:r>
-      <w:r>
-        <w:t xml:space="preserve">important </w:t>
-      </w:r>
-      <w:r>
-        <w:t>code uncovered by that safety blanket we were expecting.</w:t>
-      </w:r>
-    </w:p>
-    <w:p>
-      <w:r>
-        <w:t xml:space="preserve">The second problem was that </w:t>
-      </w:r>
-      <w:r>
-        <w:t xml:space="preserve">the </w:t>
-      </w:r>
-      <w:r>
-        <w:t xml:space="preserve">tests that </w:t>
-      </w:r>
-      <w:r>
-        <w:rPr>
-          <w:i/>
-        </w:rPr>
-        <w:t xml:space="preserve">did </w:t>
-      </w:r>
-      <w:r>
-        <w:t xml:space="preserve">get written </w:t>
-      </w:r>
-      <w:r>
-        <w:t xml:space="preserve">were a nightmare. </w:t>
-      </w:r>
-      <w:r>
-        <w:t xml:space="preserve">In one particular case I needed to make a minor adjustment to a feature. The feature itself was complex, but the new change was simple and I didn’t think it would take much time. Before writing any new code, however, I wanted to learn more about how the feature currently worked and I wanted to write a failing test. So I opened up the file containing the tests and my heart sank when I saw this:  </w:t>
-      </w:r>
-    </w:p>
-    <w:p>
-      <w:pPr>
-        <w:rPr>
-          <w:b/>
-        </w:rPr>
-      </w:pPr>
-      <w:r>
-        <w:rPr>
-          <w:b/>
-        </w:rPr>
-        <w:t>(</w:t>
-      </w:r>
-      <w:proofErr w:type="gramStart"/>
-      <w:r>
-        <w:rPr>
-          <w:b/>
-        </w:rPr>
-        <w:t>click</w:t>
-      </w:r>
-      <w:proofErr w:type="gramEnd"/>
-      <w:r>
-        <w:rPr>
-          <w:b/>
-        </w:rPr>
-        <w:t xml:space="preserve"> – code sample</w:t>
-      </w:r>
-      <w:r>
-        <w:rPr>
-          <w:b/>
-        </w:rPr>
-        <w:t>)</w:t>
-      </w:r>
-    </w:p>
-    <w:p>
-      <w:proofErr w:type="gramStart"/>
-      <w:r>
-        <w:t>and</w:t>
-      </w:r>
-      <w:proofErr w:type="gramEnd"/>
-      <w:r>
-        <w:t xml:space="preserve"> this…. </w:t>
-      </w:r>
-    </w:p>
-    <w:p>
-      <w:r>
-        <w:t>(</w:t>
-      </w:r>
-      <w:proofErr w:type="gramStart"/>
-      <w:r>
-        <w:t>click</w:t>
-      </w:r>
-      <w:proofErr w:type="gramEnd"/>
-      <w:r>
-        <w:t>)</w:t>
-      </w:r>
-    </w:p>
-    <w:p>
-      <w:r>
-        <w:t>And this.</w:t>
-      </w:r>
-    </w:p>
-    <w:p>
-      <w:r>
-        <w:t xml:space="preserve">That’s </w:t>
-      </w:r>
-    </w:p>
-    <w:p>
-      <w:r>
-        <w:t>(</w:t>
-      </w:r>
-      <w:proofErr w:type="gramStart"/>
-      <w:r>
-        <w:t>click</w:t>
-      </w:r>
-      <w:proofErr w:type="gramEnd"/>
-      <w:r>
-        <w:t xml:space="preserve">) </w:t>
-      </w:r>
-      <w:r>
-        <w:t xml:space="preserve">29 string, integer and Boolean values being initialized, </w:t>
-      </w:r>
-    </w:p>
-    <w:p>
-      <w:r>
-        <w:t>(</w:t>
-      </w:r>
-      <w:proofErr w:type="gramStart"/>
-      <w:r>
-        <w:t>click</w:t>
-      </w:r>
-      <w:proofErr w:type="gramEnd"/>
-      <w:r>
-        <w:t xml:space="preserve">) </w:t>
-      </w:r>
-      <w:r>
-        <w:t xml:space="preserve">7 different objects being created and </w:t>
-      </w:r>
-    </w:p>
-    <w:p>
-      <w:r>
-        <w:t>(</w:t>
-      </w:r>
-      <w:proofErr w:type="gramStart"/>
-      <w:r>
-        <w:t>click</w:t>
-      </w:r>
-      <w:proofErr w:type="gramEnd"/>
-      <w:r>
-        <w:t xml:space="preserve">) </w:t>
-      </w:r>
-      <w:r>
-        <w:t xml:space="preserve">75 lines of code to understand. </w:t>
-      </w:r>
-    </w:p>
-    <w:p>
-      <w:r>
-        <w:t>(</w:t>
-      </w:r>
-      <w:proofErr w:type="gramStart"/>
-      <w:r>
-        <w:t>click</w:t>
-      </w:r>
-      <w:proofErr w:type="gramEnd"/>
-      <w:r>
-        <w:t xml:space="preserve">) </w:t>
-      </w:r>
-      <w:r>
-        <w:t xml:space="preserve">CRAP! And even worse, this is just the SHARED setup code for the test suite! Each individual test </w:t>
-      </w:r>
-      <w:r>
-        <w:t xml:space="preserve">in the suite </w:t>
-      </w:r>
-      <w:r>
-        <w:t>had more code like this, and each test depended on different portions of this mess.</w:t>
-      </w:r>
-    </w:p>
-    <w:p>
-      <w:r>
-        <w:t>It became clear that even though my change was simple, understanding and modifying the existing tests would not be. I went back to the team, increased my estimate, and spent way more time than should have been necessary implementing that change.</w:t>
-      </w:r>
-    </w:p>
-    <w:p>
-      <w:r>
-        <w:t>And this is not an isolated case! We have thousands of tests in our projects and we spen</w:t>
-      </w:r>
-      <w:r>
-        <w:t>d</w:t>
-      </w:r>
-      <w:r>
-        <w:t xml:space="preserve"> countless hours reading those tests and trying to make sense of stuff like this.</w:t>
-      </w:r>
-    </w:p>
-    <w:p>
-      <w:r>
-        <w:t>This sucks! But it doesn’t have to be that way.</w:t>
-      </w:r>
-    </w:p>
-    <w:p>
-      <w:r>
-        <w:t xml:space="preserve">The things I’m going to show you today are the techniques that we created to help that team </w:t>
-      </w:r>
-      <w:r>
-        <w:t>write more and better tests</w:t>
-      </w:r>
-      <w:r>
-        <w:t xml:space="preserve">. In the past </w:t>
-      </w:r>
-      <w:r>
-        <w:t>8</w:t>
-      </w:r>
-      <w:bookmarkStart w:id="0" w:name="_GoBack"/>
-      <w:bookmarkEnd w:id="0"/>
       <w:r>
         <w:t xml:space="preserve"> years I’ve used these techniques on three large, complex applications </w:t>
       </w:r>
@@ -614,7 +646,12 @@
     </w:p>
     <w:p>
       <w:r>
-        <w:t>First, complex code begets complex setup. This is pretty obvious, but the more complicated your app, the bigger your objects, the deeper your object graphs, the more code that you have to write to arrange a test.</w:t>
+        <w:t xml:space="preserve">First, complex code begets complex setup. This is pretty obvious, but the more complicated your app, </w:t>
+      </w:r>
+      <w:bookmarkStart w:id="0" w:name="_GoBack"/>
+      <w:bookmarkEnd w:id="0"/>
+      <w:r>
+        <w:t>the bigger your objects, the deeper your object graphs, the more code that you have to write to arrange a test.</w:t>
       </w:r>
     </w:p>
     <w:p>

</xml_diff>

<commit_message>
Finished narrative through key #3
</commit_message>
<xml_diff>
--- a/Narrative.docx
+++ b/Narrative.docx
@@ -2041,260 +2041,289 @@
     </w:p>
     <w:p>
       <w:r>
-        <w:t>This technique is actually really, really helpful if you want to use these helpers for integration t</w:t>
+        <w:t>This technique is actually really, really helpful if you want to use these helpers for integration tests too. You’ll see that in a few minutes.</w:t>
+      </w:r>
+    </w:p>
+    <w:p>
+      <w:r>
+        <w:rPr>
+          <w:b/>
+        </w:rPr>
+        <w:t>Key #3: Scenarios</w:t>
+      </w:r>
+    </w:p>
+    <w:p>
+      <w:r>
+        <w:t>Test Helpers are great at returning single objects. But what if you need of keep track of multiple objects AND their relationships?</w:t>
+      </w:r>
+    </w:p>
+    <w:p>
+      <w:r>
+        <w:t xml:space="preserve">For example, let’s say </w:t>
+      </w:r>
+      <w:r>
+        <w:t>you have an ecommerce site</w:t>
+      </w:r>
+      <w:r>
+        <w:t xml:space="preserve">, and one of your business rules is that all orders </w:t>
+      </w:r>
+      <w:r>
+        <w:t xml:space="preserve">of heavy equipment, </w:t>
+      </w:r>
+      <w:r>
+        <w:t xml:space="preserve">from new customers, with a different bill-to and ship-to address, must go through a </w:t>
+      </w:r>
+      <w:r>
+        <w:t>verification process to prevent fraud and expensive shipping mistakes</w:t>
+      </w:r>
+      <w:r>
+        <w:t>. To write that test, you’ll have to create a customer</w:t>
+      </w:r>
+      <w:r>
+        <w:t xml:space="preserve"> with no previous orders</w:t>
+      </w:r>
+      <w:r>
+        <w:t>, assign different bill-to and ship-to addresses, create an order</w:t>
+      </w:r>
+      <w:r>
+        <w:t xml:space="preserve"> containing a heavy equipment item, and attach the customer to the order.</w:t>
+      </w:r>
+    </w:p>
+    <w:p>
+      <w:r>
+        <w:t>(</w:t>
+      </w:r>
+      <w:proofErr w:type="gramStart"/>
+      <w:r>
+        <w:t>click</w:t>
+      </w:r>
+      <w:proofErr w:type="gramEnd"/>
+      <w:r>
+        <w:t>)</w:t>
+      </w:r>
+    </w:p>
+    <w:p>
+      <w:r>
+        <w:t xml:space="preserve">That test would look like this. </w:t>
+      </w:r>
+      <w:r>
+        <w:t>Here’s the customer helper, where I’m creating separate addresses, and here’s the order containing a heavy equipment item.</w:t>
+      </w:r>
+    </w:p>
+    <w:p>
+      <w:r>
+        <w:t xml:space="preserve">This isn’t a </w:t>
+      </w:r>
+      <w:r>
+        <w:rPr>
+          <w:i/>
+        </w:rPr>
+        <w:t xml:space="preserve">bad </w:t>
+      </w:r>
+      <w:r>
+        <w:t xml:space="preserve">test, but it could be better. Wiring up </w:t>
+      </w:r>
+      <w:r>
+        <w:t xml:space="preserve">all this stuff </w:t>
+      </w:r>
+      <w:r>
+        <w:t>by hand is tedious</w:t>
+      </w:r>
+      <w:r>
+        <w:t>, and it works against our goal of being able to easily and concisely describe the context for a given test.</w:t>
+      </w:r>
+    </w:p>
+    <w:p>
+      <w:r>
+        <w:t>And if you have multiple tests that need minor variations on this setup, this leads to a lot of copying and pasting.</w:t>
+      </w:r>
+    </w:p>
+    <w:p>
+      <w:r>
+        <w:t xml:space="preserve"> </w:t>
+      </w:r>
+      <w:r>
+        <w:t>(</w:t>
+      </w:r>
+      <w:proofErr w:type="gramStart"/>
+      <w:r>
+        <w:t>click</w:t>
+      </w:r>
+      <w:proofErr w:type="gramEnd"/>
+      <w:r>
+        <w:t>)</w:t>
+      </w:r>
+    </w:p>
+    <w:p>
+      <w:r>
+        <w:t xml:space="preserve">In these situations </w:t>
+      </w:r>
+      <w:r>
+        <w:t xml:space="preserve">I </w:t>
+      </w:r>
+      <w:r>
+        <w:t xml:space="preserve">use a pattern </w:t>
+      </w:r>
+      <w:r>
+        <w:t xml:space="preserve">that </w:t>
+      </w:r>
+      <w:r>
+        <w:t xml:space="preserve">we call a Scenario. This is essentially a façade that </w:t>
+      </w:r>
+      <w:r>
+        <w:t xml:space="preserve">wraps </w:t>
+      </w:r>
+      <w:r>
+        <w:t xml:space="preserve">the </w:t>
+      </w:r>
+      <w:r>
+        <w:t xml:space="preserve">coordination </w:t>
+      </w:r>
+      <w:r>
+        <w:t>of multiple Test He</w:t>
+      </w:r>
+      <w:r>
+        <w:t>lpers towards a common goal</w:t>
+      </w:r>
+      <w:r>
+        <w:t xml:space="preserve"> and </w:t>
+      </w:r>
+      <w:r>
+        <w:t xml:space="preserve">makes your </w:t>
+      </w:r>
+      <w:r>
+        <w:t>setup code cleaner and more readable.</w:t>
+      </w:r>
+    </w:p>
+    <w:p>
+      <w:r>
+        <w:t xml:space="preserve">You’ll notice </w:t>
+      </w:r>
+      <w:r>
+        <w:t xml:space="preserve">that </w:t>
+      </w:r>
+      <w:r>
+        <w:t>while a</w:t>
+      </w:r>
+      <w:r>
+        <w:t xml:space="preserve"> Test Helper is a static factory</w:t>
+      </w:r>
+      <w:r>
+        <w:t>,</w:t>
+      </w:r>
+      <w:r>
+        <w:t xml:space="preserve"> a Scenario is something that you instantiate. </w:t>
+      </w:r>
+      <w:r>
+        <w:t>You can still customize the result but you do it with constructor arguments and not method arguments.</w:t>
+      </w:r>
+    </w:p>
+    <w:p>
+      <w:r>
+        <w:t>The reason for this difference is that a Test Helper returns one of our core domain objects</w:t>
+      </w:r>
+      <w:r>
+        <w:t>, and we don’t want to litter our app code with constructors that exist only for testing. The factory pattern works great to isolate the Test Helper logic from the core objects.</w:t>
+      </w:r>
+    </w:p>
+    <w:p>
+      <w:r>
+        <w:t xml:space="preserve">For scenarios, though, we’re actually creating </w:t>
+      </w:r>
+      <w:r>
+        <w:rPr>
+          <w:i/>
+        </w:rPr>
+        <w:t xml:space="preserve">multiple </w:t>
+      </w:r>
+      <w:r>
+        <w:t>objects, and we need a handy way to keep track of all of those objects. If we implement the Scenarios as brand new classes, then we can use instance properties of those classes to expose pointers to the objects the tests will care about. You could still use static factory methods if you wanted to, but it saves a little code to just use the constructor instead.</w:t>
+      </w:r>
+    </w:p>
+    <w:p>
+      <w:r>
+        <w:t>(</w:t>
+      </w:r>
+      <w:proofErr w:type="gramStart"/>
+      <w:r>
+        <w:t>click</w:t>
+      </w:r>
+      <w:proofErr w:type="gramEnd"/>
+      <w:r>
+        <w:t>)</w:t>
+      </w:r>
+    </w:p>
+    <w:p>
+      <w:r>
+        <w:t xml:space="preserve">This is what the Scenario itself looks like. In general, everything that the Scenario creates that a test might need to easily get a reference to is exposed as instance properties. </w:t>
+      </w:r>
+    </w:p>
+    <w:p>
+      <w:r>
+        <w:lastRenderedPageBreak/>
+        <w:t>(</w:t>
+      </w:r>
+      <w:proofErr w:type="gramStart"/>
+      <w:r>
+        <w:t>click</w:t>
+      </w:r>
+      <w:proofErr w:type="gramEnd"/>
+      <w:r>
+        <w:t xml:space="preserve">) </w:t>
+      </w:r>
+    </w:p>
+    <w:p>
+      <w:r>
+        <w:t>Here’s another example of a Scenario. In this case, we’re creating multiple orders for a single customer, each with different characteristics. The Scenario exposes each order as a distinct property so that the test code will be very clear in terms of its intent.</w:t>
+      </w:r>
+    </w:p>
+    <w:p>
+      <w:r>
+        <w:t>(</w:t>
+      </w:r>
+      <w:proofErr w:type="gramStart"/>
+      <w:r>
+        <w:t>click</w:t>
+      </w:r>
+      <w:proofErr w:type="gramEnd"/>
+      <w:r>
+        <w:t xml:space="preserve"> – drawbacks)</w:t>
+      </w:r>
+    </w:p>
+    <w:p>
+      <w:r>
+        <w:t xml:space="preserve">Scenarios </w:t>
+      </w:r>
+      <w:r>
+        <w:t>have the same drawbacks as Object Mother</w:t>
+      </w:r>
+      <w:r>
+        <w:t xml:space="preserve">, which </w:t>
+      </w:r>
+      <w:r>
+        <w:t xml:space="preserve">makes sense because a Scenario is basically a Mother for a </w:t>
+      </w:r>
+      <w:r>
+        <w:rPr>
+          <w:i/>
+        </w:rPr>
+        <w:t xml:space="preserve">group </w:t>
+      </w:r>
+      <w:r>
+        <w:t>of objects</w:t>
+      </w:r>
+      <w:r>
+        <w:t>. If you create a large number of highly specialized scenarios then you’ll generally find each individual scenario easy to maintain over time, but you’ll end up with a lot of Scenario objects that have duplicate chunks of logic in them. If you create a smaller number of highly customizable Scenarios then you’ll write less code, but it may be hard to refactor a Scenario because it might be used in lots of different ways by lots of different tests.</w:t>
+      </w:r>
+    </w:p>
+    <w:p>
+      <w:r>
+        <w:t>My advice is to strike a balance between the two extremes, and to use Scenarios sparingly. If you’re only creating two or three objects then it’s probably simpler to just call the Test Helpers directly. But if you have more than three objects that are commonly arranged in si</w:t>
       </w:r>
       <w:bookmarkStart w:id="0" w:name="_GoBack"/>
       <w:bookmarkEnd w:id="0"/>
       <w:r>
-        <w:t>ests too. You’ll see that in a few minutes.</w:t>
-      </w:r>
-    </w:p>
-    <w:p>
-      <w:r>
-        <w:rPr>
-          <w:b/>
-        </w:rPr>
-        <w:t>Key #3: Scenarios</w:t>
-      </w:r>
-    </w:p>
-    <w:p>
-      <w:r>
-        <w:t>Test Helpers are great at returning single objects. But what if you need of keep track of multiple objects AND their relationships?</w:t>
-      </w:r>
-    </w:p>
-    <w:p>
-      <w:r>
-        <w:t>For example, let’s say you’re testing a product review feature and you have this test which ensures that objectionable reviews get rejected. First it creates a product, then a customer, then creates two flagged reviews by that customer for that product. Finally, it tries to submit a new review &amp; asserts that it gets rejected.</w:t>
-      </w:r>
-    </w:p>
-    <w:p>
-      <w:r>
-        <w:t xml:space="preserve">This isn’t a </w:t>
-      </w:r>
-      <w:r>
-        <w:rPr>
-          <w:i/>
-        </w:rPr>
-        <w:t xml:space="preserve">bad </w:t>
-      </w:r>
-      <w:r>
-        <w:t>test, but it could be better. Wiring up these relationships by hand is tedious and sacrifices expressiveness and leads to copy/paste reuse.</w:t>
-      </w:r>
-    </w:p>
-    <w:p>
-      <w:r>
-        <w:t>(</w:t>
-      </w:r>
-      <w:proofErr w:type="gramStart"/>
-      <w:r>
-        <w:t>click</w:t>
-      </w:r>
-      <w:proofErr w:type="gramEnd"/>
-      <w:r>
-        <w:t>)</w:t>
-      </w:r>
-    </w:p>
-    <w:p>
-      <w:r>
-        <w:t>In these situations we use a pattern we call a Scenario. This is essentially a façade that simplifies the usage of multiple Test Helpers towards a common goal. It provides a convenient way of tracking relationships between test data.</w:t>
-      </w:r>
-    </w:p>
-    <w:p>
-      <w:r>
-        <w:t xml:space="preserve">This last point is pretty important. If you just have a bunch of disparate objects you need to create then just create them individually. But if there is a common set of </w:t>
-      </w:r>
-      <w:r>
-        <w:rPr>
-          <w:i/>
-        </w:rPr>
-        <w:t xml:space="preserve">related </w:t>
-      </w:r>
-      <w:r>
-        <w:t>data that you often create in a similar way, then a Scenario object is useful.</w:t>
-      </w:r>
-    </w:p>
-    <w:p>
-      <w:r>
-        <w:t>(</w:t>
-      </w:r>
-      <w:proofErr w:type="gramStart"/>
-      <w:r>
-        <w:t>click</w:t>
-      </w:r>
-      <w:proofErr w:type="gramEnd"/>
-      <w:r>
-        <w:t>)</w:t>
-      </w:r>
-    </w:p>
-    <w:p>
-      <w:r>
-        <w:t>Scenarios are also useful for reusing complex arrangements without inheritance. Chances are that if your feature requires complicated setup, you’re going to have multiple tests. And if you have multiple tests for the same feature, you may want to re-use the setup code between tests. Scenarios are specifically designed to support re-use without using inheritance.</w:t>
-      </w:r>
-    </w:p>
-    <w:p>
-      <w:r>
-        <w:t>So, what does a Scenario object look like?</w:t>
-      </w:r>
-    </w:p>
-    <w:p>
-      <w:r>
-        <w:t>(</w:t>
-      </w:r>
-      <w:proofErr w:type="gramStart"/>
-      <w:r>
-        <w:t>click</w:t>
-      </w:r>
-      <w:proofErr w:type="gramEnd"/>
-      <w:r>
-        <w:t>)</w:t>
-      </w:r>
-    </w:p>
-    <w:p>
-      <w:r>
-        <w:t>The biggest difference between a Scenario and a Test Helper is that a Test Helper is a static factory class and a Scenario is something that you instantiate. Instead of customizing the result via method arguments, you customize it via constructor arguments.</w:t>
-      </w:r>
-    </w:p>
-    <w:p>
-      <w:r>
-        <w:t>(</w:t>
-      </w:r>
-      <w:proofErr w:type="gramStart"/>
-      <w:r>
-        <w:t>click</w:t>
-      </w:r>
-      <w:proofErr w:type="gramEnd"/>
-      <w:r>
-        <w:t>)</w:t>
-      </w:r>
-    </w:p>
-    <w:p>
-      <w:r>
-        <w:t xml:space="preserve">After you instantiate it, the Scenario exposes its key data as instance properties. In this case, the Scenario contains a Product and three different Reviewers, each in a different state. </w:t>
-      </w:r>
-    </w:p>
-    <w:p>
-      <w:r>
-        <w:lastRenderedPageBreak/>
-        <w:t>By naming these properties well, and by commenting them if necessary, you make it very easy to share complex setup across multiple tests while maintaining expressiveness and keeping your tests flexible and easy to maintain.</w:t>
-      </w:r>
-    </w:p>
-    <w:p>
-      <w:r>
-        <w:t>(</w:t>
-      </w:r>
-      <w:proofErr w:type="gramStart"/>
-      <w:r>
-        <w:t>click</w:t>
-      </w:r>
-      <w:proofErr w:type="gramEnd"/>
-      <w:r>
-        <w:t>)</w:t>
-      </w:r>
-    </w:p>
-    <w:p>
-      <w:r>
-        <w:t>Here’s that example again of the product review test that is NOT using a Scenario. Again, it’s not a terrible test, but look what happens when we re-write it using a Scenario.</w:t>
-      </w:r>
-    </w:p>
-    <w:p>
-      <w:r>
-        <w:t>(</w:t>
-      </w:r>
-      <w:proofErr w:type="gramStart"/>
-      <w:r>
-        <w:t>click</w:t>
-      </w:r>
-      <w:proofErr w:type="gramEnd"/>
-      <w:r>
-        <w:t>)</w:t>
-      </w:r>
-    </w:p>
-    <w:p>
-      <w:r>
-        <w:t xml:space="preserve">Instead of explicitly creating two flagged reviews, I’m specializing the scenario by passing a single, declarative argument into the constructor. </w:t>
-      </w:r>
-    </w:p>
-    <w:p>
-      <w:r>
-        <w:t>Also notice how much less noisy this code is without the Customer and Product initializations. In this case there’s nothing about those objects that impacts the test outcome so we can delegate their instantiation to the Scenario and just use its references to them.</w:t>
-      </w:r>
-    </w:p>
-    <w:p>
-      <w:r>
-        <w:t>To repeat this test with a different number of flagged reviews, I just need to copy/paste a single line of code and change 1 argument. This is an excellent example of how expressive code makes it easy to add new tests to existing code.</w:t>
-      </w:r>
-    </w:p>
-    <w:p>
-      <w:r>
-        <w:t>(</w:t>
-      </w:r>
-      <w:proofErr w:type="gramStart"/>
-      <w:r>
-        <w:t>click</w:t>
-      </w:r>
-      <w:proofErr w:type="gramEnd"/>
-      <w:r>
-        <w:t xml:space="preserve"> – drawbacks)</w:t>
-      </w:r>
-    </w:p>
-    <w:p>
-      <w:r>
-        <w:t xml:space="preserve">Scenarios do have many of the same drawbacks as Object Mother. This makes sense, because a Scenario is basically a Mother for a </w:t>
-      </w:r>
-      <w:r>
-        <w:rPr>
-          <w:i/>
-        </w:rPr>
-        <w:t xml:space="preserve">group </w:t>
-      </w:r>
-      <w:r>
-        <w:t xml:space="preserve">of objects rather than a single one. </w:t>
-      </w:r>
-    </w:p>
-    <w:p>
-      <w:r>
-        <w:t>It can get painful when tests need to start customizing data. There are ways to manage this, but in general if you find yourself needing to heavily customize a Scenario then you’re probably better off creating those objects individually.</w:t>
-      </w:r>
-    </w:p>
-    <w:p>
-      <w:r>
-        <w:t xml:space="preserve">Also, it can be hard to change a Scenario object once many tests start using it. The more tests you have that make assumptions about the data in a Scenario, the less flexible it becomes. </w:t>
-      </w:r>
-    </w:p>
-    <w:p>
-      <w:r>
-        <w:t>(</w:t>
-      </w:r>
-      <w:proofErr w:type="gramStart"/>
-      <w:r>
-        <w:t>click</w:t>
-      </w:r>
-      <w:proofErr w:type="gramEnd"/>
-      <w:r>
-        <w:t>)</w:t>
-      </w:r>
-    </w:p>
-    <w:p>
-      <w:r>
-        <w:t>These drawbacks are mitigated somewhat by the fact that Scenarios are rarely reusable in broad terms. By their very nature, Scenarios represent tight coupling between multiple objects. This coupling reduces their ability to be reused in different contexts, which means you don’t tend to reuse them as frequently as you might reuse a single-object Mother.</w:t>
-      </w:r>
-    </w:p>
-    <w:p>
-      <w:r>
-        <w:t>(</w:t>
-      </w:r>
-      <w:proofErr w:type="gramStart"/>
-      <w:r>
-        <w:t>click</w:t>
-      </w:r>
-      <w:proofErr w:type="gramEnd"/>
-      <w:r>
-        <w:t>)</w:t>
-      </w:r>
-    </w:p>
-    <w:p>
-      <w:r>
-        <w:t>I tend to use Scenarios when a group of related tests share complex setup, and when there is a core set of objects that must be created but that don’t generally impact the test outcomes. I rarely use Scenarios in a wider context than that.</w:t>
+        <w:t>milar patterns, then this can be a useful pattern.</w:t>
       </w:r>
     </w:p>
     <w:p/>
@@ -2337,6 +2366,7 @@
     </w:p>
     <w:p>
       <w:r>
+        <w:lastRenderedPageBreak/>
         <w:t>Here’s an example. Quick, what’s the point of this code?</w:t>
       </w:r>
     </w:p>
@@ -2406,16 +2436,205 @@
     </w:p>
     <w:p>
       <w:r>
+        <w:t xml:space="preserve">For example, sometimes we create one object only so that we can use it to create something else, and we never refer to that first object </w:t>
+      </w:r>
+      <w:r>
+        <w:t>again. In this example, I need a Customer to create an Order.</w:t>
+      </w:r>
+    </w:p>
+    <w:p>
+      <w:r>
+        <w:t xml:space="preserve">This results in my writing two physical statements in order to accomplish one logical operation, which is the creation of an Order that I can use in my test. It’s not immediately clear if the Customer is reused elsewhere. Is it safe to change? </w:t>
+      </w:r>
+    </w:p>
+    <w:p>
+      <w:r>
+        <w:t>(</w:t>
+      </w:r>
+      <w:proofErr w:type="gramStart"/>
+      <w:r>
+        <w:t>click</w:t>
+      </w:r>
+      <w:proofErr w:type="gramEnd"/>
+      <w:r>
+        <w:t>)</w:t>
+      </w:r>
+    </w:p>
+    <w:p>
+      <w:r>
+        <w:t xml:space="preserve">Moving the instantiation of the Customer </w:t>
+      </w:r>
+      <w:r>
+        <w:rPr>
+          <w:i/>
+        </w:rPr>
+        <w:t xml:space="preserve">inside </w:t>
+      </w:r>
+      <w:r>
+        <w:t>the Order constructor allows us to express one logical, meaningful operation as 1 code statement. Avoiding intermediate objects like this makes the code more concise and improves clarity, making the test much easier to skim over and quickly understand.</w:t>
+      </w:r>
+    </w:p>
+    <w:p>
+      <w:pPr>
+        <w:rPr>
+          <w:b/>
+        </w:rPr>
+      </w:pPr>
+      <w:r>
+        <w:rPr>
+          <w:b/>
+        </w:rPr>
+        <w:t xml:space="preserve">Make clear </w:t>
+      </w:r>
+      <w:r>
+        <w:rPr>
+          <w:b/>
+          <w:i/>
+        </w:rPr>
+        <w:t>why</w:t>
+      </w:r>
+    </w:p>
+    <w:p>
+      <w:r>
+        <w:t xml:space="preserve">Of course, making it easier to understand </w:t>
+      </w:r>
+      <w:r>
+        <w:rPr>
+          <w:i/>
+        </w:rPr>
+        <w:t xml:space="preserve">what </w:t>
+      </w:r>
+      <w:r>
+        <w:t xml:space="preserve">you’re doing is only half the battle. Good, expressive setup code also communicates </w:t>
+      </w:r>
+      <w:r>
+        <w:rPr>
+          <w:i/>
+        </w:rPr>
+        <w:t xml:space="preserve">why </w:t>
+      </w:r>
+      <w:r>
+        <w:t>we’re doing it. Specifically, it should help the reader understand why or how a particular piece of test data will affect the test’s outcome.</w:t>
+      </w:r>
+    </w:p>
+    <w:p>
+      <w:r>
+        <w:t>(</w:t>
+      </w:r>
+      <w:proofErr w:type="gramStart"/>
+      <w:r>
+        <w:t>click</w:t>
+      </w:r>
+      <w:proofErr w:type="gramEnd"/>
+      <w:r>
+        <w:t>)</w:t>
+      </w:r>
+    </w:p>
+    <w:p>
+      <w:r>
+        <w:t xml:space="preserve">As an example, this test asserts that product reviews are sorted in a specific way. The setup code intentionally adds data in reverse order than it should be output because if we insert the data in the </w:t>
+      </w:r>
+      <w:r>
         <w:lastRenderedPageBreak/>
-        <w:t xml:space="preserve">For example, sometimes we create one object only so that we can use it to create something else, and we never refer to that first object </w:t>
-      </w:r>
-      <w:r>
-        <w:t>again. In this example, I need a Customer to create an Order.</w:t>
-      </w:r>
-    </w:p>
-    <w:p>
-      <w:r>
-        <w:t xml:space="preserve">This results in my writing two physical statements in order to accomplish one logical operation, which is the creation of an Order that I can use in my test. It’s not immediately clear if the Customer is reused elsewhere. Is it safe to change? </w:t>
+        <w:t>same order we expect to get it back out, how do we know the sorting code actually works? So in this test there’s a comment that draws attention to this significance.</w:t>
+      </w:r>
+    </w:p>
+    <w:p>
+      <w:r>
+        <w:t>It’s worth noting at this point that I have very different rules about comments in test code than in production. In production, we try very hard to make comments unnecessary so we’d probably do an extract method refactoring to pull this code into a well-named method and then remove the comment.</w:t>
+      </w:r>
+    </w:p>
+    <w:p>
+      <w:r>
+        <w:t xml:space="preserve">I’m less likely to extract small, one-off methods in test code however. We tend to put multiple tests in the same physical file and so extracting a lot of single-use methods clutters up the files and makes them hard to manage, especially at scale. </w:t>
+      </w:r>
+    </w:p>
+    <w:p>
+      <w:r>
+        <w:t xml:space="preserve">Another reason that we avoid comments in production code is that they often get stale when the logic changes but comments aren’t kept in sync. In my experience, however, setup code has a much lower rate of change than application code. Once a test is written, other than to make minor changes to stay in sync with application code, it’s very rare for the setup logic to undergo a significant enough change that these comments get stale. </w:t>
+      </w:r>
+    </w:p>
+    <w:p>
+      <w:r>
+        <w:rPr>
+          <w:u w:val="single"/>
+        </w:rPr>
+        <w:t>Multiple data setup</w:t>
+      </w:r>
+    </w:p>
+    <w:p>
+      <w:r>
+        <w:t xml:space="preserve">Another way that I use setup comments is to describe how data are related to each other for the purpose of a test. </w:t>
+      </w:r>
+      <w:r>
+        <w:t xml:space="preserve">In this example you can see that I’m creating three Activities, each with a different status, and then I’m using one of them to set up some additional data. Any competent programmer could read the code and figure out those relationships, but a short comment makes my intent explicit. It makes the setup logic </w:t>
+      </w:r>
+      <w:r>
+        <w:t>way easier to understand and maintain for a negligible amount of extra effort.</w:t>
+      </w:r>
+    </w:p>
+    <w:p>
+      <w:r>
+        <w:rPr>
+          <w:u w:val="single"/>
+        </w:rPr>
+        <w:t>TEST NOTE</w:t>
+      </w:r>
+    </w:p>
+    <w:p>
+      <w:r>
+        <w:t>The final way that I use setup comments is to explain why a test exists in the first place.</w:t>
+      </w:r>
+    </w:p>
+    <w:p>
+      <w:r>
+        <w:t xml:space="preserve">Here’s another example from a real project. In this particular feature the UI </w:t>
+      </w:r>
+      <w:r>
+        <w:rPr>
+          <w:i/>
+        </w:rPr>
+        <w:t xml:space="preserve">always </w:t>
+      </w:r>
+      <w:r>
+        <w:t xml:space="preserve">posts a JSON string to the server in a specific field, but the value of that JSON string is only meaningful if the user had performed a specific action </w:t>
+      </w:r>
+      <w:r>
+        <w:t>in the UI. We could tell that the user had performed that action if some other data was also present.</w:t>
+      </w:r>
+    </w:p>
+    <w:p>
+      <w:r>
+        <w:t>So in other words, this test was important but only because of some very specific implementation details. It’s quite possible that at some point we might re-write that UI and render this entire test pointless, and we’d want to be able to understand that we could safely delete the test (especially if it was failing!).</w:t>
+      </w:r>
+    </w:p>
+    <w:p>
+      <w:r>
+        <w:t>However, there’s no good way to describe that particular nuance in the test name. In case like this I’ll add a comment to the top of the test that adds the necessary context. As a personal convention, I always prefix these types of comments with “TEST NOTE”. Following this convention helps me spot features that are too complex, or where the test name might be insufficient.</w:t>
+      </w:r>
+    </w:p>
+    <w:p>
+      <w:r>
+        <w:t>I use this style of comment very rarely; out of approximately 2000 tests, less than 30 use this. But in those 30 cases, these comments are extremely valuable and following this naming convention has been very useful.</w:t>
+      </w:r>
+    </w:p>
+    <w:p>
+      <w:pPr>
+        <w:rPr>
+          <w:b/>
+        </w:rPr>
+      </w:pPr>
+      <w:r>
+        <w:rPr>
+          <w:b/>
+        </w:rPr>
+        <w:t>Highlights what matters</w:t>
+      </w:r>
+    </w:p>
+    <w:p>
+      <w:r>
+        <w:lastRenderedPageBreak/>
+        <w:t>The next principle is that “good setup code highlights data that impact the test’s outcome”. The goal is to clearly differentiate the data that matter to the test and those that don’t. This makes it significantly easier for programmers to read and maintain the tests.</w:t>
       </w:r>
     </w:p>
     <w:p>
@@ -2433,59 +2652,227 @@
     </w:p>
     <w:p>
       <w:r>
-        <w:t xml:space="preserve">Moving the instantiation of the Customer </w:t>
+        <w:t>One way to do this is to replace key values with named constants. This has three main benefits: it draws attention to those values and visually reinforces their importance, it makes the code read more like English, and it makes it easier to spot differences between otherwise similar tests.</w:t>
+      </w:r>
+    </w:p>
+    <w:p>
+      <w:r>
+        <w:t xml:space="preserve">In this particular example we’re really just aliasing a specific </w:t>
+      </w:r>
+      <w:proofErr w:type="spellStart"/>
+      <w:r>
+        <w:t>enum</w:t>
+      </w:r>
+      <w:proofErr w:type="spellEnd"/>
+      <w:r>
+        <w:t xml:space="preserve"> value to a named constant. The main benefit in this case is that visually, the uppercase constant sticks out a little more than the </w:t>
+      </w:r>
+      <w:proofErr w:type="spellStart"/>
+      <w:r>
+        <w:t>enum</w:t>
+      </w:r>
+      <w:proofErr w:type="spellEnd"/>
+      <w:r>
+        <w:t xml:space="preserve"> name. If you have two tests that are very similar, and they assert against different </w:t>
+      </w:r>
+      <w:proofErr w:type="spellStart"/>
+      <w:r>
+        <w:t>enum</w:t>
+      </w:r>
+      <w:proofErr w:type="spellEnd"/>
+      <w:r>
+        <w:t xml:space="preserve"> values, this technique can make those tests easier to compare/contrast. It’s perhaps a minor benefit, but in my opinion a bunch of “minor benefits” added together yields some significant benefit.</w:t>
+      </w:r>
+    </w:p>
+    <w:p>
+      <w:r>
+        <w:t>(</w:t>
+      </w:r>
+      <w:proofErr w:type="gramStart"/>
+      <w:r>
+        <w:t>transition</w:t>
+      </w:r>
+      <w:proofErr w:type="gramEnd"/>
+      <w:r>
+        <w:t xml:space="preserve">) In this case, the name is just communicating its </w:t>
       </w:r>
       <w:r>
         <w:rPr>
           <w:i/>
         </w:rPr>
-        <w:t xml:space="preserve">inside </w:t>
-      </w:r>
-      <w:r>
-        <w:t>the Order constructor allows us to express one logical, meaningful operation as 1 code statement. Avoiding intermediate objects like this makes the code more concise and improves clarity, making the test much easier to skim over and quickly understand.</w:t>
-      </w:r>
-    </w:p>
-    <w:p>
-      <w:pPr>
-        <w:rPr>
-          <w:b/>
-        </w:rPr>
-      </w:pPr>
-      <w:r>
-        <w:rPr>
-          <w:b/>
-        </w:rPr>
-        <w:t xml:space="preserve">Make clear </w:t>
-      </w:r>
-      <w:r>
-        <w:rPr>
-          <w:b/>
+        <w:t>value</w:t>
+      </w:r>
+      <w:r>
+        <w:t xml:space="preserve">. This technique is even more effective when the name communicates its </w:t>
+      </w:r>
+      <w:r>
+        <w:rPr>
           <w:i/>
         </w:rPr>
-        <w:t>why</w:t>
-      </w:r>
-    </w:p>
-    <w:p>
-      <w:r>
-        <w:t xml:space="preserve">Of course, making it easier to understand </w:t>
+        <w:t xml:space="preserve">purpose </w:t>
+      </w:r>
+      <w:r>
+        <w:t>in the test.</w:t>
+      </w:r>
+    </w:p>
+    <w:p>
+      <w:r>
+        <w:t xml:space="preserve">In this example, the actual values associated with the constants are irrelevant; they are just two arbitrary values that we need to differentiate. Note how the names of “original value” and “new value” give extra clarity to the assertion. </w:t>
+      </w:r>
+    </w:p>
+    <w:p>
+      <w:r>
+        <w:t>Of course, giving things good names applies everywhere, not just to constants.</w:t>
+      </w:r>
+      <w:r>
+        <w:t xml:space="preserve"> Just like in production code, give test objects names that communicate their purpose. If your test revolves around the fact that a Customer is disabled, don’t just call it “customer”; call it “</w:t>
+      </w:r>
+      <w:proofErr w:type="spellStart"/>
+      <w:r>
+        <w:t>disabledCustomer</w:t>
+      </w:r>
+      <w:proofErr w:type="spellEnd"/>
+      <w:r>
+        <w:t xml:space="preserve">”. </w:t>
+      </w:r>
+    </w:p>
+    <w:p>
+      <w:r>
+        <w:t xml:space="preserve">If your test contains multiple objects of the same type, differentiate them! It sounds obvious, but I still see smart, experienced developers writing tests with variables called “customer1” and “customer2” in them and it’s a completely unnecessary waste of someone else’s time. </w:t>
+      </w:r>
+    </w:p>
+    <w:p>
+      <w:r>
+        <w:t>Tests should tell a story about some rule or expectation you have of the system, and those stories are easier to understand when the actors have meaningful names. It doesn’t take a lot of effort and</w:t>
+      </w:r>
+      <w:r>
+        <w:t xml:space="preserve"> if you practice this consistently, especially in concert with the other tips I’m mentioning, it can absolutely improve the quality of your codebase.</w:t>
+      </w:r>
+    </w:p>
+    <w:p>
+      <w:r>
+        <w:t>(</w:t>
+      </w:r>
+      <w:proofErr w:type="gramStart"/>
+      <w:r>
+        <w:t>transition</w:t>
+      </w:r>
+      <w:proofErr w:type="gramEnd"/>
+      <w:r>
+        <w:t>)</w:t>
+      </w:r>
+    </w:p>
+    <w:p>
+      <w:r>
+        <w:t>Obviously it’s important that meaningful data stand out. It’s also important to downplay data that aren’t as meaningful.</w:t>
+      </w:r>
+    </w:p>
+    <w:p>
+      <w:r>
+        <w:t>A common example of when this is useful is when you’re testing code that does some sort of search or filter. In that case, it’s just as important to ensure that the code returns the things it should as it is to ensure it does NOT return what it shouldn’t.</w:t>
+      </w:r>
+    </w:p>
+    <w:p>
+      <w:r>
+        <w:t xml:space="preserve">My convention in this case is to use the term “distractor” when naming the objects that </w:t>
       </w:r>
       <w:r>
         <w:rPr>
           <w:i/>
         </w:rPr>
-        <w:t xml:space="preserve">what </w:t>
-      </w:r>
-      <w:r>
-        <w:t xml:space="preserve">you’re doing is only half the battle. Good, expressive setup code also communicates </w:t>
+        <w:t xml:space="preserve">shouldn’t </w:t>
+      </w:r>
+      <w:r>
+        <w:t>get returned. This pattern communicates that the object itself is not important, as long as it can be differentiated from the target. And by using this name consistently, my co-workers can immediately recognize the point of these objects. This sort of instant pattern recognition is another key benefit of expressive code.</w:t>
+      </w:r>
+    </w:p>
+    <w:p>
+      <w:r>
+        <w:lastRenderedPageBreak/>
+        <w:t>(</w:t>
+      </w:r>
+      <w:proofErr w:type="gramStart"/>
+      <w:r>
+        <w:t>next</w:t>
+      </w:r>
+      <w:proofErr w:type="gramEnd"/>
+      <w:r>
+        <w:t>)</w:t>
+      </w:r>
+    </w:p>
+    <w:p>
+      <w:r>
+        <w:t xml:space="preserve">Another way to downplay </w:t>
+      </w:r>
+      <w:r>
+        <w:t>data that don’t impact the test outcome are with consistent dummy values. In this example, the constructor takes 3 arguments but I only really care about 1 of them. I can indicate this by passing values that clearly communicate that they are irrelevant to the test outcome.</w:t>
+      </w:r>
+    </w:p>
+    <w:p>
+      <w:r>
+        <w:t>In general, you want to avoid passing default values like null or 0. Not only can this lead to null reference exceptions if the code isn’t null-safe, but it makes it very hard to differentiate between the value you passed in and an uninitialized property that has its default value.</w:t>
+      </w:r>
+    </w:p>
+    <w:p>
+      <w:r>
+        <w:t>I also like to avoid using numbers like 1 or 2. These frequently appear in code and tests as meaningful values and I want arbitrary numeric values to stand out more. I personally use 42. The actual value doesn’t matter, the key is that you use that value consistently as a way of communicating your intent.</w:t>
+      </w:r>
+    </w:p>
+    <w:p>
+      <w:pPr>
+        <w:rPr>
+          <w:b/>
+        </w:rPr>
+      </w:pPr>
+      <w:r>
+        <w:rPr>
+          <w:b/>
+        </w:rPr>
+        <w:t>Avoids inheritance</w:t>
+      </w:r>
+    </w:p>
+    <w:p>
+      <w:r>
+        <w:t>The third principle of good setup code is to avoid inheritance, at least for the purposes of creating test data.</w:t>
+      </w:r>
+    </w:p>
+    <w:p>
+      <w:r>
+        <w:t>(</w:t>
+      </w:r>
+      <w:proofErr w:type="gramStart"/>
+      <w:r>
+        <w:t>click</w:t>
+      </w:r>
+      <w:proofErr w:type="gramEnd"/>
+      <w:r>
+        <w:t>)</w:t>
+      </w:r>
+    </w:p>
+    <w:p>
+      <w:r>
+        <w:t xml:space="preserve">The first reason is that inheritance makes it hard to tweak shared data for each test. Imagine that you have 5 tests covering the same piece of code. The setup for those tests will be very similar; for the sake of example, let’s say that any 2 tests will have 90% of the same setup needs. The problem is that each test could have a </w:t>
       </w:r>
       <w:r>
         <w:rPr>
           <w:i/>
         </w:rPr>
-        <w:t xml:space="preserve">why </w:t>
-      </w:r>
-      <w:r>
-        <w:t>we’re doing it. Specifically, it should help the reader understand why or how a particular piece of test data will affect the test’s outcome.</w:t>
+        <w:t xml:space="preserve">different </w:t>
+      </w:r>
+      <w:r>
+        <w:t>90% in common.</w:t>
+      </w:r>
+      <w:r>
+        <w:t xml:space="preserve"> One test might need to specify an Order’s ship status, another might need to change the Customer’s name. This </w:t>
+      </w:r>
+      <w:r>
+        <w:rPr>
+          <w:i/>
+        </w:rPr>
+        <w:t xml:space="preserve">can </w:t>
+      </w:r>
+      <w:r>
+        <w:t>be handled with inheritance but it’s not clean and it’s certainly not elegant.</w:t>
       </w:r>
     </w:p>
     <w:p>
@@ -2503,1118 +2890,764 @@
     </w:p>
     <w:p>
       <w:r>
-        <w:t>As an example, this test asserts that product reviews are sorted in a specific way. The setup code intentionally adds data in reverse order than it should be output because if we insert the data in the same order we expect to get it back out, how do we know the sorting code actually works? So in this test there’s a comment that draws attention to this significance.</w:t>
-      </w:r>
-    </w:p>
-    <w:p>
-      <w:r>
-        <w:t>It’s worth noting at this point that I have very different rules about comments in test code than in production. In production, we try very hard to make comments unnecessary so we’d probably do an extract method refactoring to pull this code into a well-named method and then remove the comment.</w:t>
-      </w:r>
-    </w:p>
-    <w:p>
-      <w:r>
-        <w:t xml:space="preserve">I’m less likely to extract small, one-off methods in test code however. We tend to put multiple tests in the same physical file and so extracting a lot of single-use methods clutters up the files and makes them hard to manage, especially at scale. </w:t>
-      </w:r>
-    </w:p>
-    <w:p>
-      <w:r>
-        <w:t xml:space="preserve">Another reason that we avoid comments in production code is that they often get stale when the logic changes but comments aren’t kept in sync. In my experience, however, setup code has a much lower rate of change than application code. Once a test is written, other than to make minor changes to stay in sync with application code, it’s very rare for the setup logic to undergo a significant enough change that these comments get stale. </w:t>
-      </w:r>
-    </w:p>
-    <w:p>
+        <w:t>To re-use setup logic we need to get it out of the base class and into something more easily shared. In a few minutes, I’ll show a clean and elegant technique for doing this without inheritance.</w:t>
+      </w:r>
+    </w:p>
+    <w:p>
+      <w:r>
+        <w:t>(</w:t>
+      </w:r>
+      <w:proofErr w:type="gramStart"/>
+      <w:r>
+        <w:t>click</w:t>
+      </w:r>
+      <w:proofErr w:type="gramEnd"/>
+      <w:r>
+        <w:t>)</w:t>
+      </w:r>
+    </w:p>
+    <w:p>
+      <w:r>
+        <w:t xml:space="preserve">Just to be clear, base classes </w:t>
+      </w:r>
+      <w:r>
+        <w:rPr>
+          <w:i/>
+        </w:rPr>
+        <w:t xml:space="preserve">can </w:t>
+      </w:r>
+      <w:r>
+        <w:t xml:space="preserve">initialize shared services or stub out certain types of behavior. The key is that you want to avoid creating </w:t>
+      </w:r>
+      <w:r>
+        <w:rPr>
+          <w:i/>
+        </w:rPr>
+        <w:t xml:space="preserve">data </w:t>
+      </w:r>
+      <w:r>
+        <w:t>in the base class.</w:t>
+      </w:r>
+    </w:p>
+    <w:p>
+      <w:r>
+        <w:rPr>
+          <w:b/>
+        </w:rPr>
+        <w:t>Resilient to change</w:t>
+      </w:r>
+    </w:p>
+    <w:p>
+      <w:r>
+        <w:t>The 4</w:t>
+      </w:r>
+      <w:r>
+        <w:rPr>
+          <w:vertAlign w:val="superscript"/>
+        </w:rPr>
+        <w:t>th</w:t>
+      </w:r>
+      <w:r>
+        <w:t xml:space="preserve"> principle of good setup code is that it is resilient to changes in the main app. </w:t>
+      </w:r>
+      <w:proofErr w:type="gramStart"/>
+      <w:r>
+        <w:t>Simply</w:t>
+      </w:r>
+      <w:proofErr w:type="gramEnd"/>
+      <w:r>
+        <w:t xml:space="preserve"> put, tests should be </w:t>
+      </w:r>
+      <w:r>
+        <w:rPr>
+          <w:i/>
+        </w:rPr>
+        <w:t xml:space="preserve">adding </w:t>
+      </w:r>
+      <w:r>
+        <w:t>value, not subtracting it by demanding constant attention.</w:t>
+      </w:r>
+    </w:p>
+    <w:p>
+      <w:r>
+        <w:t>If you’ve ever made a simple change to your app code and then found a hundred compilation errors in your test projects then you know exactly how damaging this can be.</w:t>
+      </w:r>
+    </w:p>
+    <w:p>
+      <w:r>
+        <w:t>(</w:t>
+      </w:r>
+      <w:proofErr w:type="gramStart"/>
+      <w:r>
+        <w:t>click</w:t>
+      </w:r>
+      <w:proofErr w:type="gramEnd"/>
+      <w:r>
+        <w:t>)</w:t>
+      </w:r>
+    </w:p>
+    <w:p>
+      <w:r>
+        <w:t xml:space="preserve">In the same vein, we want to be able to easily refactor our test projects. Just like our app code tests will evolve over time. We’ll adapt new patterns, add new libraries, and move things around. I’ve seen smart </w:t>
+      </w:r>
+      <w:r>
+        <w:lastRenderedPageBreak/>
+        <w:t>developers be sloppier in test code than in “real” code and it’s a huge mistake. Tests should be malleable and easy to manage over time.</w:t>
+      </w:r>
+    </w:p>
+    <w:p>
+      <w:pPr>
+        <w:rPr>
+          <w:b/>
+        </w:rPr>
+      </w:pPr>
+      <w:r>
+        <w:rPr>
+          <w:b/>
+        </w:rPr>
+        <w:t>Recap</w:t>
+      </w:r>
+    </w:p>
+    <w:p>
+      <w:r>
+        <w:t>We just identified 4 principles of good setup code: it is highly expressive, it differentiates the data that impact the test outcome and those that don’t, it avoids using inheritance as a way of setting up shared data, and it doesn’t require a lot of effort to maintain over time.</w:t>
+      </w:r>
+    </w:p>
+    <w:p>
+      <w:r>
+        <w:t>Next we’re going to look at some concrete patterns and practices for adhering to these principles in your own tests.</w:t>
+      </w:r>
+    </w:p>
+    <w:p>
+      <w:r>
+        <w:rPr>
+          <w:b/>
+        </w:rPr>
+        <w:t>Patterns and Practices</w:t>
+      </w:r>
+    </w:p>
+    <w:p>
+      <w:r>
+        <w:rPr>
+          <w:b/>
+        </w:rPr>
+        <w:t>Avoid “unexpected equality”</w:t>
+      </w:r>
+    </w:p>
+    <w:p>
+      <w:r>
+        <w:t xml:space="preserve">First, avoid creating objects that have properties equal to </w:t>
+      </w:r>
+      <w:r>
+        <w:rPr>
+          <w:i/>
+        </w:rPr>
+        <w:t xml:space="preserve">null </w:t>
+      </w:r>
+      <w:r>
+        <w:t xml:space="preserve">or specific hardcoded values because this can lead to what I call “unexpected equality”. </w:t>
+      </w:r>
+    </w:p>
+    <w:p>
+      <w:r>
+        <w:t>For example, let’s say you create two different Customers from the helper</w:t>
+      </w:r>
+      <w:r>
+        <w:t>, one called “target” and one called “distractor”. You then do whatever you’re trying to test, and finally you make an assertion that your method under test returned a result that’s equal to the target customer’s email.</w:t>
+      </w:r>
+    </w:p>
+    <w:p>
+      <w:r>
+        <w:t xml:space="preserve">The assumption here is that the test will fail if the code returns the distractor customer’s email address. But if the </w:t>
+      </w:r>
+      <w:proofErr w:type="spellStart"/>
+      <w:r>
+        <w:t>CustomerHelper</w:t>
+      </w:r>
+      <w:proofErr w:type="spellEnd"/>
+      <w:r>
+        <w:t xml:space="preserve"> object sets a default email address of NULL, or some hardcoded static value, then this test will pass even if the logic is faulty. This is what I mean by “unexpected equality”.</w:t>
+      </w:r>
+    </w:p>
+    <w:p>
+      <w:r>
+        <w:t xml:space="preserve">By default, I prefer to make all values unique. I want to </w:t>
+      </w:r>
+      <w:r>
+        <w:rPr>
+          <w:i/>
+        </w:rPr>
+        <w:t xml:space="preserve">force </w:t>
+      </w:r>
+      <w:r>
+        <w:t>programmers to be explicit if they want things to be equal.</w:t>
+      </w:r>
+    </w:p>
+    <w:p>
+      <w:r>
+        <w:t>(</w:t>
+      </w:r>
+      <w:proofErr w:type="gramStart"/>
+      <w:r>
+        <w:t>click</w:t>
+      </w:r>
+      <w:proofErr w:type="gramEnd"/>
+      <w:r>
+        <w:t>)</w:t>
+      </w:r>
+    </w:p>
+    <w:p>
+      <w:r>
+        <w:t xml:space="preserve">One way to create unique string values is with a class called </w:t>
+      </w:r>
+      <w:proofErr w:type="spellStart"/>
+      <w:r>
+        <w:t>ShortGuid</w:t>
+      </w:r>
+      <w:proofErr w:type="spellEnd"/>
+      <w:r>
+        <w:t xml:space="preserve">, which you can find online. It’s a simple </w:t>
+      </w:r>
+      <w:r>
+        <w:t>utility that compresses a normal GUID into a 22-character string by Base64-encoding it. The result is short, URL-friendly, and unique.</w:t>
+      </w:r>
+    </w:p>
+    <w:p>
+      <w:r>
+        <w:t>In this example, every string property on the Customer will be unique unless the caller specifies a specific value to use.</w:t>
+      </w:r>
+    </w:p>
+    <w:p>
+      <w:r>
+        <w:t>(</w:t>
+      </w:r>
+      <w:proofErr w:type="gramStart"/>
+      <w:r>
+        <w:t>click</w:t>
+      </w:r>
+      <w:proofErr w:type="gramEnd"/>
+      <w:r>
+        <w:t>)</w:t>
+      </w:r>
+    </w:p>
+    <w:p>
+      <w:r>
+        <w:t xml:space="preserve">To create unique integer values, I created a class called the </w:t>
+      </w:r>
+      <w:proofErr w:type="spellStart"/>
+      <w:r>
+        <w:t>IdSequencer</w:t>
+      </w:r>
+      <w:proofErr w:type="spellEnd"/>
+      <w:r>
+        <w:t xml:space="preserve"> which you can get from my GitHub page. Every time you call .</w:t>
+      </w:r>
+      <w:proofErr w:type="gramStart"/>
+      <w:r>
+        <w:t>Next(</w:t>
+      </w:r>
+      <w:proofErr w:type="gramEnd"/>
+      <w:r>
+        <w:t>) it returns a new value, and it keeps track of all of the values it’s assigned. In a little bit I’ll show you how this class is implemented and why it’s useful to keep track of the values that have been assigned.</w:t>
+      </w:r>
+    </w:p>
+    <w:p>
+      <w:r>
+        <w:t xml:space="preserve">I always assign unique integers to ID fields. I may or may not assign unique integers to other fields, depending on what they are. </w:t>
+      </w:r>
+    </w:p>
+    <w:p>
+      <w:r>
+        <w:t>(</w:t>
+      </w:r>
+      <w:proofErr w:type="gramStart"/>
+      <w:r>
+        <w:t>click</w:t>
+      </w:r>
+      <w:proofErr w:type="gramEnd"/>
+      <w:r>
+        <w:t>)</w:t>
+      </w:r>
+    </w:p>
+    <w:p>
+      <w:r>
+        <w:lastRenderedPageBreak/>
+        <w:t>It’s also important that each Test Helper is concerned with creating a single type of object only. If your object has a dependency on something else, delegate to another helper to create that dependency.</w:t>
+      </w:r>
+    </w:p>
+    <w:p>
+      <w:r>
+        <w:t xml:space="preserve">Here’s an example of an Order Helper that allows its Customer to be passed in as an argument. If the caller doesn’t pass a Customer then the customer argument defaults to null, and the helper delegates to the </w:t>
+      </w:r>
+      <w:proofErr w:type="spellStart"/>
+      <w:r>
+        <w:t>CustomerHelper</w:t>
+      </w:r>
+      <w:proofErr w:type="spellEnd"/>
+      <w:r>
+        <w:t>. This way we end up with a fully-specified object, and each helper stays focused on doing one thing only. This is really important and will help you maintain and organize the code as the number of helpers grows.</w:t>
+      </w:r>
+    </w:p>
+    <w:p>
+      <w:r>
+        <w:t>(</w:t>
+      </w:r>
+      <w:proofErr w:type="gramStart"/>
+      <w:r>
+        <w:t>click</w:t>
+      </w:r>
+      <w:proofErr w:type="gramEnd"/>
+      <w:r>
+        <w:t xml:space="preserve"> – like an Object Mother)</w:t>
+      </w:r>
+    </w:p>
+    <w:p>
+      <w:r>
+        <w:t xml:space="preserve">Generally speaking, my helpers have a single method called Create. I purposefully make this as generic as possible because the whole point is that the caller specifies whatever data it cares about. </w:t>
+      </w:r>
+    </w:p>
+    <w:p>
+      <w:r>
+        <w:t>In some cases</w:t>
+      </w:r>
+      <w:r>
+        <w:t xml:space="preserve"> it does make sense to create specialized helpers like an Object Mother. This is useful if you notice common patterns developing in your setup code. For example, let’s say you have an e-commerce platform and many of your tests deal with orders that have multiple payments. Rather than calling multiple helper methods to create those payment objects, you could create a helper like this one that wraps that pattern into a single method call. This means you have less code to write and makes it easier to find and refactor related tests.</w:t>
+      </w:r>
+    </w:p>
+    <w:p>
+      <w:r>
+        <w:t>Do this sparingly, however. This has all of the drawbacks as the Object Mother pattern so you do need to be careful, but it can be a powerful tool when used in moderation.</w:t>
+      </w:r>
+    </w:p>
+    <w:p>
+      <w:r>
+        <w:t>After some experimentation, my team has settled on Test Helpers as our go-to pattern. It’s flexible, easy to implement, and easy to extend for integration tests. We’ll come back to the integration test bit in a minute, but first I want to talk about using helpers for more complicated setup.</w:t>
+      </w:r>
+    </w:p>
+    <w:p>
+      <w:pPr>
+        <w:rPr>
+          <w:b/>
+        </w:rPr>
+      </w:pPr>
+      <w:r>
+        <w:rPr>
+          <w:b/>
+        </w:rPr>
+        <w:t>Scenarios</w:t>
+      </w:r>
+    </w:p>
+    <w:p/>
+    <w:p>
+      <w:r>
+        <w:rPr>
+          <w:b/>
+        </w:rPr>
+        <w:t>Summarize Object Construction</w:t>
+      </w:r>
+    </w:p>
+    <w:p>
+      <w:r>
+        <w:t>OK, let’s take a second and summarize the object creation patterns we just talked about.</w:t>
+      </w:r>
+    </w:p>
+    <w:p>
+      <w:r>
+        <w:t>(</w:t>
+      </w:r>
+      <w:proofErr w:type="gramStart"/>
+      <w:r>
+        <w:t>click</w:t>
+      </w:r>
+      <w:proofErr w:type="gramEnd"/>
+      <w:r>
+        <w:t>)</w:t>
+      </w:r>
+    </w:p>
+    <w:p>
+      <w:r>
+        <w:t>First, avoid constructing test objects by hand. If you need to create a single object, consider the Test Helper pattern (or Object Mother or Data Builder)</w:t>
+      </w:r>
+    </w:p>
+    <w:p>
+      <w:r>
+        <w:t>(</w:t>
+      </w:r>
+      <w:proofErr w:type="gramStart"/>
+      <w:r>
+        <w:t>click</w:t>
+      </w:r>
+      <w:proofErr w:type="gramEnd"/>
+      <w:r>
+        <w:t>)</w:t>
+      </w:r>
+    </w:p>
+    <w:p>
+      <w:r>
+        <w:t>Use Scenarios if you need multiple objects AND they are related to each other. Scenarios are also a good alternative to inheritance for sharing or reusing setup code.</w:t>
+      </w:r>
+    </w:p>
+    <w:p>
+      <w:r>
+        <w:t>(</w:t>
+      </w:r>
+      <w:proofErr w:type="gramStart"/>
+      <w:r>
+        <w:t>click</w:t>
+      </w:r>
+      <w:proofErr w:type="gramEnd"/>
+      <w:r>
+        <w:t>)</w:t>
+      </w:r>
+    </w:p>
+    <w:p>
+      <w:r>
+        <w:t>I recommend that you put these helpers in your Test project, rather than your core application project. If you have multiple test projects, consider creating a “Test Library” project so that you can reuse these helpers across all your tests.</w:t>
+      </w:r>
+    </w:p>
+    <w:p>
+      <w:r>
+        <w:lastRenderedPageBreak/>
+        <w:t>(</w:t>
+      </w:r>
+      <w:proofErr w:type="gramStart"/>
+      <w:r>
+        <w:t>click</w:t>
+      </w:r>
+      <w:proofErr w:type="gramEnd"/>
+      <w:r>
+        <w:t>)</w:t>
+      </w:r>
+    </w:p>
+    <w:p>
+      <w:r>
+        <w:t>Lastly, I want to acknowledge that creating these helpers DOES have a cost. Adding them to a large, legacy project can be especially painful. I’ve been there, done that, and it was worth it.</w:t>
+      </w:r>
+    </w:p>
+    <w:p>
+      <w:r>
+        <w:t>On an existing legacy project I recommend that you start with helpers for your smaller objects first. Start with the simple things and build up to your larger, more composed objects over time. If you start out with the most complex objects then it could turn into a rabbit hole because every of all of the dependent helpers you’ll have to build out too.</w:t>
+      </w:r>
+    </w:p>
+    <w:p>
+      <w:r>
+        <w:t xml:space="preserve">On a </w:t>
+      </w:r>
+      <w:proofErr w:type="gramStart"/>
+      <w:r>
+        <w:t>greenfield</w:t>
+      </w:r>
+      <w:proofErr w:type="gramEnd"/>
+      <w:r>
+        <w:t xml:space="preserve"> project, create these as you go even if it seems like overkill. In the beginning you may not think you get a lot of value, but if your objects are small and simple then it won’t cost you much to do this either. In my experience software rarely stays both small </w:t>
+      </w:r>
+      <w:r>
+        <w:rPr>
+          <w:i/>
+        </w:rPr>
+        <w:t xml:space="preserve">and </w:t>
+      </w:r>
+      <w:r>
+        <w:t>simple over time, and these patterns will pay dividends as your software gets larger and/or more complex.</w:t>
+      </w:r>
+    </w:p>
+    <w:p>
+      <w:pPr>
+        <w:rPr>
+          <w:b/>
+        </w:rPr>
+      </w:pPr>
+      <w:r>
+        <w:rPr>
+          <w:b/>
+        </w:rPr>
+        <w:t>Order brought to chaos</w:t>
+      </w:r>
+    </w:p>
+    <w:p>
+      <w:r>
+        <w:t>Here’s that nasty chunk of setup code I showed at the start…</w:t>
+      </w:r>
+    </w:p>
+    <w:p>
+      <w:r>
+        <w:t>(</w:t>
+      </w:r>
+      <w:proofErr w:type="gramStart"/>
+      <w:r>
+        <w:t>click</w:t>
+      </w:r>
+      <w:proofErr w:type="gramEnd"/>
+      <w:r>
+        <w:t>)</w:t>
+      </w:r>
+    </w:p>
+    <w:p>
+      <w:r>
+        <w:t>(</w:t>
+      </w:r>
+      <w:proofErr w:type="gramStart"/>
+      <w:r>
+        <w:t>click</w:t>
+      </w:r>
+      <w:proofErr w:type="gramEnd"/>
+      <w:r>
+        <w:t>)</w:t>
+      </w:r>
+    </w:p>
+    <w:p>
+      <w:r>
+        <w:t>Here’s that same chunk of code, cleaned up and rewritten to use Test Helpers. I determined that many of the data being created were irrelevant and pushed those into helpers with good defaults. Everything that remains is meaningful to the test.</w:t>
+      </w:r>
+    </w:p>
+    <w:p>
+      <w:r>
+        <w:t xml:space="preserve">We’re still creating a lot of objects, but </w:t>
+      </w:r>
+      <w:proofErr w:type="gramStart"/>
+      <w:r>
+        <w:t>it’s</w:t>
+      </w:r>
+      <w:proofErr w:type="gramEnd"/>
+      <w:r>
+        <w:t xml:space="preserve"> manageable now. I said it before and I’ll say it again, the single most important thing is to build a good helper library like this.</w:t>
+      </w:r>
+    </w:p>
+    <w:p>
+      <w:r>
+        <w:rPr>
+          <w:b/>
+        </w:rPr>
+        <w:t>Advanced techniques – Integration tests</w:t>
+      </w:r>
+    </w:p>
+    <w:p>
+      <w:r>
+        <w:t xml:space="preserve">Until now we’ve been talking about in-memory objects only. </w:t>
+      </w:r>
+      <w:r>
+        <w:t>Eventually you’re going to want to save your test data to a database so that you can test your data access code, or so that you can automate some of your full-stack system tests. In this final section I’ll show you how to use Test Helpers in integration tests.</w:t>
+      </w:r>
+    </w:p>
+    <w:p>
+      <w:r>
+        <w:t>(</w:t>
+      </w:r>
+      <w:proofErr w:type="gramStart"/>
+      <w:r>
+        <w:t>click</w:t>
+      </w:r>
+      <w:proofErr w:type="gramEnd"/>
+      <w:r>
+        <w:t>)</w:t>
+      </w:r>
+    </w:p>
+    <w:p>
+      <w:r>
+        <w:t xml:space="preserve">The goal is to be able to use the </w:t>
+      </w:r>
       <w:r>
         <w:rPr>
           <w:u w:val="single"/>
         </w:rPr>
-        <w:t>Multiple data setup</w:t>
-      </w:r>
-    </w:p>
-    <w:p>
-      <w:r>
-        <w:t xml:space="preserve">Another way that I use setup comments is to describe how data are related to each other for the purpose of a test. </w:t>
-      </w:r>
-      <w:r>
-        <w:t xml:space="preserve">In this example you can see that I’m creating three Activities, each with a different status, and then I’m using one of them to set up some additional data. Any competent programmer could read the code and figure out those relationships, but a short comment makes my intent explicit. It makes the setup logic </w:t>
-      </w:r>
-      <w:r>
-        <w:t>way easier to understand and maintain for a negligible amount of extra effort.</w:t>
-      </w:r>
-    </w:p>
-    <w:p>
-      <w:r>
-        <w:rPr>
-          <w:u w:val="single"/>
-        </w:rPr>
-        <w:t>TEST NOTE</w:t>
-      </w:r>
-    </w:p>
-    <w:p>
-      <w:r>
-        <w:t>The final way that I use setup comments is to explain why a test exists in the first place.</w:t>
+        <w:t>same</w:t>
+      </w:r>
+      <w:r>
+        <w:t xml:space="preserve"> object creation patterns to create data in memory as we do to put sample data in the database.</w:t>
+      </w:r>
+    </w:p>
+    <w:p>
+      <w:r>
+        <w:t>(</w:t>
+      </w:r>
+      <w:proofErr w:type="gramStart"/>
+      <w:r>
+        <w:t>click</w:t>
+      </w:r>
+      <w:proofErr w:type="gramEnd"/>
+      <w:r>
+        <w:t>)</w:t>
+      </w:r>
+    </w:p>
+    <w:p>
+      <w:r>
+        <w:t>Unfortunately, that’s a little easier said than done.</w:t>
+      </w:r>
+    </w:p>
+    <w:p>
+      <w:r>
+        <w:t>First, you have to deal with foreign keys. You can’t just new up a Customer and an Order in memory and then save them to disk. You have to new up the entire object graph, save objects to the database in the correct sequence, and then update all of the ID properties to reflect any database-assigned key values.</w:t>
+      </w:r>
+    </w:p>
+    <w:p>
+      <w:r>
+        <w:t>Second, you have to deal with column constraints. Some fields will reject NULL, others have max length constraints that your in-memory sample data might violate.</w:t>
       </w:r>
     </w:p>
     <w:p>
       <w:r>
         <w:lastRenderedPageBreak/>
-        <w:t xml:space="preserve">Here’s another example from a real project. In this particular feature the UI </w:t>
-      </w:r>
+        <w:t>Lastly, you need to clean up that test data when the test run is over. We don’t want the test database littered with junk records because it can impact performance, because it makes it hard to find specific data while debugging, and because it’s just plain unsightly if you use the same database for manual testing as you do for automated tests.</w:t>
+      </w:r>
+    </w:p>
+    <w:p>
+      <w:r>
+        <w:t>(</w:t>
+      </w:r>
+      <w:proofErr w:type="gramStart"/>
+      <w:r>
+        <w:t>click</w:t>
+      </w:r>
+      <w:proofErr w:type="gramEnd"/>
+      <w:r>
+        <w:t>)</w:t>
+      </w:r>
+    </w:p>
+    <w:p>
+      <w:r>
+        <w:t>These challenges are a pain, but they are manageable with a few extra additions to your Test Helper classes.</w:t>
+      </w:r>
+    </w:p>
+    <w:p>
+      <w:r>
+        <w:t xml:space="preserve">The solution we use is to add a </w:t>
+      </w:r>
+      <w:proofErr w:type="gramStart"/>
       <w:r>
         <w:rPr>
           <w:i/>
         </w:rPr>
-        <w:t xml:space="preserve">always </w:t>
-      </w:r>
-      <w:r>
-        <w:t xml:space="preserve">posts a JSON string to the server in a specific field, but the value of that JSON string is only meaningful if the user had performed a specific action </w:t>
-      </w:r>
-      <w:r>
-        <w:t>in the UI. We could tell that the user had performed that action if some other data was also present.</w:t>
-      </w:r>
-    </w:p>
-    <w:p>
-      <w:r>
-        <w:t>So in other words, this test was important but only because of some very specific implementation details. It’s quite possible that at some point we might re-write that UI and render this entire test pointless, and we’d want to be able to understand that we could safely delete the test (especially if it was failing!).</w:t>
-      </w:r>
-    </w:p>
-    <w:p>
-      <w:r>
-        <w:t>However, there’s no good way to describe that particular nuance in the test name. In case like this I’ll add a comment to the top of the test that adds the necessary context. As a personal convention, I always prefix these types of comments with “TEST NOTE”. Following this convention helps me spot features that are too complex, or where the test name might be insufficient.</w:t>
-      </w:r>
-    </w:p>
-    <w:p>
-      <w:r>
-        <w:t>I use this style of comment very rarely; out of approximately 2000 tests, less than 30 use this. But in those 30 cases, these comments are extremely valuable and following this naming convention has been very useful.</w:t>
-      </w:r>
-    </w:p>
-    <w:p>
-      <w:pPr>
-        <w:rPr>
-          <w:b/>
-        </w:rPr>
-      </w:pPr>
-      <w:r>
-        <w:rPr>
-          <w:b/>
-        </w:rPr>
-        <w:t>Highlights what matters</w:t>
-      </w:r>
-    </w:p>
-    <w:p>
-      <w:r>
-        <w:t>The next principle is that “good setup code highlights data that impact the test’s outcome”. The goal is to clearly differentiate the data that matter to the test and those that don’t. This makes it significantly easier for programmers to read and maintain the tests.</w:t>
-      </w:r>
-    </w:p>
-    <w:p>
-      <w:r>
-        <w:t>(</w:t>
-      </w:r>
-      <w:proofErr w:type="gramStart"/>
-      <w:r>
-        <w:t>click</w:t>
-      </w:r>
-      <w:proofErr w:type="gramEnd"/>
+        <w:t>Save(</w:t>
+      </w:r>
+      <w:proofErr w:type="gramEnd"/>
+      <w:r>
+        <w:rPr>
+          <w:i/>
+        </w:rPr>
+        <w:t xml:space="preserve">) </w:t>
+      </w:r>
+      <w:r>
+        <w:t>method to your Test Helpers. Before I show you how that works, I want to mention a few things: first, this feature assumes you’re using an ORM of some sort. If you’re NOT using an ORM then the concept still applies but you’ll need to find a different implementation. Second, these code samples are for NHibernate, but they should work for Entity Framework or whatever else you’re using with a few adjustments.</w:t>
+      </w:r>
+    </w:p>
+    <w:p>
+      <w:r>
+        <w:t>Let’s take a look at how the Save method is implemented in my helpers.</w:t>
+      </w:r>
+      <w:r>
+        <w:t xml:space="preserve"> There are four things I want to call your attention to:</w:t>
+      </w:r>
+    </w:p>
+    <w:p>
+      <w:r>
+        <w:t>(</w:t>
+      </w:r>
+      <w:proofErr w:type="gramStart"/>
+      <w:r>
+        <w:t>click</w:t>
+      </w:r>
+      <w:proofErr w:type="gramEnd"/>
+      <w:r>
+        <w:t xml:space="preserve"> – Save() method implementation</w:t>
+      </w:r>
       <w:r>
         <w:t>)</w:t>
       </w:r>
     </w:p>
     <w:p>
       <w:r>
-        <w:t>One way to do this is to replace key values with named constants. This has three main benefits: it draws attention to those values and visually reinforces their importance, it makes the code read more like English, and it makes it easier to spot differences between otherwise similar tests.</w:t>
-      </w:r>
-    </w:p>
-    <w:p>
-      <w:r>
-        <w:t xml:space="preserve">In this particular example we’re really just aliasing a specific </w:t>
+        <w:t xml:space="preserve">First, note that like all of the methods on my helper classes, Save is static. This means I need to pass in the ORM interface as an argument. It’s certainly possible to use Dependency Injection but I’ve never found it to be worth the effort. </w:t>
+      </w:r>
+    </w:p>
+    <w:p>
+      <w:r>
+        <w:t>(</w:t>
+      </w:r>
+      <w:proofErr w:type="gramStart"/>
+      <w:r>
+        <w:t>click</w:t>
+      </w:r>
+      <w:proofErr w:type="gramEnd"/>
+      <w:r>
+        <w:t>)</w:t>
+      </w:r>
+    </w:p>
+    <w:p>
+      <w:r>
+        <w:t>Second, note that the Save method delegates to other helpers to save dependent objects. This is an important pattern because foreign keys often require us to create dependent objects before we can reference them. In this case, we can’t save an Order unless it has a reference to a valid Customers. Delegating Save calls like this helps keep the helpers clean and focused on a single object type.</w:t>
+      </w:r>
+    </w:p>
+    <w:p>
+      <w:r>
+        <w:t xml:space="preserve"> (</w:t>
+      </w:r>
+      <w:proofErr w:type="gramStart"/>
+      <w:r>
+        <w:t>click</w:t>
+      </w:r>
+      <w:proofErr w:type="gramEnd"/>
+      <w:r>
+        <w:t>)</w:t>
+      </w:r>
+    </w:p>
+    <w:p>
+      <w:r>
+        <w:t xml:space="preserve">Third, the Save method is responsible for resetting any Id values that were assigned by the </w:t>
       </w:r>
       <w:proofErr w:type="spellStart"/>
       <w:r>
-        <w:t>enum</w:t>
+        <w:t>IdSequencer</w:t>
       </w:r>
       <w:proofErr w:type="spellEnd"/>
       <w:r>
-        <w:t xml:space="preserve"> value to a named constant. The main benefit in this case is that visually, the uppercase constant sticks out a little more than the </w:t>
+        <w:t>. This is important because many ORMs use the ID property to determine if it should issue an INSERT or UPDATE query. If we tell the ORM to save an object that has a non-zero ID it may think the object represents a database record that already exists and will therefore issue an update, which of course won’t do anything. Resetting the ID to zero causes the ORM to issue an INSERT statement.</w:t>
+      </w:r>
+    </w:p>
+    <w:p>
+      <w:r>
+        <w:t xml:space="preserve">Note that we don’t need to reset ALL values that were assigned by the </w:t>
       </w:r>
       <w:proofErr w:type="spellStart"/>
       <w:r>
-        <w:t>enum</w:t>
+        <w:t>IdSequencer</w:t>
       </w:r>
       <w:proofErr w:type="spellEnd"/>
       <w:r>
-        <w:t xml:space="preserve"> name. If you have two tests that are very similar, and they assert against different </w:t>
-      </w:r>
-      <w:proofErr w:type="spellStart"/>
-      <w:r>
-        <w:t>enum</w:t>
-      </w:r>
-      <w:proofErr w:type="spellEnd"/>
-      <w:r>
-        <w:t xml:space="preserve"> values, this technique can make those tests easier to compare/contrast. It’s perhaps a minor benefit, but in my opinion a bunch of “minor benefits” added together yields some significant benefit.</w:t>
-      </w:r>
-    </w:p>
-    <w:p>
-      <w:r>
-        <w:t>(</w:t>
-      </w:r>
-      <w:proofErr w:type="gramStart"/>
-      <w:r>
-        <w:t>transition</w:t>
-      </w:r>
-      <w:proofErr w:type="gramEnd"/>
-      <w:r>
-        <w:t xml:space="preserve">) In this case, the name is just communicating its </w:t>
-      </w:r>
-      <w:r>
-        <w:rPr>
-          <w:i/>
-        </w:rPr>
-        <w:t>value</w:t>
-      </w:r>
-      <w:r>
-        <w:t xml:space="preserve">. This technique is even more effective when the name communicates its </w:t>
-      </w:r>
-      <w:r>
-        <w:rPr>
-          <w:i/>
-        </w:rPr>
-        <w:t xml:space="preserve">purpose </w:t>
-      </w:r>
-      <w:r>
-        <w:t>in the test.</w:t>
-      </w:r>
-    </w:p>
-    <w:p>
-      <w:r>
-        <w:t xml:space="preserve">In this example, the actual values associated with the constants are irrelevant; they are just two arbitrary values that we need to differentiate. Note how the names of “original value” and “new value” give extra clarity to the assertion. </w:t>
-      </w:r>
-    </w:p>
-    <w:p>
-      <w:r>
-        <w:t>Of course, giving things good names applies everywhere, not just to constants.</w:t>
-      </w:r>
-      <w:r>
-        <w:t xml:space="preserve"> Just like in production code, give test objects names that communicate their purpose. If your test revolves around the fact that a Customer is disabled, don’t just call it “customer”; call it “</w:t>
-      </w:r>
-      <w:proofErr w:type="spellStart"/>
-      <w:r>
-        <w:t>disabledCustomer</w:t>
-      </w:r>
-      <w:proofErr w:type="spellEnd"/>
-      <w:r>
-        <w:t xml:space="preserve">”. </w:t>
+        <w:t>, only entity IDs.</w:t>
+      </w:r>
+    </w:p>
+    <w:p>
+      <w:r>
+        <w:t>(</w:t>
+      </w:r>
+      <w:proofErr w:type="gramStart"/>
+      <w:r>
+        <w:t>click</w:t>
+      </w:r>
+      <w:proofErr w:type="gramEnd"/>
+      <w:r>
+        <w:t>)</w:t>
+      </w:r>
+    </w:p>
+    <w:p>
+      <w:r>
+        <w:t>Fourth</w:t>
+      </w:r>
+      <w:r>
+        <w:t>, I delegate to the ORM to insert or update the record</w:t>
+      </w:r>
+      <w:r>
+        <w:t>.</w:t>
+      </w:r>
+    </w:p>
+    <w:p>
+      <w:r>
+        <w:t>Generally speaking, each helper should know how to save the objects that it creates. Keep in mind that the implementation of Save will be driven by your Create methods – you don’t necessarily need to be able to save any arbitrary object, only those configurations created by the helper.</w:t>
       </w:r>
     </w:p>
     <w:p>
       <w:r>
         <w:lastRenderedPageBreak/>
-        <w:t xml:space="preserve">If your test contains multiple objects of the same type, differentiate them! It sounds obvious, but I still see smart, experienced developers writing tests with variables called “customer1” and “customer2” in them and it’s a completely unnecessary waste of someone else’s time. </w:t>
-      </w:r>
-    </w:p>
-    <w:p>
-      <w:r>
-        <w:t>Tests should tell a story about some rule or expectation you have of the system, and those stories are easier to understand when the actors have meaningful names. It doesn’t take a lot of effort and</w:t>
-      </w:r>
-      <w:r>
-        <w:t xml:space="preserve"> if you practice this consistently, especially in concert with the other tips I’m mentioning, it can absolutely improve the quality of your codebase.</w:t>
-      </w:r>
-    </w:p>
-    <w:p>
-      <w:r>
-        <w:t>(</w:t>
-      </w:r>
-      <w:proofErr w:type="gramStart"/>
-      <w:r>
-        <w:t>transition</w:t>
-      </w:r>
-      <w:proofErr w:type="gramEnd"/>
-      <w:r>
-        <w:t>)</w:t>
-      </w:r>
-    </w:p>
-    <w:p>
-      <w:r>
-        <w:t>Obviously it’s important that meaningful data stand out. It’s also important to downplay data that aren’t as meaningful.</w:t>
-      </w:r>
-    </w:p>
-    <w:p>
-      <w:r>
-        <w:t>A common example of when this is useful is when you’re testing code that does some sort of search or filter. In that case, it’s just as important to ensure that the code returns the things it should as it is to ensure it does NOT return what it shouldn’t.</w:t>
-      </w:r>
-    </w:p>
-    <w:p>
-      <w:r>
-        <w:t xml:space="preserve">My convention in this case is to use the term “distractor” when naming the objects that </w:t>
-      </w:r>
-      <w:r>
-        <w:rPr>
-          <w:i/>
-        </w:rPr>
-        <w:t xml:space="preserve">shouldn’t </w:t>
-      </w:r>
-      <w:r>
-        <w:t>get returned. This pattern communicates that the object itself is not important, as long as it can be differentiated from the target. And by using this name consistently, my co-workers can immediately recognize the point of these objects. This sort of instant pattern recognition is another key benefit of expressive code.</w:t>
-      </w:r>
-    </w:p>
-    <w:p>
-      <w:r>
-        <w:t>(</w:t>
-      </w:r>
-      <w:proofErr w:type="gramStart"/>
-      <w:r>
-        <w:t>next</w:t>
-      </w:r>
-      <w:proofErr w:type="gramEnd"/>
-      <w:r>
-        <w:t>)</w:t>
-      </w:r>
-    </w:p>
-    <w:p>
-      <w:r>
-        <w:t xml:space="preserve">Another way to downplay </w:t>
-      </w:r>
-      <w:r>
-        <w:t>data that don’t impact the test outcome are with consistent dummy values. In this example, the constructor takes 3 arguments but I only really care about 1 of them. I can indicate this by passing values that clearly communicate that they are irrelevant to the test outcome.</w:t>
-      </w:r>
-    </w:p>
-    <w:p>
-      <w:r>
-        <w:t>In general, you want to avoid passing default values like null or 0. Not only can this lead to null reference exceptions if the code isn’t null-safe, but it makes it very hard to differentiate between the value you passed in and an uninitialized property that has its default value.</w:t>
-      </w:r>
-    </w:p>
-    <w:p>
-      <w:r>
-        <w:t>I also like to avoid using numbers like 1 or 2. These frequently appear in code and tests as meaningful values and I want arbitrary numeric values to stand out more. I personally use 42. The actual value doesn’t matter, the key is that you use that value consistently as a way of communicating your intent.</w:t>
-      </w:r>
-    </w:p>
-    <w:p>
-      <w:pPr>
-        <w:rPr>
-          <w:b/>
-        </w:rPr>
-      </w:pPr>
-      <w:r>
-        <w:rPr>
-          <w:b/>
-        </w:rPr>
-        <w:t>Avoids inheritance</w:t>
-      </w:r>
-    </w:p>
-    <w:p>
-      <w:r>
-        <w:t>The third principle of good setup code is to avoid inheritance, at least for the purposes of creating test data.</w:t>
-      </w:r>
-    </w:p>
-    <w:p>
-      <w:r>
-        <w:t>(</w:t>
-      </w:r>
-      <w:proofErr w:type="gramStart"/>
-      <w:r>
-        <w:t>click</w:t>
-      </w:r>
-      <w:proofErr w:type="gramEnd"/>
-      <w:r>
-        <w:t>)</w:t>
-      </w:r>
-    </w:p>
-    <w:p>
-      <w:r>
-        <w:t xml:space="preserve">The first reason is that inheritance makes it hard to tweak shared data for each test. Imagine that you have 5 tests covering the same piece of code. The setup for those tests will be very similar; for the sake of example, let’s say that any 2 tests will have 90% of the same setup needs. The problem is that each test could have a </w:t>
-      </w:r>
-      <w:r>
-        <w:rPr>
-          <w:i/>
-        </w:rPr>
-        <w:t xml:space="preserve">different </w:t>
-      </w:r>
-      <w:r>
-        <w:t>90% in common.</w:t>
-      </w:r>
-      <w:r>
-        <w:t xml:space="preserve"> One test might need to specify an Order’s ship status, </w:t>
-      </w:r>
-      <w:r>
-        <w:lastRenderedPageBreak/>
-        <w:t xml:space="preserve">another might need to change the Customer’s name. This </w:t>
-      </w:r>
-      <w:r>
-        <w:rPr>
-          <w:i/>
-        </w:rPr>
-        <w:t xml:space="preserve">can </w:t>
-      </w:r>
-      <w:r>
-        <w:t>be handled with inheritance but it’s not clean and it’s certainly not elegant.</w:t>
-      </w:r>
-    </w:p>
-    <w:p>
-      <w:r>
-        <w:t>(</w:t>
-      </w:r>
-      <w:proofErr w:type="gramStart"/>
-      <w:r>
-        <w:t>click</w:t>
-      </w:r>
-      <w:proofErr w:type="gramEnd"/>
-      <w:r>
-        <w:t>)</w:t>
-      </w:r>
-    </w:p>
-    <w:p>
-      <w:r>
-        <w:t>To re-use setup logic we need to get it out of the base class and into something more easily shared. In a few minutes, I’ll show a clean and elegant technique for doing this without inheritance.</w:t>
-      </w:r>
-    </w:p>
-    <w:p>
-      <w:r>
-        <w:t>(</w:t>
-      </w:r>
-      <w:proofErr w:type="gramStart"/>
-      <w:r>
-        <w:t>click</w:t>
-      </w:r>
-      <w:proofErr w:type="gramEnd"/>
-      <w:r>
-        <w:t>)</w:t>
-      </w:r>
-    </w:p>
-    <w:p>
-      <w:r>
-        <w:t xml:space="preserve">Just to be clear, base classes </w:t>
-      </w:r>
-      <w:r>
-        <w:rPr>
-          <w:i/>
-        </w:rPr>
-        <w:t xml:space="preserve">can </w:t>
-      </w:r>
-      <w:r>
-        <w:t xml:space="preserve">initialize shared services or stub out certain types of behavior. The key is that you want to avoid creating </w:t>
-      </w:r>
-      <w:r>
-        <w:rPr>
-          <w:i/>
-        </w:rPr>
-        <w:t xml:space="preserve">data </w:t>
-      </w:r>
-      <w:r>
-        <w:t>in the base class.</w:t>
-      </w:r>
-    </w:p>
-    <w:p>
-      <w:r>
-        <w:rPr>
-          <w:b/>
-        </w:rPr>
-        <w:t>Resilient to change</w:t>
-      </w:r>
-    </w:p>
-    <w:p>
-      <w:r>
-        <w:t>The 4</w:t>
-      </w:r>
-      <w:r>
-        <w:rPr>
-          <w:vertAlign w:val="superscript"/>
-        </w:rPr>
-        <w:t>th</w:t>
-      </w:r>
-      <w:r>
-        <w:t xml:space="preserve"> principle of good setup code is that it is resilient to changes in the main app. </w:t>
-      </w:r>
-      <w:proofErr w:type="gramStart"/>
-      <w:r>
-        <w:t>Simply</w:t>
-      </w:r>
-      <w:proofErr w:type="gramEnd"/>
-      <w:r>
-        <w:t xml:space="preserve"> put, tests should be </w:t>
-      </w:r>
-      <w:r>
-        <w:rPr>
-          <w:i/>
-        </w:rPr>
-        <w:t xml:space="preserve">adding </w:t>
-      </w:r>
-      <w:r>
-        <w:t>value, not subtracting it by demanding constant attention.</w:t>
-      </w:r>
-    </w:p>
-    <w:p>
-      <w:r>
-        <w:t>If you’ve ever made a simple change to your app code and then found a hundred compilation errors in your test projects then you know exactly how damaging this can be.</w:t>
-      </w:r>
-    </w:p>
-    <w:p>
-      <w:r>
-        <w:t>(</w:t>
-      </w:r>
-      <w:proofErr w:type="gramStart"/>
-      <w:r>
-        <w:t>click</w:t>
-      </w:r>
-      <w:proofErr w:type="gramEnd"/>
-      <w:r>
-        <w:t>)</w:t>
-      </w:r>
-    </w:p>
-    <w:p>
-      <w:r>
-        <w:t>In the same vein, we want to be able to easily refactor our test projects. Just like our app code tests will evolve over time. We’ll adapt new patterns, add new libraries, and move things around. I’ve seen smart developers be sloppier in test code than in “real” code and it’s a huge mistake. Tests should be malleable and easy to manage over time.</w:t>
-      </w:r>
-    </w:p>
-    <w:p>
-      <w:pPr>
-        <w:rPr>
-          <w:b/>
-        </w:rPr>
-      </w:pPr>
-      <w:r>
-        <w:rPr>
-          <w:b/>
-        </w:rPr>
-        <w:t>Recap</w:t>
-      </w:r>
-    </w:p>
-    <w:p>
-      <w:r>
-        <w:t>We just identified 4 principles of good setup code: it is highly expressive, it differentiates the data that impact the test outcome and those that don’t, it avoids using inheritance as a way of setting up shared data, and it doesn’t require a lot of effort to maintain over time.</w:t>
-      </w:r>
-    </w:p>
-    <w:p>
-      <w:r>
-        <w:t>Next we’re going to look at some concrete patterns and practices for adhering to these principles in your own tests.</w:t>
-      </w:r>
-    </w:p>
-    <w:p>
-      <w:r>
-        <w:rPr>
-          <w:b/>
-        </w:rPr>
-        <w:t>Patterns and Practices</w:t>
-      </w:r>
-    </w:p>
-    <w:p>
-      <w:r>
-        <w:rPr>
-          <w:b/>
-        </w:rPr>
-        <w:t>Avoid “unexpected equality”</w:t>
-      </w:r>
-    </w:p>
-    <w:p>
-      <w:r>
-        <w:t xml:space="preserve">First, avoid creating objects that have properties equal to </w:t>
-      </w:r>
-      <w:r>
-        <w:rPr>
-          <w:i/>
-        </w:rPr>
-        <w:t xml:space="preserve">null </w:t>
-      </w:r>
-      <w:r>
-        <w:t xml:space="preserve">or specific hardcoded values because this can lead to what I call “unexpected equality”. </w:t>
-      </w:r>
-    </w:p>
-    <w:p>
-      <w:r>
-        <w:t>For example, let’s say you create two different Customers from the helper</w:t>
-      </w:r>
-      <w:r>
-        <w:t>, one called “target” and one called “distractor”. You then do whatever you’re trying to test, and finally you make an assertion that your method under test returned a result that’s equal to the target customer’s email.</w:t>
-      </w:r>
-    </w:p>
-    <w:p>
-      <w:r>
-        <w:t xml:space="preserve">The assumption here is that the test will fail if the code returns the distractor customer’s email address. But if the </w:t>
-      </w:r>
-      <w:proofErr w:type="spellStart"/>
-      <w:r>
-        <w:t>CustomerHelper</w:t>
-      </w:r>
-      <w:proofErr w:type="spellEnd"/>
-      <w:r>
-        <w:t xml:space="preserve"> object sets a default email address of NULL, or some hardcoded static value, then this test will pass even if the logic is faulty. This is what I mean by “unexpected equality”.</w:t>
-      </w:r>
-    </w:p>
-    <w:p>
-      <w:r>
-        <w:lastRenderedPageBreak/>
-        <w:t xml:space="preserve">By default, I prefer to make all values unique. I want to </w:t>
-      </w:r>
-      <w:r>
-        <w:rPr>
-          <w:i/>
-        </w:rPr>
-        <w:t xml:space="preserve">force </w:t>
-      </w:r>
-      <w:r>
-        <w:t>programmers to be explicit if they want things to be equal.</w:t>
-      </w:r>
-    </w:p>
-    <w:p>
-      <w:r>
-        <w:t>(</w:t>
-      </w:r>
-      <w:proofErr w:type="gramStart"/>
-      <w:r>
-        <w:t>click</w:t>
-      </w:r>
-      <w:proofErr w:type="gramEnd"/>
-      <w:r>
-        <w:t>)</w:t>
-      </w:r>
-    </w:p>
-    <w:p>
-      <w:r>
-        <w:t xml:space="preserve">One way to create unique string values is with a class called </w:t>
-      </w:r>
-      <w:proofErr w:type="spellStart"/>
-      <w:r>
-        <w:t>ShortGuid</w:t>
-      </w:r>
-      <w:proofErr w:type="spellEnd"/>
-      <w:r>
-        <w:t xml:space="preserve">, which you can find online. It’s a simple </w:t>
-      </w:r>
-      <w:r>
-        <w:t>utility that compresses a normal GUID into a 22-character string by Base64-encoding it. The result is short, URL-friendly, and unique.</w:t>
-      </w:r>
-    </w:p>
-    <w:p>
-      <w:r>
-        <w:t>In this example, every string property on the Customer will be unique unless the caller specifies a specific value to use.</w:t>
-      </w:r>
-    </w:p>
-    <w:p>
-      <w:r>
-        <w:t>(</w:t>
-      </w:r>
-      <w:proofErr w:type="gramStart"/>
-      <w:r>
-        <w:t>click</w:t>
-      </w:r>
-      <w:proofErr w:type="gramEnd"/>
-      <w:r>
-        <w:t>)</w:t>
-      </w:r>
-    </w:p>
-    <w:p>
-      <w:r>
-        <w:t xml:space="preserve">To create unique integer values, I created a class called the </w:t>
-      </w:r>
-      <w:proofErr w:type="spellStart"/>
-      <w:r>
-        <w:t>IdSequencer</w:t>
-      </w:r>
-      <w:proofErr w:type="spellEnd"/>
-      <w:r>
-        <w:t xml:space="preserve"> which you can get from my GitHub page. Every time you call .</w:t>
-      </w:r>
-      <w:proofErr w:type="gramStart"/>
-      <w:r>
-        <w:t>Next(</w:t>
-      </w:r>
-      <w:proofErr w:type="gramEnd"/>
-      <w:r>
-        <w:t>) it returns a new value, and it keeps track of all of the values it’s assigned. In a little bit I’ll show you how this class is implemented and why it’s useful to keep track of the values that have been assigned.</w:t>
-      </w:r>
-    </w:p>
-    <w:p>
-      <w:r>
-        <w:t xml:space="preserve">I always assign unique integers to ID fields. I may or may not assign unique integers to other fields, depending on what they are. </w:t>
-      </w:r>
-    </w:p>
-    <w:p>
-      <w:r>
-        <w:t>(</w:t>
-      </w:r>
-      <w:proofErr w:type="gramStart"/>
-      <w:r>
-        <w:t>click</w:t>
-      </w:r>
-      <w:proofErr w:type="gramEnd"/>
-      <w:r>
-        <w:t>)</w:t>
-      </w:r>
-    </w:p>
-    <w:p>
-      <w:r>
-        <w:t>It’s also important that each Test Helper is concerned with creating a single type of object only. If your object has a dependency on something else, delegate to another helper to create that dependency.</w:t>
-      </w:r>
-    </w:p>
-    <w:p>
-      <w:r>
-        <w:t xml:space="preserve">Here’s an example of an Order Helper that allows its Customer to be passed in as an argument. If the caller doesn’t pass a Customer then the customer argument defaults to null, and the helper delegates to the </w:t>
-      </w:r>
-      <w:proofErr w:type="spellStart"/>
-      <w:r>
-        <w:t>CustomerHelper</w:t>
-      </w:r>
-      <w:proofErr w:type="spellEnd"/>
-      <w:r>
-        <w:t>. This way we end up with a fully-specified object, and each helper stays focused on doing one thing only. This is really important and will help you maintain and organize the code as the number of helpers grows.</w:t>
-      </w:r>
-    </w:p>
-    <w:p>
-      <w:r>
-        <w:t>(</w:t>
-      </w:r>
-      <w:proofErr w:type="gramStart"/>
-      <w:r>
-        <w:t>click</w:t>
-      </w:r>
-      <w:proofErr w:type="gramEnd"/>
-      <w:r>
-        <w:t xml:space="preserve"> – like an Object Mother)</w:t>
-      </w:r>
-    </w:p>
-    <w:p>
-      <w:r>
-        <w:t xml:space="preserve">Generally speaking, my helpers have a single method called Create. I purposefully make this as generic as possible because the whole point is that the caller specifies whatever data it cares about. </w:t>
-      </w:r>
-    </w:p>
-    <w:p>
-      <w:r>
-        <w:t>In some cases</w:t>
-      </w:r>
-      <w:r>
-        <w:t xml:space="preserve"> it does make sense to create specialized helpers like an Object Mother. This is useful if you notice common patterns developing in your setup code. For example, let’s say you have an e-commerce platform and many of your tests deal with orders that have multiple payments. Rather than calling multiple helper methods to create those payment objects, you could create a helper like this one that wraps that pattern into a single method call. This means you have less code to write and makes it easier to find and refactor related tests.</w:t>
-      </w:r>
-    </w:p>
-    <w:p>
-      <w:r>
-        <w:t>Do this sparingly, however. This has all of the drawbacks as the Object Mother pattern so you do need to be careful, but it can be a powerful tool when used in moderation.</w:t>
-      </w:r>
-    </w:p>
-    <w:p>
-      <w:r>
-        <w:t>After some experimentation, my team has settled on Test Helpers as our go-to pattern. It’s flexible, easy to implement, and easy to extend for integration tests. We’ll come back to the integration test bit in a minute, but first I want to talk about using helpers for more complicated setup.</w:t>
-      </w:r>
-    </w:p>
-    <w:p>
-      <w:pPr>
-        <w:rPr>
-          <w:b/>
-        </w:rPr>
-      </w:pPr>
-      <w:r>
-        <w:rPr>
-          <w:b/>
-        </w:rPr>
-        <w:lastRenderedPageBreak/>
-        <w:t>Scenarios</w:t>
-      </w:r>
-    </w:p>
-    <w:p/>
-    <w:p>
-      <w:r>
-        <w:rPr>
-          <w:b/>
-        </w:rPr>
-        <w:t>Summarize Object Construction</w:t>
-      </w:r>
-    </w:p>
-    <w:p>
-      <w:r>
-        <w:t>OK, let’s take a second and summarize the object creation patterns we just talked about.</w:t>
-      </w:r>
-    </w:p>
-    <w:p>
-      <w:r>
-        <w:t>(</w:t>
-      </w:r>
-      <w:proofErr w:type="gramStart"/>
-      <w:r>
-        <w:t>click</w:t>
-      </w:r>
-      <w:proofErr w:type="gramEnd"/>
-      <w:r>
-        <w:t>)</w:t>
-      </w:r>
-    </w:p>
-    <w:p>
-      <w:r>
-        <w:t>First, avoid constructing test objects by hand. If you need to create a single object, consider the Test Helper pattern (or Object Mother or Data Builder)</w:t>
-      </w:r>
-    </w:p>
-    <w:p>
-      <w:r>
-        <w:t>(</w:t>
-      </w:r>
-      <w:proofErr w:type="gramStart"/>
-      <w:r>
-        <w:t>click</w:t>
-      </w:r>
-      <w:proofErr w:type="gramEnd"/>
-      <w:r>
-        <w:t>)</w:t>
-      </w:r>
-    </w:p>
-    <w:p>
-      <w:r>
-        <w:t>Use Scenarios if you need multiple objects AND they are related to each other. Scenarios are also a good alternative to inheritance for sharing or reusing setup code.</w:t>
-      </w:r>
-    </w:p>
-    <w:p>
-      <w:r>
-        <w:t>(</w:t>
-      </w:r>
-      <w:proofErr w:type="gramStart"/>
-      <w:r>
-        <w:t>click</w:t>
-      </w:r>
-      <w:proofErr w:type="gramEnd"/>
-      <w:r>
-        <w:t>)</w:t>
-      </w:r>
-    </w:p>
-    <w:p>
-      <w:r>
-        <w:t>I recommend that you put these helpers in your Test project, rather than your core application project. If you have multiple test projects, consider creating a “Test Library” project so that you can reuse these helpers across all your tests.</w:t>
-      </w:r>
-    </w:p>
-    <w:p>
-      <w:r>
-        <w:t>(</w:t>
-      </w:r>
-      <w:proofErr w:type="gramStart"/>
-      <w:r>
-        <w:t>click</w:t>
-      </w:r>
-      <w:proofErr w:type="gramEnd"/>
-      <w:r>
-        <w:t>)</w:t>
-      </w:r>
-    </w:p>
-    <w:p>
-      <w:r>
-        <w:t>Lastly, I want to acknowledge that creating these helpers DOES have a cost. Adding them to a large, legacy project can be especially painful. I’ve been there, done that, and it was worth it.</w:t>
-      </w:r>
-    </w:p>
-    <w:p>
-      <w:r>
-        <w:t>On an existing legacy project I recommend that you start with helpers for your smaller objects first. Start with the simple things and build up to your larger, more composed objects over time. If you start out with the most complex objects then it could turn into a rabbit hole because every of all of the dependent helpers you’ll have to build out too.</w:t>
-      </w:r>
-    </w:p>
-    <w:p>
-      <w:r>
-        <w:t xml:space="preserve">On a </w:t>
-      </w:r>
-      <w:proofErr w:type="gramStart"/>
-      <w:r>
-        <w:t>greenfield</w:t>
-      </w:r>
-      <w:proofErr w:type="gramEnd"/>
-      <w:r>
-        <w:t xml:space="preserve"> project, create these as you go even if it seems like overkill. In the beginning you may not think you get a lot of value, but if your objects are small and simple then it won’t cost you much to do this either. In my experience software rarely stays both small </w:t>
-      </w:r>
-      <w:r>
-        <w:rPr>
-          <w:i/>
-        </w:rPr>
-        <w:t xml:space="preserve">and </w:t>
-      </w:r>
-      <w:r>
-        <w:t>simple over time, and these patterns will pay dividends as your software gets larger and/or more complex.</w:t>
-      </w:r>
-    </w:p>
-    <w:p>
-      <w:pPr>
-        <w:rPr>
-          <w:b/>
-        </w:rPr>
-      </w:pPr>
-      <w:r>
-        <w:rPr>
-          <w:b/>
-        </w:rPr>
-        <w:t>Order brought to chaos</w:t>
-      </w:r>
-    </w:p>
-    <w:p>
-      <w:r>
-        <w:t>Here’s that nasty chunk of setup code I showed at the start…</w:t>
-      </w:r>
-    </w:p>
-    <w:p>
-      <w:r>
-        <w:t>(</w:t>
-      </w:r>
-      <w:proofErr w:type="gramStart"/>
-      <w:r>
-        <w:t>click</w:t>
-      </w:r>
-      <w:proofErr w:type="gramEnd"/>
-      <w:r>
-        <w:t>)</w:t>
-      </w:r>
-    </w:p>
-    <w:p>
-      <w:r>
-        <w:t>(</w:t>
-      </w:r>
-      <w:proofErr w:type="gramStart"/>
-      <w:r>
-        <w:t>click</w:t>
-      </w:r>
-      <w:proofErr w:type="gramEnd"/>
-      <w:r>
-        <w:t>)</w:t>
-      </w:r>
-    </w:p>
-    <w:p>
-      <w:r>
-        <w:t>Here’s that same chunk of code, cleaned up and rewritten to use Test Helpers. I determined that many of the data being created were irrelevant and pushed those into helpers with good defaults. Everything that remains is meaningful to the test.</w:t>
-      </w:r>
-    </w:p>
-    <w:p>
-      <w:r>
-        <w:t xml:space="preserve">We’re still creating a lot of objects, but </w:t>
-      </w:r>
-      <w:proofErr w:type="gramStart"/>
-      <w:r>
-        <w:t>it’s</w:t>
-      </w:r>
-      <w:proofErr w:type="gramEnd"/>
-      <w:r>
-        <w:t xml:space="preserve"> manageable now. I said it before and I’ll say it again, the single most important thing is to build a good helper library like this.</w:t>
-      </w:r>
-    </w:p>
-    <w:p>
-      <w:r>
-        <w:rPr>
-          <w:b/>
-        </w:rPr>
-        <w:lastRenderedPageBreak/>
-        <w:t>Advanced techniques – Integration tests</w:t>
-      </w:r>
-    </w:p>
-    <w:p>
-      <w:r>
-        <w:t xml:space="preserve">Until now we’ve been talking about in-memory objects only. </w:t>
-      </w:r>
-      <w:r>
-        <w:t>Eventually you’re going to want to save your test data to a database so that you can test your data access code, or so that you can automate some of your full-stack system tests. In this final section I’ll show you how to use Test Helpers in integration tests.</w:t>
-      </w:r>
-    </w:p>
-    <w:p>
-      <w:r>
-        <w:t>(</w:t>
-      </w:r>
-      <w:proofErr w:type="gramStart"/>
-      <w:r>
-        <w:t>click</w:t>
-      </w:r>
-      <w:proofErr w:type="gramEnd"/>
-      <w:r>
-        <w:t>)</w:t>
-      </w:r>
-    </w:p>
-    <w:p>
-      <w:r>
-        <w:t xml:space="preserve">The goal is to be able to use the </w:t>
-      </w:r>
-      <w:r>
-        <w:rPr>
-          <w:u w:val="single"/>
-        </w:rPr>
-        <w:t>same</w:t>
-      </w:r>
-      <w:r>
-        <w:t xml:space="preserve"> object creation patterns to create data in memory as we do to put sample data in the database.</w:t>
-      </w:r>
-    </w:p>
-    <w:p>
-      <w:r>
-        <w:t>(</w:t>
-      </w:r>
-      <w:proofErr w:type="gramStart"/>
-      <w:r>
-        <w:t>click</w:t>
-      </w:r>
-      <w:proofErr w:type="gramEnd"/>
-      <w:r>
-        <w:t>)</w:t>
-      </w:r>
-    </w:p>
-    <w:p>
-      <w:r>
-        <w:t>Unfortunately, that’s a little easier said than done.</w:t>
-      </w:r>
-    </w:p>
-    <w:p>
-      <w:r>
-        <w:t>First, you have to deal with foreign keys. You can’t just new up a Customer and an Order in memory and then save them to disk. You have to new up the entire object graph, save objects to the database in the correct sequence, and then update all of the ID properties to reflect any database-assigned key values.</w:t>
-      </w:r>
-    </w:p>
-    <w:p>
-      <w:r>
-        <w:t>Second, you have to deal with column constraints. Some fields will reject NULL, others have max length constraints that your in-memory sample data might violate.</w:t>
-      </w:r>
-    </w:p>
-    <w:p>
-      <w:r>
-        <w:t>Lastly, you need to clean up that test data when the test run is over. We don’t want the test database littered with junk records because it can impact performance, because it makes it hard to find specific data while debugging, and because it’s just plain unsightly if you use the same database for manual testing as you do for automated tests.</w:t>
-      </w:r>
-    </w:p>
-    <w:p>
-      <w:r>
-        <w:t>(</w:t>
-      </w:r>
-      <w:proofErr w:type="gramStart"/>
-      <w:r>
-        <w:t>click</w:t>
-      </w:r>
-      <w:proofErr w:type="gramEnd"/>
-      <w:r>
-        <w:t>)</w:t>
-      </w:r>
-    </w:p>
-    <w:p>
-      <w:r>
-        <w:t>These challenges are a pain, but they are manageable with a few extra additions to your Test Helper classes.</w:t>
-      </w:r>
-    </w:p>
-    <w:p>
-      <w:r>
-        <w:t xml:space="preserve">The solution we use is to add a </w:t>
-      </w:r>
-      <w:proofErr w:type="gramStart"/>
-      <w:r>
-        <w:rPr>
-          <w:i/>
-        </w:rPr>
-        <w:t>Save(</w:t>
-      </w:r>
-      <w:proofErr w:type="gramEnd"/>
-      <w:r>
-        <w:rPr>
-          <w:i/>
-        </w:rPr>
-        <w:t xml:space="preserve">) </w:t>
-      </w:r>
-      <w:r>
-        <w:t>method to your Test Helpers. Before I show you how that works, I want to mention a few things: first, this feature assumes you’re using an ORM of some sort. If you’re NOT using an ORM then the concept still applies but you’ll need to find a different implementation. Second, these code samples are for NHibernate, but they should work for Entity Framework or whatever else you’re using with a few adjustments.</w:t>
-      </w:r>
-    </w:p>
-    <w:p>
-      <w:r>
-        <w:t>Let’s take a look at how the Save method is implemented in my helpers.</w:t>
-      </w:r>
-      <w:r>
-        <w:t xml:space="preserve"> There are four things I want to call your attention to:</w:t>
-      </w:r>
-    </w:p>
-    <w:p>
-      <w:r>
-        <w:t>(</w:t>
-      </w:r>
-      <w:proofErr w:type="gramStart"/>
-      <w:r>
-        <w:t>click</w:t>
-      </w:r>
-      <w:proofErr w:type="gramEnd"/>
-      <w:r>
-        <w:t xml:space="preserve"> – Save() method implementation</w:t>
-      </w:r>
-      <w:r>
-        <w:t>)</w:t>
-      </w:r>
-    </w:p>
-    <w:p>
-      <w:r>
-        <w:t xml:space="preserve">First, note that like all of the methods on my helper classes, Save is static. This means I need to pass in the ORM interface as an argument. It’s certainly possible to use Dependency Injection but I’ve never found it to be worth the effort. </w:t>
-      </w:r>
-    </w:p>
-    <w:p>
-      <w:r>
-        <w:t>(</w:t>
-      </w:r>
-      <w:proofErr w:type="gramStart"/>
-      <w:r>
-        <w:t>click</w:t>
-      </w:r>
-      <w:proofErr w:type="gramEnd"/>
-      <w:r>
-        <w:t>)</w:t>
-      </w:r>
-    </w:p>
-    <w:p>
-      <w:r>
-        <w:lastRenderedPageBreak/>
-        <w:t>Second, note that the Save method delegates to other helpers to save dependent objects. This is an important pattern because foreign keys often require us to create dependent objects before we can reference them. In this case, we can’t save an Order unless it has a reference to a valid Customers. Delegating Save calls like this helps keep the helpers clean and focused on a single object type.</w:t>
-      </w:r>
-    </w:p>
-    <w:p>
-      <w:r>
-        <w:t xml:space="preserve"> (</w:t>
-      </w:r>
-      <w:proofErr w:type="gramStart"/>
-      <w:r>
-        <w:t>click</w:t>
-      </w:r>
-      <w:proofErr w:type="gramEnd"/>
-      <w:r>
-        <w:t>)</w:t>
-      </w:r>
-    </w:p>
-    <w:p>
-      <w:r>
-        <w:t xml:space="preserve">Third, the Save method is responsible for resetting any Id values that were assigned by the </w:t>
-      </w:r>
-      <w:proofErr w:type="spellStart"/>
-      <w:r>
-        <w:t>IdSequencer</w:t>
-      </w:r>
-      <w:proofErr w:type="spellEnd"/>
-      <w:r>
-        <w:t>. This is important because many ORMs use the ID property to determine if it should issue an INSERT or UPDATE query. If we tell the ORM to save an object that has a non-zero ID it may think the object represents a database record that already exists and will therefore issue an update, which of course won’t do anything. Resetting the ID to zero causes the ORM to issue an INSERT statement.</w:t>
-      </w:r>
-    </w:p>
-    <w:p>
-      <w:r>
-        <w:t xml:space="preserve">Note that we don’t need to reset ALL values that were assigned by the </w:t>
-      </w:r>
-      <w:proofErr w:type="spellStart"/>
-      <w:r>
-        <w:t>IdSequencer</w:t>
-      </w:r>
-      <w:proofErr w:type="spellEnd"/>
-      <w:r>
-        <w:t>, only entity IDs.</w:t>
-      </w:r>
-    </w:p>
-    <w:p>
-      <w:r>
-        <w:t>(</w:t>
-      </w:r>
-      <w:proofErr w:type="gramStart"/>
-      <w:r>
-        <w:t>click</w:t>
-      </w:r>
-      <w:proofErr w:type="gramEnd"/>
-      <w:r>
-        <w:t>)</w:t>
-      </w:r>
-    </w:p>
-    <w:p>
-      <w:r>
-        <w:t>Fourth</w:t>
-      </w:r>
-      <w:r>
-        <w:t>, I delegate to the ORM to insert or update the record</w:t>
-      </w:r>
-      <w:r>
-        <w:t>.</w:t>
-      </w:r>
-    </w:p>
-    <w:p>
-      <w:r>
-        <w:t>Generally speaking, each helper should know how to save the objects that it creates. Keep in mind that the implementation of Save will be driven by your Create methods – you don’t necessarily need to be able to save any arbitrary object, only those configurations created by the helper.</w:t>
-      </w:r>
-    </w:p>
-    <w:p>
-      <w:r>
         <w:t>The final thing I want to talk about is how to prevent this test data from lingering in the database when the test run is over.</w:t>
       </w:r>
     </w:p>
@@ -3716,7 +3749,6 @@
         </w:numPr>
       </w:pPr>
       <w:r>
-        <w:lastRenderedPageBreak/>
         <w:t>Calls attention to the data values that impact the test outcome, and downplays the data values that don’t</w:t>
       </w:r>
     </w:p>
@@ -3834,6 +3866,7 @@
     </w:p>
     <w:p>
       <w:r>
+        <w:lastRenderedPageBreak/>
         <w:t>You can download these</w:t>
       </w:r>
       <w:r>

</xml_diff>

<commit_message>
Working on key #4
</commit_message>
<xml_diff>
--- a/Narrative.docx
+++ b/Narrative.docx
@@ -108,15 +108,7 @@
     </w:p>
     <w:p>
       <w:r>
-        <w:t>(</w:t>
-      </w:r>
-      <w:proofErr w:type="gramStart"/>
-      <w:r>
-        <w:t>click</w:t>
-      </w:r>
-      <w:proofErr w:type="gramEnd"/>
-      <w:r>
-        <w:t xml:space="preserve"> for “Are you in the right place”)</w:t>
+        <w:t>(click for “Are you in the right place”)</w:t>
       </w:r>
     </w:p>
     <w:p>
@@ -153,42 +145,10 @@
     </w:p>
     <w:p>
       <w:r>
-        <w:t xml:space="preserve">Even though these techniques are not specific to any given language, I happen to work in C# and most of our tests are written in </w:t>
-      </w:r>
-      <w:proofErr w:type="spellStart"/>
-      <w:r>
-        <w:t>NUnit</w:t>
-      </w:r>
-      <w:proofErr w:type="spellEnd"/>
-      <w:r>
-        <w:t>, so that’s what you’re going to see on the screen.</w:t>
-      </w:r>
-      <w:r>
-        <w:t xml:space="preserve"> If you’re one of those cool kids using </w:t>
-      </w:r>
-      <w:proofErr w:type="spellStart"/>
-      <w:r>
-        <w:t>xUnit</w:t>
-      </w:r>
-      <w:proofErr w:type="spellEnd"/>
-      <w:r>
-        <w:t xml:space="preserve"> or </w:t>
-      </w:r>
-      <w:proofErr w:type="spellStart"/>
-      <w:r>
-        <w:t>SpecFlow</w:t>
-      </w:r>
-      <w:proofErr w:type="spellEnd"/>
-      <w:r>
-        <w:t xml:space="preserve"> or </w:t>
-      </w:r>
-      <w:proofErr w:type="spellStart"/>
-      <w:r>
-        <w:t>Javascript</w:t>
-      </w:r>
-      <w:proofErr w:type="spellEnd"/>
-      <w:r>
-        <w:t xml:space="preserve"> or Ruby or whatever else, don’t </w:t>
+        <w:t>Even though these techniques are not specific to any given language, I happen to work in C# and most of our tests are written in NUnit, so that’s what you’re going to see on the screen.</w:t>
+      </w:r>
+      <w:r>
+        <w:t xml:space="preserve"> If you’re one of those cool kids using xUnit or SpecFlow or Javascript or Ruby or whatever else, don’t </w:t>
       </w:r>
       <w:r>
         <w:t>worry</w:t>
@@ -270,52 +230,28 @@
         <w:t xml:space="preserve">I began to realize that something was wrong with our tests. </w:t>
       </w:r>
       <w:r>
-        <w:t xml:space="preserve">I’d really </w:t>
-      </w:r>
-      <w:proofErr w:type="spellStart"/>
-      <w:r>
-        <w:t>shotgunned</w:t>
-      </w:r>
-      <w:proofErr w:type="spellEnd"/>
-      <w:r>
-        <w:t xml:space="preserve"> the </w:t>
-      </w:r>
-      <w:proofErr w:type="gramStart"/>
-      <w:r>
-        <w:t>Agile</w:t>
-      </w:r>
-      <w:proofErr w:type="gramEnd"/>
+        <w:t xml:space="preserve">I’d really shotgunned the Agile kool-aid and was expecting this transformational impact from testing, but the tests just weren’t </w:t>
+      </w:r>
+      <w:r>
+        <w:t xml:space="preserve">delivering </w:t>
+      </w:r>
+      <w:r>
+        <w:t>that value.</w:t>
+      </w:r>
+    </w:p>
+    <w:p>
+      <w:r>
+        <w:t xml:space="preserve">As we continued to modify existing code for new features, we found that </w:t>
+      </w:r>
+      <w:r>
+        <w:t xml:space="preserve">despite our 70% test coverage requirement, many important tests were missing. It turns out that </w:t>
+      </w:r>
+      <w:r>
+        <w:t>as the code got more and more complex it got harder and harder to write and maintain tests.</w:t>
+      </w:r>
       <w:r>
         <w:t xml:space="preserve"> </w:t>
       </w:r>
-      <w:proofErr w:type="spellStart"/>
-      <w:r>
-        <w:t>kool-aid</w:t>
-      </w:r>
-      <w:proofErr w:type="spellEnd"/>
-      <w:r>
-        <w:t xml:space="preserve"> and was expecting this transformational impact from testing, but the tests just weren’t </w:t>
-      </w:r>
-      <w:r>
-        <w:t xml:space="preserve">delivering </w:t>
-      </w:r>
-      <w:r>
-        <w:t>that value.</w:t>
-      </w:r>
-    </w:p>
-    <w:p>
-      <w:r>
-        <w:t xml:space="preserve">As we continued to modify existing code for new features, we found that </w:t>
-      </w:r>
-      <w:r>
-        <w:t xml:space="preserve">despite our 70% test coverage requirement, many important tests were missing. It turns out that </w:t>
-      </w:r>
-      <w:r>
-        <w:t>as the code got more and more complex it got harder and harder to write and maintain tests.</w:t>
-      </w:r>
-      <w:r>
-        <w:t xml:space="preserve"> </w:t>
-      </w:r>
       <w:r>
         <w:t xml:space="preserve">So </w:t>
       </w:r>
@@ -379,16 +315,8 @@
         <w:rPr>
           <w:b/>
         </w:rPr>
-        <w:t>(</w:t>
-      </w:r>
-      <w:proofErr w:type="gramStart"/>
-      <w:r>
-        <w:rPr>
-          <w:b/>
-        </w:rPr>
-        <w:t>click</w:t>
-      </w:r>
-      <w:proofErr w:type="gramEnd"/>
+        <w:t>(click</w:t>
+      </w:r>
       <w:r>
         <w:rPr>
           <w:b/>
@@ -403,26 +331,13 @@
       </w:r>
     </w:p>
     <w:p>
-      <w:proofErr w:type="gramStart"/>
-      <w:r>
-        <w:t>and</w:t>
-      </w:r>
-      <w:proofErr w:type="gramEnd"/>
-      <w:r>
-        <w:t xml:space="preserve"> this…. </w:t>
-      </w:r>
-    </w:p>
-    <w:p>
-      <w:r>
-        <w:t>(</w:t>
-      </w:r>
-      <w:proofErr w:type="gramStart"/>
-      <w:r>
-        <w:t>click</w:t>
-      </w:r>
-      <w:proofErr w:type="gramEnd"/>
-      <w:r>
-        <w:t>)</w:t>
+      <w:r>
+        <w:t xml:space="preserve">and this…. </w:t>
+      </w:r>
+    </w:p>
+    <w:p>
+      <w:r>
+        <w:t>(click)</w:t>
       </w:r>
     </w:p>
     <w:p>
@@ -437,15 +352,7 @@
     </w:p>
     <w:p>
       <w:r>
-        <w:t>(</w:t>
-      </w:r>
-      <w:proofErr w:type="gramStart"/>
-      <w:r>
-        <w:t>click</w:t>
-      </w:r>
-      <w:proofErr w:type="gramEnd"/>
-      <w:r>
-        <w:t xml:space="preserve">) </w:t>
+        <w:t xml:space="preserve">(click) </w:t>
       </w:r>
       <w:r>
         <w:t xml:space="preserve">29 string, integer and Boolean values being initialized, </w:t>
@@ -453,15 +360,7 @@
     </w:p>
     <w:p>
       <w:r>
-        <w:t>(</w:t>
-      </w:r>
-      <w:proofErr w:type="gramStart"/>
-      <w:r>
-        <w:t>click</w:t>
-      </w:r>
-      <w:proofErr w:type="gramEnd"/>
-      <w:r>
-        <w:t xml:space="preserve">) </w:t>
+        <w:t xml:space="preserve">(click) </w:t>
       </w:r>
       <w:r>
         <w:t xml:space="preserve">7 different objects being created and </w:t>
@@ -469,15 +368,7 @@
     </w:p>
     <w:p>
       <w:r>
-        <w:t>(</w:t>
-      </w:r>
-      <w:proofErr w:type="gramStart"/>
-      <w:r>
-        <w:t>click</w:t>
-      </w:r>
-      <w:proofErr w:type="gramEnd"/>
-      <w:r>
-        <w:t xml:space="preserve">) </w:t>
+        <w:t xml:space="preserve">(click) </w:t>
       </w:r>
       <w:r>
         <w:t xml:space="preserve">75 lines of code to understand. </w:t>
@@ -485,15 +376,7 @@
     </w:p>
     <w:p>
       <w:r>
-        <w:t>(</w:t>
-      </w:r>
-      <w:proofErr w:type="gramStart"/>
-      <w:r>
-        <w:t>click</w:t>
-      </w:r>
-      <w:proofErr w:type="gramEnd"/>
-      <w:r>
-        <w:t xml:space="preserve">) </w:t>
+        <w:t xml:space="preserve">(click) </w:t>
       </w:r>
       <w:r>
         <w:t xml:space="preserve">CRAP! And even worse, this is just the SHARED setup code for the test suite! Each individual test </w:t>
@@ -730,15 +613,7 @@
     </w:p>
     <w:p>
       <w:r>
-        <w:t>(</w:t>
-      </w:r>
-      <w:proofErr w:type="gramStart"/>
-      <w:r>
-        <w:t>click</w:t>
-      </w:r>
-      <w:proofErr w:type="gramEnd"/>
-      <w:r>
-        <w:t xml:space="preserve"> for example)</w:t>
+        <w:t>(click for example)</w:t>
       </w:r>
     </w:p>
     <w:p>
@@ -838,14 +713,12 @@
           <w:b/>
         </w:rPr>
       </w:pPr>
-      <w:proofErr w:type="gramStart"/>
       <w:r>
         <w:rPr>
           <w:b/>
         </w:rPr>
         <w:t>click</w:t>
       </w:r>
-      <w:proofErr w:type="gramEnd"/>
     </w:p>
     <w:p>
       <w:r>
@@ -858,14 +731,12 @@
           <w:b/>
         </w:rPr>
       </w:pPr>
-      <w:proofErr w:type="gramStart"/>
       <w:r>
         <w:rPr>
           <w:b/>
         </w:rPr>
         <w:t>click</w:t>
       </w:r>
-      <w:proofErr w:type="gramEnd"/>
     </w:p>
     <w:p>
       <w:r>
@@ -882,21 +753,7 @@
         <w:rPr>
           <w:b/>
         </w:rPr>
-        <w:t>(</w:t>
-      </w:r>
-      <w:proofErr w:type="gramStart"/>
-      <w:r>
-        <w:rPr>
-          <w:b/>
-        </w:rPr>
-        <w:t>click</w:t>
-      </w:r>
-      <w:proofErr w:type="gramEnd"/>
-      <w:r>
-        <w:rPr>
-          <w:b/>
-        </w:rPr>
-        <w:t>)</w:t>
+        <w:t>(click)</w:t>
       </w:r>
     </w:p>
     <w:p>
@@ -914,21 +771,7 @@
         <w:rPr>
           <w:b/>
         </w:rPr>
-        <w:t>(</w:t>
-      </w:r>
-      <w:proofErr w:type="gramStart"/>
-      <w:r>
-        <w:rPr>
-          <w:b/>
-        </w:rPr>
-        <w:t>click</w:t>
-      </w:r>
-      <w:proofErr w:type="gramEnd"/>
-      <w:r>
-        <w:rPr>
-          <w:b/>
-        </w:rPr>
-        <w:t>)</w:t>
+        <w:t>(click)</w:t>
       </w:r>
     </w:p>
     <w:p>
@@ -952,21 +795,7 @@
         <w:rPr>
           <w:b/>
         </w:rPr>
-        <w:t>(</w:t>
-      </w:r>
-      <w:proofErr w:type="gramStart"/>
-      <w:r>
-        <w:rPr>
-          <w:b/>
-        </w:rPr>
-        <w:t>click</w:t>
-      </w:r>
-      <w:proofErr w:type="gramEnd"/>
-      <w:r>
-        <w:rPr>
-          <w:b/>
-        </w:rPr>
-        <w:t>)</w:t>
+        <w:t>(click)</w:t>
       </w:r>
     </w:p>
     <w:p>
@@ -985,15 +814,7 @@
     </w:p>
     <w:p>
       <w:r>
-        <w:t xml:space="preserve">Some objects that I deal with have 4, 5 or even 6 layers of composition. Object </w:t>
-      </w:r>
-      <w:proofErr w:type="gramStart"/>
-      <w:r>
-        <w:t>A</w:t>
-      </w:r>
-      <w:proofErr w:type="gramEnd"/>
-      <w:r>
-        <w:t xml:space="preserve"> uses B, B uses C, etc. </w:t>
+        <w:t xml:space="preserve">Some objects that I deal with have 4, 5 or even 6 layers of composition. Object A uses B, B uses C, etc. </w:t>
       </w:r>
       <w:r>
         <w:t>If we had to deal with this for every single test, we would be writing way fewer tests. It would make me crazy to do this every day.</w:t>
@@ -1009,21 +830,7 @@
         <w:rPr>
           <w:b/>
         </w:rPr>
-        <w:t>(</w:t>
-      </w:r>
-      <w:proofErr w:type="gramStart"/>
-      <w:r>
-        <w:rPr>
-          <w:b/>
-        </w:rPr>
-        <w:t>click</w:t>
-      </w:r>
-      <w:proofErr w:type="gramEnd"/>
-      <w:r>
-        <w:rPr>
-          <w:b/>
-        </w:rPr>
-        <w:t>)</w:t>
+        <w:t>(click)</w:t>
       </w:r>
     </w:p>
     <w:p>
@@ -1105,15 +912,7 @@
     </w:p>
     <w:p>
       <w:r>
-        <w:t>(</w:t>
-      </w:r>
-      <w:proofErr w:type="gramStart"/>
-      <w:r>
-        <w:t>click</w:t>
-      </w:r>
-      <w:proofErr w:type="gramEnd"/>
-      <w:r>
-        <w:t xml:space="preserve"> for example)</w:t>
+        <w:t>(click for example)</w:t>
       </w:r>
     </w:p>
     <w:p>
@@ -1127,15 +926,7 @@
         <w:t xml:space="preserve">only </w:t>
       </w:r>
       <w:r>
-        <w:t>apply to customers that are in the “</w:t>
-      </w:r>
-      <w:proofErr w:type="spellStart"/>
-      <w:r>
-        <w:t>PasswordReset</w:t>
-      </w:r>
-      <w:proofErr w:type="spellEnd"/>
-      <w:r>
-        <w:t>” state? Or does it apply to all customers?</w:t>
+        <w:t>apply to customers that are in the “PasswordReset” state? Or does it apply to all customers?</w:t>
       </w:r>
     </w:p>
     <w:p>
@@ -1386,15 +1177,7 @@
     </w:p>
     <w:p>
       <w:r>
-        <w:t>(</w:t>
-      </w:r>
-      <w:proofErr w:type="gramStart"/>
-      <w:r>
-        <w:t>click</w:t>
-      </w:r>
-      <w:proofErr w:type="gramEnd"/>
-      <w:r>
-        <w:t>)</w:t>
+        <w:t>(click)</w:t>
       </w:r>
     </w:p>
     <w:p>
@@ -1453,15 +1236,7 @@
     </w:p>
     <w:p>
       <w:r>
-        <w:t>(</w:t>
-      </w:r>
-      <w:proofErr w:type="gramStart"/>
-      <w:r>
-        <w:t>click</w:t>
-      </w:r>
-      <w:proofErr w:type="gramEnd"/>
-      <w:r>
-        <w:t>, Data Builder)</w:t>
+        <w:t>(click, Data Builder)</w:t>
       </w:r>
     </w:p>
     <w:p>
@@ -1482,15 +1257,7 @@
     </w:p>
     <w:p>
       <w:r>
-        <w:t xml:space="preserve">The general structure in this pattern is that initialize the builder itself and then start calling methods to customize various parts of the object. Those methods are chained together and at the very end you call a </w:t>
-      </w:r>
-      <w:proofErr w:type="gramStart"/>
-      <w:r>
-        <w:t>Build(</w:t>
-      </w:r>
-      <w:proofErr w:type="gramEnd"/>
-      <w:r>
-        <w:t>) method which returns your fully built object.</w:t>
+        <w:t>The general structure in this pattern is that initialize the builder itself and then start calling methods to customize various parts of the object. Those methods are chained together and at the very end you call a Build() method which returns your fully built object.</w:t>
       </w:r>
     </w:p>
     <w:p>
@@ -1509,15 +1276,7 @@
         <w:t xml:space="preserve"> </w:t>
       </w:r>
       <w:r>
-        <w:t>(</w:t>
-      </w:r>
-      <w:proofErr w:type="gramStart"/>
-      <w:r>
-        <w:t>click</w:t>
-      </w:r>
-      <w:proofErr w:type="gramEnd"/>
-      <w:r>
-        <w:t>)</w:t>
+        <w:t>(click)</w:t>
       </w:r>
     </w:p>
     <w:p>
@@ -1532,15 +1291,7 @@
     </w:p>
     <w:p>
       <w:r>
-        <w:t>(</w:t>
-      </w:r>
-      <w:proofErr w:type="gramStart"/>
-      <w:r>
-        <w:t>click</w:t>
-      </w:r>
-      <w:proofErr w:type="gramEnd"/>
-      <w:r>
-        <w:t>, Test Helper)</w:t>
+        <w:t>(click, Test Helper)</w:t>
       </w:r>
     </w:p>
     <w:p>
@@ -1558,15 +1309,7 @@
     </w:p>
     <w:p>
       <w:r>
-        <w:t>(</w:t>
-      </w:r>
-      <w:proofErr w:type="gramStart"/>
-      <w:r>
-        <w:t>click</w:t>
-      </w:r>
-      <w:proofErr w:type="gramEnd"/>
-      <w:r>
-        <w:t>)</w:t>
+        <w:t>(click)</w:t>
       </w:r>
     </w:p>
     <w:p>
@@ -1683,16 +1426,8 @@
         <w:rPr>
           <w:b/>
         </w:rPr>
-        <w:t>(</w:t>
-      </w:r>
-      <w:proofErr w:type="gramStart"/>
-      <w:r>
-        <w:rPr>
-          <w:b/>
-        </w:rPr>
-        <w:t>click</w:t>
-      </w:r>
-      <w:proofErr w:type="gramEnd"/>
+        <w:t>(click</w:t>
+      </w:r>
       <w:r>
         <w:rPr>
           <w:b/>
@@ -1738,21 +1473,7 @@
         <w:rPr>
           <w:b/>
         </w:rPr>
-        <w:t>(</w:t>
-      </w:r>
-      <w:proofErr w:type="gramStart"/>
-      <w:r>
-        <w:rPr>
-          <w:b/>
-        </w:rPr>
-        <w:t>click</w:t>
-      </w:r>
-      <w:proofErr w:type="gramEnd"/>
-      <w:r>
-        <w:rPr>
-          <w:b/>
-        </w:rPr>
-        <w:t xml:space="preserve"> – </w:t>
+        <w:t xml:space="preserve">(click – </w:t>
       </w:r>
       <w:r>
         <w:rPr>
@@ -1780,15 +1501,7 @@
     </w:p>
     <w:p>
       <w:r>
-        <w:t xml:space="preserve">For primitive properties I generally make all of the arguments </w:t>
-      </w:r>
-      <w:proofErr w:type="spellStart"/>
-      <w:r>
-        <w:t>nullable</w:t>
-      </w:r>
-      <w:proofErr w:type="spellEnd"/>
-      <w:r>
-        <w:t xml:space="preserve">. You </w:t>
+        <w:t xml:space="preserve">For primitive properties I generally make all of the arguments nullable. You </w:t>
       </w:r>
       <w:r>
         <w:rPr>
@@ -1805,21 +1518,7 @@
         <w:rPr>
           <w:b/>
         </w:rPr>
-        <w:t>(</w:t>
-      </w:r>
-      <w:proofErr w:type="gramStart"/>
-      <w:r>
-        <w:rPr>
-          <w:b/>
-        </w:rPr>
-        <w:t>click</w:t>
-      </w:r>
-      <w:proofErr w:type="gramEnd"/>
-      <w:r>
-        <w:rPr>
-          <w:b/>
-        </w:rPr>
-        <w:t xml:space="preserve"> – behind the scenes 2</w:t>
+        <w:t>(click – behind the scenes 2</w:t>
       </w:r>
       <w:r>
         <w:t>)</w:t>
@@ -1853,34 +1552,12 @@
         <w:rPr>
           <w:b/>
         </w:rPr>
-        <w:t xml:space="preserve"> (</w:t>
-      </w:r>
-      <w:proofErr w:type="gramStart"/>
-      <w:r>
-        <w:rPr>
-          <w:b/>
-        </w:rPr>
-        <w:t>click</w:t>
-      </w:r>
-      <w:proofErr w:type="gramEnd"/>
-      <w:r>
-        <w:rPr>
-          <w:b/>
-        </w:rPr>
-        <w:t xml:space="preserve"> – accidental equality)</w:t>
-      </w:r>
-    </w:p>
-    <w:p>
-      <w:r>
-        <w:t xml:space="preserve">There’s one potential </w:t>
-      </w:r>
-      <w:proofErr w:type="spellStart"/>
-      <w:r>
-        <w:t>gotcha</w:t>
-      </w:r>
-      <w:proofErr w:type="spellEnd"/>
-      <w:r>
-        <w:t xml:space="preserve"> with this approach. You should be very careful when creating objects with hardcoded values as their defaults. This can lead to something I call “unexpected equality”.</w:t>
+        <w:t xml:space="preserve"> (click – accidental equality)</w:t>
+      </w:r>
+    </w:p>
+    <w:p>
+      <w:r>
+        <w:t>There’s one potential gotcha with this approach. You should be very careful when creating objects with hardcoded values as their defaults. This can lead to something I call “unexpected equality”.</w:t>
       </w:r>
     </w:p>
     <w:p>
@@ -1896,15 +1573,7 @@
         <w:t>email of customer #2</w:t>
       </w:r>
       <w:r>
-        <w:t xml:space="preserve">. But if the </w:t>
-      </w:r>
-      <w:proofErr w:type="spellStart"/>
-      <w:r>
-        <w:t>CustomerHelper</w:t>
-      </w:r>
-      <w:proofErr w:type="spellEnd"/>
-      <w:r>
-        <w:t xml:space="preserve"> object sets a default email address of NULL, or some hardcoded static value, then this test will pass even if the logic is faulty. This is what I mean by “unexpected equality”.</w:t>
+        <w:t>. But if the CustomerHelper object sets a default email address of NULL, or some hardcoded static value, then this test will pass even if the logic is faulty. This is what I mean by “unexpected equality”.</w:t>
       </w:r>
     </w:p>
     <w:p>
@@ -1926,35 +1595,7 @@
         <w:rPr>
           <w:b/>
         </w:rPr>
-        <w:t>(</w:t>
-      </w:r>
-      <w:proofErr w:type="gramStart"/>
-      <w:r>
-        <w:rPr>
-          <w:b/>
-        </w:rPr>
-        <w:t>click</w:t>
-      </w:r>
-      <w:proofErr w:type="gramEnd"/>
-      <w:r>
-        <w:rPr>
-          <w:b/>
-        </w:rPr>
-        <w:t xml:space="preserve"> – short </w:t>
-      </w:r>
-      <w:proofErr w:type="spellStart"/>
-      <w:r>
-        <w:rPr>
-          <w:b/>
-        </w:rPr>
-        <w:t>guid</w:t>
-      </w:r>
-      <w:proofErr w:type="spellEnd"/>
-      <w:r>
-        <w:rPr>
-          <w:b/>
-        </w:rPr>
-        <w:t>)</w:t>
+        <w:t>(click – short guid)</w:t>
       </w:r>
     </w:p>
     <w:p>
@@ -1965,15 +1606,7 @@
         <w:t xml:space="preserve"> it easy to assign</w:t>
       </w:r>
       <w:r>
-        <w:t xml:space="preserve"> unique values is a class called </w:t>
-      </w:r>
-      <w:proofErr w:type="spellStart"/>
-      <w:r>
-        <w:t>ShortGuid</w:t>
-      </w:r>
-      <w:proofErr w:type="spellEnd"/>
-      <w:r>
-        <w:t>. This is basically a shorter, URL-friendly</w:t>
+        <w:t xml:space="preserve"> unique values is a class called ShortGuid. This is basically a shorter, URL-friendly</w:t>
       </w:r>
       <w:r>
         <w:t>, base64-encoded</w:t>
@@ -1984,37 +1617,15 @@
     </w:p>
     <w:p>
       <w:r>
-        <w:t xml:space="preserve">Whenever I’m creating a name or a title or something, I use a </w:t>
-      </w:r>
-      <w:proofErr w:type="spellStart"/>
-      <w:r>
-        <w:t>ShortGuid</w:t>
-      </w:r>
-      <w:proofErr w:type="spellEnd"/>
-      <w:r>
-        <w:t xml:space="preserve"> as the default. It guarantees that no two objects I create will share the same value, unless I explicitly set them up that way.</w:t>
-      </w:r>
-    </w:p>
-    <w:p>
-      <w:r>
-        <w:rPr>
-          <w:b/>
-        </w:rPr>
-        <w:t>(</w:t>
-      </w:r>
-      <w:proofErr w:type="gramStart"/>
-      <w:r>
-        <w:rPr>
-          <w:b/>
-        </w:rPr>
-        <w:t>click</w:t>
-      </w:r>
-      <w:proofErr w:type="gramEnd"/>
-      <w:r>
-        <w:rPr>
-          <w:b/>
-        </w:rPr>
-        <w:t xml:space="preserve"> – id sequencer)</w:t>
+        <w:t>Whenever I’m creating a name or a title or something, I use a ShortGuid as the default. It guarantees that no two objects I create will share the same value, unless I explicitly set them up that way.</w:t>
+      </w:r>
+    </w:p>
+    <w:p>
+      <w:r>
+        <w:rPr>
+          <w:b/>
+        </w:rPr>
+        <w:t>(click – id sequencer)</w:t>
       </w:r>
     </w:p>
     <w:p>
@@ -2025,15 +1636,7 @@
     <w:p>
       <w:r>
         <w:lastRenderedPageBreak/>
-        <w:t xml:space="preserve">I created a static class called the </w:t>
-      </w:r>
-      <w:proofErr w:type="spellStart"/>
-      <w:r>
-        <w:t>IdSequencer</w:t>
-      </w:r>
-      <w:proofErr w:type="spellEnd"/>
-      <w:r>
-        <w:t xml:space="preserve">. It basically starts a counter and hands out a unique value each time I call “next”. </w:t>
+        <w:t xml:space="preserve">I created a static class called the IdSequencer. It basically starts a counter and hands out a unique value each time I call “next”. </w:t>
       </w:r>
       <w:r>
         <w:t>Any time I have a helper that creates something with an ID property, I expose the ID as an argument and then I default it using the sequencer.</w:t>
@@ -2091,15 +1694,7 @@
     </w:p>
     <w:p>
       <w:r>
-        <w:t>(</w:t>
-      </w:r>
-      <w:proofErr w:type="gramStart"/>
-      <w:r>
-        <w:t>click</w:t>
-      </w:r>
-      <w:proofErr w:type="gramEnd"/>
-      <w:r>
-        <w:t>)</w:t>
+        <w:t>(click)</w:t>
       </w:r>
     </w:p>
     <w:p>
@@ -2143,15 +1738,7 @@
         <w:t xml:space="preserve"> </w:t>
       </w:r>
       <w:r>
-        <w:t>(</w:t>
-      </w:r>
-      <w:proofErr w:type="gramStart"/>
-      <w:r>
-        <w:t>click</w:t>
-      </w:r>
-      <w:proofErr w:type="gramEnd"/>
-      <w:r>
-        <w:t>)</w:t>
+        <w:t>(click)</w:t>
       </w:r>
     </w:p>
     <w:p>
@@ -2242,15 +1829,7 @@
     </w:p>
     <w:p>
       <w:r>
-        <w:t>(</w:t>
-      </w:r>
-      <w:proofErr w:type="gramStart"/>
-      <w:r>
-        <w:t>click</w:t>
-      </w:r>
-      <w:proofErr w:type="gramEnd"/>
-      <w:r>
-        <w:t>)</w:t>
+        <w:t>(click)</w:t>
       </w:r>
     </w:p>
     <w:p>
@@ -2261,15 +1840,7 @@
     <w:p>
       <w:r>
         <w:lastRenderedPageBreak/>
-        <w:t>(</w:t>
-      </w:r>
-      <w:proofErr w:type="gramStart"/>
-      <w:r>
-        <w:t>click</w:t>
-      </w:r>
-      <w:proofErr w:type="gramEnd"/>
-      <w:r>
-        <w:t xml:space="preserve">) </w:t>
+        <w:t xml:space="preserve">(click) </w:t>
       </w:r>
     </w:p>
     <w:p>
@@ -2279,1432 +1850,1108 @@
     </w:p>
     <w:p>
       <w:r>
-        <w:t>(</w:t>
-      </w:r>
-      <w:proofErr w:type="gramStart"/>
-      <w:r>
-        <w:t>click</w:t>
-      </w:r>
-      <w:proofErr w:type="gramEnd"/>
-      <w:r>
-        <w:t xml:space="preserve"> – drawbacks)</w:t>
-      </w:r>
-    </w:p>
-    <w:p>
-      <w:r>
-        <w:t xml:space="preserve">Scenarios </w:t>
-      </w:r>
-      <w:r>
-        <w:t>have the same drawbacks as Object Mother</w:t>
-      </w:r>
-      <w:r>
-        <w:t xml:space="preserve">, which </w:t>
-      </w:r>
-      <w:r>
-        <w:t xml:space="preserve">makes sense because a Scenario is basically a Mother for a </w:t>
+        <w:t>(click – drawbacks)</w:t>
+      </w:r>
+    </w:p>
+    <w:p>
+      <w:r>
+        <w:t>I recommend the Test Helper pattern without reservation. There’s literally no good argument not to. But there are a few drawbacks to the Scenario pattern that you should consider.</w:t>
+      </w:r>
+    </w:p>
+    <w:p>
+      <w:r>
+        <w:t xml:space="preserve">First, you’ll need to figure out for yourself the correct balance between specialization and customization. </w:t>
+      </w:r>
+      <w:r>
+        <w:t xml:space="preserve">If you create a large number of </w:t>
+      </w:r>
+      <w:r>
+        <w:t xml:space="preserve">Scenarios, each highly </w:t>
+      </w:r>
+      <w:r>
+        <w:t xml:space="preserve">specialized </w:t>
+      </w:r>
+      <w:r>
+        <w:t xml:space="preserve">for a specific use case, then </w:t>
+      </w:r>
+      <w:r>
+        <w:t xml:space="preserve">you’ll generally find </w:t>
+      </w:r>
+      <w:r>
+        <w:t xml:space="preserve">that </w:t>
+      </w:r>
+      <w:r>
+        <w:t xml:space="preserve">each individual </w:t>
+      </w:r>
+      <w:r>
+        <w:t xml:space="preserve">is </w:t>
+      </w:r>
+      <w:r>
+        <w:t xml:space="preserve">scenario easy to maintain over time, but you’ll end up </w:t>
+      </w:r>
+      <w:r>
+        <w:t xml:space="preserve">creating </w:t>
+      </w:r>
+      <w:r>
+        <w:t xml:space="preserve">a lot of </w:t>
+      </w:r>
+      <w:r>
+        <w:t xml:space="preserve">them with chunks of </w:t>
+      </w:r>
+      <w:r>
+        <w:t xml:space="preserve">duplicate logic. If you create a smaller number of </w:t>
+      </w:r>
+      <w:r>
+        <w:t xml:space="preserve">general purpose Scenarios that can be highly customized via arguments </w:t>
+      </w:r>
+      <w:r>
+        <w:t xml:space="preserve">then you’ll </w:t>
+      </w:r>
+      <w:r>
+        <w:t>create fewer objects</w:t>
+      </w:r>
+      <w:r>
+        <w:t>, but it may be hard to refactor a Scenario because it might be used in lots of different ways by lots of different tests.</w:t>
+      </w:r>
+    </w:p>
+    <w:p>
+      <w:r>
+        <w:t xml:space="preserve">That balance is hard to predict in advance. </w:t>
+      </w:r>
+      <w:r>
+        <w:t xml:space="preserve">My </w:t>
+      </w:r>
+      <w:r>
+        <w:t xml:space="preserve">rule of thumb is that if I’m only creating two or three objects in a test, I’ll usually just call the Test Helpers directly. But if I have more than that, AND I’m reusing that logic in more than two or three tests, I’ll extract out a Scenario. </w:t>
+      </w:r>
+    </w:p>
+    <w:p>
+      <w:r>
+        <w:t xml:space="preserve">Also, </w:t>
+      </w:r>
+      <w:r>
+        <w:t xml:space="preserve">remember that Scenarios are helpful because they are facades that encapsulate and abstract the coordination of multiple objects at the same time. If you need a lot of Scenarios, </w:t>
+      </w:r>
+      <w:r>
+        <w:t xml:space="preserve">that might be a code smell indicating that </w:t>
+      </w:r>
+      <w:r>
+        <w:t xml:space="preserve">those facades would be more useful in the core app itself. </w:t>
+      </w:r>
+      <w:r>
+        <w:t xml:space="preserve">For example, if we go back to that e-commerce scenario I just showed you, you could argue that a better design might be to create an object </w:t>
+      </w:r>
+      <w:r>
+        <w:t xml:space="preserve">or service </w:t>
+      </w:r>
+      <w:r>
+        <w:t xml:space="preserve">that encapsulates </w:t>
+      </w:r>
+      <w:r>
+        <w:t>all of the information about a given Order, and then base your business rules on that abstraction instead. If you go that route then you may need fewer Scenarios in your unit tests, but they are still really handy when it comes to integration tests.</w:t>
+      </w:r>
+    </w:p>
+    <w:p>
+      <w:pPr>
+        <w:rPr>
+          <w:b/>
+        </w:rPr>
+      </w:pPr>
+      <w:r>
+        <w:rPr>
+          <w:b/>
+        </w:rPr>
+        <w:t>Key Practice #4: Tell a story</w:t>
+      </w:r>
+    </w:p>
+    <w:p>
+      <w:r>
+        <w:t>The fourth key to effective test data setup is to tell a story with your data.</w:t>
+      </w:r>
+    </w:p>
+    <w:p>
+      <w:r>
+        <w:t>At the core of their essence, tests are valuable because they help us understand our software. And in order to fully deliver that value, they have to be designed to effectively convey information when they are read. You could write the most bassackwards and incoherent tests possible and the computer could still figure out what to do, and whether your assertions are true. But that won’t help your poor coworker who opens that file a month later and needs to make a change. CPU cycles are cheap; your coworker’s time is not.</w:t>
+      </w:r>
+    </w:p>
+    <w:p>
+      <w:r>
+        <w:t xml:space="preserve">When it comes to setup code, there </w:t>
+      </w:r>
+      <w:r>
+        <w:t>are a few simple practices that I recommend you consider.</w:t>
+      </w:r>
+    </w:p>
+    <w:p>
+      <w:r>
+        <w:t>(click)</w:t>
+      </w:r>
+    </w:p>
+    <w:p>
+      <w:r>
+        <w:t>First, names matter. Give your test data names that communicate how they contribute to the baseline state that you’re setting up.</w:t>
+      </w:r>
+    </w:p>
+    <w:p>
+      <w:r>
+        <w:lastRenderedPageBreak/>
+        <w:t xml:space="preserve">In this example, the actual values associated with the constants are irrelevant; they are just two arbitrary values that we need to differentiate. Note how the names of “original value” and “new value” give </w:t>
+      </w:r>
+      <w:r>
+        <w:t>extra clarity to the assertion and support the name of the test.</w:t>
+      </w:r>
+    </w:p>
+    <w:p>
+      <w:r>
+        <w:t>(click)</w:t>
+      </w:r>
+    </w:p>
+    <w:p>
+      <w:r>
+        <w:t xml:space="preserve">Or if your test revolves around the fact that a customer is disabled, don’t just call it “customer” or “c”; call it “disabledCustomer”. </w:t>
+      </w:r>
+    </w:p>
+    <w:p>
+      <w:r>
+        <w:t>(click)</w:t>
+      </w:r>
+    </w:p>
+    <w:p>
+      <w:r>
+        <w:t>If your test contains multiple objects of the same type, differentiate them! It sounds obvious, but I still see smart, experienced developers writing tests with variables called “customer1” and “customer2”</w:t>
+      </w:r>
+      <w:r>
+        <w:t>. That is a completely unnecessary mistake that reduces the clarity of your setup code.</w:t>
+      </w:r>
+    </w:p>
+    <w:p>
+      <w:r>
+        <w:t>In this case, I’m testing some search logic. To write a complete test, I need assert both that the code DOES return something that matches the filter and DOES NOT return something that doesn’t match. I could have named these things “customer1” and “customer2”, but then the assertions wouldn’t convey as much meaning as they do now. Good names make it clear that one of these records is supposed to match, and the other is not.</w:t>
+      </w:r>
+    </w:p>
+    <w:p>
+      <w:r>
+        <w:t>(click)</w:t>
+      </w:r>
+    </w:p>
+    <w:p>
+      <w:r>
+        <w:t>Here’s one final example of how good names can convey meaning. This test is asserting that a specific feature returns data ordered in a specific way.</w:t>
+      </w:r>
+    </w:p>
+    <w:p>
+      <w:r>
+        <w:t xml:space="preserve">If I create the test data in the same order in which I expect them to come back out, then it’s possible that the sorting code isn’t do anything at all, and the test is passing by coincidence. A better test would be to create the data in a </w:t>
       </w:r>
       <w:r>
         <w:rPr>
           <w:i/>
         </w:rPr>
-        <w:t xml:space="preserve">group </w:t>
-      </w:r>
-      <w:r>
-        <w:t>of objects</w:t>
-      </w:r>
-      <w:r>
-        <w:t>. If you create a large number of highly specialized scenarios then you’ll generally find each individual scenario easy to maintain over time, but you’ll end up with a lot of Scenario objects that have duplicate chunks of logic in them. If you create a smaller number of highly customizable Scenarios then you’ll write less code, but it may be hard to refactor a Scenario because it might be used in lots of different ways by lots of different tests.</w:t>
-      </w:r>
-    </w:p>
-    <w:p>
-      <w:r>
-        <w:t>My advice is to strike a balance between the two extremes, and to use Scenarios sparingly. If you’re only creating two or three objects then it’s probably simpler to just call the Test Helpers directly. But if you have more than three objects that are commonly arranged in si</w:t>
+        <w:t xml:space="preserve">different </w:t>
+      </w:r>
+      <w:r>
+        <w:t>sequence than it should come out, because then the test will only pass if it’s actually applying some sort logic.</w:t>
+      </w:r>
+    </w:p>
+    <w:p>
+      <w:r>
+        <w:t>Here’</w:t>
+      </w:r>
+      <w:r>
+        <w:t xml:space="preserve">s one way to write that test. This isn’t terrible, but it’s not telling as clear of a story as it could. </w:t>
+      </w:r>
+    </w:p>
+    <w:p>
+      <w:r>
+        <w:t>(click)</w:t>
+      </w:r>
+    </w:p>
+    <w:p>
+      <w:r>
+        <w:t>Here’s that same test, but where I’m assigning those dates to named variables that make my intentions far more clear.</w:t>
+      </w:r>
+    </w:p>
+    <w:p>
+      <w:r>
+        <w:t>On a really simple test like this, it may not matter. But if you get in the habit of doing this, it will pay off as your setup logic gets</w:t>
       </w:r>
       <w:bookmarkStart w:id="0" w:name="_GoBack"/>
       <w:bookmarkEnd w:id="0"/>
       <w:r>
-        <w:t>milar patterns, then this can be a useful pattern.</w:t>
+        <w:t xml:space="preserve"> larger and more complex</w:t>
+      </w:r>
+    </w:p>
+    <w:p>
+      <w:r>
+        <w:t>(click)</w:t>
+      </w:r>
+    </w:p>
+    <w:p>
+      <w:r>
+        <w:t xml:space="preserve">Another thing that I do is use clear and consistent “dummy” values. Ideally, if a value doesn’t matter to the test then it shouldn’t be set explicitly, but sometimes for various reasons we </w:t>
+      </w:r>
+      <w:r>
+        <w:rPr>
+          <w:i/>
+        </w:rPr>
+        <w:t xml:space="preserve">do </w:t>
+      </w:r>
+      <w:r>
+        <w:t>need to assign a value, but the value itself doesn’t matter.</w:t>
+      </w:r>
+    </w:p>
+    <w:p>
+      <w:r>
+        <w:t xml:space="preserve">In these cases, I generally avoid </w:t>
+      </w:r>
+      <w:r>
+        <w:rPr>
+          <w:i/>
+        </w:rPr>
+        <w:t>null</w:t>
+      </w:r>
+      <w:r>
+        <w:t xml:space="preserve">, 0, 1, or 2. It’s not uncommon for those values to have special meaning for a given property or type, and I want my arbitrary selections to be obvious as such. So I tend to use strings that identify themselves as irrelevant or arbitrary, and I generally use 42 as my go-to dummy integer. It doesn’t really matter what values you use, just be consistent. The whole point is that </w:t>
+      </w:r>
+      <w:r>
+        <w:lastRenderedPageBreak/>
+        <w:t>you want to send a clear signal to whomever is reading your code that the value doesn’t matter, and consistency helps make that clear.</w:t>
       </w:r>
     </w:p>
     <w:p/>
+    <w:p>
+      <w:pPr>
+        <w:rPr>
+          <w:b/>
+        </w:rPr>
+      </w:pPr>
+      <w:r>
+        <w:rPr>
+          <w:b/>
+        </w:rPr>
+        <w:t xml:space="preserve">Make clear </w:t>
+      </w:r>
+      <w:r>
+        <w:rPr>
+          <w:b/>
+          <w:i/>
+        </w:rPr>
+        <w:t>why</w:t>
+      </w:r>
+    </w:p>
+    <w:p>
+      <w:r>
+        <w:t xml:space="preserve">Of course, making it easier to understand </w:t>
+      </w:r>
+      <w:r>
+        <w:rPr>
+          <w:i/>
+        </w:rPr>
+        <w:t xml:space="preserve">what </w:t>
+      </w:r>
+      <w:r>
+        <w:t xml:space="preserve">you’re doing is only half the battle. Good, expressive setup code also communicates </w:t>
+      </w:r>
+      <w:r>
+        <w:rPr>
+          <w:i/>
+        </w:rPr>
+        <w:t xml:space="preserve">why </w:t>
+      </w:r>
+      <w:r>
+        <w:t>we’re doing it. Specifically, it should help the reader understand why or how a particular piece of test data will affect the test’s outcome.</w:t>
+      </w:r>
+    </w:p>
+    <w:p>
+      <w:r>
+        <w:t>(click)</w:t>
+      </w:r>
+    </w:p>
+    <w:p>
+      <w:r>
+        <w:t>As an example, this test asserts that product reviews are sorted in a specific way. The setup code intentionally adds data in reverse order than it should be output because if we insert the data in the same order we expect to get it back out, how do we know the sorting code actually works? So in this test there’s a comment that draws attention to this significance.</w:t>
+      </w:r>
+    </w:p>
+    <w:p>
+      <w:r>
+        <w:t>It’s worth noting at this point that I have very different rules about comments in test code than in production. In production, we try very hard to make comments unnecessary so we’d probably do an extract method refactoring to pull this code into a well-named method and then remove the comment.</w:t>
+      </w:r>
+    </w:p>
+    <w:p>
+      <w:r>
+        <w:t xml:space="preserve">I’m less likely to extract small, one-off methods in test code however. We tend to put multiple tests in the same physical file and so extracting a lot of single-use methods clutters up the files and makes them hard to manage, especially at scale. </w:t>
+      </w:r>
+    </w:p>
+    <w:p>
+      <w:r>
+        <w:t xml:space="preserve">Another reason that we avoid comments in production code is that they often get stale when the logic changes but comments aren’t kept in sync. In my experience, however, setup code has a much lower rate of change than application code. Once a test is written, other than to make minor changes to stay in sync with application code, it’s very rare for the setup logic to undergo a significant enough change that these comments get stale. </w:t>
+      </w:r>
+    </w:p>
+    <w:p>
+      <w:r>
+        <w:rPr>
+          <w:u w:val="single"/>
+        </w:rPr>
+        <w:t>Multiple data setup</w:t>
+      </w:r>
+    </w:p>
+    <w:p>
+      <w:r>
+        <w:t xml:space="preserve">Another way that I use setup comments is to describe how data are related to each other for the purpose of a test. </w:t>
+      </w:r>
+      <w:r>
+        <w:t xml:space="preserve">In this example you can see that I’m creating three Activities, each with a different status, and then I’m using one of them to set up some additional data. Any competent programmer could read the code and figure out those relationships, but a short comment makes my intent explicit. It makes the setup logic </w:t>
+      </w:r>
+      <w:r>
+        <w:t>way easier to understand and maintain for a negligible amount of extra effort.</w:t>
+      </w:r>
+    </w:p>
+    <w:p>
+      <w:r>
+        <w:rPr>
+          <w:u w:val="single"/>
+        </w:rPr>
+        <w:t>TEST NOTE</w:t>
+      </w:r>
+    </w:p>
+    <w:p>
+      <w:r>
+        <w:t>The final way that I use setup comments is to explain why a test exists in the first place.</w:t>
+      </w:r>
+    </w:p>
+    <w:p>
+      <w:r>
+        <w:t xml:space="preserve">Here’s another example from a real project. In this particular feature the UI </w:t>
+      </w:r>
+      <w:r>
+        <w:rPr>
+          <w:i/>
+        </w:rPr>
+        <w:t xml:space="preserve">always </w:t>
+      </w:r>
+      <w:r>
+        <w:t xml:space="preserve">posts a JSON string to the server in a specific field, but the value of that JSON string is only meaningful if the user had performed a specific action </w:t>
+      </w:r>
+      <w:r>
+        <w:t>in the UI. We could tell that the user had performed that action if some other data was also present.</w:t>
+      </w:r>
+    </w:p>
+    <w:p>
+      <w:r>
+        <w:t xml:space="preserve">So in other words, this test was important but only because of some very specific implementation details. It’s quite possible that at some point we might re-write that UI and render this entire test </w:t>
+      </w:r>
+      <w:r>
+        <w:lastRenderedPageBreak/>
+        <w:t>pointless, and we’d want to be able to understand that we could safely delete the test (especially if it was failing!).</w:t>
+      </w:r>
+    </w:p>
+    <w:p>
+      <w:r>
+        <w:t>However, there’s no good way to describe that particular nuance in the test name. In case like this I’ll add a comment to the top of the test that adds the necessary context. As a personal convention, I always prefix these types of comments with “TEST NOTE”. Following this convention helps me spot features that are too complex, or where the test name might be insufficient.</w:t>
+      </w:r>
+    </w:p>
+    <w:p>
+      <w:r>
+        <w:t>I use this style of comment very rarely; out of approximately 2000 tests, less than 30 use this. But in those 30 cases, these comments are extremely valuable and following this naming convention has been very useful.</w:t>
+      </w:r>
+    </w:p>
+    <w:p>
+      <w:pPr>
+        <w:rPr>
+          <w:b/>
+        </w:rPr>
+      </w:pPr>
+      <w:r>
+        <w:rPr>
+          <w:b/>
+        </w:rPr>
+        <w:t>Highlights what matters</w:t>
+      </w:r>
+    </w:p>
+    <w:p>
+      <w:r>
+        <w:t>The next principle is that “good setup code highlights data that impact the test’s outcome”. The goal is to clearly differentiate the data that matter to the test and those that don’t. This makes it significantly easier for programmers to read and maintain the tests.</w:t>
+      </w:r>
+    </w:p>
+    <w:p>
+      <w:r>
+        <w:t>(click)</w:t>
+      </w:r>
+    </w:p>
+    <w:p>
+      <w:r>
+        <w:t xml:space="preserve"> </w:t>
+      </w:r>
+      <w:r>
+        <w:t>(transition)</w:t>
+      </w:r>
+    </w:p>
+    <w:p>
+      <w:r>
+        <w:t>Obviously it’s important that meaningful data stand out. It’s also important to downplay data that aren’t as meaningful.</w:t>
+      </w:r>
+    </w:p>
+    <w:p>
+      <w:r>
+        <w:t>A common example of when this is useful is when you’re testing code that does some sort of search or filter. In that case, it’s just as important to ensure that the code returns the things it should as it is to ensure it does NOT return what it shouldn’t.</w:t>
+      </w:r>
+    </w:p>
+    <w:p>
+      <w:r>
+        <w:t xml:space="preserve">My convention in this case is to use the term “distractor” when naming the objects that </w:t>
+      </w:r>
+      <w:r>
+        <w:rPr>
+          <w:i/>
+        </w:rPr>
+        <w:t xml:space="preserve">shouldn’t </w:t>
+      </w:r>
+      <w:r>
+        <w:t>get returned. This pattern communicates that the object itself is not important, as long as it can be differentiated from the target. And by using this name consistently, my co-workers can immediately recognize the point of these objects. This sort of instant pattern recognition is another key benefit of expressive code.</w:t>
+      </w:r>
+    </w:p>
+    <w:p>
+      <w:r>
+        <w:t>(next)</w:t>
+      </w:r>
+    </w:p>
+    <w:p>
+      <w:r>
+        <w:t xml:space="preserve">Another way to downplay </w:t>
+      </w:r>
+      <w:r>
+        <w:t>data that don’t impact the test outcome are with consistent dummy values. In this example, the constructor takes 3 arguments but I only really care about 1 of them. I can indicate this by passing values that clearly communicate that they are irrelevant to the test outcome.</w:t>
+      </w:r>
+    </w:p>
+    <w:p>
+      <w:r>
+        <w:t>In general, you want to avoid passing default values like null or 0. Not only can this lead to null reference exceptions if the code isn’t null-safe, but it makes it very hard to differentiate between the value you passed in and an uninitialized property that has its default value.</w:t>
+      </w:r>
+    </w:p>
+    <w:p>
+      <w:r>
+        <w:t>I also like to avoid using numbers like 1 or 2. These frequently appear in code and tests as meaningful values and I want arbitrary numeric values to stand out more. I personally use 42. The actual value doesn’t matter, the key is that you use that value consistently as a way of communicating your intent.</w:t>
+      </w:r>
+    </w:p>
+    <w:p>
+      <w:pPr>
+        <w:rPr>
+          <w:b/>
+        </w:rPr>
+      </w:pPr>
+      <w:r>
+        <w:rPr>
+          <w:b/>
+        </w:rPr>
+        <w:t>Avoids inheritance</w:t>
+      </w:r>
+    </w:p>
+    <w:p>
+      <w:r>
+        <w:lastRenderedPageBreak/>
+        <w:t>The third principle of good setup code is to avoid inheritance, at least for the purposes of creating test data.</w:t>
+      </w:r>
+    </w:p>
+    <w:p>
+      <w:r>
+        <w:t>(click)</w:t>
+      </w:r>
+    </w:p>
+    <w:p>
+      <w:r>
+        <w:t xml:space="preserve">The first reason is that inheritance makes it hard to tweak shared data for each test. Imagine that you have 5 tests covering the same piece of code. The setup for those tests will be very similar; for the sake of example, let’s say that any 2 tests will have 90% of the same setup needs. The problem is that each test could have a </w:t>
+      </w:r>
+      <w:r>
+        <w:rPr>
+          <w:i/>
+        </w:rPr>
+        <w:t xml:space="preserve">different </w:t>
+      </w:r>
+      <w:r>
+        <w:t>90% in common.</w:t>
+      </w:r>
+      <w:r>
+        <w:t xml:space="preserve"> One test might need to specify an Order’s ship status, another might need to change the Customer’s name. This </w:t>
+      </w:r>
+      <w:r>
+        <w:rPr>
+          <w:i/>
+        </w:rPr>
+        <w:t xml:space="preserve">can </w:t>
+      </w:r>
+      <w:r>
+        <w:t>be handled with inheritance but it’s not clean and it’s certainly not elegant.</w:t>
+      </w:r>
+    </w:p>
+    <w:p>
+      <w:r>
+        <w:t>(click)</w:t>
+      </w:r>
+    </w:p>
+    <w:p>
+      <w:r>
+        <w:t>To re-use setup logic we need to get it out of the base class and into something more easily shared. In a few minutes, I’ll show a clean and elegant technique for doing this without inheritance.</w:t>
+      </w:r>
+    </w:p>
+    <w:p>
+      <w:r>
+        <w:t>(click)</w:t>
+      </w:r>
+    </w:p>
+    <w:p>
+      <w:r>
+        <w:t xml:space="preserve">Just to be clear, base classes </w:t>
+      </w:r>
+      <w:r>
+        <w:rPr>
+          <w:i/>
+        </w:rPr>
+        <w:t xml:space="preserve">can </w:t>
+      </w:r>
+      <w:r>
+        <w:t xml:space="preserve">initialize shared services or stub out certain types of behavior. The key is that you want to avoid creating </w:t>
+      </w:r>
+      <w:r>
+        <w:rPr>
+          <w:i/>
+        </w:rPr>
+        <w:t xml:space="preserve">data </w:t>
+      </w:r>
+      <w:r>
+        <w:t>in the base class.</w:t>
+      </w:r>
+    </w:p>
+    <w:p>
+      <w:r>
+        <w:rPr>
+          <w:b/>
+        </w:rPr>
+        <w:t>Resilient to change</w:t>
+      </w:r>
+    </w:p>
+    <w:p>
+      <w:r>
+        <w:t>The 4</w:t>
+      </w:r>
+      <w:r>
+        <w:rPr>
+          <w:vertAlign w:val="superscript"/>
+        </w:rPr>
+        <w:t>th</w:t>
+      </w:r>
+      <w:r>
+        <w:t xml:space="preserve"> principle of good setup code is that it is resilient to changes in the main app. Simply put, tests should be </w:t>
+      </w:r>
+      <w:r>
+        <w:rPr>
+          <w:i/>
+        </w:rPr>
+        <w:t xml:space="preserve">adding </w:t>
+      </w:r>
+      <w:r>
+        <w:t>value, not subtracting it by demanding constant attention.</w:t>
+      </w:r>
+    </w:p>
+    <w:p>
+      <w:r>
+        <w:t>If you’ve ever made a simple change to your app code and then found a hundred compilation errors in your test projects then you know exactly how damaging this can be.</w:t>
+      </w:r>
+    </w:p>
+    <w:p>
+      <w:r>
+        <w:t>(click)</w:t>
+      </w:r>
+    </w:p>
+    <w:p>
+      <w:r>
+        <w:t>In the same vein, we want to be able to easily refactor our test projects. Just like our app code tests will evolve over time. We’ll adapt new patterns, add new libraries, and move things around. I’ve seen smart developers be sloppier in test code than in “real” code and it’s a huge mistake. Tests should be malleable and easy to manage over time.</w:t>
+      </w:r>
+    </w:p>
+    <w:p>
+      <w:pPr>
+        <w:rPr>
+          <w:b/>
+        </w:rPr>
+      </w:pPr>
+      <w:r>
+        <w:rPr>
+          <w:b/>
+        </w:rPr>
+        <w:t>Recap</w:t>
+      </w:r>
+    </w:p>
+    <w:p>
+      <w:r>
+        <w:t>We just identified 4 principles of good setup code: it is highly expressive, it differentiates the data that impact the test outcome and those that don’t, it avoids using inheritance as a way of setting up shared data, and it doesn’t require a lot of effort to maintain over time.</w:t>
+      </w:r>
+    </w:p>
+    <w:p>
+      <w:r>
+        <w:t>Next we’re going to look at some concrete patterns and practices for adhering to these principles in your own tests.</w:t>
+      </w:r>
+    </w:p>
+    <w:p>
+      <w:r>
+        <w:rPr>
+          <w:b/>
+        </w:rPr>
+        <w:t>Patterns and Practices</w:t>
+      </w:r>
+    </w:p>
+    <w:p>
+      <w:r>
+        <w:rPr>
+          <w:b/>
+        </w:rPr>
+        <w:t>Avoid “unexpected equality”</w:t>
+      </w:r>
+    </w:p>
+    <w:p>
+      <w:r>
+        <w:t xml:space="preserve">First, avoid creating objects that have properties equal to </w:t>
+      </w:r>
+      <w:r>
+        <w:rPr>
+          <w:i/>
+        </w:rPr>
+        <w:t xml:space="preserve">null </w:t>
+      </w:r>
+      <w:r>
+        <w:t xml:space="preserve">or specific hardcoded values because this can lead to what I call “unexpected equality”. </w:t>
+      </w:r>
+    </w:p>
+    <w:p>
+      <w:r>
+        <w:lastRenderedPageBreak/>
+        <w:t>For example, let’s say you create two different Customers from the helper</w:t>
+      </w:r>
+      <w:r>
+        <w:t>, one called “target” and one called “distractor”. You then do whatever you’re trying to test, and finally you make an assertion that your method under test returned a result that’s equal to the target customer’s email.</w:t>
+      </w:r>
+    </w:p>
+    <w:p>
+      <w:r>
+        <w:t>The assumption here is that the test will fail if the code returns the distractor customer’s email address. But if the CustomerHelper object sets a default email address of NULL, or some hardcoded static value, then this test will pass even if the logic is faulty. This is what I mean by “unexpected equality”.</w:t>
+      </w:r>
+    </w:p>
+    <w:p>
+      <w:r>
+        <w:t xml:space="preserve">By default, I prefer to make all values unique. I want to </w:t>
+      </w:r>
+      <w:r>
+        <w:rPr>
+          <w:i/>
+        </w:rPr>
+        <w:t xml:space="preserve">force </w:t>
+      </w:r>
+      <w:r>
+        <w:t>programmers to be explicit if they want things to be equal.</w:t>
+      </w:r>
+    </w:p>
+    <w:p>
+      <w:r>
+        <w:t>(click)</w:t>
+      </w:r>
+    </w:p>
+    <w:p>
+      <w:r>
+        <w:t xml:space="preserve">One way to create unique string values is with a class called ShortGuid, which you can find online. It’s a simple </w:t>
+      </w:r>
+      <w:r>
+        <w:t>utility that compresses a normal GUID into a 22-character string by Base64-encoding it. The result is short, URL-friendly, and unique.</w:t>
+      </w:r>
+    </w:p>
+    <w:p>
+      <w:r>
+        <w:t>In this example, every string property on the Customer will be unique unless the caller specifies a specific value to use.</w:t>
+      </w:r>
+    </w:p>
+    <w:p>
+      <w:r>
+        <w:t>(click)</w:t>
+      </w:r>
+    </w:p>
+    <w:p>
+      <w:r>
+        <w:t>To create unique integer values, I created a class called the IdSequencer which you can get from my GitHub page. Every time you call .Next() it returns a new value, and it keeps track of all of the values it’s assigned. In a little bit I’ll show you how this class is implemented and why it’s useful to keep track of the values that have been assigned.</w:t>
+      </w:r>
+    </w:p>
+    <w:p>
+      <w:r>
+        <w:t xml:space="preserve">I always assign unique integers to ID fields. I may or may not assign unique integers to other fields, depending on what they are. </w:t>
+      </w:r>
+    </w:p>
+    <w:p>
+      <w:r>
+        <w:t>(click)</w:t>
+      </w:r>
+    </w:p>
+    <w:p>
+      <w:r>
+        <w:t>It’s also important that each Test Helper is concerned with creating a single type of object only. If your object has a dependency on something else, delegate to another helper to create that dependency.</w:t>
+      </w:r>
+    </w:p>
+    <w:p>
+      <w:r>
+        <w:t>Here’s an example of an Order Helper that allows its Customer to be passed in as an argument. If the caller doesn’t pass a Customer then the customer argument defaults to null, and the helper delegates to the CustomerHelper. This way we end up with a fully-specified object, and each helper stays focused on doing one thing only. This is really important and will help you maintain and organize the code as the number of helpers grows.</w:t>
+      </w:r>
+    </w:p>
+    <w:p>
+      <w:r>
+        <w:t>(click – like an Object Mother)</w:t>
+      </w:r>
+    </w:p>
+    <w:p>
+      <w:r>
+        <w:t xml:space="preserve">Generally speaking, my helpers have a single method called Create. I purposefully make this as generic as possible because the whole point is that the caller specifies whatever data it cares about. </w:t>
+      </w:r>
+    </w:p>
+    <w:p>
+      <w:r>
+        <w:t>In some cases</w:t>
+      </w:r>
+      <w:r>
+        <w:t xml:space="preserve"> it does make sense to create specialized helpers like an Object Mother. This is useful if you notice common patterns developing in your setup code. For example, let’s say you have an e-commerce platform and many of your tests deal with orders that have multiple payments. Rather than calling multiple helper methods to create those payment objects, you could create a helper like this one </w:t>
+      </w:r>
+      <w:r>
+        <w:lastRenderedPageBreak/>
+        <w:t>that wraps that pattern into a single method call. This means you have less code to write and makes it easier to find and refactor related tests.</w:t>
+      </w:r>
+    </w:p>
+    <w:p>
+      <w:r>
+        <w:t>Do this sparingly, however. This has all of the drawbacks as the Object Mother pattern so you do need to be careful, but it can be a powerful tool when used in moderation.</w:t>
+      </w:r>
+    </w:p>
+    <w:p>
+      <w:r>
+        <w:t>After some experimentation, my team has settled on Test Helpers as our go-to pattern. It’s flexible, easy to implement, and easy to extend for integration tests. We’ll come back to the integration test bit in a minute, but first I want to talk about using helpers for more complicated setup.</w:t>
+      </w:r>
+    </w:p>
+    <w:p>
+      <w:pPr>
+        <w:rPr>
+          <w:b/>
+        </w:rPr>
+      </w:pPr>
+      <w:r>
+        <w:rPr>
+          <w:b/>
+        </w:rPr>
+        <w:t>Scenarios</w:t>
+      </w:r>
+    </w:p>
     <w:p/>
-    <w:p/>
-    <w:p/>
-    <w:p/>
-    <w:p/>
-    <w:p/>
-    <w:p>
-      <w:pPr>
-        <w:rPr>
-          <w:b/>
-        </w:rPr>
-      </w:pPr>
-      <w:r>
-        <w:rPr>
-          <w:b/>
-        </w:rPr>
-        <w:t>Good setup code is highly expressive</w:t>
-      </w:r>
-    </w:p>
-    <w:p>
-      <w:r>
-        <w:t>The first principle is that tests should be “highly expressive”. What does that mean? The dictionary defines “expressive” as “effectively conveying thought or meaning”, so this means that the setup code should clearly convey the scenario that’s being created and why. We can’t understand the assertions the test makes unless we also understand the context in which they are being made.</w:t>
-      </w:r>
-    </w:p>
-    <w:p>
-      <w:r>
-        <w:t>It’s also important that readers can come to that understanding quickly. We have thousands of tests and we spend a lot of time each day reading them; if we can’t skim the test code and understand them, we very quickly begin to waste a lot of time.</w:t>
-      </w:r>
-    </w:p>
-    <w:p>
-      <w:r>
-        <w:t xml:space="preserve">And lastly, when the tests are highly expressive then it’s easy to look at similar tests and spot what’s different between them. This is especially important when you’re dealing with complex systems because you may have a large number of tests that cover very similar scenarios with small, </w:t>
-      </w:r>
-      <w:r>
-        <w:t>but important, differences. Being able to quickly identify the things the tests have in common, and the things they don’t, is really important.</w:t>
+    <w:p>
+      <w:r>
+        <w:rPr>
+          <w:b/>
+        </w:rPr>
+        <w:t>Summarize Object Construction</w:t>
+      </w:r>
+    </w:p>
+    <w:p>
+      <w:r>
+        <w:t>OK, let’s take a second and summarize the object creation patterns we just talked about.</w:t>
+      </w:r>
+    </w:p>
+    <w:p>
+      <w:r>
+        <w:t>(click)</w:t>
+      </w:r>
+    </w:p>
+    <w:p>
+      <w:r>
+        <w:t>First, avoid constructing test objects by hand. If you need to create a single object, consider the Test Helper pattern (or Object Mother or Data Builder)</w:t>
+      </w:r>
+    </w:p>
+    <w:p>
+      <w:r>
+        <w:t>(click)</w:t>
+      </w:r>
+    </w:p>
+    <w:p>
+      <w:r>
+        <w:t>Use Scenarios if you need multiple objects AND they are related to each other. Scenarios are also a good alternative to inheritance for sharing or reusing setup code.</w:t>
+      </w:r>
+    </w:p>
+    <w:p>
+      <w:r>
+        <w:t>(click)</w:t>
+      </w:r>
+    </w:p>
+    <w:p>
+      <w:r>
+        <w:t>I recommend that you put these helpers in your Test project, rather than your core application project. If you have multiple test projects, consider creating a “Test Library” project so that you can reuse these helpers across all your tests.</w:t>
+      </w:r>
+    </w:p>
+    <w:p>
+      <w:r>
+        <w:t>(click)</w:t>
+      </w:r>
+    </w:p>
+    <w:p>
+      <w:r>
+        <w:t>Lastly, I want to acknowledge that creating these helpers DOES have a cost. Adding them to a large, legacy project can be especially painful. I’ve been there, done that, and it was worth it.</w:t>
+      </w:r>
+    </w:p>
+    <w:p>
+      <w:r>
+        <w:t>On an existing legacy project I recommend that you start with helpers for your smaller objects first. Start with the simple things and build up to your larger, more composed objects over time. If you start out with the most complex objects then it could turn into a rabbit hole because every of all of the dependent helpers you’ll have to build out too.</w:t>
+      </w:r>
+    </w:p>
+    <w:p>
+      <w:r>
+        <w:t xml:space="preserve">On a greenfield project, create these as you go even if it seems like overkill. In the beginning you may not think you get a lot of value, but if your objects are small and simple then it won’t cost you much to do this either. In my experience software rarely stays both small </w:t>
+      </w:r>
+      <w:r>
+        <w:rPr>
+          <w:i/>
+        </w:rPr>
+        <w:t xml:space="preserve">and </w:t>
+      </w:r>
+      <w:r>
+        <w:t>simple over time, and these patterns will pay dividends as your software gets larger and/or more complex.</w:t>
+      </w:r>
+    </w:p>
+    <w:p>
+      <w:pPr>
+        <w:rPr>
+          <w:b/>
+        </w:rPr>
+      </w:pPr>
+      <w:r>
+        <w:rPr>
+          <w:b/>
+        </w:rPr>
+        <w:t>Order brought to chaos</w:t>
+      </w:r>
+    </w:p>
+    <w:p>
+      <w:r>
+        <w:t>Here’s that nasty chunk of setup code I showed at the start…</w:t>
       </w:r>
     </w:p>
     <w:p>
       <w:r>
         <w:lastRenderedPageBreak/>
-        <w:t>Here’s an example. Quick, what’s the point of this code?</w:t>
-      </w:r>
-    </w:p>
-    <w:p>
-      <w:r>
-        <w:t xml:space="preserve">It’s hard for me to tell too, and I wrote this. </w:t>
-      </w:r>
-    </w:p>
-    <w:p>
-      <w:r>
-        <w:t>(</w:t>
-      </w:r>
-      <w:proofErr w:type="gramStart"/>
-      <w:r>
-        <w:t>click</w:t>
-      </w:r>
-      <w:proofErr w:type="gramEnd"/>
+        <w:t>(click)</w:t>
+      </w:r>
+    </w:p>
+    <w:p>
+      <w:r>
+        <w:t>(click)</w:t>
+      </w:r>
+    </w:p>
+    <w:p>
+      <w:r>
+        <w:t>Here’s that same chunk of code, cleaned up and rewritten to use Test Helpers. I determined that many of the data being created were irrelevant and pushed those into helpers with good defaults. Everything that remains is meaningful to the test.</w:t>
+      </w:r>
+    </w:p>
+    <w:p>
+      <w:r>
+        <w:t>We’re still creating a lot of objects, but it’s manageable now. I said it before and I’ll say it again, the single most important thing is to build a good helper library like this.</w:t>
+      </w:r>
+    </w:p>
+    <w:p>
+      <w:r>
+        <w:rPr>
+          <w:b/>
+        </w:rPr>
+        <w:t>Advanced techniques – Integration tests</w:t>
+      </w:r>
+    </w:p>
+    <w:p>
+      <w:r>
+        <w:t xml:space="preserve">Until now we’ve been talking about in-memory objects only. </w:t>
+      </w:r>
+      <w:r>
+        <w:t>Eventually you’re going to want to save your test data to a database so that you can test your data access code, or so that you can automate some of your full-stack system tests. In this final section I’ll show you how to use Test Helpers in integration tests.</w:t>
+      </w:r>
+    </w:p>
+    <w:p>
+      <w:r>
+        <w:t>(click)</w:t>
+      </w:r>
+    </w:p>
+    <w:p>
+      <w:r>
+        <w:t xml:space="preserve">The goal is to be able to use the </w:t>
+      </w:r>
+      <w:r>
+        <w:rPr>
+          <w:u w:val="single"/>
+        </w:rPr>
+        <w:t>same</w:t>
+      </w:r>
+      <w:r>
+        <w:t xml:space="preserve"> object creation patterns to create data in memory as we do to put sample data in the database.</w:t>
+      </w:r>
+    </w:p>
+    <w:p>
+      <w:r>
+        <w:t>(click)</w:t>
+      </w:r>
+    </w:p>
+    <w:p>
+      <w:r>
+        <w:t>Unfortunately, that’s a little easier said than done.</w:t>
+      </w:r>
+    </w:p>
+    <w:p>
+      <w:r>
+        <w:t>First, you have to deal with foreign keys. You can’t just new up a Customer and an Order in memory and then save them to disk. You have to new up the entire object graph, save objects to the database in the correct sequence, and then update all of the ID properties to reflect any database-assigned key values.</w:t>
+      </w:r>
+    </w:p>
+    <w:p>
+      <w:r>
+        <w:t>Second, you have to deal with column constraints. Some fields will reject NULL, others have max length constraints that your in-memory sample data might violate.</w:t>
+      </w:r>
+    </w:p>
+    <w:p>
+      <w:r>
+        <w:t>Lastly, you need to clean up that test data when the test run is over. We don’t want the test database littered with junk records because it can impact performance, because it makes it hard to find specific data while debugging, and because it’s just plain unsightly if you use the same database for manual testing as you do for automated tests.</w:t>
+      </w:r>
+    </w:p>
+    <w:p>
+      <w:r>
+        <w:t>(click)</w:t>
+      </w:r>
+    </w:p>
+    <w:p>
+      <w:r>
+        <w:t>These challenges are a pain, but they are manageable with a few extra additions to your Test Helper classes.</w:t>
+      </w:r>
+    </w:p>
+    <w:p>
+      <w:r>
+        <w:t xml:space="preserve">The solution we use is to add a </w:t>
+      </w:r>
+      <w:r>
+        <w:rPr>
+          <w:i/>
+        </w:rPr>
+        <w:t xml:space="preserve">Save() </w:t>
+      </w:r>
+      <w:r>
+        <w:t>method to your Test Helpers. Before I show you how that works, I want to mention a few things: first, this feature assumes you’re using an ORM of some sort. If you’re NOT using an ORM then the concept still applies but you’ll need to find a different implementation. Second, these code samples are for NHibernate, but they should work for Entity Framework or whatever else you’re using with a few adjustments.</w:t>
+      </w:r>
+    </w:p>
+    <w:p>
+      <w:r>
+        <w:lastRenderedPageBreak/>
+        <w:t>Let’s take a look at how the Save method is implemented in my helpers.</w:t>
+      </w:r>
+      <w:r>
+        <w:t xml:space="preserve"> There are four things I want to call your attention to:</w:t>
+      </w:r>
+    </w:p>
+    <w:p>
+      <w:r>
+        <w:t>(click</w:t>
+      </w:r>
+      <w:r>
+        <w:t xml:space="preserve"> – Save() method implementation</w:t>
+      </w:r>
       <w:r>
         <w:t>)</w:t>
       </w:r>
     </w:p>
     <w:p>
       <w:r>
-        <w:t>Now how about this? It does the same thing, but I’ve removed all of the extraneous noise and all that you’re left with is a simple, concise expression of my intent. This is the sort of readability that I’m talking about when I say that test code should be highly expressive.</w:t>
-      </w:r>
-    </w:p>
-    <w:p>
-      <w:pPr>
-        <w:rPr>
-          <w:b/>
-        </w:rPr>
-      </w:pPr>
-      <w:r>
-        <w:rPr>
-          <w:b/>
-        </w:rPr>
-        <w:t>Entire test should fit on 1 screen</w:t>
-      </w:r>
-    </w:p>
-    <w:p>
-      <w:r>
-        <w:t>Another way to write expressive code is just to write less of it. My general guideline is that tests should not take up more than 1 screen of code. The purpose of this constraint is to keep me hyper-focused on the clarity of my setup code; if I can’t describe the test data in just a few statements then I’m probably writing the setup code at too low a level.</w:t>
-      </w:r>
-    </w:p>
-    <w:p>
-      <w:r>
-        <w:t xml:space="preserve">It’s like refactoring a method into smaller and smaller pieces: just keep asking yourself, could I describe this with less code without losing any of the true essence of what I’m trying to do? </w:t>
-      </w:r>
-    </w:p>
-    <w:p>
-      <w:r>
-        <w:t>This is not a hard and fast rule, but I’ll show you some techniques in a few minutes that help me meet this goal the majority of the time.</w:t>
-      </w:r>
-    </w:p>
-    <w:p>
-      <w:r>
-        <w:rPr>
-          <w:b/>
-        </w:rPr>
-        <w:t>Avoid intermediate objects</w:t>
-      </w:r>
-    </w:p>
-    <w:p>
-      <w:r>
-        <w:t xml:space="preserve">Another way to fit a test onto a single screen is to write more concise code, and one way to do that is to avoid what I call “intermediate setup objects”. </w:t>
-      </w:r>
-    </w:p>
-    <w:p>
-      <w:r>
-        <w:t xml:space="preserve">For example, sometimes we create one object only so that we can use it to create something else, and we never refer to that first object </w:t>
-      </w:r>
-      <w:r>
-        <w:t>again. In this example, I need a Customer to create an Order.</w:t>
-      </w:r>
-    </w:p>
-    <w:p>
-      <w:r>
-        <w:t xml:space="preserve">This results in my writing two physical statements in order to accomplish one logical operation, which is the creation of an Order that I can use in my test. It’s not immediately clear if the Customer is reused elsewhere. Is it safe to change? </w:t>
-      </w:r>
-    </w:p>
-    <w:p>
-      <w:r>
-        <w:t>(</w:t>
-      </w:r>
-      <w:proofErr w:type="gramStart"/>
-      <w:r>
-        <w:t>click</w:t>
-      </w:r>
-      <w:proofErr w:type="gramEnd"/>
-      <w:r>
-        <w:t>)</w:t>
-      </w:r>
-    </w:p>
-    <w:p>
-      <w:r>
-        <w:t xml:space="preserve">Moving the instantiation of the Customer </w:t>
-      </w:r>
-      <w:r>
-        <w:rPr>
-          <w:i/>
-        </w:rPr>
-        <w:t xml:space="preserve">inside </w:t>
-      </w:r>
-      <w:r>
-        <w:t>the Order constructor allows us to express one logical, meaningful operation as 1 code statement. Avoiding intermediate objects like this makes the code more concise and improves clarity, making the test much easier to skim over and quickly understand.</w:t>
-      </w:r>
-    </w:p>
-    <w:p>
-      <w:pPr>
-        <w:rPr>
-          <w:b/>
-        </w:rPr>
-      </w:pPr>
-      <w:r>
-        <w:rPr>
-          <w:b/>
-        </w:rPr>
-        <w:t xml:space="preserve">Make clear </w:t>
-      </w:r>
-      <w:r>
-        <w:rPr>
-          <w:b/>
-          <w:i/>
-        </w:rPr>
-        <w:t>why</w:t>
-      </w:r>
-    </w:p>
-    <w:p>
-      <w:r>
-        <w:t xml:space="preserve">Of course, making it easier to understand </w:t>
-      </w:r>
-      <w:r>
-        <w:rPr>
-          <w:i/>
-        </w:rPr>
-        <w:t xml:space="preserve">what </w:t>
-      </w:r>
-      <w:r>
-        <w:t xml:space="preserve">you’re doing is only half the battle. Good, expressive setup code also communicates </w:t>
-      </w:r>
-      <w:r>
-        <w:rPr>
-          <w:i/>
-        </w:rPr>
-        <w:t xml:space="preserve">why </w:t>
-      </w:r>
-      <w:r>
-        <w:t>we’re doing it. Specifically, it should help the reader understand why or how a particular piece of test data will affect the test’s outcome.</w:t>
-      </w:r>
-    </w:p>
-    <w:p>
-      <w:r>
-        <w:t>(</w:t>
-      </w:r>
-      <w:proofErr w:type="gramStart"/>
-      <w:r>
-        <w:t>click</w:t>
-      </w:r>
-      <w:proofErr w:type="gramEnd"/>
-      <w:r>
-        <w:t>)</w:t>
-      </w:r>
-    </w:p>
-    <w:p>
-      <w:r>
-        <w:t xml:space="preserve">As an example, this test asserts that product reviews are sorted in a specific way. The setup code intentionally adds data in reverse order than it should be output because if we insert the data in the </w:t>
-      </w:r>
+        <w:t xml:space="preserve">First, note that like all of the methods on my helper classes, Save is static. This means I need to pass in the ORM interface as an argument. It’s certainly possible to use Dependency Injection but I’ve never found it to be worth the effort. </w:t>
+      </w:r>
+    </w:p>
+    <w:p>
+      <w:r>
+        <w:t>(click)</w:t>
+      </w:r>
+    </w:p>
+    <w:p>
+      <w:r>
+        <w:t>Second, note that the Save method delegates to other helpers to save dependent objects. This is an important pattern because foreign keys often require us to create dependent objects before we can reference them. In this case, we can’t save an Order unless it has a reference to a valid Customers. Delegating Save calls like this helps keep the helpers clean and focused on a single object type.</w:t>
+      </w:r>
+    </w:p>
+    <w:p>
+      <w:r>
+        <w:t xml:space="preserve"> (click)</w:t>
+      </w:r>
+    </w:p>
+    <w:p>
+      <w:r>
+        <w:t>Third, the Save method is responsible for resetting any Id values that were assigned by the IdSequencer. This is important because many ORMs use the ID property to determine if it should issue an INSERT or UPDATE query. If we tell the ORM to save an object that has a non-zero ID it may think the object represents a database record that already exists and will therefore issue an update, which of course won’t do anything. Resetting the ID to zero causes the ORM to issue an INSERT statement.</w:t>
+      </w:r>
+    </w:p>
+    <w:p>
+      <w:r>
+        <w:t>Note that we don’t need to reset ALL values that were assigned by the IdSequencer, only entity IDs.</w:t>
+      </w:r>
+    </w:p>
+    <w:p>
+      <w:r>
+        <w:t>(click)</w:t>
+      </w:r>
+    </w:p>
+    <w:p>
+      <w:r>
+        <w:t>Fourth</w:t>
+      </w:r>
+      <w:r>
+        <w:t>, I delegate to the ORM to insert or update the record</w:t>
+      </w:r>
+      <w:r>
+        <w:t>.</w:t>
+      </w:r>
+    </w:p>
+    <w:p>
+      <w:r>
+        <w:t>Generally speaking, each helper should know how to save the objects that it creates. Keep in mind that the implementation of Save will be driven by your Create methods – you don’t necessarily need to be able to save any arbitrary object, only those configurations created by the helper.</w:t>
+      </w:r>
+    </w:p>
+    <w:p>
+      <w:r>
+        <w:t>The final thing I want to talk about is how to prevent this test data from lingering in the database when the test run is over.</w:t>
+      </w:r>
+    </w:p>
+    <w:p>
+      <w:r>
+        <w:t xml:space="preserve">One possibility is to reset the database to a known state at the start of each test run. This works, but I don’t recommend it. One reason is that it can be a real pain to </w:t>
+      </w:r>
+      <w:r>
+        <w:t>update the baseline backup every time the schema changes</w:t>
+      </w:r>
+      <w:r>
+        <w:t>. Another reason is that I tend to use a single database for unit tests and for manual testing</w:t>
+      </w:r>
+      <w:r>
+        <w:t>. It really sucks to spend a bunch of time crafting data for a manual test and then accidently lose it because</w:t>
+      </w:r>
+      <w:r>
+        <w:t xml:space="preserve"> </w:t>
+      </w:r>
+      <w:r>
+        <w:t>you run a test that resets it back to a clean state.</w:t>
+      </w:r>
+    </w:p>
+    <w:p>
+      <w:r>
+        <w:t>(click)</w:t>
+      </w:r>
+    </w:p>
+    <w:p>
+      <w:r>
+        <w:t>Another option is to wrap each test run in a database transaction and then roll that transaction back when the rest run is over.</w:t>
+      </w:r>
+    </w:p>
+    <w:p>
+      <w:r>
+        <w:t xml:space="preserve">We handle this via a custom attribute that we can add to our integration tests. Any test that has this attribute is automatically executed inside of a transaction that is discarded when the test finishes. </w:t>
+      </w:r>
+    </w:p>
+    <w:p>
       <w:r>
         <w:lastRenderedPageBreak/>
-        <w:t>same order we expect to get it back out, how do we know the sorting code actually works? So in this test there’s a comment that draws attention to this significance.</w:t>
-      </w:r>
-    </w:p>
-    <w:p>
-      <w:r>
-        <w:t>It’s worth noting at this point that I have very different rules about comments in test code than in production. In production, we try very hard to make comments unnecessary so we’d probably do an extract method refactoring to pull this code into a well-named method and then remove the comment.</w:t>
-      </w:r>
-    </w:p>
-    <w:p>
-      <w:r>
-        <w:t xml:space="preserve">I’m less likely to extract small, one-off methods in test code however. We tend to put multiple tests in the same physical file and so extracting a lot of single-use methods clutters up the files and makes them hard to manage, especially at scale. </w:t>
-      </w:r>
-    </w:p>
-    <w:p>
-      <w:r>
-        <w:t xml:space="preserve">Another reason that we avoid comments in production code is that they often get stale when the logic changes but comments aren’t kept in sync. In my experience, however, setup code has a much lower rate of change than application code. Once a test is written, other than to make minor changes to stay in sync with application code, it’s very rare for the setup logic to undergo a significant enough change that these comments get stale. </w:t>
-      </w:r>
-    </w:p>
-    <w:p>
-      <w:r>
-        <w:rPr>
-          <w:u w:val="single"/>
-        </w:rPr>
-        <w:t>Multiple data setup</w:t>
-      </w:r>
-    </w:p>
-    <w:p>
-      <w:r>
-        <w:t xml:space="preserve">Another way that I use setup comments is to describe how data are related to each other for the purpose of a test. </w:t>
-      </w:r>
-      <w:r>
-        <w:t xml:space="preserve">In this example you can see that I’m creating three Activities, each with a different status, and then I’m using one of them to set up some additional data. Any competent programmer could read the code and figure out those relationships, but a short comment makes my intent explicit. It makes the setup logic </w:t>
-      </w:r>
-      <w:r>
-        <w:t>way easier to understand and maintain for a negligible amount of extra effort.</w:t>
-      </w:r>
-    </w:p>
-    <w:p>
-      <w:r>
-        <w:rPr>
-          <w:u w:val="single"/>
-        </w:rPr>
-        <w:t>TEST NOTE</w:t>
-      </w:r>
-    </w:p>
-    <w:p>
-      <w:r>
-        <w:t>The final way that I use setup comments is to explain why a test exists in the first place.</w:t>
-      </w:r>
-    </w:p>
-    <w:p>
-      <w:r>
-        <w:t xml:space="preserve">Here’s another example from a real project. In this particular feature the UI </w:t>
-      </w:r>
-      <w:r>
-        <w:rPr>
-          <w:i/>
-        </w:rPr>
-        <w:t xml:space="preserve">always </w:t>
-      </w:r>
-      <w:r>
-        <w:t xml:space="preserve">posts a JSON string to the server in a specific field, but the value of that JSON string is only meaningful if the user had performed a specific action </w:t>
-      </w:r>
-      <w:r>
-        <w:t>in the UI. We could tell that the user had performed that action if some other data was also present.</w:t>
-      </w:r>
-    </w:p>
-    <w:p>
-      <w:r>
-        <w:t>So in other words, this test was important but only because of some very specific implementation details. It’s quite possible that at some point we might re-write that UI and render this entire test pointless, and we’d want to be able to understand that we could safely delete the test (especially if it was failing!).</w:t>
-      </w:r>
-    </w:p>
-    <w:p>
-      <w:r>
-        <w:t>However, there’s no good way to describe that particular nuance in the test name. In case like this I’ll add a comment to the top of the test that adds the necessary context. As a personal convention, I always prefix these types of comments with “TEST NOTE”. Following this convention helps me spot features that are too complex, or where the test name might be insufficient.</w:t>
-      </w:r>
-    </w:p>
-    <w:p>
-      <w:r>
-        <w:t>I use this style of comment very rarely; out of approximately 2000 tests, less than 30 use this. But in those 30 cases, these comments are extremely valuable and following this naming convention has been very useful.</w:t>
-      </w:r>
-    </w:p>
-    <w:p>
-      <w:pPr>
-        <w:rPr>
-          <w:b/>
-        </w:rPr>
-      </w:pPr>
-      <w:r>
-        <w:rPr>
-          <w:b/>
-        </w:rPr>
-        <w:t>Highlights what matters</w:t>
-      </w:r>
-    </w:p>
-    <w:p>
-      <w:r>
-        <w:lastRenderedPageBreak/>
-        <w:t>The next principle is that “good setup code highlights data that impact the test’s outcome”. The goal is to clearly differentiate the data that matter to the test and those that don’t. This makes it significantly easier for programmers to read and maintain the tests.</w:t>
-      </w:r>
-    </w:p>
-    <w:p>
-      <w:r>
-        <w:t>(</w:t>
-      </w:r>
-      <w:proofErr w:type="gramStart"/>
-      <w:r>
-        <w:t>click</w:t>
-      </w:r>
-      <w:proofErr w:type="gramEnd"/>
-      <w:r>
-        <w:t>)</w:t>
-      </w:r>
-    </w:p>
-    <w:p>
-      <w:r>
-        <w:t>One way to do this is to replace key values with named constants. This has three main benefits: it draws attention to those values and visually reinforces their importance, it makes the code read more like English, and it makes it easier to spot differences between otherwise similar tests.</w:t>
-      </w:r>
-    </w:p>
-    <w:p>
-      <w:r>
-        <w:t xml:space="preserve">In this particular example we’re really just aliasing a specific </w:t>
-      </w:r>
-      <w:proofErr w:type="spellStart"/>
-      <w:r>
-        <w:t>enum</w:t>
-      </w:r>
-      <w:proofErr w:type="spellEnd"/>
-      <w:r>
-        <w:t xml:space="preserve"> value to a named constant. The main benefit in this case is that visually, the uppercase constant sticks out a little more than the </w:t>
-      </w:r>
-      <w:proofErr w:type="spellStart"/>
-      <w:r>
-        <w:t>enum</w:t>
-      </w:r>
-      <w:proofErr w:type="spellEnd"/>
-      <w:r>
-        <w:t xml:space="preserve"> name. If you have two tests that are very similar, and they assert against different </w:t>
-      </w:r>
-      <w:proofErr w:type="spellStart"/>
-      <w:r>
-        <w:t>enum</w:t>
-      </w:r>
-      <w:proofErr w:type="spellEnd"/>
-      <w:r>
-        <w:t xml:space="preserve"> values, this technique can make those tests easier to compare/contrast. It’s perhaps a minor benefit, but in my opinion a bunch of “minor benefits” added together yields some significant benefit.</w:t>
-      </w:r>
-    </w:p>
-    <w:p>
-      <w:r>
-        <w:t>(</w:t>
-      </w:r>
-      <w:proofErr w:type="gramStart"/>
-      <w:r>
-        <w:t>transition</w:t>
-      </w:r>
-      <w:proofErr w:type="gramEnd"/>
-      <w:r>
-        <w:t xml:space="preserve">) In this case, the name is just communicating its </w:t>
-      </w:r>
-      <w:r>
-        <w:rPr>
-          <w:i/>
-        </w:rPr>
-        <w:t>value</w:t>
-      </w:r>
-      <w:r>
-        <w:t xml:space="preserve">. This technique is even more effective when the name communicates its </w:t>
-      </w:r>
-      <w:r>
-        <w:rPr>
-          <w:i/>
-        </w:rPr>
-        <w:t xml:space="preserve">purpose </w:t>
-      </w:r>
-      <w:r>
-        <w:t>in the test.</w:t>
-      </w:r>
-    </w:p>
-    <w:p>
-      <w:r>
-        <w:t xml:space="preserve">In this example, the actual values associated with the constants are irrelevant; they are just two arbitrary values that we need to differentiate. Note how the names of “original value” and “new value” give extra clarity to the assertion. </w:t>
-      </w:r>
-    </w:p>
-    <w:p>
-      <w:r>
-        <w:t>Of course, giving things good names applies everywhere, not just to constants.</w:t>
-      </w:r>
-      <w:r>
-        <w:t xml:space="preserve"> Just like in production code, give test objects names that communicate their purpose. If your test revolves around the fact that a Customer is disabled, don’t just call it “customer”; call it “</w:t>
-      </w:r>
-      <w:proofErr w:type="spellStart"/>
-      <w:r>
-        <w:t>disabledCustomer</w:t>
-      </w:r>
-      <w:proofErr w:type="spellEnd"/>
-      <w:r>
-        <w:t xml:space="preserve">”. </w:t>
-      </w:r>
-    </w:p>
-    <w:p>
-      <w:r>
-        <w:t xml:space="preserve">If your test contains multiple objects of the same type, differentiate them! It sounds obvious, but I still see smart, experienced developers writing tests with variables called “customer1” and “customer2” in them and it’s a completely unnecessary waste of someone else’s time. </w:t>
-      </w:r>
-    </w:p>
-    <w:p>
-      <w:r>
-        <w:t>Tests should tell a story about some rule or expectation you have of the system, and those stories are easier to understand when the actors have meaningful names. It doesn’t take a lot of effort and</w:t>
-      </w:r>
-      <w:r>
-        <w:t xml:space="preserve"> if you practice this consistently, especially in concert with the other tips I’m mentioning, it can absolutely improve the quality of your codebase.</w:t>
-      </w:r>
-    </w:p>
-    <w:p>
-      <w:r>
-        <w:t>(</w:t>
-      </w:r>
-      <w:proofErr w:type="gramStart"/>
-      <w:r>
-        <w:t>transition</w:t>
-      </w:r>
-      <w:proofErr w:type="gramEnd"/>
-      <w:r>
-        <w:t>)</w:t>
-      </w:r>
-    </w:p>
-    <w:p>
-      <w:r>
-        <w:t>Obviously it’s important that meaningful data stand out. It’s also important to downplay data that aren’t as meaningful.</w:t>
-      </w:r>
-    </w:p>
-    <w:p>
-      <w:r>
-        <w:t>A common example of when this is useful is when you’re testing code that does some sort of search or filter. In that case, it’s just as important to ensure that the code returns the things it should as it is to ensure it does NOT return what it shouldn’t.</w:t>
-      </w:r>
-    </w:p>
-    <w:p>
-      <w:r>
-        <w:t xml:space="preserve">My convention in this case is to use the term “distractor” when naming the objects that </w:t>
-      </w:r>
-      <w:r>
-        <w:rPr>
-          <w:i/>
-        </w:rPr>
-        <w:t xml:space="preserve">shouldn’t </w:t>
-      </w:r>
-      <w:r>
-        <w:t>get returned. This pattern communicates that the object itself is not important, as long as it can be differentiated from the target. And by using this name consistently, my co-workers can immediately recognize the point of these objects. This sort of instant pattern recognition is another key benefit of expressive code.</w:t>
-      </w:r>
-    </w:p>
-    <w:p>
-      <w:r>
-        <w:lastRenderedPageBreak/>
-        <w:t>(</w:t>
-      </w:r>
-      <w:proofErr w:type="gramStart"/>
-      <w:r>
-        <w:t>next</w:t>
-      </w:r>
-      <w:proofErr w:type="gramEnd"/>
-      <w:r>
-        <w:t>)</w:t>
-      </w:r>
-    </w:p>
-    <w:p>
-      <w:r>
-        <w:t xml:space="preserve">Another way to downplay </w:t>
-      </w:r>
-      <w:r>
-        <w:t>data that don’t impact the test outcome are with consistent dummy values. In this example, the constructor takes 3 arguments but I only really care about 1 of them. I can indicate this by passing values that clearly communicate that they are irrelevant to the test outcome.</w:t>
-      </w:r>
-    </w:p>
-    <w:p>
-      <w:r>
-        <w:t>In general, you want to avoid passing default values like null or 0. Not only can this lead to null reference exceptions if the code isn’t null-safe, but it makes it very hard to differentiate between the value you passed in and an uninitialized property that has its default value.</w:t>
-      </w:r>
-    </w:p>
-    <w:p>
-      <w:r>
-        <w:t>I also like to avoid using numbers like 1 or 2. These frequently appear in code and tests as meaningful values and I want arbitrary numeric values to stand out more. I personally use 42. The actual value doesn’t matter, the key is that you use that value consistently as a way of communicating your intent.</w:t>
-      </w:r>
-    </w:p>
-    <w:p>
-      <w:pPr>
-        <w:rPr>
-          <w:b/>
-        </w:rPr>
-      </w:pPr>
-      <w:r>
-        <w:rPr>
-          <w:b/>
-        </w:rPr>
-        <w:t>Avoids inheritance</w:t>
-      </w:r>
-    </w:p>
-    <w:p>
-      <w:r>
-        <w:t>The third principle of good setup code is to avoid inheritance, at least for the purposes of creating test data.</w:t>
-      </w:r>
-    </w:p>
-    <w:p>
-      <w:r>
-        <w:t>(</w:t>
-      </w:r>
-      <w:proofErr w:type="gramStart"/>
-      <w:r>
-        <w:t>click</w:t>
-      </w:r>
-      <w:proofErr w:type="gramEnd"/>
-      <w:r>
-        <w:t>)</w:t>
-      </w:r>
-    </w:p>
-    <w:p>
-      <w:r>
-        <w:t xml:space="preserve">The first reason is that inheritance makes it hard to tweak shared data for each test. Imagine that you have 5 tests covering the same piece of code. The setup for those tests will be very similar; for the sake of example, let’s say that any 2 tests will have 90% of the same setup needs. The problem is that each test could have a </w:t>
-      </w:r>
-      <w:r>
-        <w:rPr>
-          <w:i/>
-        </w:rPr>
-        <w:t xml:space="preserve">different </w:t>
-      </w:r>
-      <w:r>
-        <w:t>90% in common.</w:t>
-      </w:r>
-      <w:r>
-        <w:t xml:space="preserve"> One test might need to specify an Order’s ship status, another might need to change the Customer’s name. This </w:t>
-      </w:r>
-      <w:r>
-        <w:rPr>
-          <w:i/>
-        </w:rPr>
-        <w:t xml:space="preserve">can </w:t>
-      </w:r>
-      <w:r>
-        <w:t>be handled with inheritance but it’s not clean and it’s certainly not elegant.</w:t>
-      </w:r>
-    </w:p>
-    <w:p>
-      <w:r>
-        <w:t>(</w:t>
-      </w:r>
-      <w:proofErr w:type="gramStart"/>
-      <w:r>
-        <w:t>click</w:t>
-      </w:r>
-      <w:proofErr w:type="gramEnd"/>
-      <w:r>
-        <w:t>)</w:t>
-      </w:r>
-    </w:p>
-    <w:p>
-      <w:r>
-        <w:t>To re-use setup logic we need to get it out of the base class and into something more easily shared. In a few minutes, I’ll show a clean and elegant technique for doing this without inheritance.</w:t>
-      </w:r>
-    </w:p>
-    <w:p>
-      <w:r>
-        <w:t>(</w:t>
-      </w:r>
-      <w:proofErr w:type="gramStart"/>
-      <w:r>
-        <w:t>click</w:t>
-      </w:r>
-      <w:proofErr w:type="gramEnd"/>
-      <w:r>
-        <w:t>)</w:t>
-      </w:r>
-    </w:p>
-    <w:p>
-      <w:r>
-        <w:t xml:space="preserve">Just to be clear, base classes </w:t>
-      </w:r>
-      <w:r>
-        <w:rPr>
-          <w:i/>
-        </w:rPr>
-        <w:t xml:space="preserve">can </w:t>
-      </w:r>
-      <w:r>
-        <w:t xml:space="preserve">initialize shared services or stub out certain types of behavior. The key is that you want to avoid creating </w:t>
-      </w:r>
-      <w:r>
-        <w:rPr>
-          <w:i/>
-        </w:rPr>
-        <w:t xml:space="preserve">data </w:t>
-      </w:r>
-      <w:r>
-        <w:t>in the base class.</w:t>
-      </w:r>
-    </w:p>
-    <w:p>
-      <w:r>
-        <w:rPr>
-          <w:b/>
-        </w:rPr>
-        <w:t>Resilient to change</w:t>
-      </w:r>
-    </w:p>
-    <w:p>
-      <w:r>
-        <w:t>The 4</w:t>
-      </w:r>
-      <w:r>
-        <w:rPr>
-          <w:vertAlign w:val="superscript"/>
-        </w:rPr>
-        <w:t>th</w:t>
-      </w:r>
-      <w:r>
-        <w:t xml:space="preserve"> principle of good setup code is that it is resilient to changes in the main app. </w:t>
-      </w:r>
-      <w:proofErr w:type="gramStart"/>
-      <w:r>
-        <w:t>Simply</w:t>
-      </w:r>
-      <w:proofErr w:type="gramEnd"/>
-      <w:r>
-        <w:t xml:space="preserve"> put, tests should be </w:t>
-      </w:r>
-      <w:r>
-        <w:rPr>
-          <w:i/>
-        </w:rPr>
-        <w:t xml:space="preserve">adding </w:t>
-      </w:r>
-      <w:r>
-        <w:t>value, not subtracting it by demanding constant attention.</w:t>
-      </w:r>
-    </w:p>
-    <w:p>
-      <w:r>
-        <w:t>If you’ve ever made a simple change to your app code and then found a hundred compilation errors in your test projects then you know exactly how damaging this can be.</w:t>
-      </w:r>
-    </w:p>
-    <w:p>
-      <w:r>
-        <w:t>(</w:t>
-      </w:r>
-      <w:proofErr w:type="gramStart"/>
-      <w:r>
-        <w:t>click</w:t>
-      </w:r>
-      <w:proofErr w:type="gramEnd"/>
-      <w:r>
-        <w:t>)</w:t>
-      </w:r>
-    </w:p>
-    <w:p>
-      <w:r>
-        <w:t xml:space="preserve">In the same vein, we want to be able to easily refactor our test projects. Just like our app code tests will evolve over time. We’ll adapt new patterns, add new libraries, and move things around. I’ve seen smart </w:t>
-      </w:r>
-      <w:r>
-        <w:lastRenderedPageBreak/>
-        <w:t>developers be sloppier in test code than in “real” code and it’s a huge mistake. Tests should be malleable and easy to manage over time.</w:t>
-      </w:r>
-    </w:p>
-    <w:p>
-      <w:pPr>
-        <w:rPr>
-          <w:b/>
-        </w:rPr>
-      </w:pPr>
-      <w:r>
-        <w:rPr>
-          <w:b/>
-        </w:rPr>
-        <w:t>Recap</w:t>
-      </w:r>
-    </w:p>
-    <w:p>
-      <w:r>
-        <w:t>We just identified 4 principles of good setup code: it is highly expressive, it differentiates the data that impact the test outcome and those that don’t, it avoids using inheritance as a way of setting up shared data, and it doesn’t require a lot of effort to maintain over time.</w:t>
-      </w:r>
-    </w:p>
-    <w:p>
-      <w:r>
-        <w:t>Next we’re going to look at some concrete patterns and practices for adhering to these principles in your own tests.</w:t>
-      </w:r>
-    </w:p>
-    <w:p>
-      <w:r>
-        <w:rPr>
-          <w:b/>
-        </w:rPr>
-        <w:t>Patterns and Practices</w:t>
-      </w:r>
-    </w:p>
-    <w:p>
-      <w:r>
-        <w:rPr>
-          <w:b/>
-        </w:rPr>
-        <w:t>Avoid “unexpected equality”</w:t>
-      </w:r>
-    </w:p>
-    <w:p>
-      <w:r>
-        <w:t xml:space="preserve">First, avoid creating objects that have properties equal to </w:t>
-      </w:r>
-      <w:r>
-        <w:rPr>
-          <w:i/>
-        </w:rPr>
-        <w:t xml:space="preserve">null </w:t>
-      </w:r>
-      <w:r>
-        <w:t xml:space="preserve">or specific hardcoded values because this can lead to what I call “unexpected equality”. </w:t>
-      </w:r>
-    </w:p>
-    <w:p>
-      <w:r>
-        <w:t>For example, let’s say you create two different Customers from the helper</w:t>
-      </w:r>
-      <w:r>
-        <w:t>, one called “target” and one called “distractor”. You then do whatever you’re trying to test, and finally you make an assertion that your method under test returned a result that’s equal to the target customer’s email.</w:t>
-      </w:r>
-    </w:p>
-    <w:p>
-      <w:r>
-        <w:t xml:space="preserve">The assumption here is that the test will fail if the code returns the distractor customer’s email address. But if the </w:t>
-      </w:r>
-      <w:proofErr w:type="spellStart"/>
-      <w:r>
-        <w:t>CustomerHelper</w:t>
-      </w:r>
-      <w:proofErr w:type="spellEnd"/>
-      <w:r>
-        <w:t xml:space="preserve"> object sets a default email address of NULL, or some hardcoded static value, then this test will pass even if the logic is faulty. This is what I mean by “unexpected equality”.</w:t>
-      </w:r>
-    </w:p>
-    <w:p>
-      <w:r>
-        <w:t xml:space="preserve">By default, I prefer to make all values unique. I want to </w:t>
-      </w:r>
-      <w:r>
-        <w:rPr>
-          <w:i/>
-        </w:rPr>
-        <w:t xml:space="preserve">force </w:t>
-      </w:r>
-      <w:r>
-        <w:t>programmers to be explicit if they want things to be equal.</w:t>
-      </w:r>
-    </w:p>
-    <w:p>
-      <w:r>
-        <w:t>(</w:t>
-      </w:r>
-      <w:proofErr w:type="gramStart"/>
-      <w:r>
-        <w:t>click</w:t>
-      </w:r>
-      <w:proofErr w:type="gramEnd"/>
-      <w:r>
-        <w:t>)</w:t>
-      </w:r>
-    </w:p>
-    <w:p>
-      <w:r>
-        <w:t xml:space="preserve">One way to create unique string values is with a class called </w:t>
-      </w:r>
-      <w:proofErr w:type="spellStart"/>
-      <w:r>
-        <w:t>ShortGuid</w:t>
-      </w:r>
-      <w:proofErr w:type="spellEnd"/>
-      <w:r>
-        <w:t xml:space="preserve">, which you can find online. It’s a simple </w:t>
-      </w:r>
-      <w:r>
-        <w:t>utility that compresses a normal GUID into a 22-character string by Base64-encoding it. The result is short, URL-friendly, and unique.</w:t>
-      </w:r>
-    </w:p>
-    <w:p>
-      <w:r>
-        <w:t>In this example, every string property on the Customer will be unique unless the caller specifies a specific value to use.</w:t>
-      </w:r>
-    </w:p>
-    <w:p>
-      <w:r>
-        <w:t>(</w:t>
-      </w:r>
-      <w:proofErr w:type="gramStart"/>
-      <w:r>
-        <w:t>click</w:t>
-      </w:r>
-      <w:proofErr w:type="gramEnd"/>
-      <w:r>
-        <w:t>)</w:t>
-      </w:r>
-    </w:p>
-    <w:p>
-      <w:r>
-        <w:t xml:space="preserve">To create unique integer values, I created a class called the </w:t>
-      </w:r>
-      <w:proofErr w:type="spellStart"/>
-      <w:r>
-        <w:t>IdSequencer</w:t>
-      </w:r>
-      <w:proofErr w:type="spellEnd"/>
-      <w:r>
-        <w:t xml:space="preserve"> which you can get from my GitHub page. Every time you call .</w:t>
-      </w:r>
-      <w:proofErr w:type="gramStart"/>
-      <w:r>
-        <w:t>Next(</w:t>
-      </w:r>
-      <w:proofErr w:type="gramEnd"/>
-      <w:r>
-        <w:t>) it returns a new value, and it keeps track of all of the values it’s assigned. In a little bit I’ll show you how this class is implemented and why it’s useful to keep track of the values that have been assigned.</w:t>
-      </w:r>
-    </w:p>
-    <w:p>
-      <w:r>
-        <w:t xml:space="preserve">I always assign unique integers to ID fields. I may or may not assign unique integers to other fields, depending on what they are. </w:t>
-      </w:r>
-    </w:p>
-    <w:p>
-      <w:r>
-        <w:t>(</w:t>
-      </w:r>
-      <w:proofErr w:type="gramStart"/>
-      <w:r>
-        <w:t>click</w:t>
-      </w:r>
-      <w:proofErr w:type="gramEnd"/>
-      <w:r>
-        <w:t>)</w:t>
-      </w:r>
-    </w:p>
-    <w:p>
-      <w:r>
-        <w:lastRenderedPageBreak/>
-        <w:t>It’s also important that each Test Helper is concerned with creating a single type of object only. If your object has a dependency on something else, delegate to another helper to create that dependency.</w:t>
-      </w:r>
-    </w:p>
-    <w:p>
-      <w:r>
-        <w:t xml:space="preserve">Here’s an example of an Order Helper that allows its Customer to be passed in as an argument. If the caller doesn’t pass a Customer then the customer argument defaults to null, and the helper delegates to the </w:t>
-      </w:r>
-      <w:proofErr w:type="spellStart"/>
-      <w:r>
-        <w:t>CustomerHelper</w:t>
-      </w:r>
-      <w:proofErr w:type="spellEnd"/>
-      <w:r>
-        <w:t>. This way we end up with a fully-specified object, and each helper stays focused on doing one thing only. This is really important and will help you maintain and organize the code as the number of helpers grows.</w:t>
-      </w:r>
-    </w:p>
-    <w:p>
-      <w:r>
-        <w:t>(</w:t>
-      </w:r>
-      <w:proofErr w:type="gramStart"/>
-      <w:r>
-        <w:t>click</w:t>
-      </w:r>
-      <w:proofErr w:type="gramEnd"/>
-      <w:r>
-        <w:t xml:space="preserve"> – like an Object Mother)</w:t>
-      </w:r>
-    </w:p>
-    <w:p>
-      <w:r>
-        <w:t xml:space="preserve">Generally speaking, my helpers have a single method called Create. I purposefully make this as generic as possible because the whole point is that the caller specifies whatever data it cares about. </w:t>
-      </w:r>
-    </w:p>
-    <w:p>
-      <w:r>
-        <w:t>In some cases</w:t>
-      </w:r>
-      <w:r>
-        <w:t xml:space="preserve"> it does make sense to create specialized helpers like an Object Mother. This is useful if you notice common patterns developing in your setup code. For example, let’s say you have an e-commerce platform and many of your tests deal with orders that have multiple payments. Rather than calling multiple helper methods to create those payment objects, you could create a helper like this one that wraps that pattern into a single method call. This means you have less code to write and makes it easier to find and refactor related tests.</w:t>
-      </w:r>
-    </w:p>
-    <w:p>
-      <w:r>
-        <w:t>Do this sparingly, however. This has all of the drawbacks as the Object Mother pattern so you do need to be careful, but it can be a powerful tool when used in moderation.</w:t>
-      </w:r>
-    </w:p>
-    <w:p>
-      <w:r>
-        <w:t>After some experimentation, my team has settled on Test Helpers as our go-to pattern. It’s flexible, easy to implement, and easy to extend for integration tests. We’ll come back to the integration test bit in a minute, but first I want to talk about using helpers for more complicated setup.</w:t>
-      </w:r>
-    </w:p>
-    <w:p>
-      <w:pPr>
-        <w:rPr>
-          <w:b/>
-        </w:rPr>
-      </w:pPr>
-      <w:r>
-        <w:rPr>
-          <w:b/>
-        </w:rPr>
-        <w:t>Scenarios</w:t>
-      </w:r>
-    </w:p>
-    <w:p/>
-    <w:p>
-      <w:r>
-        <w:rPr>
-          <w:b/>
-        </w:rPr>
-        <w:t>Summarize Object Construction</w:t>
-      </w:r>
-    </w:p>
-    <w:p>
-      <w:r>
-        <w:t>OK, let’s take a second and summarize the object creation patterns we just talked about.</w:t>
-      </w:r>
-    </w:p>
-    <w:p>
-      <w:r>
-        <w:t>(</w:t>
-      </w:r>
-      <w:proofErr w:type="gramStart"/>
-      <w:r>
-        <w:t>click</w:t>
-      </w:r>
-      <w:proofErr w:type="gramEnd"/>
-      <w:r>
-        <w:t>)</w:t>
-      </w:r>
-    </w:p>
-    <w:p>
-      <w:r>
-        <w:t>First, avoid constructing test objects by hand. If you need to create a single object, consider the Test Helper pattern (or Object Mother or Data Builder)</w:t>
-      </w:r>
-    </w:p>
-    <w:p>
-      <w:r>
-        <w:t>(</w:t>
-      </w:r>
-      <w:proofErr w:type="gramStart"/>
-      <w:r>
-        <w:t>click</w:t>
-      </w:r>
-      <w:proofErr w:type="gramEnd"/>
-      <w:r>
-        <w:t>)</w:t>
-      </w:r>
-    </w:p>
-    <w:p>
-      <w:r>
-        <w:t>Use Scenarios if you need multiple objects AND they are related to each other. Scenarios are also a good alternative to inheritance for sharing or reusing setup code.</w:t>
-      </w:r>
-    </w:p>
-    <w:p>
-      <w:r>
-        <w:t>(</w:t>
-      </w:r>
-      <w:proofErr w:type="gramStart"/>
-      <w:r>
-        <w:t>click</w:t>
-      </w:r>
-      <w:proofErr w:type="gramEnd"/>
-      <w:r>
-        <w:t>)</w:t>
-      </w:r>
-    </w:p>
-    <w:p>
-      <w:r>
-        <w:t>I recommend that you put these helpers in your Test project, rather than your core application project. If you have multiple test projects, consider creating a “Test Library” project so that you can reuse these helpers across all your tests.</w:t>
-      </w:r>
-    </w:p>
-    <w:p>
-      <w:r>
-        <w:lastRenderedPageBreak/>
-        <w:t>(</w:t>
-      </w:r>
-      <w:proofErr w:type="gramStart"/>
-      <w:r>
-        <w:t>click</w:t>
-      </w:r>
-      <w:proofErr w:type="gramEnd"/>
-      <w:r>
-        <w:t>)</w:t>
-      </w:r>
-    </w:p>
-    <w:p>
-      <w:r>
-        <w:t>Lastly, I want to acknowledge that creating these helpers DOES have a cost. Adding them to a large, legacy project can be especially painful. I’ve been there, done that, and it was worth it.</w:t>
-      </w:r>
-    </w:p>
-    <w:p>
-      <w:r>
-        <w:t>On an existing legacy project I recommend that you start with helpers for your smaller objects first. Start with the simple things and build up to your larger, more composed objects over time. If you start out with the most complex objects then it could turn into a rabbit hole because every of all of the dependent helpers you’ll have to build out too.</w:t>
-      </w:r>
-    </w:p>
-    <w:p>
-      <w:r>
-        <w:t xml:space="preserve">On a </w:t>
-      </w:r>
-      <w:proofErr w:type="gramStart"/>
-      <w:r>
-        <w:t>greenfield</w:t>
-      </w:r>
-      <w:proofErr w:type="gramEnd"/>
-      <w:r>
-        <w:t xml:space="preserve"> project, create these as you go even if it seems like overkill. In the beginning you may not think you get a lot of value, but if your objects are small and simple then it won’t cost you much to do this either. In my experience software rarely stays both small </w:t>
-      </w:r>
-      <w:r>
-        <w:rPr>
-          <w:i/>
-        </w:rPr>
-        <w:t xml:space="preserve">and </w:t>
-      </w:r>
-      <w:r>
-        <w:t>simple over time, and these patterns will pay dividends as your software gets larger and/or more complex.</w:t>
-      </w:r>
-    </w:p>
-    <w:p>
-      <w:pPr>
-        <w:rPr>
-          <w:b/>
-        </w:rPr>
-      </w:pPr>
-      <w:r>
-        <w:rPr>
-          <w:b/>
-        </w:rPr>
-        <w:t>Order brought to chaos</w:t>
-      </w:r>
-    </w:p>
-    <w:p>
-      <w:r>
-        <w:t>Here’s that nasty chunk of setup code I showed at the start…</w:t>
-      </w:r>
-    </w:p>
-    <w:p>
-      <w:r>
-        <w:t>(</w:t>
-      </w:r>
-      <w:proofErr w:type="gramStart"/>
-      <w:r>
-        <w:t>click</w:t>
-      </w:r>
-      <w:proofErr w:type="gramEnd"/>
-      <w:r>
-        <w:t>)</w:t>
-      </w:r>
-    </w:p>
-    <w:p>
-      <w:r>
-        <w:t>(</w:t>
-      </w:r>
-      <w:proofErr w:type="gramStart"/>
-      <w:r>
-        <w:t>click</w:t>
-      </w:r>
-      <w:proofErr w:type="gramEnd"/>
-      <w:r>
-        <w:t>)</w:t>
-      </w:r>
-    </w:p>
-    <w:p>
-      <w:r>
-        <w:t>Here’s that same chunk of code, cleaned up and rewritten to use Test Helpers. I determined that many of the data being created were irrelevant and pushed those into helpers with good defaults. Everything that remains is meaningful to the test.</w:t>
-      </w:r>
-    </w:p>
-    <w:p>
-      <w:r>
-        <w:t xml:space="preserve">We’re still creating a lot of objects, but </w:t>
-      </w:r>
-      <w:proofErr w:type="gramStart"/>
-      <w:r>
-        <w:t>it’s</w:t>
-      </w:r>
-      <w:proofErr w:type="gramEnd"/>
-      <w:r>
-        <w:t xml:space="preserve"> manageable now. I said it before and I’ll say it again, the single most important thing is to build a good helper library like this.</w:t>
-      </w:r>
-    </w:p>
-    <w:p>
-      <w:r>
-        <w:rPr>
-          <w:b/>
-        </w:rPr>
-        <w:t>Advanced techniques – Integration tests</w:t>
-      </w:r>
-    </w:p>
-    <w:p>
-      <w:r>
-        <w:t xml:space="preserve">Until now we’ve been talking about in-memory objects only. </w:t>
-      </w:r>
-      <w:r>
-        <w:t>Eventually you’re going to want to save your test data to a database so that you can test your data access code, or so that you can automate some of your full-stack system tests. In this final section I’ll show you how to use Test Helpers in integration tests.</w:t>
-      </w:r>
-    </w:p>
-    <w:p>
-      <w:r>
-        <w:t>(</w:t>
-      </w:r>
-      <w:proofErr w:type="gramStart"/>
-      <w:r>
-        <w:t>click</w:t>
-      </w:r>
-      <w:proofErr w:type="gramEnd"/>
-      <w:r>
-        <w:t>)</w:t>
-      </w:r>
-    </w:p>
-    <w:p>
-      <w:r>
-        <w:t xml:space="preserve">The goal is to be able to use the </w:t>
-      </w:r>
-      <w:r>
-        <w:rPr>
-          <w:u w:val="single"/>
-        </w:rPr>
-        <w:t>same</w:t>
-      </w:r>
-      <w:r>
-        <w:t xml:space="preserve"> object creation patterns to create data in memory as we do to put sample data in the database.</w:t>
-      </w:r>
-    </w:p>
-    <w:p>
-      <w:r>
-        <w:t>(</w:t>
-      </w:r>
-      <w:proofErr w:type="gramStart"/>
-      <w:r>
-        <w:t>click</w:t>
-      </w:r>
-      <w:proofErr w:type="gramEnd"/>
-      <w:r>
-        <w:t>)</w:t>
-      </w:r>
-    </w:p>
-    <w:p>
-      <w:r>
-        <w:t>Unfortunately, that’s a little easier said than done.</w:t>
-      </w:r>
-    </w:p>
-    <w:p>
-      <w:r>
-        <w:t>First, you have to deal with foreign keys. You can’t just new up a Customer and an Order in memory and then save them to disk. You have to new up the entire object graph, save objects to the database in the correct sequence, and then update all of the ID properties to reflect any database-assigned key values.</w:t>
-      </w:r>
-    </w:p>
-    <w:p>
-      <w:r>
-        <w:t>Second, you have to deal with column constraints. Some fields will reject NULL, others have max length constraints that your in-memory sample data might violate.</w:t>
-      </w:r>
-    </w:p>
-    <w:p>
-      <w:r>
-        <w:lastRenderedPageBreak/>
-        <w:t>Lastly, you need to clean up that test data when the test run is over. We don’t want the test database littered with junk records because it can impact performance, because it makes it hard to find specific data while debugging, and because it’s just plain unsightly if you use the same database for manual testing as you do for automated tests.</w:t>
-      </w:r>
-    </w:p>
-    <w:p>
-      <w:r>
-        <w:t>(</w:t>
-      </w:r>
-      <w:proofErr w:type="gramStart"/>
-      <w:r>
-        <w:t>click</w:t>
-      </w:r>
-      <w:proofErr w:type="gramEnd"/>
-      <w:r>
-        <w:t>)</w:t>
-      </w:r>
-    </w:p>
-    <w:p>
-      <w:r>
-        <w:t>These challenges are a pain, but they are manageable with a few extra additions to your Test Helper classes.</w:t>
-      </w:r>
-    </w:p>
-    <w:p>
-      <w:r>
-        <w:t xml:space="preserve">The solution we use is to add a </w:t>
-      </w:r>
-      <w:proofErr w:type="gramStart"/>
-      <w:r>
-        <w:rPr>
-          <w:i/>
-        </w:rPr>
-        <w:t>Save(</w:t>
-      </w:r>
-      <w:proofErr w:type="gramEnd"/>
-      <w:r>
-        <w:rPr>
-          <w:i/>
-        </w:rPr>
-        <w:t xml:space="preserve">) </w:t>
-      </w:r>
-      <w:r>
-        <w:t>method to your Test Helpers. Before I show you how that works, I want to mention a few things: first, this feature assumes you’re using an ORM of some sort. If you’re NOT using an ORM then the concept still applies but you’ll need to find a different implementation. Second, these code samples are for NHibernate, but they should work for Entity Framework or whatever else you’re using with a few adjustments.</w:t>
-      </w:r>
-    </w:p>
-    <w:p>
-      <w:r>
-        <w:t>Let’s take a look at how the Save method is implemented in my helpers.</w:t>
-      </w:r>
-      <w:r>
-        <w:t xml:space="preserve"> There are four things I want to call your attention to:</w:t>
-      </w:r>
-    </w:p>
-    <w:p>
-      <w:r>
-        <w:t>(</w:t>
-      </w:r>
-      <w:proofErr w:type="gramStart"/>
-      <w:r>
-        <w:t>click</w:t>
-      </w:r>
-      <w:proofErr w:type="gramEnd"/>
-      <w:r>
-        <w:t xml:space="preserve"> – Save() method implementation</w:t>
-      </w:r>
-      <w:r>
-        <w:t>)</w:t>
-      </w:r>
-    </w:p>
-    <w:p>
-      <w:r>
-        <w:t xml:space="preserve">First, note that like all of the methods on my helper classes, Save is static. This means I need to pass in the ORM interface as an argument. It’s certainly possible to use Dependency Injection but I’ve never found it to be worth the effort. </w:t>
-      </w:r>
-    </w:p>
-    <w:p>
-      <w:r>
-        <w:t>(</w:t>
-      </w:r>
-      <w:proofErr w:type="gramStart"/>
-      <w:r>
-        <w:t>click</w:t>
-      </w:r>
-      <w:proofErr w:type="gramEnd"/>
-      <w:r>
-        <w:t>)</w:t>
-      </w:r>
-    </w:p>
-    <w:p>
-      <w:r>
-        <w:t>Second, note that the Save method delegates to other helpers to save dependent objects. This is an important pattern because foreign keys often require us to create dependent objects before we can reference them. In this case, we can’t save an Order unless it has a reference to a valid Customers. Delegating Save calls like this helps keep the helpers clean and focused on a single object type.</w:t>
-      </w:r>
-    </w:p>
-    <w:p>
-      <w:r>
-        <w:t xml:space="preserve"> (</w:t>
-      </w:r>
-      <w:proofErr w:type="gramStart"/>
-      <w:r>
-        <w:t>click</w:t>
-      </w:r>
-      <w:proofErr w:type="gramEnd"/>
-      <w:r>
-        <w:t>)</w:t>
-      </w:r>
-    </w:p>
-    <w:p>
-      <w:r>
-        <w:t xml:space="preserve">Third, the Save method is responsible for resetting any Id values that were assigned by the </w:t>
-      </w:r>
-      <w:proofErr w:type="spellStart"/>
-      <w:r>
-        <w:t>IdSequencer</w:t>
-      </w:r>
-      <w:proofErr w:type="spellEnd"/>
-      <w:r>
-        <w:t>. This is important because many ORMs use the ID property to determine if it should issue an INSERT or UPDATE query. If we tell the ORM to save an object that has a non-zero ID it may think the object represents a database record that already exists and will therefore issue an update, which of course won’t do anything. Resetting the ID to zero causes the ORM to issue an INSERT statement.</w:t>
-      </w:r>
-    </w:p>
-    <w:p>
-      <w:r>
-        <w:t xml:space="preserve">Note that we don’t need to reset ALL values that were assigned by the </w:t>
-      </w:r>
-      <w:proofErr w:type="spellStart"/>
-      <w:r>
-        <w:t>IdSequencer</w:t>
-      </w:r>
-      <w:proofErr w:type="spellEnd"/>
-      <w:r>
-        <w:t>, only entity IDs.</w:t>
-      </w:r>
-    </w:p>
-    <w:p>
-      <w:r>
-        <w:t>(</w:t>
-      </w:r>
-      <w:proofErr w:type="gramStart"/>
-      <w:r>
-        <w:t>click</w:t>
-      </w:r>
-      <w:proofErr w:type="gramEnd"/>
-      <w:r>
-        <w:t>)</w:t>
-      </w:r>
-    </w:p>
-    <w:p>
-      <w:r>
-        <w:t>Fourth</w:t>
-      </w:r>
-      <w:r>
-        <w:t>, I delegate to the ORM to insert or update the record</w:t>
-      </w:r>
-      <w:r>
-        <w:t>.</w:t>
-      </w:r>
-    </w:p>
-    <w:p>
-      <w:r>
-        <w:t>Generally speaking, each helper should know how to save the objects that it creates. Keep in mind that the implementation of Save will be driven by your Create methods – you don’t necessarily need to be able to save any arbitrary object, only those configurations created by the helper.</w:t>
-      </w:r>
-    </w:p>
-    <w:p>
-      <w:r>
-        <w:lastRenderedPageBreak/>
-        <w:t>The final thing I want to talk about is how to prevent this test data from lingering in the database when the test run is over.</w:t>
-      </w:r>
-    </w:p>
-    <w:p>
-      <w:r>
-        <w:t xml:space="preserve">One possibility is to reset the database to a known state at the start of each test run. This works, but I don’t recommend it. One reason is that it can be a real pain to </w:t>
-      </w:r>
-      <w:r>
-        <w:t>update the baseline backup every time the schema changes</w:t>
-      </w:r>
-      <w:r>
-        <w:t>. Another reason is that I tend to use a single database for unit tests and for manual testing</w:t>
-      </w:r>
-      <w:r>
-        <w:t>. It really sucks to spend a bunch of time crafting data for a manual test and then accidently lose it because</w:t>
-      </w:r>
-      <w:r>
-        <w:t xml:space="preserve"> </w:t>
-      </w:r>
-      <w:r>
-        <w:t>you run a test that resets it back to a clean state.</w:t>
-      </w:r>
-    </w:p>
-    <w:p>
-      <w:r>
-        <w:t>(</w:t>
-      </w:r>
-      <w:proofErr w:type="gramStart"/>
-      <w:r>
-        <w:t>click</w:t>
-      </w:r>
-      <w:proofErr w:type="gramEnd"/>
-      <w:r>
-        <w:t>)</w:t>
-      </w:r>
-    </w:p>
-    <w:p>
-      <w:r>
-        <w:t>Another option is to wrap each test run in a database transaction and then roll that transaction back when the rest run is over.</w:t>
-      </w:r>
-    </w:p>
-    <w:p>
-      <w:r>
-        <w:t xml:space="preserve">We handle this via a custom attribute that we can add to our integration tests. Any test that has this attribute is automatically executed inside of a transaction that is discarded when the test finishes. </w:t>
-      </w:r>
-    </w:p>
-    <w:p>
-      <w:r>
-        <w:t xml:space="preserve">This is a custom </w:t>
-      </w:r>
-      <w:proofErr w:type="spellStart"/>
-      <w:r>
-        <w:t>NUnit</w:t>
-      </w:r>
-      <w:proofErr w:type="spellEnd"/>
-      <w:r>
-        <w:t xml:space="preserve"> attribute that we wrote. I’ve posted the details to GitHub, but note that I wrote this five years ago. There are probably newer and better ways of doing the same thing</w:t>
+        <w:t>This is a custom NUnit attribute that we wrote. I’ve posted the details to GitHub, but note that I wrote this five years ago. There are probably newer and better ways of doing the same thing</w:t>
       </w:r>
       <w:r>
         <w:t>.</w:t>
@@ -3825,15 +3072,7 @@
     </w:p>
     <w:p>
       <w:r>
-        <w:t>(</w:t>
-      </w:r>
-      <w:proofErr w:type="gramStart"/>
-      <w:r>
-        <w:t>click</w:t>
-      </w:r>
-      <w:proofErr w:type="gramEnd"/>
-      <w:r>
-        <w:t>)</w:t>
+        <w:t>(click)</w:t>
       </w:r>
     </w:p>
     <w:p>
@@ -3853,32 +3092,15 @@
     </w:p>
     <w:p>
       <w:r>
-        <w:t>(</w:t>
-      </w:r>
-      <w:proofErr w:type="gramStart"/>
-      <w:r>
-        <w:t>click</w:t>
-      </w:r>
-      <w:proofErr w:type="gramEnd"/>
-      <w:r>
-        <w:t>)</w:t>
-      </w:r>
-    </w:p>
-    <w:p>
-      <w:r>
-        <w:lastRenderedPageBreak/>
+        <w:t>(click)</w:t>
+      </w:r>
+    </w:p>
+    <w:p>
+      <w:r>
         <w:t>You can download these</w:t>
       </w:r>
       <w:r>
-        <w:t xml:space="preserve"> materials from my </w:t>
-      </w:r>
-      <w:proofErr w:type="spellStart"/>
-      <w:r>
-        <w:t>Github</w:t>
-      </w:r>
-      <w:proofErr w:type="spellEnd"/>
-      <w:r>
-        <w:t xml:space="preserve"> account and if you have any questions or feedback of any sort, you can reach me on Twitter or email.</w:t>
+        <w:t xml:space="preserve"> materials from my Github account and if you have any questions or feedback of any sort, you can reach me on Twitter or email.</w:t>
       </w:r>
     </w:p>
     <w:p>

</xml_diff>

<commit_message>
Finished rough draft of narrative!
Good news, the rewritten narrative draft is done. Bad news, I think I
only have like 40 minutes of content at best.
</commit_message>
<xml_diff>
--- a/Narrative.docx
+++ b/Narrative.docx
@@ -108,7 +108,15 @@
     </w:p>
     <w:p>
       <w:r>
-        <w:t>(click for “Are you in the right place”)</w:t>
+        <w:t>(</w:t>
+      </w:r>
+      <w:proofErr w:type="gramStart"/>
+      <w:r>
+        <w:t>click</w:t>
+      </w:r>
+      <w:proofErr w:type="gramEnd"/>
+      <w:r>
+        <w:t xml:space="preserve"> for “Are you in the right place”)</w:t>
       </w:r>
     </w:p>
     <w:p>
@@ -145,10 +153,42 @@
     </w:p>
     <w:p>
       <w:r>
-        <w:t>Even though these techniques are not specific to any given language, I happen to work in C# and most of our tests are written in NUnit, so that’s what you’re going to see on the screen.</w:t>
-      </w:r>
-      <w:r>
-        <w:t xml:space="preserve"> If you’re one of those cool kids using xUnit or SpecFlow or Javascript or Ruby or whatever else, don’t </w:t>
+        <w:t xml:space="preserve">Even though these techniques are not specific to any given language, I happen to work in C# and most of our tests are written in </w:t>
+      </w:r>
+      <w:proofErr w:type="spellStart"/>
+      <w:r>
+        <w:t>NUnit</w:t>
+      </w:r>
+      <w:proofErr w:type="spellEnd"/>
+      <w:r>
+        <w:t>, so that’s what you’re going to see on the screen.</w:t>
+      </w:r>
+      <w:r>
+        <w:t xml:space="preserve"> If you’re one of those cool kids using </w:t>
+      </w:r>
+      <w:proofErr w:type="spellStart"/>
+      <w:r>
+        <w:t>xUnit</w:t>
+      </w:r>
+      <w:proofErr w:type="spellEnd"/>
+      <w:r>
+        <w:t xml:space="preserve"> or </w:t>
+      </w:r>
+      <w:proofErr w:type="spellStart"/>
+      <w:r>
+        <w:t>SpecFlow</w:t>
+      </w:r>
+      <w:proofErr w:type="spellEnd"/>
+      <w:r>
+        <w:t xml:space="preserve"> or </w:t>
+      </w:r>
+      <w:proofErr w:type="spellStart"/>
+      <w:r>
+        <w:t>Javascript</w:t>
+      </w:r>
+      <w:proofErr w:type="spellEnd"/>
+      <w:r>
+        <w:t xml:space="preserve"> or Ruby or whatever else, don’t </w:t>
       </w:r>
       <w:r>
         <w:t>worry</w:t>
@@ -178,7 +218,15 @@
         <w:t xml:space="preserve">So why is test setup so important? To answer that, </w:t>
       </w:r>
       <w:r>
-        <w:t xml:space="preserve">I want to tell you a short story about why I’m here and where </w:t>
+        <w:t xml:space="preserve">I want to tell you a short story about why I’m here </w:t>
+      </w:r>
+      <w:proofErr w:type="gramStart"/>
+      <w:r>
+        <w:t>and</w:t>
+      </w:r>
+      <w:proofErr w:type="gramEnd"/>
+      <w:r>
+        <w:t xml:space="preserve"> where </w:t>
       </w:r>
       <w:r>
         <w:t>these ideas came from.</w:t>
@@ -230,7 +278,31 @@
         <w:t xml:space="preserve">I began to realize that something was wrong with our tests. </w:t>
       </w:r>
       <w:r>
-        <w:t xml:space="preserve">I’d really shotgunned the Agile kool-aid and was expecting this transformational impact from testing, but the tests just weren’t </w:t>
+        <w:t xml:space="preserve">I’d really </w:t>
+      </w:r>
+      <w:proofErr w:type="spellStart"/>
+      <w:r>
+        <w:t>shotgunned</w:t>
+      </w:r>
+      <w:proofErr w:type="spellEnd"/>
+      <w:r>
+        <w:t xml:space="preserve"> the </w:t>
+      </w:r>
+      <w:proofErr w:type="gramStart"/>
+      <w:r>
+        <w:t>Agile</w:t>
+      </w:r>
+      <w:proofErr w:type="gramEnd"/>
+      <w:r>
+        <w:t xml:space="preserve"> </w:t>
+      </w:r>
+      <w:proofErr w:type="spellStart"/>
+      <w:r>
+        <w:t>kool-aid</w:t>
+      </w:r>
+      <w:proofErr w:type="spellEnd"/>
+      <w:r>
+        <w:t xml:space="preserve"> and was expecting this transformational impact from testing, but the tests just weren’t </w:t>
       </w:r>
       <w:r>
         <w:t xml:space="preserve">delivering </w:t>
@@ -302,21 +374,35 @@
         <w:t xml:space="preserve">The best way to show how bad it was is with an example. </w:t>
       </w:r>
       <w:r>
-        <w:t xml:space="preserve">In one particular case I needed to make a minor adjustment to a feature. The feature itself was complex, but the new change was simple and I didn’t think it would take much time. Before writing any new code, however, I wanted to learn more about how the feature currently worked and I wanted to write a failing test. So I opened up the file containing the tests and my heart sank when I saw this:  </w:t>
-      </w:r>
-    </w:p>
-    <w:p>
-      <w:pPr>
-        <w:rPr>
-          <w:b/>
-        </w:rPr>
-      </w:pPr>
-      <w:r>
-        <w:rPr>
-          <w:b/>
-        </w:rPr>
-        <w:t>(click</w:t>
-      </w:r>
+        <w:t xml:space="preserve">In one particular case I needed to make a minor adjustment to a feature. The feature itself was complex, but the new change was </w:t>
+      </w:r>
+      <w:r>
+        <w:t xml:space="preserve">relatively </w:t>
+      </w:r>
+      <w:r>
+        <w:t xml:space="preserve">simple and I didn’t think it would take much time. Before writing any new code, however, I wanted to learn more about how the feature currently worked and I wanted to write a failing test. So I opened up the file containing the tests and my heart sank when I saw this:  </w:t>
+      </w:r>
+    </w:p>
+    <w:p>
+      <w:pPr>
+        <w:rPr>
+          <w:b/>
+        </w:rPr>
+      </w:pPr>
+      <w:r>
+        <w:rPr>
+          <w:b/>
+        </w:rPr>
+        <w:t>(</w:t>
+      </w:r>
+      <w:proofErr w:type="gramStart"/>
+      <w:r>
+        <w:rPr>
+          <w:b/>
+        </w:rPr>
+        <w:t>click</w:t>
+      </w:r>
+      <w:proofErr w:type="gramEnd"/>
       <w:r>
         <w:rPr>
           <w:b/>
@@ -331,13 +417,26 @@
       </w:r>
     </w:p>
     <w:p>
-      <w:r>
-        <w:t xml:space="preserve">and this…. </w:t>
-      </w:r>
-    </w:p>
-    <w:p>
-      <w:r>
-        <w:t>(click)</w:t>
+      <w:proofErr w:type="gramStart"/>
+      <w:r>
+        <w:t>and</w:t>
+      </w:r>
+      <w:proofErr w:type="gramEnd"/>
+      <w:r>
+        <w:t xml:space="preserve"> this…. </w:t>
+      </w:r>
+    </w:p>
+    <w:p>
+      <w:r>
+        <w:t>(</w:t>
+      </w:r>
+      <w:proofErr w:type="gramStart"/>
+      <w:r>
+        <w:t>click</w:t>
+      </w:r>
+      <w:proofErr w:type="gramEnd"/>
+      <w:r>
+        <w:t>)</w:t>
       </w:r>
     </w:p>
     <w:p>
@@ -352,7 +451,15 @@
     </w:p>
     <w:p>
       <w:r>
-        <w:t xml:space="preserve">(click) </w:t>
+        <w:t>(</w:t>
+      </w:r>
+      <w:proofErr w:type="gramStart"/>
+      <w:r>
+        <w:t>click</w:t>
+      </w:r>
+      <w:proofErr w:type="gramEnd"/>
+      <w:r>
+        <w:t xml:space="preserve">) </w:t>
       </w:r>
       <w:r>
         <w:t xml:space="preserve">29 string, integer and Boolean values being initialized, </w:t>
@@ -360,7 +467,15 @@
     </w:p>
     <w:p>
       <w:r>
-        <w:t xml:space="preserve">(click) </w:t>
+        <w:t>(</w:t>
+      </w:r>
+      <w:proofErr w:type="gramStart"/>
+      <w:r>
+        <w:t>click</w:t>
+      </w:r>
+      <w:proofErr w:type="gramEnd"/>
+      <w:r>
+        <w:t xml:space="preserve">) </w:t>
       </w:r>
       <w:r>
         <w:t xml:space="preserve">7 different objects being created and </w:t>
@@ -368,7 +483,15 @@
     </w:p>
     <w:p>
       <w:r>
-        <w:t xml:space="preserve">(click) </w:t>
+        <w:t>(</w:t>
+      </w:r>
+      <w:proofErr w:type="gramStart"/>
+      <w:r>
+        <w:t>click</w:t>
+      </w:r>
+      <w:proofErr w:type="gramEnd"/>
+      <w:r>
+        <w:t xml:space="preserve">) </w:t>
       </w:r>
       <w:r>
         <w:t xml:space="preserve">75 lines of code to understand. </w:t>
@@ -376,7 +499,15 @@
     </w:p>
     <w:p>
       <w:r>
-        <w:t xml:space="preserve">(click) </w:t>
+        <w:t>(</w:t>
+      </w:r>
+      <w:proofErr w:type="gramStart"/>
+      <w:r>
+        <w:t>click</w:t>
+      </w:r>
+      <w:proofErr w:type="gramEnd"/>
+      <w:r>
+        <w:t xml:space="preserve">) </w:t>
       </w:r>
       <w:r>
         <w:t xml:space="preserve">CRAP! And even worse, this is just the SHARED setup code for the test suite! Each individual test </w:t>
@@ -390,10 +521,16 @@
     </w:p>
     <w:p>
       <w:r>
-        <w:t>It became clear that even though my change was simple,</w:t>
-      </w:r>
-      <w:r>
-        <w:t xml:space="preserve"> even just</w:t>
+        <w:t xml:space="preserve">It </w:t>
+      </w:r>
+      <w:r>
+        <w:t>was</w:t>
+      </w:r>
+      <w:r>
+        <w:t xml:space="preserve"> clear that even though my change was simple,</w:t>
+      </w:r>
+      <w:r>
+        <w:t xml:space="preserve"> just</w:t>
       </w:r>
       <w:r>
         <w:t xml:space="preserve"> modifying the existing tests would be</w:t>
@@ -485,7 +622,13 @@
     </w:p>
     <w:p>
       <w:r>
-        <w:t xml:space="preserve">Before we go any further, let’s define what we mean by “setup code”. Most test frameworks allow you to share setup code between multiple tests. This is sometimes referred to as “fixture setup” or </w:t>
+        <w:t xml:space="preserve">Before we go any further, let’s define what we mean by “setup code”. Most test frameworks allow you to share setup code between multiple tests. This is sometimes </w:t>
+      </w:r>
+      <w:r>
+        <w:t xml:space="preserve">called </w:t>
+      </w:r>
+      <w:r>
+        <w:t xml:space="preserve">“fixture setup” or </w:t>
       </w:r>
       <w:r>
         <w:t>“test suite” setup. The code I just shared is an example of fixture setup code.</w:t>
@@ -504,6 +647,9 @@
       <w:r>
         <w:t>test data.</w:t>
       </w:r>
+      <w:r>
+        <w:t xml:space="preserve"> This is often called the “arrange” part of the test.</w:t>
+      </w:r>
     </w:p>
     <w:p>
       <w:r>
@@ -613,7 +759,15 @@
     </w:p>
     <w:p>
       <w:r>
-        <w:t>(click for example)</w:t>
+        <w:t>(</w:t>
+      </w:r>
+      <w:proofErr w:type="gramStart"/>
+      <w:r>
+        <w:t>click</w:t>
+      </w:r>
+      <w:proofErr w:type="gramEnd"/>
+      <w:r>
+        <w:t xml:space="preserve"> for example)</w:t>
       </w:r>
     </w:p>
     <w:p>
@@ -645,7 +799,12 @@
         <w:t xml:space="preserve">”. </w:t>
       </w:r>
       <w:r>
-        <w:t xml:space="preserve">In practice, though, actually creating a workflow in that state is complex; a workflow is composed of lots of smaller objects that work together, and they have to be set up in a logically consistent way to represent real-world code paths and to avoid runtime errors. </w:t>
+        <w:t xml:space="preserve">In practice, though, actually creating a workflow in that state is complex; a workflow is </w:t>
+      </w:r>
+      <w:bookmarkStart w:id="0" w:name="_GoBack"/>
+      <w:bookmarkEnd w:id="0"/>
+      <w:r>
+        <w:t xml:space="preserve">composed of lots of smaller objects that work together, and they have to be set up in a logically consistent way to represent real-world code paths and to avoid runtime errors. </w:t>
       </w:r>
     </w:p>
     <w:p>
@@ -713,12 +872,14 @@
           <w:b/>
         </w:rPr>
       </w:pPr>
+      <w:proofErr w:type="gramStart"/>
       <w:r>
         <w:rPr>
           <w:b/>
         </w:rPr>
         <w:t>click</w:t>
       </w:r>
+      <w:proofErr w:type="gramEnd"/>
     </w:p>
     <w:p>
       <w:r>
@@ -731,12 +892,14 @@
           <w:b/>
         </w:rPr>
       </w:pPr>
+      <w:proofErr w:type="gramStart"/>
       <w:r>
         <w:rPr>
           <w:b/>
         </w:rPr>
         <w:t>click</w:t>
       </w:r>
+      <w:proofErr w:type="gramEnd"/>
     </w:p>
     <w:p>
       <w:r>
@@ -753,7 +916,21 @@
         <w:rPr>
           <w:b/>
         </w:rPr>
-        <w:t>(click)</w:t>
+        <w:t>(</w:t>
+      </w:r>
+      <w:proofErr w:type="gramStart"/>
+      <w:r>
+        <w:rPr>
+          <w:b/>
+        </w:rPr>
+        <w:t>click</w:t>
+      </w:r>
+      <w:proofErr w:type="gramEnd"/>
+      <w:r>
+        <w:rPr>
+          <w:b/>
+        </w:rPr>
+        <w:t>)</w:t>
       </w:r>
     </w:p>
     <w:p>
@@ -771,7 +948,21 @@
         <w:rPr>
           <w:b/>
         </w:rPr>
-        <w:t>(click)</w:t>
+        <w:t>(</w:t>
+      </w:r>
+      <w:proofErr w:type="gramStart"/>
+      <w:r>
+        <w:rPr>
+          <w:b/>
+        </w:rPr>
+        <w:t>click</w:t>
+      </w:r>
+      <w:proofErr w:type="gramEnd"/>
+      <w:r>
+        <w:rPr>
+          <w:b/>
+        </w:rPr>
+        <w:t>)</w:t>
       </w:r>
     </w:p>
     <w:p>
@@ -795,7 +986,21 @@
         <w:rPr>
           <w:b/>
         </w:rPr>
-        <w:t>(click)</w:t>
+        <w:t>(</w:t>
+      </w:r>
+      <w:proofErr w:type="gramStart"/>
+      <w:r>
+        <w:rPr>
+          <w:b/>
+        </w:rPr>
+        <w:t>click</w:t>
+      </w:r>
+      <w:proofErr w:type="gramEnd"/>
+      <w:r>
+        <w:rPr>
+          <w:b/>
+        </w:rPr>
+        <w:t>)</w:t>
       </w:r>
     </w:p>
     <w:p>
@@ -814,7 +1019,15 @@
     </w:p>
     <w:p>
       <w:r>
-        <w:t xml:space="preserve">Some objects that I deal with have 4, 5 or even 6 layers of composition. Object A uses B, B uses C, etc. </w:t>
+        <w:t xml:space="preserve">Some objects that I deal with have 4, 5 or even 6 layers of composition. Object </w:t>
+      </w:r>
+      <w:proofErr w:type="gramStart"/>
+      <w:r>
+        <w:t>A</w:t>
+      </w:r>
+      <w:proofErr w:type="gramEnd"/>
+      <w:r>
+        <w:t xml:space="preserve"> uses B, B uses C, etc. </w:t>
       </w:r>
       <w:r>
         <w:t>If we had to deal with this for every single test, we would be writing way fewer tests. It would make me crazy to do this every day.</w:t>
@@ -830,7 +1043,21 @@
         <w:rPr>
           <w:b/>
         </w:rPr>
-        <w:t>(click)</w:t>
+        <w:t>(</w:t>
+      </w:r>
+      <w:proofErr w:type="gramStart"/>
+      <w:r>
+        <w:rPr>
+          <w:b/>
+        </w:rPr>
+        <w:t>click</w:t>
+      </w:r>
+      <w:proofErr w:type="gramEnd"/>
+      <w:r>
+        <w:rPr>
+          <w:b/>
+        </w:rPr>
+        <w:t>)</w:t>
       </w:r>
     </w:p>
     <w:p>
@@ -904,15 +1131,26 @@
         <w:t>When setting up a test</w:t>
       </w:r>
       <w:r>
-        <w:t xml:space="preserve"> that executes that code path, even if it’s really central to the test itself</w:t>
-      </w:r>
-      <w:r>
-        <w:t xml:space="preserve">, you have to initialize those properties to avoid those failures. Those values that you set, which DO NOT MATTER to the test, are impossible to distinguish from other values that DO matter to the test. </w:t>
-      </w:r>
-    </w:p>
-    <w:p>
-      <w:r>
-        <w:t>(click for example)</w:t>
+        <w:t xml:space="preserve"> that executes that code path</w:t>
+      </w:r>
+      <w:r>
+        <w:t xml:space="preserve">, </w:t>
+      </w:r>
+      <w:r>
+        <w:t xml:space="preserve">you have to initialize those properties to avoid those failures. Those values that you set, which DO NOT MATTER to the test, are impossible to distinguish from other values that DO matter to the test. </w:t>
+      </w:r>
+    </w:p>
+    <w:p>
+      <w:r>
+        <w:t>(</w:t>
+      </w:r>
+      <w:proofErr w:type="gramStart"/>
+      <w:r>
+        <w:t>click</w:t>
+      </w:r>
+      <w:proofErr w:type="gramEnd"/>
+      <w:r>
+        <w:t xml:space="preserve"> for example)</w:t>
       </w:r>
     </w:p>
     <w:p>
@@ -926,7 +1164,15 @@
         <w:t xml:space="preserve">only </w:t>
       </w:r>
       <w:r>
-        <w:t>apply to customers that are in the “PasswordReset” state? Or does it apply to all customers?</w:t>
+        <w:t>apply to customers that are in the “</w:t>
+      </w:r>
+      <w:proofErr w:type="spellStart"/>
+      <w:r>
+        <w:t>PasswordReset</w:t>
+      </w:r>
+      <w:proofErr w:type="spellEnd"/>
+      <w:r>
+        <w:t>” state? Or does it apply to all customers?</w:t>
       </w:r>
     </w:p>
     <w:p>
@@ -952,7 +1198,7 @@
         <w:t xml:space="preserve">The </w:t>
       </w:r>
       <w:r>
-        <w:t>fourth mistake I see in setup code is using inheritance as a way of sharing setup logic between multiple tests.</w:t>
+        <w:t>fourth mistake I see in setup code is using inheritance as a way of sharing logic between multiple tests.</w:t>
       </w:r>
     </w:p>
     <w:p>
@@ -992,6 +1238,19 @@
     </w:p>
     <w:p>
       <w:r>
+        <w:t>(</w:t>
+      </w:r>
+      <w:proofErr w:type="gramStart"/>
+      <w:r>
+        <w:t>click</w:t>
+      </w:r>
+      <w:proofErr w:type="gramEnd"/>
+      <w:r>
+        <w:t xml:space="preserve"> for example)</w:t>
+      </w:r>
+    </w:p>
+    <w:p>
+      <w:r>
         <w:t>A quick and easy way of doing that would be to create a base class that does the setup and then derive multiple fixture</w:t>
       </w:r>
       <w:r>
@@ -1065,34 +1324,40 @@
     </w:p>
     <w:p>
       <w:r>
-        <w:t xml:space="preserve">I’ve been writing tests for over ten years and I’ve boiled down all of my advice for doing it well into 4 broad </w:t>
-      </w:r>
-      <w:r>
-        <w:t>keys to success.</w:t>
-      </w:r>
-    </w:p>
-    <w:p>
-      <w:pPr>
-        <w:rPr>
-          <w:b/>
-        </w:rPr>
-      </w:pPr>
-      <w:r>
-        <w:rPr>
-          <w:b/>
-        </w:rPr>
+        <w:t xml:space="preserve">I’ve been writing tests for over ten years and I’ve boiled down all of my advice for </w:t>
+      </w:r>
+      <w:r>
+        <w:t>doing effective test setup into 4 key practices.</w:t>
+      </w:r>
+    </w:p>
+    <w:p>
+      <w:pPr>
+        <w:rPr>
+          <w:b/>
+        </w:rPr>
+      </w:pPr>
+      <w:r>
+        <w:rPr>
+          <w:b/>
+        </w:rPr>
+        <w:lastRenderedPageBreak/>
         <w:t>Key #1</w:t>
       </w:r>
     </w:p>
     <w:p>
       <w:r>
-        <w:lastRenderedPageBreak/>
         <w:t xml:space="preserve">The first key to success, and the single most important thing you can do to improve your setup code, is to stop constructing test objects by hand. Instead, push object creation into some sort of helper method or object. </w:t>
       </w:r>
     </w:p>
     <w:p>
       <w:r>
-        <w:t xml:space="preserve">This gives you two benefits: </w:t>
+        <w:t xml:space="preserve">This gives you </w:t>
+      </w:r>
+      <w:r>
+        <w:t xml:space="preserve">two </w:t>
+      </w:r>
+      <w:r>
+        <w:t xml:space="preserve">benefits: </w:t>
       </w:r>
     </w:p>
     <w:p>
@@ -1104,7 +1369,10 @@
         </w:numPr>
       </w:pPr>
       <w:r>
-        <w:t>It often shortens your setup code, making it easier to write and maintain</w:t>
+        <w:t xml:space="preserve">It often shortens your setup code, making it easier to write and </w:t>
+      </w:r>
+      <w:r>
+        <w:t>read</w:t>
       </w:r>
     </w:p>
     <w:p>
@@ -1177,7 +1445,15 @@
     </w:p>
     <w:p>
       <w:r>
-        <w:t>(click)</w:t>
+        <w:t>(</w:t>
+      </w:r>
+      <w:proofErr w:type="gramStart"/>
+      <w:r>
+        <w:t>click</w:t>
+      </w:r>
+      <w:proofErr w:type="gramEnd"/>
+      <w:r>
+        <w:t>)</w:t>
       </w:r>
     </w:p>
     <w:p>
@@ -1236,7 +1512,15 @@
     </w:p>
     <w:p>
       <w:r>
-        <w:t>(click, Data Builder)</w:t>
+        <w:t>(</w:t>
+      </w:r>
+      <w:proofErr w:type="gramStart"/>
+      <w:r>
+        <w:t>click</w:t>
+      </w:r>
+      <w:proofErr w:type="gramEnd"/>
+      <w:r>
+        <w:t>, Data Builder)</w:t>
       </w:r>
     </w:p>
     <w:p>
@@ -1257,12 +1541,20 @@
     </w:p>
     <w:p>
       <w:r>
-        <w:t>The general structure in this pattern is that initialize the builder itself and then start calling methods to customize various parts of the object. Those methods are chained together and at the very end you call a Build() method which returns your fully built object.</w:t>
-      </w:r>
-    </w:p>
-    <w:p>
-      <w:r>
         <w:lastRenderedPageBreak/>
+        <w:t xml:space="preserve">The general structure in this pattern is that initialize the builder itself and then start calling methods to customize various parts of the object. Those methods are chained together and at the very end you call a </w:t>
+      </w:r>
+      <w:proofErr w:type="gramStart"/>
+      <w:r>
+        <w:t>Build(</w:t>
+      </w:r>
+      <w:proofErr w:type="gramEnd"/>
+      <w:r>
+        <w:t>) method which returns your fully built object.</w:t>
+      </w:r>
+    </w:p>
+    <w:p>
+      <w:r>
         <w:t>These can be very simple, or they can get pretty complex as you see here where we’re creating both an Order and Customer with customized properties.</w:t>
       </w:r>
     </w:p>
@@ -1276,7 +1568,15 @@
         <w:t xml:space="preserve"> </w:t>
       </w:r>
       <w:r>
-        <w:t>(click)</w:t>
+        <w:t>(</w:t>
+      </w:r>
+      <w:proofErr w:type="gramStart"/>
+      <w:r>
+        <w:t>click</w:t>
+      </w:r>
+      <w:proofErr w:type="gramEnd"/>
+      <w:r>
+        <w:t>)</w:t>
       </w:r>
     </w:p>
     <w:p>
@@ -1291,7 +1591,15 @@
     </w:p>
     <w:p>
       <w:r>
-        <w:t>(click, Test Helper)</w:t>
+        <w:t>(</w:t>
+      </w:r>
+      <w:proofErr w:type="gramStart"/>
+      <w:r>
+        <w:t>click</w:t>
+      </w:r>
+      <w:proofErr w:type="gramEnd"/>
+      <w:r>
+        <w:t>, Test Helper)</w:t>
       </w:r>
     </w:p>
     <w:p>
@@ -1309,7 +1617,15 @@
     </w:p>
     <w:p>
       <w:r>
-        <w:t>(click)</w:t>
+        <w:t>(</w:t>
+      </w:r>
+      <w:proofErr w:type="gramStart"/>
+      <w:r>
+        <w:t>click</w:t>
+      </w:r>
+      <w:proofErr w:type="gramEnd"/>
+      <w:r>
+        <w:t>)</w:t>
       </w:r>
     </w:p>
     <w:p>
@@ -1426,8 +1742,17 @@
         <w:rPr>
           <w:b/>
         </w:rPr>
-        <w:t>(click</w:t>
-      </w:r>
+        <w:lastRenderedPageBreak/>
+        <w:t>(</w:t>
+      </w:r>
+      <w:proofErr w:type="gramStart"/>
+      <w:r>
+        <w:rPr>
+          <w:b/>
+        </w:rPr>
+        <w:t>click</w:t>
+      </w:r>
+      <w:proofErr w:type="gramEnd"/>
       <w:r>
         <w:rPr>
           <w:b/>
@@ -1451,1528 +1776,983 @@
     </w:p>
     <w:p>
       <w:r>
+        <w:t>Basically, you just take the static factory method and you specify default values for just about everything.</w:t>
+      </w:r>
+      <w:r>
+        <w:t xml:space="preserve"> </w:t>
+      </w:r>
+    </w:p>
+    <w:p>
+      <w:r>
+        <w:t>Then when you call the method, you only specify those specific values that you care about.</w:t>
+      </w:r>
+    </w:p>
+    <w:p>
+      <w:pPr>
+        <w:rPr>
+          <w:b/>
+        </w:rPr>
+      </w:pPr>
+      <w:r>
+        <w:rPr>
+          <w:b/>
+        </w:rPr>
+        <w:t>(</w:t>
+      </w:r>
+      <w:proofErr w:type="gramStart"/>
+      <w:r>
+        <w:rPr>
+          <w:b/>
+        </w:rPr>
+        <w:t>click</w:t>
+      </w:r>
+      <w:proofErr w:type="gramEnd"/>
+      <w:r>
+        <w:rPr>
+          <w:b/>
+        </w:rPr>
+        <w:t xml:space="preserve"> – </w:t>
+      </w:r>
+      <w:r>
+        <w:rPr>
+          <w:b/>
+        </w:rPr>
+        <w:t>behind the scenes</w:t>
+      </w:r>
+      <w:r>
+        <w:rPr>
+          <w:b/>
+        </w:rPr>
+        <w:t xml:space="preserve"> 1</w:t>
+      </w:r>
+      <w:r>
+        <w:rPr>
+          <w:b/>
+        </w:rPr>
+        <w:t>)</w:t>
+      </w:r>
+    </w:p>
+    <w:p>
+      <w:r>
+        <w:t xml:space="preserve">Behind the scenes, the helper itself is responsible for assigning </w:t>
+      </w:r>
+      <w:r>
+        <w:t xml:space="preserve">meaningful </w:t>
+      </w:r>
+      <w:r>
+        <w:t xml:space="preserve">default values </w:t>
+      </w:r>
+      <w:r>
+        <w:t>for everything that the caller left empty.</w:t>
+      </w:r>
+    </w:p>
+    <w:p>
+      <w:r>
+        <w:t xml:space="preserve">For primitive properties I generally make all of the arguments </w:t>
+      </w:r>
+      <w:proofErr w:type="spellStart"/>
+      <w:r>
+        <w:t>nullable</w:t>
+      </w:r>
+      <w:proofErr w:type="spellEnd"/>
+      <w:r>
+        <w:t xml:space="preserve">. You </w:t>
+      </w:r>
+      <w:r>
+        <w:rPr>
+          <w:i/>
+        </w:rPr>
+        <w:t xml:space="preserve">could </w:t>
+      </w:r>
+      <w:r>
+        <w:t>specify an actual value in the default, but sometimes it’s helpful to know whether the caller provided a value</w:t>
+      </w:r>
+      <w:r>
+        <w:t xml:space="preserve"> or not</w:t>
+      </w:r>
+      <w:r>
+        <w:t xml:space="preserve">. You can do that </w:t>
+      </w:r>
+      <w:r>
+        <w:t xml:space="preserve">with </w:t>
+      </w:r>
+      <w:r>
+        <w:t>null, but not if your arguments are given a default value in the argument declaration.</w:t>
+      </w:r>
+    </w:p>
+    <w:p>
+      <w:r>
+        <w:rPr>
+          <w:b/>
+        </w:rPr>
+        <w:t>(</w:t>
+      </w:r>
+      <w:proofErr w:type="gramStart"/>
+      <w:r>
+        <w:rPr>
+          <w:b/>
+        </w:rPr>
+        <w:t>click</w:t>
+      </w:r>
+      <w:proofErr w:type="gramEnd"/>
+      <w:r>
+        <w:rPr>
+          <w:b/>
+        </w:rPr>
+        <w:t xml:space="preserve"> – behind the scenes 2</w:t>
+      </w:r>
+      <w:r>
+        <w:t>)</w:t>
+      </w:r>
+    </w:p>
+    <w:p>
+      <w:r>
+        <w:t xml:space="preserve">If you’re building an entire object graph, you can expose children or dependencies as arguments as well. If the caller leaves them null, </w:t>
+      </w:r>
+      <w:r>
+        <w:t xml:space="preserve">just delegate to the </w:t>
+      </w:r>
+      <w:r>
+        <w:t xml:space="preserve">relevant </w:t>
+      </w:r>
+      <w:r>
+        <w:t xml:space="preserve">helper to create </w:t>
+      </w:r>
+      <w:r>
+        <w:t>them</w:t>
+      </w:r>
+      <w:r>
+        <w:t>. This approach keeps each helper focused on a single object type</w:t>
+      </w:r>
+      <w:r>
+        <w:t xml:space="preserve"> while still supporting very rich and complex compositions.</w:t>
+      </w:r>
+    </w:p>
+    <w:p>
+      <w:r>
+        <w:rPr>
+          <w:b/>
+        </w:rPr>
+        <w:t xml:space="preserve"> (</w:t>
+      </w:r>
+      <w:proofErr w:type="gramStart"/>
+      <w:r>
+        <w:rPr>
+          <w:b/>
+        </w:rPr>
+        <w:t>click</w:t>
+      </w:r>
+      <w:proofErr w:type="gramEnd"/>
+      <w:r>
+        <w:rPr>
+          <w:b/>
+        </w:rPr>
+        <w:t xml:space="preserve"> – accidental equality)</w:t>
+      </w:r>
+    </w:p>
+    <w:p>
+      <w:r>
+        <w:t xml:space="preserve">There’s one potential </w:t>
+      </w:r>
+      <w:proofErr w:type="spellStart"/>
+      <w:r>
+        <w:t>gotcha</w:t>
+      </w:r>
+      <w:proofErr w:type="spellEnd"/>
+      <w:r>
+        <w:t xml:space="preserve"> with this approach. You should be very careful when creating objects with hardcoded values as their defaults. This can lead to something I call “unexpected equality”.</w:t>
+      </w:r>
+    </w:p>
+    <w:p>
+      <w:r>
+        <w:t>For example, let’s say you create two different Customers from the helper, you pass them into some method, and finally you assert that the method returned a result with an email address equal to customer #1.</w:t>
+      </w:r>
+    </w:p>
+    <w:p>
+      <w:r>
+        <w:t xml:space="preserve">The assumption here is that the test will fail if the code returns the </w:t>
+      </w:r>
+      <w:r>
+        <w:t>email of customer #2</w:t>
+      </w:r>
+      <w:r>
+        <w:t xml:space="preserve">. But if the </w:t>
+      </w:r>
+      <w:proofErr w:type="spellStart"/>
+      <w:r>
+        <w:t>CustomerHelper</w:t>
+      </w:r>
+      <w:proofErr w:type="spellEnd"/>
+      <w:r>
+        <w:t xml:space="preserve"> object sets a default email address of NULL, or some hardcoded static value, then this test will pass even if the logic is faulty. This is what </w:t>
+      </w:r>
+      <w:r>
+        <w:t>I mean by “unexpected equality”; if I create two separate objects, I don’t expect them to pass an equality test.</w:t>
+      </w:r>
+    </w:p>
+    <w:p>
+      <w:r>
+        <w:t xml:space="preserve">By default, I prefer to make all values unique. I want to </w:t>
+      </w:r>
+      <w:r>
+        <w:rPr>
+          <w:i/>
+        </w:rPr>
+        <w:t xml:space="preserve">force </w:t>
+      </w:r>
+      <w:r>
+        <w:t>programmers to be explicit if they want things to be equal.</w:t>
+      </w:r>
+    </w:p>
+    <w:p>
+      <w:r>
+        <w:rPr>
+          <w:b/>
+        </w:rPr>
+        <w:t>(</w:t>
+      </w:r>
+      <w:proofErr w:type="gramStart"/>
+      <w:r>
+        <w:rPr>
+          <w:b/>
+        </w:rPr>
+        <w:t>click</w:t>
+      </w:r>
+      <w:proofErr w:type="gramEnd"/>
+      <w:r>
+        <w:rPr>
+          <w:b/>
+        </w:rPr>
+        <w:t xml:space="preserve"> – short </w:t>
+      </w:r>
+      <w:proofErr w:type="spellStart"/>
+      <w:r>
+        <w:rPr>
+          <w:b/>
+        </w:rPr>
+        <w:t>guid</w:t>
+      </w:r>
+      <w:proofErr w:type="spellEnd"/>
+      <w:r>
+        <w:rPr>
+          <w:b/>
+        </w:rPr>
+        <w:t>)</w:t>
+      </w:r>
+    </w:p>
+    <w:p>
+      <w:r>
+        <w:t>One thing that makes</w:t>
+      </w:r>
+      <w:r>
+        <w:t xml:space="preserve"> it easy to assign</w:t>
+      </w:r>
+      <w:r>
+        <w:t xml:space="preserve"> unique values is a class called </w:t>
+      </w:r>
+      <w:proofErr w:type="spellStart"/>
+      <w:r>
+        <w:t>ShortGuid</w:t>
+      </w:r>
+      <w:proofErr w:type="spellEnd"/>
+      <w:r>
+        <w:t>. This is basically a shorter, URL-friendly</w:t>
+      </w:r>
+      <w:r>
+        <w:t>, base64-encoded</w:t>
+      </w:r>
+      <w:r>
+        <w:t xml:space="preserve"> GUID, and you can get the code from this link.</w:t>
+      </w:r>
+    </w:p>
+    <w:p>
+      <w:r>
+        <w:t xml:space="preserve">Whenever I’m creating a name or a title or something, I use a </w:t>
+      </w:r>
+      <w:proofErr w:type="spellStart"/>
+      <w:r>
+        <w:t>ShortGuid</w:t>
+      </w:r>
+      <w:proofErr w:type="spellEnd"/>
+      <w:r>
+        <w:t xml:space="preserve"> as the default. It guarantees that no two objects I create will share the same value, unless I explicitly set them up that way.</w:t>
+      </w:r>
+    </w:p>
+    <w:p>
+      <w:r>
+        <w:rPr>
+          <w:b/>
+        </w:rPr>
+        <w:t>(</w:t>
+      </w:r>
+      <w:proofErr w:type="gramStart"/>
+      <w:r>
+        <w:rPr>
+          <w:b/>
+        </w:rPr>
+        <w:t>click</w:t>
+      </w:r>
+      <w:proofErr w:type="gramEnd"/>
+      <w:r>
+        <w:rPr>
+          <w:b/>
+        </w:rPr>
+        <w:t xml:space="preserve"> – id sequencer)</w:t>
+      </w:r>
+    </w:p>
+    <w:p>
+      <w:r>
         <w:lastRenderedPageBreak/>
-        <w:t>Basically, you just take the static factory method and you specify default values for just about everything.</w:t>
-      </w:r>
+        <w:t>This issue of unexpected equality also applies to integer values. For instance, if I create two customers from the customer helper, I wouldn’t expect them to have the same ID value unless I explicitly assign it that way. So how do we assign a unique ID to each integer?</w:t>
+      </w:r>
+    </w:p>
+    <w:p>
+      <w:r>
+        <w:t xml:space="preserve">Instead of a random number, </w:t>
+      </w:r>
+      <w:r>
+        <w:t xml:space="preserve">I created a static class called the </w:t>
+      </w:r>
+      <w:proofErr w:type="spellStart"/>
+      <w:r>
+        <w:t>IdSequencer</w:t>
+      </w:r>
+      <w:proofErr w:type="spellEnd"/>
+      <w:r>
+        <w:t xml:space="preserve">. It basically starts a counter and hands out a unique value each time I call “next”. </w:t>
+      </w:r>
+      <w:r>
+        <w:t>Any time I have a helper that creates something with an ID property, I expose the ID as an argument and then I default it using the sequencer.</w:t>
+      </w:r>
+    </w:p>
+    <w:p>
+      <w:r>
+        <w:t>This technique is actually really, really helpful if you want to use these helpers for integration tests too. You’ll see that in a few minutes.</w:t>
+      </w:r>
+    </w:p>
+    <w:p>
+      <w:r>
+        <w:rPr>
+          <w:b/>
+        </w:rPr>
+        <w:t>Key #3: Scenarios</w:t>
+      </w:r>
+    </w:p>
+    <w:p>
+      <w:r>
+        <w:t>Test Helpers are great at returning single objects. But what if you need of keep track of multiple objects AND their relationships?</w:t>
+      </w:r>
+    </w:p>
+    <w:p>
+      <w:r>
+        <w:t xml:space="preserve">For example, let’s say </w:t>
+      </w:r>
+      <w:r>
+        <w:t>you have an ecommerce site</w:t>
+      </w:r>
+      <w:r>
+        <w:t xml:space="preserve">, and one of your business rules is that all orders </w:t>
+      </w:r>
+      <w:r>
+        <w:t xml:space="preserve">of heavy equipment, </w:t>
+      </w:r>
+      <w:r>
+        <w:t xml:space="preserve">from new customers, with a different bill-to and ship-to address, must go through a </w:t>
+      </w:r>
+      <w:r>
+        <w:t>verification process to prevent fraud and expensive shipping mistakes</w:t>
+      </w:r>
+      <w:r>
+        <w:t>. To write that test, you’ll have to create a customer</w:t>
+      </w:r>
+      <w:r>
+        <w:t xml:space="preserve"> with no previous orders</w:t>
+      </w:r>
+      <w:r>
+        <w:t>, assign different bill-to and ship-to addresses, create an order</w:t>
+      </w:r>
+      <w:r>
+        <w:t xml:space="preserve"> containing a heavy equipment item, and attach the customer to the order.</w:t>
+      </w:r>
+    </w:p>
+    <w:p>
+      <w:r>
+        <w:t>(</w:t>
+      </w:r>
+      <w:proofErr w:type="gramStart"/>
+      <w:r>
+        <w:t>click</w:t>
+      </w:r>
+      <w:proofErr w:type="gramEnd"/>
+      <w:r>
+        <w:t>)</w:t>
+      </w:r>
+    </w:p>
+    <w:p>
+      <w:r>
+        <w:t xml:space="preserve">That test would look like this. </w:t>
+      </w:r>
+      <w:r>
+        <w:t>Here’s the customer helper, where I’m creating separate addresses, and here’s the order containing a heavy equipment item.</w:t>
+      </w:r>
+    </w:p>
+    <w:p>
+      <w:r>
+        <w:t xml:space="preserve">This isn’t a </w:t>
+      </w:r>
+      <w:r>
+        <w:rPr>
+          <w:i/>
+        </w:rPr>
+        <w:t xml:space="preserve">bad </w:t>
+      </w:r>
+      <w:r>
+        <w:t xml:space="preserve">test, but it could be better. Wiring up </w:t>
+      </w:r>
+      <w:r>
+        <w:t xml:space="preserve">all this stuff </w:t>
+      </w:r>
+      <w:r>
+        <w:t>by hand is tedious</w:t>
+      </w:r>
+      <w:r>
+        <w:t>, and it works against our goal of being able to easily and concisely describe the context for a given test.</w:t>
+      </w:r>
+    </w:p>
+    <w:p>
+      <w:r>
+        <w:t>And if you have multiple tests that need minor variations on this setup, this leads to a lot of copying and pasting.</w:t>
+      </w:r>
+    </w:p>
+    <w:p>
       <w:r>
         <w:t xml:space="preserve"> </w:t>
       </w:r>
-    </w:p>
-    <w:p>
-      <w:r>
-        <w:t>Then when you call the method, you only specify those specific values that you care about.</w:t>
-      </w:r>
-    </w:p>
-    <w:p>
-      <w:pPr>
-        <w:rPr>
-          <w:b/>
-        </w:rPr>
-      </w:pPr>
-      <w:r>
-        <w:rPr>
-          <w:b/>
-        </w:rPr>
-        <w:t xml:space="preserve">(click – </w:t>
-      </w:r>
-      <w:r>
-        <w:rPr>
-          <w:b/>
-        </w:rPr>
-        <w:t>behind the scenes</w:t>
-      </w:r>
-      <w:r>
-        <w:rPr>
-          <w:b/>
-        </w:rPr>
-        <w:t xml:space="preserve"> 1</w:t>
-      </w:r>
-      <w:r>
-        <w:rPr>
-          <w:b/>
-        </w:rPr>
+      <w:r>
+        <w:t>(</w:t>
+      </w:r>
+      <w:proofErr w:type="gramStart"/>
+      <w:r>
+        <w:t>click</w:t>
+      </w:r>
+      <w:proofErr w:type="gramEnd"/>
+      <w:r>
         <w:t>)</w:t>
       </w:r>
     </w:p>
     <w:p>
       <w:r>
-        <w:t>Behind the scenes, the helper itself is responsible for assigning default values to anything that wasn’t otherwise specified.</w:t>
-      </w:r>
-    </w:p>
-    <w:p>
-      <w:r>
-        <w:t xml:space="preserve">For primitive properties I generally make all of the arguments nullable. You </w:t>
+        <w:t xml:space="preserve">In these situations </w:t>
+      </w:r>
+      <w:r>
+        <w:t xml:space="preserve">I </w:t>
+      </w:r>
+      <w:r>
+        <w:t xml:space="preserve">use a pattern </w:t>
+      </w:r>
+      <w:r>
+        <w:t xml:space="preserve">that </w:t>
+      </w:r>
+      <w:r>
+        <w:t xml:space="preserve">we call a Scenario. This is essentially a façade that </w:t>
+      </w:r>
+      <w:r>
+        <w:t xml:space="preserve">wraps </w:t>
+      </w:r>
+      <w:r>
+        <w:t xml:space="preserve">the </w:t>
+      </w:r>
+      <w:r>
+        <w:t xml:space="preserve">coordination </w:t>
+      </w:r>
+      <w:r>
+        <w:t>of multiple Test He</w:t>
+      </w:r>
+      <w:r>
+        <w:t>lpers towards a common goal</w:t>
+      </w:r>
+      <w:r>
+        <w:t xml:space="preserve"> and </w:t>
+      </w:r>
+      <w:r>
+        <w:t xml:space="preserve">makes your </w:t>
+      </w:r>
+      <w:r>
+        <w:t>setup code cleaner and more readable.</w:t>
+      </w:r>
+    </w:p>
+    <w:p>
+      <w:r>
+        <w:t xml:space="preserve">You’ll notice </w:t>
+      </w:r>
+      <w:r>
+        <w:t xml:space="preserve">that </w:t>
+      </w:r>
+      <w:r>
+        <w:t>while a</w:t>
+      </w:r>
+      <w:r>
+        <w:t xml:space="preserve"> Test Helper is a static factory</w:t>
+      </w:r>
+      <w:r>
+        <w:t>,</w:t>
+      </w:r>
+      <w:r>
+        <w:t xml:space="preserve"> a Scenario is something that you instantiate. </w:t>
+      </w:r>
+      <w:r>
+        <w:t>You can still customize the result but you do it with constructor arguments and not method arguments.</w:t>
+      </w:r>
+    </w:p>
+    <w:p>
+      <w:r>
+        <w:t>The reason for this difference is that a Test Helper returns one of our core domain objects</w:t>
+      </w:r>
+      <w:r>
+        <w:t>, and we don’t want to litter our app code with constructors that exist only for testing. The factory pattern works great to isolate the Test Helper logic from the core objects.</w:t>
+      </w:r>
+    </w:p>
+    <w:p>
+      <w:r>
+        <w:t xml:space="preserve">For scenarios, though, we’re actually creating </w:t>
       </w:r>
       <w:r>
         <w:rPr>
           <w:i/>
         </w:rPr>
-        <w:t xml:space="preserve">could </w:t>
-      </w:r>
-      <w:r>
-        <w:t>specify an actual value in the default, but sometimes it’s helpful to know whether or not the caller provided a value. You can do that will null, but not if your arguments are given a default value in the argument declaration.</w:t>
-      </w:r>
-    </w:p>
-    <w:p>
-      <w:r>
-        <w:rPr>
-          <w:b/>
-        </w:rPr>
-        <w:t>(click – behind the scenes 2</w:t>
-      </w:r>
+        <w:t xml:space="preserve">multiple </w:t>
+      </w:r>
+      <w:r>
+        <w:t>objects, and we need a handy way to keep track of all of those objects. If we implement the Scenarios as brand new classes, then we can use instance properties of those classes to expose pointers to the objects the tests will care about. You could still use static factory methods if you wanted to, but it saves a little code to just use the constructor instead.</w:t>
+      </w:r>
+    </w:p>
+    <w:p>
+      <w:r>
+        <w:lastRenderedPageBreak/>
+        <w:t>(</w:t>
+      </w:r>
+      <w:proofErr w:type="gramStart"/>
+      <w:r>
+        <w:t>click</w:t>
+      </w:r>
+      <w:proofErr w:type="gramEnd"/>
       <w:r>
         <w:t>)</w:t>
       </w:r>
     </w:p>
     <w:p>
       <w:r>
-        <w:t xml:space="preserve">If you’re building an entire object graph, you can expose children or dependencies as arguments as well. If the caller leaves them null, </w:t>
-      </w:r>
-      <w:r>
-        <w:t xml:space="preserve">just delegate to the </w:t>
-      </w:r>
-      <w:r>
-        <w:t xml:space="preserve">relevant </w:t>
-      </w:r>
-      <w:r>
-        <w:t xml:space="preserve">helper to create </w:t>
-      </w:r>
-      <w:r>
-        <w:t>them</w:t>
-      </w:r>
-      <w:r>
-        <w:t>. This approach keeps each helper focused on a single object type</w:t>
-      </w:r>
-      <w:r>
-        <w:t xml:space="preserve"> while still supporting very rich and complex compositions.</w:t>
-      </w:r>
-    </w:p>
-    <w:p>
-      <w:r>
-        <w:rPr>
-          <w:b/>
-        </w:rPr>
-        <w:t xml:space="preserve"> (click – accidental equality)</w:t>
-      </w:r>
-    </w:p>
-    <w:p>
-      <w:r>
-        <w:t>There’s one potential gotcha with this approach. You should be very careful when creating objects with hardcoded values as their defaults. This can lead to something I call “unexpected equality”.</w:t>
-      </w:r>
-    </w:p>
-    <w:p>
-      <w:r>
-        <w:t>For example, let’s say you create two different Customers from the helper, you pass them into some method, and finally you assert that the method returned a result with an email address equal to customer #1.</w:t>
-      </w:r>
-    </w:p>
-    <w:p>
-      <w:r>
-        <w:t xml:space="preserve">The assumption here is that the test will fail if the code returns the </w:t>
-      </w:r>
-      <w:r>
-        <w:t>email of customer #2</w:t>
-      </w:r>
-      <w:r>
-        <w:t>. But if the CustomerHelper object sets a default email address of NULL, or some hardcoded static value, then this test will pass even if the logic is faulty. This is what I mean by “unexpected equality”.</w:t>
-      </w:r>
-    </w:p>
-    <w:p>
-      <w:r>
-        <w:t xml:space="preserve">By default, I prefer to make all values unique. I want to </w:t>
+        <w:t xml:space="preserve">This is what the Scenario itself looks like. In general, everything that the Scenario creates that a test might need to easily get a reference to is exposed as instance properties. </w:t>
+      </w:r>
+    </w:p>
+    <w:p>
+      <w:r>
+        <w:t>(</w:t>
+      </w:r>
+      <w:proofErr w:type="gramStart"/>
+      <w:r>
+        <w:t>click</w:t>
+      </w:r>
+      <w:proofErr w:type="gramEnd"/>
+      <w:r>
+        <w:t xml:space="preserve">) </w:t>
+      </w:r>
+    </w:p>
+    <w:p>
+      <w:r>
+        <w:t>Here’s another example of a Scenario. In this case, we’re creating multiple orders for a single customer, each with different characteristics. The Scenario exposes each order as a distinct property so that the test code will be very clear in terms of its intent.</w:t>
+      </w:r>
+    </w:p>
+    <w:p>
+      <w:r>
+        <w:t>(</w:t>
+      </w:r>
+      <w:proofErr w:type="gramStart"/>
+      <w:r>
+        <w:t>click</w:t>
+      </w:r>
+      <w:proofErr w:type="gramEnd"/>
+      <w:r>
+        <w:t xml:space="preserve"> – split payment example)</w:t>
+      </w:r>
+    </w:p>
+    <w:p>
+      <w:r>
+        <w:t xml:space="preserve">And here’s another example of a Scenario. This one creates an Order that has two payments associated with it, one </w:t>
+      </w:r>
+      <w:proofErr w:type="spellStart"/>
+      <w:r>
+        <w:t>mastercard</w:t>
+      </w:r>
+      <w:proofErr w:type="spellEnd"/>
+      <w:r>
+        <w:t xml:space="preserve"> and one VISA. If you were creating this data manually then you’d need to make sure that the order consisted of line items that add up to $85. But by extracting the logic into a helper, you don’t have to worry about it; the helper can contain a little bit of logic to make sure that everything it creates is logically consistent with itself.</w:t>
+      </w:r>
+    </w:p>
+    <w:p>
+      <w:r>
+        <w:t>(</w:t>
+      </w:r>
+      <w:proofErr w:type="gramStart"/>
+      <w:r>
+        <w:t>click</w:t>
+      </w:r>
+      <w:proofErr w:type="gramEnd"/>
+      <w:r>
+        <w:t xml:space="preserve"> – drawbacks)</w:t>
+      </w:r>
+    </w:p>
+    <w:p>
+      <w:r>
+        <w:t>I recommend the Test Helper pattern without reservation. There’s literally no good argument not to. But there are a few drawbacks to the Scenario pattern that you should consider.</w:t>
+      </w:r>
+    </w:p>
+    <w:p>
+      <w:r>
+        <w:t xml:space="preserve">First, you’ll need to figure out for yourself the correct balance between specialization and customization. </w:t>
+      </w:r>
+      <w:r>
+        <w:t xml:space="preserve">If you create a large number of </w:t>
+      </w:r>
+      <w:r>
+        <w:t xml:space="preserve">Scenarios, each highly </w:t>
+      </w:r>
+      <w:r>
+        <w:t xml:space="preserve">specialized </w:t>
+      </w:r>
+      <w:r>
+        <w:t xml:space="preserve">for a specific use case, then </w:t>
+      </w:r>
+      <w:r>
+        <w:t xml:space="preserve">you’ll generally find </w:t>
+      </w:r>
+      <w:r>
+        <w:t xml:space="preserve">that </w:t>
+      </w:r>
+      <w:r>
+        <w:t xml:space="preserve">each individual </w:t>
+      </w:r>
+      <w:r>
+        <w:t xml:space="preserve">is </w:t>
+      </w:r>
+      <w:r>
+        <w:t xml:space="preserve">scenario easy to maintain over time, but you’ll end up </w:t>
+      </w:r>
+      <w:r>
+        <w:t xml:space="preserve">creating </w:t>
+      </w:r>
+      <w:r>
+        <w:t xml:space="preserve">a lot of </w:t>
+      </w:r>
+      <w:r>
+        <w:t xml:space="preserve">them with chunks of </w:t>
+      </w:r>
+      <w:r>
+        <w:t xml:space="preserve">duplicate logic. If you create a smaller number of </w:t>
+      </w:r>
+      <w:r>
+        <w:t xml:space="preserve">general purpose Scenarios that can be highly customized via arguments </w:t>
+      </w:r>
+      <w:r>
+        <w:t xml:space="preserve">then you’ll </w:t>
+      </w:r>
+      <w:r>
+        <w:t>create fewer objects</w:t>
+      </w:r>
+      <w:r>
+        <w:t>, but it may be hard to refactor a Scenario because it might be used in lots of different ways by lots of different tests.</w:t>
+      </w:r>
+    </w:p>
+    <w:p>
+      <w:r>
+        <w:t xml:space="preserve">That balance is hard to predict in advance. </w:t>
+      </w:r>
+      <w:r>
+        <w:t xml:space="preserve">My </w:t>
+      </w:r>
+      <w:r>
+        <w:t xml:space="preserve">rule of thumb is that if I’m only creating two or three objects in a test, I’ll usually just call the Test Helpers directly. But if I have more than that, AND I’m reusing that logic in more than two or three tests, I’ll extract out a Scenario. </w:t>
+      </w:r>
+    </w:p>
+    <w:p>
+      <w:r>
+        <w:t xml:space="preserve">Also, </w:t>
+      </w:r>
+      <w:r>
+        <w:t xml:space="preserve">remember that Scenarios are helpful because they are facades that encapsulate and abstract the coordination of multiple objects at the same time. If you need a lot of </w:t>
+      </w:r>
+      <w:proofErr w:type="gramStart"/>
+      <w:r>
+        <w:t xml:space="preserve">Scenarios, </w:t>
+      </w:r>
+      <w:r>
+        <w:t>that</w:t>
+      </w:r>
+      <w:proofErr w:type="gramEnd"/>
+      <w:r>
+        <w:t xml:space="preserve"> might be a code smell indicating that </w:t>
+      </w:r>
+      <w:r>
+        <w:t xml:space="preserve">those facades would be more useful in the core app itself. </w:t>
+      </w:r>
+      <w:r>
+        <w:t xml:space="preserve">For example, if we go back to that e-commerce scenario I just showed you, you could argue that a better design might be to create an object </w:t>
+      </w:r>
+      <w:r>
+        <w:t xml:space="preserve">or service </w:t>
+      </w:r>
+      <w:r>
+        <w:t xml:space="preserve">that encapsulates </w:t>
+      </w:r>
+      <w:r>
+        <w:t>all of the information about a given Order, and then base your business rules on that abstraction instead. If you go that route then you may need fewer Scenarios in your unit tests, but they are still really handy when it comes to integration tests.</w:t>
+      </w:r>
+    </w:p>
+    <w:p>
+      <w:pPr>
+        <w:rPr>
+          <w:b/>
+        </w:rPr>
+      </w:pPr>
+      <w:r>
+        <w:rPr>
+          <w:b/>
+        </w:rPr>
+        <w:t>Key Practice #4: Tell a story</w:t>
+      </w:r>
+    </w:p>
+    <w:p>
+      <w:r>
+        <w:t>The fourth key to effective test data setup is to tell a story with your data.</w:t>
+      </w:r>
+    </w:p>
+    <w:p>
+      <w:r>
+        <w:t xml:space="preserve">At the core of their essence, tests are valuable because they help us understand our software. And in order to fully deliver that value, they have to be designed to effectively convey information when they are read. You could write the most </w:t>
+      </w:r>
+      <w:proofErr w:type="spellStart"/>
+      <w:r>
+        <w:t>bassackwards</w:t>
+      </w:r>
+      <w:proofErr w:type="spellEnd"/>
+      <w:r>
+        <w:t xml:space="preserve"> and incoherent tests possible and the computer could </w:t>
+      </w:r>
+      <w:r>
+        <w:lastRenderedPageBreak/>
+        <w:t>still figure out what to do, and whether your assertions are true. But that won’t help your poor coworker who opens that file a month later and needs to make a change. CPU cycles are cheap; your coworker’s time is not.</w:t>
+      </w:r>
+    </w:p>
+    <w:p>
+      <w:r>
+        <w:t xml:space="preserve">When it comes to setup code, there </w:t>
+      </w:r>
+      <w:r>
+        <w:t>are a few simple practices that I recommend you consider.</w:t>
+      </w:r>
+    </w:p>
+    <w:p>
+      <w:r>
+        <w:t>(</w:t>
+      </w:r>
+      <w:proofErr w:type="gramStart"/>
+      <w:r>
+        <w:t>click</w:t>
+      </w:r>
+      <w:proofErr w:type="gramEnd"/>
+      <w:r>
+        <w:t>)</w:t>
+      </w:r>
+    </w:p>
+    <w:p>
+      <w:r>
+        <w:t>First, names matter. Give your test data names that communicate how they contribute to the baseline state that you’re setting up.</w:t>
+      </w:r>
+    </w:p>
+    <w:p>
+      <w:r>
+        <w:t xml:space="preserve">In this example, the actual values associated with the constants are irrelevant; they are just two arbitrary values that we need to differentiate. Note how the names of “original value” and “new value” give </w:t>
+      </w:r>
+      <w:r>
+        <w:t>extra clarity to the assertion and support the name of the test.</w:t>
+      </w:r>
+    </w:p>
+    <w:p>
+      <w:r>
+        <w:t>(</w:t>
+      </w:r>
+      <w:proofErr w:type="gramStart"/>
+      <w:r>
+        <w:t>click</w:t>
+      </w:r>
+      <w:proofErr w:type="gramEnd"/>
+      <w:r>
+        <w:t>)</w:t>
+      </w:r>
+    </w:p>
+    <w:p>
+      <w:r>
+        <w:t>Or if your test revolves around the fact that a customer is disabled, don’t just call it “customer” or “c”; call it “</w:t>
+      </w:r>
+      <w:proofErr w:type="spellStart"/>
+      <w:r>
+        <w:t>disabledCustomer</w:t>
+      </w:r>
+      <w:proofErr w:type="spellEnd"/>
+      <w:r>
+        <w:t xml:space="preserve">”. </w:t>
+      </w:r>
+    </w:p>
+    <w:p>
+      <w:r>
+        <w:t>(</w:t>
+      </w:r>
+      <w:proofErr w:type="gramStart"/>
+      <w:r>
+        <w:t>click</w:t>
+      </w:r>
+      <w:proofErr w:type="gramEnd"/>
+      <w:r>
+        <w:t>)</w:t>
+      </w:r>
+    </w:p>
+    <w:p>
+      <w:r>
+        <w:t>If your test contains multiple objects of the same type, differentiate them! It sounds obvious, but I still see smart, experienced developers writing tests with variables called “customer1” and “customer2”</w:t>
+      </w:r>
+      <w:r>
+        <w:t>. That is a completely unnecessary mistake that reduces the clarity of your setup code.</w:t>
+      </w:r>
+    </w:p>
+    <w:p>
+      <w:r>
+        <w:t>In this case, I’m testing some search logic. To write a complete test, I need assert both that the code DOES return something that matches the filter and DOES NOT return something that doesn’t match. I could have named these things “customer1” and “customer2”, but then the assertions wouldn’t convey as much meaning as they do now. Good names make it clear that one of these records is supposed to match, and the other is not.</w:t>
+      </w:r>
+    </w:p>
+    <w:p>
+      <w:r>
+        <w:t>(</w:t>
+      </w:r>
+      <w:proofErr w:type="gramStart"/>
+      <w:r>
+        <w:t>click</w:t>
+      </w:r>
+      <w:proofErr w:type="gramEnd"/>
+      <w:r>
+        <w:t>)</w:t>
+      </w:r>
+    </w:p>
+    <w:p>
+      <w:r>
+        <w:t>Here’s one final example of how good names can convey meaning. This test is asserting that a specific feature returns data ordered in a specific way.</w:t>
+      </w:r>
+    </w:p>
+    <w:p>
+      <w:r>
+        <w:t xml:space="preserve">If I create the test data in the same order in which I expect them to come back out, then it’s possible that the sorting code isn’t do anything at all, and the test is passing by coincidence. A better test would be to create the data in a </w:t>
       </w:r>
       <w:r>
         <w:rPr>
           <w:i/>
         </w:rPr>
-        <w:t xml:space="preserve">force </w:t>
-      </w:r>
-      <w:r>
-        <w:t>programmers to be explicit if they want things to be equal.</w:t>
-      </w:r>
-    </w:p>
-    <w:p>
-      <w:r>
-        <w:rPr>
-          <w:b/>
-        </w:rPr>
-        <w:t>(click – short guid)</w:t>
-      </w:r>
-    </w:p>
-    <w:p>
-      <w:r>
-        <w:t>One thing that makes</w:t>
-      </w:r>
-      <w:r>
-        <w:t xml:space="preserve"> it easy to assign</w:t>
-      </w:r>
-      <w:r>
-        <w:t xml:space="preserve"> unique values is a class called ShortGuid. This is basically a shorter, URL-friendly</w:t>
-      </w:r>
-      <w:r>
-        <w:t>, base64-encoded</w:t>
-      </w:r>
-      <w:r>
-        <w:t xml:space="preserve"> GUID, and you can get the code from this link.</w:t>
-      </w:r>
-    </w:p>
-    <w:p>
-      <w:r>
-        <w:t>Whenever I’m creating a name or a title or something, I use a ShortGuid as the default. It guarantees that no two objects I create will share the same value, unless I explicitly set them up that way.</w:t>
-      </w:r>
-    </w:p>
-    <w:p>
-      <w:r>
-        <w:rPr>
-          <w:b/>
-        </w:rPr>
-        <w:t>(click – id sequencer)</w:t>
-      </w:r>
-    </w:p>
-    <w:p>
-      <w:r>
-        <w:t>This issue of unexpected equality also applies to integer values. For instance, if I create two customers from the customer helper, I wouldn’t expect them to have the same ID value unless I explicitly assign it that way. So how do we assign a unique ID to each integer?</w:t>
+        <w:t xml:space="preserve">different </w:t>
+      </w:r>
+      <w:r>
+        <w:t>sequence than it should come out, because then the test will only pass if it’s actually applying some sort logic.</w:t>
+      </w:r>
+    </w:p>
+    <w:p>
+      <w:r>
+        <w:t>Here’</w:t>
+      </w:r>
+      <w:r>
+        <w:t xml:space="preserve">s one way to write that test. This isn’t terrible, but it’s not telling as clear of a story as it could. </w:t>
+      </w:r>
+    </w:p>
+    <w:p>
+      <w:r>
+        <w:t>(</w:t>
+      </w:r>
+      <w:proofErr w:type="gramStart"/>
+      <w:r>
+        <w:t>click</w:t>
+      </w:r>
+      <w:proofErr w:type="gramEnd"/>
+      <w:r>
+        <w:t>)</w:t>
+      </w:r>
+    </w:p>
+    <w:p>
+      <w:r>
+        <w:t>Here’s that same test, but where I’m assigning those dates to named variables that make my intentions far more clear.</w:t>
+      </w:r>
+    </w:p>
+    <w:p>
+      <w:r>
+        <w:t>On a really simple test like this, it may not matter. But if you get in the habit of doing this, it will pay off as your setup logic gets larger and more complex</w:t>
       </w:r>
     </w:p>
     <w:p>
       <w:r>
         <w:lastRenderedPageBreak/>
-        <w:t xml:space="preserve">I created a static class called the IdSequencer. It basically starts a counter and hands out a unique value each time I call “next”. </w:t>
-      </w:r>
-      <w:r>
-        <w:t>Any time I have a helper that creates something with an ID property, I expose the ID as an argument and then I default it using the sequencer.</w:t>
-      </w:r>
-    </w:p>
-    <w:p>
-      <w:r>
-        <w:t>This technique is actually really, really helpful if you want to use these helpers for integration tests too. You’ll see that in a few minutes.</w:t>
-      </w:r>
-    </w:p>
-    <w:p>
-      <w:r>
-        <w:rPr>
-          <w:b/>
-        </w:rPr>
-        <w:t>Key #3: Scenarios</w:t>
-      </w:r>
-    </w:p>
-    <w:p>
-      <w:r>
-        <w:t>Test Helpers are great at returning single objects. But what if you need of keep track of multiple objects AND their relationships?</w:t>
-      </w:r>
-    </w:p>
-    <w:p>
-      <w:r>
-        <w:t xml:space="preserve">For example, let’s say </w:t>
-      </w:r>
-      <w:r>
-        <w:t>you have an ecommerce site</w:t>
-      </w:r>
-      <w:r>
-        <w:t xml:space="preserve">, and one of your business rules is that all orders </w:t>
-      </w:r>
-      <w:r>
-        <w:t xml:space="preserve">of heavy equipment, </w:t>
-      </w:r>
-      <w:r>
-        <w:t xml:space="preserve">from new customers, with a different bill-to and ship-to address, must go through a </w:t>
-      </w:r>
-      <w:r>
-        <w:t>verification process to prevent fraud and expensive shipping mistakes</w:t>
-      </w:r>
-      <w:r>
-        <w:t>. To write that test, you’ll have to create a customer</w:t>
-      </w:r>
-      <w:r>
-        <w:t xml:space="preserve"> with no previous orders</w:t>
-      </w:r>
-      <w:r>
-        <w:t>, assign different bill-to and ship-to addresses, create an order</w:t>
-      </w:r>
-      <w:r>
-        <w:t xml:space="preserve"> containing a heavy equipment item, and attach the customer to the order.</w:t>
-      </w:r>
-    </w:p>
-    <w:p>
-      <w:r>
-        <w:t>(click)</w:t>
-      </w:r>
-    </w:p>
-    <w:p>
-      <w:r>
-        <w:t xml:space="preserve">That test would look like this. </w:t>
-      </w:r>
-      <w:r>
-        <w:t>Here’s the customer helper, where I’m creating separate addresses, and here’s the order containing a heavy equipment item.</w:t>
-      </w:r>
-    </w:p>
-    <w:p>
-      <w:r>
-        <w:t xml:space="preserve">This isn’t a </w:t>
+        <w:t>(</w:t>
+      </w:r>
+      <w:proofErr w:type="gramStart"/>
+      <w:r>
+        <w:t>click</w:t>
+      </w:r>
+      <w:proofErr w:type="gramEnd"/>
+      <w:r>
+        <w:t>)</w:t>
+      </w:r>
+    </w:p>
+    <w:p>
+      <w:r>
+        <w:t xml:space="preserve">My last tip about “telling a story” </w:t>
+      </w:r>
+      <w:r>
+        <w:t xml:space="preserve">is use clear and consistent “dummy” values. Ideally, if a value doesn’t matter to the test then it shouldn’t be set explicitly, but sometimes for various reasons we </w:t>
       </w:r>
       <w:r>
         <w:rPr>
           <w:i/>
         </w:rPr>
-        <w:t xml:space="preserve">bad </w:t>
-      </w:r>
-      <w:r>
-        <w:t xml:space="preserve">test, but it could be better. Wiring up </w:t>
-      </w:r>
-      <w:r>
-        <w:t xml:space="preserve">all this stuff </w:t>
-      </w:r>
-      <w:r>
-        <w:t>by hand is tedious</w:t>
-      </w:r>
-      <w:r>
-        <w:t>, and it works against our goal of being able to easily and concisely describe the context for a given test.</w:t>
-      </w:r>
-    </w:p>
-    <w:p>
-      <w:r>
-        <w:t>And if you have multiple tests that need minor variations on this setup, this leads to a lot of copying and pasting.</w:t>
-      </w:r>
-    </w:p>
-    <w:p>
-      <w:r>
-        <w:t xml:space="preserve"> </w:t>
-      </w:r>
-      <w:r>
-        <w:t>(click)</w:t>
-      </w:r>
-    </w:p>
-    <w:p>
-      <w:r>
-        <w:t xml:space="preserve">In these situations </w:t>
-      </w:r>
-      <w:r>
-        <w:t xml:space="preserve">I </w:t>
-      </w:r>
-      <w:r>
-        <w:t xml:space="preserve">use a pattern </w:t>
-      </w:r>
-      <w:r>
-        <w:t xml:space="preserve">that </w:t>
-      </w:r>
-      <w:r>
-        <w:t xml:space="preserve">we call a Scenario. This is essentially a façade that </w:t>
-      </w:r>
-      <w:r>
-        <w:t xml:space="preserve">wraps </w:t>
-      </w:r>
-      <w:r>
-        <w:t xml:space="preserve">the </w:t>
-      </w:r>
-      <w:r>
-        <w:t xml:space="preserve">coordination </w:t>
-      </w:r>
-      <w:r>
-        <w:t>of multiple Test He</w:t>
-      </w:r>
-      <w:r>
-        <w:t>lpers towards a common goal</w:t>
-      </w:r>
-      <w:r>
-        <w:t xml:space="preserve"> and </w:t>
-      </w:r>
-      <w:r>
-        <w:t xml:space="preserve">makes your </w:t>
-      </w:r>
-      <w:r>
-        <w:t>setup code cleaner and more readable.</w:t>
-      </w:r>
-    </w:p>
-    <w:p>
-      <w:r>
-        <w:t xml:space="preserve">You’ll notice </w:t>
-      </w:r>
-      <w:r>
-        <w:t xml:space="preserve">that </w:t>
-      </w:r>
-      <w:r>
-        <w:t>while a</w:t>
-      </w:r>
-      <w:r>
-        <w:t xml:space="preserve"> Test Helper is a static factory</w:t>
-      </w:r>
-      <w:r>
-        <w:t>,</w:t>
-      </w:r>
-      <w:r>
-        <w:t xml:space="preserve"> a Scenario is something that you instantiate. </w:t>
-      </w:r>
-      <w:r>
-        <w:t>You can still customize the result but you do it with constructor arguments and not method arguments.</w:t>
-      </w:r>
-    </w:p>
-    <w:p>
-      <w:r>
-        <w:t>The reason for this difference is that a Test Helper returns one of our core domain objects</w:t>
-      </w:r>
-      <w:r>
-        <w:t>, and we don’t want to litter our app code with constructors that exist only for testing. The factory pattern works great to isolate the Test Helper logic from the core objects.</w:t>
-      </w:r>
-    </w:p>
-    <w:p>
-      <w:r>
-        <w:t xml:space="preserve">For scenarios, though, we’re actually creating </w:t>
+        <w:t xml:space="preserve">do </w:t>
+      </w:r>
+      <w:r>
+        <w:t>need to assign a value, but the value itself doesn’t matter.</w:t>
+      </w:r>
+    </w:p>
+    <w:p>
+      <w:r>
+        <w:t xml:space="preserve">In these cases, I generally avoid </w:t>
       </w:r>
       <w:r>
         <w:rPr>
           <w:i/>
         </w:rPr>
-        <w:t xml:space="preserve">multiple </w:t>
-      </w:r>
-      <w:r>
-        <w:t>objects, and we need a handy way to keep track of all of those objects. If we implement the Scenarios as brand new classes, then we can use instance properties of those classes to expose pointers to the objects the tests will care about. You could still use static factory methods if you wanted to, but it saves a little code to just use the constructor instead.</w:t>
-      </w:r>
-    </w:p>
-    <w:p>
-      <w:r>
-        <w:t>(click)</w:t>
-      </w:r>
-    </w:p>
-    <w:p>
-      <w:r>
-        <w:t xml:space="preserve">This is what the Scenario itself looks like. In general, everything that the Scenario creates that a test might need to easily get a reference to is exposed as instance properties. </w:t>
-      </w:r>
-    </w:p>
-    <w:p>
-      <w:r>
-        <w:lastRenderedPageBreak/>
-        <w:t xml:space="preserve">(click) </w:t>
-      </w:r>
-    </w:p>
-    <w:p>
-      <w:r>
-        <w:t>Here’s another example of a Scenario. In this case, we’re creating multiple orders for a single customer, each with different characteristics. The Scenario exposes each order as a distinct property so that the test code will be very clear in terms of its intent.</w:t>
-      </w:r>
-    </w:p>
-    <w:p>
-      <w:r>
-        <w:t>(click – drawbacks)</w:t>
-      </w:r>
-    </w:p>
-    <w:p>
-      <w:r>
-        <w:t>I recommend the Test Helper pattern without reservation. There’s literally no good argument not to. But there are a few drawbacks to the Scenario pattern that you should consider.</w:t>
-      </w:r>
-    </w:p>
-    <w:p>
-      <w:r>
-        <w:t xml:space="preserve">First, you’ll need to figure out for yourself the correct balance between specialization and customization. </w:t>
-      </w:r>
-      <w:r>
-        <w:t xml:space="preserve">If you create a large number of </w:t>
-      </w:r>
-      <w:r>
-        <w:t xml:space="preserve">Scenarios, each highly </w:t>
-      </w:r>
-      <w:r>
-        <w:t xml:space="preserve">specialized </w:t>
-      </w:r>
-      <w:r>
-        <w:t xml:space="preserve">for a specific use case, then </w:t>
-      </w:r>
-      <w:r>
-        <w:t xml:space="preserve">you’ll generally find </w:t>
-      </w:r>
-      <w:r>
-        <w:t xml:space="preserve">that </w:t>
-      </w:r>
-      <w:r>
-        <w:t xml:space="preserve">each individual </w:t>
-      </w:r>
-      <w:r>
-        <w:t xml:space="preserve">is </w:t>
-      </w:r>
-      <w:r>
-        <w:t xml:space="preserve">scenario easy to maintain over time, but you’ll end up </w:t>
-      </w:r>
-      <w:r>
-        <w:t xml:space="preserve">creating </w:t>
-      </w:r>
-      <w:r>
-        <w:t xml:space="preserve">a lot of </w:t>
-      </w:r>
-      <w:r>
-        <w:t xml:space="preserve">them with chunks of </w:t>
-      </w:r>
-      <w:r>
-        <w:t xml:space="preserve">duplicate logic. If you create a smaller number of </w:t>
-      </w:r>
-      <w:r>
-        <w:t xml:space="preserve">general purpose Scenarios that can be highly customized via arguments </w:t>
-      </w:r>
-      <w:r>
-        <w:t xml:space="preserve">then you’ll </w:t>
-      </w:r>
-      <w:r>
-        <w:t>create fewer objects</w:t>
-      </w:r>
-      <w:r>
-        <w:t>, but it may be hard to refactor a Scenario because it might be used in lots of different ways by lots of different tests.</w:t>
-      </w:r>
-    </w:p>
-    <w:p>
-      <w:r>
-        <w:t xml:space="preserve">That balance is hard to predict in advance. </w:t>
-      </w:r>
-      <w:r>
-        <w:t xml:space="preserve">My </w:t>
-      </w:r>
-      <w:r>
-        <w:t xml:space="preserve">rule of thumb is that if I’m only creating two or three objects in a test, I’ll usually just call the Test Helpers directly. But if I have more than that, AND I’m reusing that logic in more than two or three tests, I’ll extract out a Scenario. </w:t>
-      </w:r>
-    </w:p>
-    <w:p>
-      <w:r>
-        <w:t xml:space="preserve">Also, </w:t>
-      </w:r>
-      <w:r>
-        <w:t xml:space="preserve">remember that Scenarios are helpful because they are facades that encapsulate and abstract the coordination of multiple objects at the same time. If you need a lot of Scenarios, </w:t>
-      </w:r>
-      <w:r>
-        <w:t xml:space="preserve">that might be a code smell indicating that </w:t>
-      </w:r>
-      <w:r>
-        <w:t xml:space="preserve">those facades would be more useful in the core app itself. </w:t>
-      </w:r>
-      <w:r>
-        <w:t xml:space="preserve">For example, if we go back to that e-commerce scenario I just showed you, you could argue that a better design might be to create an object </w:t>
-      </w:r>
-      <w:r>
-        <w:t xml:space="preserve">or service </w:t>
-      </w:r>
-      <w:r>
-        <w:t xml:space="preserve">that encapsulates </w:t>
-      </w:r>
-      <w:r>
-        <w:t>all of the information about a given Order, and then base your business rules on that abstraction instead. If you go that route then you may need fewer Scenarios in your unit tests, but they are still really handy when it comes to integration tests.</w:t>
-      </w:r>
-    </w:p>
-    <w:p>
-      <w:pPr>
-        <w:rPr>
-          <w:b/>
-        </w:rPr>
-      </w:pPr>
-      <w:r>
-        <w:rPr>
-          <w:b/>
-        </w:rPr>
-        <w:t>Key Practice #4: Tell a story</w:t>
-      </w:r>
-    </w:p>
-    <w:p>
-      <w:r>
-        <w:t>The fourth key to effective test data setup is to tell a story with your data.</w:t>
-      </w:r>
-    </w:p>
-    <w:p>
-      <w:r>
-        <w:t>At the core of their essence, tests are valuable because they help us understand our software. And in order to fully deliver that value, they have to be designed to effectively convey information when they are read. You could write the most bassackwards and incoherent tests possible and the computer could still figure out what to do, and whether your assertions are true. But that won’t help your poor coworker who opens that file a month later and needs to make a change. CPU cycles are cheap; your coworker’s time is not.</w:t>
-      </w:r>
-    </w:p>
-    <w:p>
-      <w:r>
-        <w:t xml:space="preserve">When it comes to setup code, there </w:t>
-      </w:r>
-      <w:r>
-        <w:t>are a few simple practices that I recommend you consider.</w:t>
-      </w:r>
-    </w:p>
-    <w:p>
-      <w:r>
-        <w:t>(click)</w:t>
-      </w:r>
-    </w:p>
-    <w:p>
-      <w:r>
-        <w:t>First, names matter. Give your test data names that communicate how they contribute to the baseline state that you’re setting up.</w:t>
-      </w:r>
-    </w:p>
-    <w:p>
-      <w:r>
-        <w:lastRenderedPageBreak/>
-        <w:t xml:space="preserve">In this example, the actual values associated with the constants are irrelevant; they are just two arbitrary values that we need to differentiate. Note how the names of “original value” and “new value” give </w:t>
-      </w:r>
-      <w:r>
-        <w:t>extra clarity to the assertion and support the name of the test.</w:t>
-      </w:r>
-    </w:p>
-    <w:p>
-      <w:r>
-        <w:t>(click)</w:t>
-      </w:r>
-    </w:p>
-    <w:p>
-      <w:r>
-        <w:t xml:space="preserve">Or if your test revolves around the fact that a customer is disabled, don’t just call it “customer” or “c”; call it “disabledCustomer”. </w:t>
-      </w:r>
-    </w:p>
-    <w:p>
-      <w:r>
-        <w:t>(click)</w:t>
-      </w:r>
-    </w:p>
-    <w:p>
-      <w:r>
-        <w:t>If your test contains multiple objects of the same type, differentiate them! It sounds obvious, but I still see smart, experienced developers writing tests with variables called “customer1” and “customer2”</w:t>
-      </w:r>
-      <w:r>
-        <w:t>. That is a completely unnecessary mistake that reduces the clarity of your setup code.</w:t>
-      </w:r>
-    </w:p>
-    <w:p>
-      <w:r>
-        <w:t>In this case, I’m testing some search logic. To write a complete test, I need assert both that the code DOES return something that matches the filter and DOES NOT return something that doesn’t match. I could have named these things “customer1” and “customer2”, but then the assertions wouldn’t convey as much meaning as they do now. Good names make it clear that one of these records is supposed to match, and the other is not.</w:t>
-      </w:r>
-    </w:p>
-    <w:p>
-      <w:r>
-        <w:t>(click)</w:t>
-      </w:r>
-    </w:p>
-    <w:p>
-      <w:r>
-        <w:t>Here’s one final example of how good names can convey meaning. This test is asserting that a specific feature returns data ordered in a specific way.</w:t>
-      </w:r>
-    </w:p>
-    <w:p>
-      <w:r>
-        <w:t xml:space="preserve">If I create the test data in the same order in which I expect them to come back out, then it’s possible that the sorting code isn’t do anything at all, and the test is passing by coincidence. A better test would be to create the data in a </w:t>
-      </w:r>
-      <w:r>
-        <w:rPr>
-          <w:i/>
-        </w:rPr>
-        <w:t xml:space="preserve">different </w:t>
-      </w:r>
-      <w:r>
-        <w:t>sequence than it should come out, because then the test will only pass if it’s actually applying some sort logic.</w:t>
-      </w:r>
-    </w:p>
-    <w:p>
-      <w:r>
-        <w:t>Here’</w:t>
-      </w:r>
-      <w:r>
-        <w:t xml:space="preserve">s one way to write that test. This isn’t terrible, but it’s not telling as clear of a story as it could. </w:t>
-      </w:r>
-    </w:p>
-    <w:p>
-      <w:r>
-        <w:t>(click)</w:t>
-      </w:r>
-    </w:p>
-    <w:p>
-      <w:r>
-        <w:t>Here’s that same test, but where I’m assigning those dates to named variables that make my intentions far more clear.</w:t>
-      </w:r>
-    </w:p>
-    <w:p>
-      <w:r>
-        <w:t>On a really simple test like this, it may not matter. But if you get in the habit of doing this, it will pay off as your setup logic gets</w:t>
-      </w:r>
-      <w:bookmarkStart w:id="0" w:name="_GoBack"/>
-      <w:bookmarkEnd w:id="0"/>
-      <w:r>
-        <w:t xml:space="preserve"> larger and more complex</w:t>
-      </w:r>
-    </w:p>
-    <w:p>
-      <w:r>
-        <w:t>(click)</w:t>
-      </w:r>
-    </w:p>
-    <w:p>
-      <w:r>
-        <w:t xml:space="preserve">Another thing that I do is use clear and consistent “dummy” values. Ideally, if a value doesn’t matter to the test then it shouldn’t be set explicitly, but sometimes for various reasons we </w:t>
-      </w:r>
-      <w:r>
-        <w:rPr>
-          <w:i/>
-        </w:rPr>
-        <w:t xml:space="preserve">do </w:t>
-      </w:r>
-      <w:r>
-        <w:t>need to assign a value, but the value itself doesn’t matter.</w:t>
-      </w:r>
-    </w:p>
-    <w:p>
-      <w:r>
-        <w:t xml:space="preserve">In these cases, I generally avoid </w:t>
-      </w:r>
-      <w:r>
-        <w:rPr>
-          <w:i/>
-        </w:rPr>
         <w:t>null</w:t>
       </w:r>
       <w:r>
-        <w:t xml:space="preserve">, 0, 1, or 2. It’s not uncommon for those values to have special meaning for a given property or type, and I want my arbitrary selections to be obvious as such. So I tend to use strings that identify themselves as irrelevant or arbitrary, and I generally use 42 as my go-to dummy integer. It doesn’t really matter what values you use, just be consistent. The whole point is that </w:t>
-      </w:r>
-      <w:r>
-        <w:lastRenderedPageBreak/>
-        <w:t>you want to send a clear signal to whomever is reading your code that the value doesn’t matter, and consistency helps make that clear.</w:t>
-      </w:r>
-    </w:p>
-    <w:p/>
-    <w:p>
-      <w:pPr>
-        <w:rPr>
-          <w:b/>
-        </w:rPr>
-      </w:pPr>
-      <w:r>
-        <w:rPr>
-          <w:b/>
-        </w:rPr>
-        <w:t xml:space="preserve">Make clear </w:t>
-      </w:r>
-      <w:r>
-        <w:rPr>
-          <w:b/>
-          <w:i/>
-        </w:rPr>
-        <w:t>why</w:t>
-      </w:r>
-    </w:p>
-    <w:p>
-      <w:r>
-        <w:t xml:space="preserve">Of course, making it easier to understand </w:t>
-      </w:r>
-      <w:r>
-        <w:rPr>
-          <w:i/>
-        </w:rPr>
-        <w:t xml:space="preserve">what </w:t>
-      </w:r>
-      <w:r>
-        <w:t xml:space="preserve">you’re doing is only half the battle. Good, expressive setup code also communicates </w:t>
-      </w:r>
-      <w:r>
-        <w:rPr>
-          <w:i/>
-        </w:rPr>
-        <w:t xml:space="preserve">why </w:t>
-      </w:r>
-      <w:r>
-        <w:t>we’re doing it. Specifically, it should help the reader understand why or how a particular piece of test data will affect the test’s outcome.</w:t>
-      </w:r>
-    </w:p>
-    <w:p>
-      <w:r>
-        <w:t>(click)</w:t>
-      </w:r>
-    </w:p>
-    <w:p>
-      <w:r>
-        <w:t>As an example, this test asserts that product reviews are sorted in a specific way. The setup code intentionally adds data in reverse order than it should be output because if we insert the data in the same order we expect to get it back out, how do we know the sorting code actually works? So in this test there’s a comment that draws attention to this significance.</w:t>
-      </w:r>
-    </w:p>
-    <w:p>
-      <w:r>
-        <w:t>It’s worth noting at this point that I have very different rules about comments in test code than in production. In production, we try very hard to make comments unnecessary so we’d probably do an extract method refactoring to pull this code into a well-named method and then remove the comment.</w:t>
-      </w:r>
-    </w:p>
-    <w:p>
-      <w:r>
-        <w:t xml:space="preserve">I’m less likely to extract small, one-off methods in test code however. We tend to put multiple tests in the same physical file and so extracting a lot of single-use methods clutters up the files and makes them hard to manage, especially at scale. </w:t>
-      </w:r>
-    </w:p>
-    <w:p>
-      <w:r>
-        <w:t xml:space="preserve">Another reason that we avoid comments in production code is that they often get stale when the logic changes but comments aren’t kept in sync. In my experience, however, setup code has a much lower rate of change than application code. Once a test is written, other than to make minor changes to stay in sync with application code, it’s very rare for the setup logic to undergo a significant enough change that these comments get stale. </w:t>
-      </w:r>
-    </w:p>
-    <w:p>
-      <w:r>
-        <w:rPr>
-          <w:u w:val="single"/>
-        </w:rPr>
-        <w:t>Multiple data setup</w:t>
-      </w:r>
-    </w:p>
-    <w:p>
-      <w:r>
-        <w:t xml:space="preserve">Another way that I use setup comments is to describe how data are related to each other for the purpose of a test. </w:t>
-      </w:r>
-      <w:r>
-        <w:t xml:space="preserve">In this example you can see that I’m creating three Activities, each with a different status, and then I’m using one of them to set up some additional data. Any competent programmer could read the code and figure out those relationships, but a short comment makes my intent explicit. It makes the setup logic </w:t>
-      </w:r>
-      <w:r>
-        <w:t>way easier to understand and maintain for a negligible amount of extra effort.</w:t>
-      </w:r>
-    </w:p>
-    <w:p>
-      <w:r>
-        <w:rPr>
-          <w:u w:val="single"/>
-        </w:rPr>
-        <w:t>TEST NOTE</w:t>
-      </w:r>
-    </w:p>
-    <w:p>
-      <w:r>
-        <w:t>The final way that I use setup comments is to explain why a test exists in the first place.</w:t>
-      </w:r>
-    </w:p>
-    <w:p>
-      <w:r>
-        <w:t xml:space="preserve">Here’s another example from a real project. In this particular feature the UI </w:t>
-      </w:r>
-      <w:r>
-        <w:rPr>
-          <w:i/>
-        </w:rPr>
-        <w:t xml:space="preserve">always </w:t>
-      </w:r>
-      <w:r>
-        <w:t xml:space="preserve">posts a JSON string to the server in a specific field, but the value of that JSON string is only meaningful if the user had performed a specific action </w:t>
-      </w:r>
-      <w:r>
-        <w:t>in the UI. We could tell that the user had performed that action if some other data was also present.</w:t>
-      </w:r>
-    </w:p>
-    <w:p>
-      <w:r>
-        <w:t xml:space="preserve">So in other words, this test was important but only because of some very specific implementation details. It’s quite possible that at some point we might re-write that UI and render this entire test </w:t>
-      </w:r>
-      <w:r>
-        <w:lastRenderedPageBreak/>
-        <w:t>pointless, and we’d want to be able to understand that we could safely delete the test (especially if it was failing!).</w:t>
-      </w:r>
-    </w:p>
-    <w:p>
-      <w:r>
-        <w:t>However, there’s no good way to describe that particular nuance in the test name. In case like this I’ll add a comment to the top of the test that adds the necessary context. As a personal convention, I always prefix these types of comments with “TEST NOTE”. Following this convention helps me spot features that are too complex, or where the test name might be insufficient.</w:t>
-      </w:r>
-    </w:p>
-    <w:p>
-      <w:r>
-        <w:t>I use this style of comment very rarely; out of approximately 2000 tests, less than 30 use this. But in those 30 cases, these comments are extremely valuable and following this naming convention has been very useful.</w:t>
-      </w:r>
-    </w:p>
-    <w:p>
-      <w:pPr>
-        <w:rPr>
-          <w:b/>
-        </w:rPr>
-      </w:pPr>
-      <w:r>
-        <w:rPr>
-          <w:b/>
-        </w:rPr>
-        <w:t>Highlights what matters</w:t>
-      </w:r>
-    </w:p>
-    <w:p>
-      <w:r>
-        <w:t>The next principle is that “good setup code highlights data that impact the test’s outcome”. The goal is to clearly differentiate the data that matter to the test and those that don’t. This makes it significantly easier for programmers to read and maintain the tests.</w:t>
-      </w:r>
-    </w:p>
-    <w:p>
-      <w:r>
-        <w:t>(click)</w:t>
-      </w:r>
-    </w:p>
-    <w:p>
-      <w:r>
-        <w:t xml:space="preserve"> </w:t>
-      </w:r>
-      <w:r>
-        <w:t>(transition)</w:t>
-      </w:r>
-    </w:p>
-    <w:p>
-      <w:r>
-        <w:t>Obviously it’s important that meaningful data stand out. It’s also important to downplay data that aren’t as meaningful.</w:t>
-      </w:r>
-    </w:p>
-    <w:p>
-      <w:r>
-        <w:t>A common example of when this is useful is when you’re testing code that does some sort of search or filter. In that case, it’s just as important to ensure that the code returns the things it should as it is to ensure it does NOT return what it shouldn’t.</w:t>
-      </w:r>
-    </w:p>
-    <w:p>
-      <w:r>
-        <w:t xml:space="preserve">My convention in this case is to use the term “distractor” when naming the objects that </w:t>
-      </w:r>
-      <w:r>
-        <w:rPr>
-          <w:i/>
-        </w:rPr>
-        <w:t xml:space="preserve">shouldn’t </w:t>
-      </w:r>
-      <w:r>
-        <w:t>get returned. This pattern communicates that the object itself is not important, as long as it can be differentiated from the target. And by using this name consistently, my co-workers can immediately recognize the point of these objects. This sort of instant pattern recognition is another key benefit of expressive code.</w:t>
-      </w:r>
-    </w:p>
-    <w:p>
-      <w:r>
-        <w:t>(next)</w:t>
-      </w:r>
-    </w:p>
-    <w:p>
-      <w:r>
-        <w:t xml:space="preserve">Another way to downplay </w:t>
-      </w:r>
-      <w:r>
-        <w:t>data that don’t impact the test outcome are with consistent dummy values. In this example, the constructor takes 3 arguments but I only really care about 1 of them. I can indicate this by passing values that clearly communicate that they are irrelevant to the test outcome.</w:t>
-      </w:r>
-    </w:p>
-    <w:p>
-      <w:r>
-        <w:t>In general, you want to avoid passing default values like null or 0. Not only can this lead to null reference exceptions if the code isn’t null-safe, but it makes it very hard to differentiate between the value you passed in and an uninitialized property that has its default value.</w:t>
-      </w:r>
-    </w:p>
-    <w:p>
-      <w:r>
-        <w:t>I also like to avoid using numbers like 1 or 2. These frequently appear in code and tests as meaningful values and I want arbitrary numeric values to stand out more. I personally use 42. The actual value doesn’t matter, the key is that you use that value consistently as a way of communicating your intent.</w:t>
-      </w:r>
-    </w:p>
-    <w:p>
-      <w:pPr>
-        <w:rPr>
-          <w:b/>
-        </w:rPr>
-      </w:pPr>
-      <w:r>
-        <w:rPr>
-          <w:b/>
-        </w:rPr>
-        <w:t>Avoids inheritance</w:t>
-      </w:r>
-    </w:p>
-    <w:p>
-      <w:r>
-        <w:lastRenderedPageBreak/>
-        <w:t>The third principle of good setup code is to avoid inheritance, at least for the purposes of creating test data.</w:t>
-      </w:r>
-    </w:p>
-    <w:p>
-      <w:r>
-        <w:t>(click)</w:t>
-      </w:r>
-    </w:p>
-    <w:p>
-      <w:r>
-        <w:t xml:space="preserve">The first reason is that inheritance makes it hard to tweak shared data for each test. Imagine that you have 5 tests covering the same piece of code. The setup for those tests will be very similar; for the sake of example, let’s say that any 2 tests will have 90% of the same setup needs. The problem is that each test could have a </w:t>
-      </w:r>
-      <w:r>
-        <w:rPr>
-          <w:i/>
-        </w:rPr>
-        <w:t xml:space="preserve">different </w:t>
-      </w:r>
-      <w:r>
-        <w:t>90% in common.</w:t>
-      </w:r>
-      <w:r>
-        <w:t xml:space="preserve"> One test might need to specify an Order’s ship status, another might need to change the Customer’s name. This </w:t>
-      </w:r>
-      <w:r>
-        <w:rPr>
-          <w:i/>
-        </w:rPr>
-        <w:t xml:space="preserve">can </w:t>
-      </w:r>
-      <w:r>
-        <w:t>be handled with inheritance but it’s not clean and it’s certainly not elegant.</w:t>
-      </w:r>
-    </w:p>
-    <w:p>
-      <w:r>
-        <w:t>(click)</w:t>
-      </w:r>
-    </w:p>
-    <w:p>
-      <w:r>
-        <w:t>To re-use setup logic we need to get it out of the base class and into something more easily shared. In a few minutes, I’ll show a clean and elegant technique for doing this without inheritance.</w:t>
-      </w:r>
-    </w:p>
-    <w:p>
-      <w:r>
-        <w:t>(click)</w:t>
-      </w:r>
-    </w:p>
-    <w:p>
-      <w:r>
-        <w:t xml:space="preserve">Just to be clear, base classes </w:t>
-      </w:r>
-      <w:r>
-        <w:rPr>
-          <w:i/>
-        </w:rPr>
-        <w:t xml:space="preserve">can </w:t>
-      </w:r>
-      <w:r>
-        <w:t xml:space="preserve">initialize shared services or stub out certain types of behavior. The key is that you want to avoid creating </w:t>
-      </w:r>
-      <w:r>
-        <w:rPr>
-          <w:i/>
-        </w:rPr>
-        <w:t xml:space="preserve">data </w:t>
-      </w:r>
-      <w:r>
-        <w:t>in the base class.</w:t>
-      </w:r>
-    </w:p>
-    <w:p>
-      <w:r>
-        <w:rPr>
-          <w:b/>
-        </w:rPr>
-        <w:t>Resilient to change</w:t>
-      </w:r>
-    </w:p>
-    <w:p>
-      <w:r>
-        <w:t>The 4</w:t>
-      </w:r>
-      <w:r>
-        <w:rPr>
-          <w:vertAlign w:val="superscript"/>
-        </w:rPr>
-        <w:t>th</w:t>
-      </w:r>
-      <w:r>
-        <w:t xml:space="preserve"> principle of good setup code is that it is resilient to changes in the main app. Simply put, tests should be </w:t>
-      </w:r>
-      <w:r>
-        <w:rPr>
-          <w:i/>
-        </w:rPr>
-        <w:t xml:space="preserve">adding </w:t>
-      </w:r>
-      <w:r>
-        <w:t>value, not subtracting it by demanding constant attention.</w:t>
-      </w:r>
-    </w:p>
-    <w:p>
-      <w:r>
-        <w:t>If you’ve ever made a simple change to your app code and then found a hundred compilation errors in your test projects then you know exactly how damaging this can be.</w:t>
-      </w:r>
-    </w:p>
-    <w:p>
-      <w:r>
-        <w:t>(click)</w:t>
-      </w:r>
-    </w:p>
-    <w:p>
-      <w:r>
-        <w:t>In the same vein, we want to be able to easily refactor our test projects. Just like our app code tests will evolve over time. We’ll adapt new patterns, add new libraries, and move things around. I’ve seen smart developers be sloppier in test code than in “real” code and it’s a huge mistake. Tests should be malleable and easy to manage over time.</w:t>
-      </w:r>
-    </w:p>
-    <w:p>
-      <w:pPr>
-        <w:rPr>
-          <w:b/>
-        </w:rPr>
-      </w:pPr>
-      <w:r>
-        <w:rPr>
-          <w:b/>
-        </w:rPr>
-        <w:t>Recap</w:t>
-      </w:r>
-    </w:p>
-    <w:p>
-      <w:r>
-        <w:t>We just identified 4 principles of good setup code: it is highly expressive, it differentiates the data that impact the test outcome and those that don’t, it avoids using inheritance as a way of setting up shared data, and it doesn’t require a lot of effort to maintain over time.</w:t>
-      </w:r>
-    </w:p>
-    <w:p>
-      <w:r>
-        <w:t>Next we’re going to look at some concrete patterns and practices for adhering to these principles in your own tests.</w:t>
-      </w:r>
-    </w:p>
-    <w:p>
-      <w:r>
-        <w:rPr>
-          <w:b/>
-        </w:rPr>
-        <w:t>Patterns and Practices</w:t>
-      </w:r>
-    </w:p>
-    <w:p>
-      <w:r>
-        <w:rPr>
-          <w:b/>
-        </w:rPr>
-        <w:t>Avoid “unexpected equality”</w:t>
-      </w:r>
-    </w:p>
-    <w:p>
-      <w:r>
-        <w:t xml:space="preserve">First, avoid creating objects that have properties equal to </w:t>
-      </w:r>
-      <w:r>
-        <w:rPr>
-          <w:i/>
-        </w:rPr>
-        <w:t xml:space="preserve">null </w:t>
-      </w:r>
-      <w:r>
-        <w:t xml:space="preserve">or specific hardcoded values because this can lead to what I call “unexpected equality”. </w:t>
-      </w:r>
-    </w:p>
-    <w:p>
-      <w:r>
-        <w:lastRenderedPageBreak/>
-        <w:t>For example, let’s say you create two different Customers from the helper</w:t>
-      </w:r>
-      <w:r>
-        <w:t>, one called “target” and one called “distractor”. You then do whatever you’re trying to test, and finally you make an assertion that your method under test returned a result that’s equal to the target customer’s email.</w:t>
-      </w:r>
-    </w:p>
-    <w:p>
-      <w:r>
-        <w:t>The assumption here is that the test will fail if the code returns the distractor customer’s email address. But if the CustomerHelper object sets a default email address of NULL, or some hardcoded static value, then this test will pass even if the logic is faulty. This is what I mean by “unexpected equality”.</w:t>
-      </w:r>
-    </w:p>
-    <w:p>
-      <w:r>
-        <w:t xml:space="preserve">By default, I prefer to make all values unique. I want to </w:t>
-      </w:r>
-      <w:r>
-        <w:rPr>
-          <w:i/>
-        </w:rPr>
-        <w:t xml:space="preserve">force </w:t>
-      </w:r>
-      <w:r>
-        <w:t>programmers to be explicit if they want things to be equal.</w:t>
-      </w:r>
-    </w:p>
-    <w:p>
-      <w:r>
-        <w:t>(click)</w:t>
-      </w:r>
-    </w:p>
-    <w:p>
-      <w:r>
-        <w:t xml:space="preserve">One way to create unique string values is with a class called ShortGuid, which you can find online. It’s a simple </w:t>
-      </w:r>
-      <w:r>
-        <w:t>utility that compresses a normal GUID into a 22-character string by Base64-encoding it. The result is short, URL-friendly, and unique.</w:t>
-      </w:r>
-    </w:p>
-    <w:p>
-      <w:r>
-        <w:t>In this example, every string property on the Customer will be unique unless the caller specifies a specific value to use.</w:t>
-      </w:r>
-    </w:p>
-    <w:p>
-      <w:r>
-        <w:t>(click)</w:t>
-      </w:r>
-    </w:p>
-    <w:p>
-      <w:r>
-        <w:t>To create unique integer values, I created a class called the IdSequencer which you can get from my GitHub page. Every time you call .Next() it returns a new value, and it keeps track of all of the values it’s assigned. In a little bit I’ll show you how this class is implemented and why it’s useful to keep track of the values that have been assigned.</w:t>
-      </w:r>
-    </w:p>
-    <w:p>
-      <w:r>
-        <w:t xml:space="preserve">I always assign unique integers to ID fields. I may or may not assign unique integers to other fields, depending on what they are. </w:t>
-      </w:r>
-    </w:p>
-    <w:p>
-      <w:r>
-        <w:t>(click)</w:t>
-      </w:r>
-    </w:p>
-    <w:p>
-      <w:r>
-        <w:t>It’s also important that each Test Helper is concerned with creating a single type of object only. If your object has a dependency on something else, delegate to another helper to create that dependency.</w:t>
-      </w:r>
-    </w:p>
-    <w:p>
-      <w:r>
-        <w:t>Here’s an example of an Order Helper that allows its Customer to be passed in as an argument. If the caller doesn’t pass a Customer then the customer argument defaults to null, and the helper delegates to the CustomerHelper. This way we end up with a fully-specified object, and each helper stays focused on doing one thing only. This is really important and will help you maintain and organize the code as the number of helpers grows.</w:t>
-      </w:r>
-    </w:p>
-    <w:p>
-      <w:r>
-        <w:t>(click – like an Object Mother)</w:t>
-      </w:r>
-    </w:p>
-    <w:p>
-      <w:r>
-        <w:t xml:space="preserve">Generally speaking, my helpers have a single method called Create. I purposefully make this as generic as possible because the whole point is that the caller specifies whatever data it cares about. </w:t>
-      </w:r>
-    </w:p>
-    <w:p>
-      <w:r>
-        <w:t>In some cases</w:t>
-      </w:r>
-      <w:r>
-        <w:t xml:space="preserve"> it does make sense to create specialized helpers like an Object Mother. This is useful if you notice common patterns developing in your setup code. For example, let’s say you have an e-commerce platform and many of your tests deal with orders that have multiple payments. Rather than calling multiple helper methods to create those payment objects, you could create a helper like this one </w:t>
-      </w:r>
-      <w:r>
-        <w:lastRenderedPageBreak/>
-        <w:t>that wraps that pattern into a single method call. This means you have less code to write and makes it easier to find and refactor related tests.</w:t>
-      </w:r>
-    </w:p>
-    <w:p>
-      <w:r>
-        <w:t>Do this sparingly, however. This has all of the drawbacks as the Object Mother pattern so you do need to be careful, but it can be a powerful tool when used in moderation.</w:t>
-      </w:r>
-    </w:p>
-    <w:p>
-      <w:r>
-        <w:t>After some experimentation, my team has settled on Test Helpers as our go-to pattern. It’s flexible, easy to implement, and easy to extend for integration tests. We’ll come back to the integration test bit in a minute, but first I want to talk about using helpers for more complicated setup.</w:t>
-      </w:r>
-    </w:p>
-    <w:p>
-      <w:pPr>
-        <w:rPr>
-          <w:b/>
-        </w:rPr>
-      </w:pPr>
-      <w:r>
-        <w:rPr>
-          <w:b/>
-        </w:rPr>
-        <w:t>Scenarios</w:t>
-      </w:r>
-    </w:p>
-    <w:p/>
-    <w:p>
-      <w:r>
-        <w:rPr>
-          <w:b/>
-        </w:rPr>
-        <w:t>Summarize Object Construction</w:t>
-      </w:r>
-    </w:p>
-    <w:p>
-      <w:r>
-        <w:t>OK, let’s take a second and summarize the object creation patterns we just talked about.</w:t>
-      </w:r>
-    </w:p>
-    <w:p>
-      <w:r>
-        <w:t>(click)</w:t>
-      </w:r>
-    </w:p>
-    <w:p>
-      <w:r>
-        <w:t>First, avoid constructing test objects by hand. If you need to create a single object, consider the Test Helper pattern (or Object Mother or Data Builder)</w:t>
-      </w:r>
-    </w:p>
-    <w:p>
-      <w:r>
-        <w:t>(click)</w:t>
-      </w:r>
-    </w:p>
-    <w:p>
-      <w:r>
-        <w:t>Use Scenarios if you need multiple objects AND they are related to each other. Scenarios are also a good alternative to inheritance for sharing or reusing setup code.</w:t>
-      </w:r>
-    </w:p>
-    <w:p>
-      <w:r>
-        <w:t>(click)</w:t>
-      </w:r>
-    </w:p>
-    <w:p>
-      <w:r>
-        <w:t>I recommend that you put these helpers in your Test project, rather than your core application project. If you have multiple test projects, consider creating a “Test Library” project so that you can reuse these helpers across all your tests.</w:t>
-      </w:r>
-    </w:p>
-    <w:p>
-      <w:r>
-        <w:t>(click)</w:t>
-      </w:r>
-    </w:p>
-    <w:p>
-      <w:r>
-        <w:t>Lastly, I want to acknowledge that creating these helpers DOES have a cost. Adding them to a large, legacy project can be especially painful. I’ve been there, done that, and it was worth it.</w:t>
-      </w:r>
-    </w:p>
-    <w:p>
-      <w:r>
-        <w:t>On an existing legacy project I recommend that you start with helpers for your smaller objects first. Start with the simple things and build up to your larger, more composed objects over time. If you start out with the most complex objects then it could turn into a rabbit hole because every of all of the dependent helpers you’ll have to build out too.</w:t>
-      </w:r>
-    </w:p>
-    <w:p>
-      <w:r>
-        <w:t xml:space="preserve">On a greenfield project, create these as you go even if it seems like overkill. In the beginning you may not think you get a lot of value, but if your objects are small and simple then it won’t cost you much to do this either. In my experience software rarely stays both small </w:t>
-      </w:r>
-      <w:r>
-        <w:rPr>
-          <w:i/>
-        </w:rPr>
-        <w:t xml:space="preserve">and </w:t>
-      </w:r>
-      <w:r>
-        <w:t>simple over time, and these patterns will pay dividends as your software gets larger and/or more complex.</w:t>
-      </w:r>
-    </w:p>
-    <w:p>
-      <w:pPr>
-        <w:rPr>
-          <w:b/>
-        </w:rPr>
-      </w:pPr>
-      <w:r>
-        <w:rPr>
-          <w:b/>
-        </w:rPr>
-        <w:t>Order brought to chaos</w:t>
-      </w:r>
-    </w:p>
-    <w:p>
-      <w:r>
-        <w:t>Here’s that nasty chunk of setup code I showed at the start…</w:t>
-      </w:r>
-    </w:p>
-    <w:p>
-      <w:r>
-        <w:lastRenderedPageBreak/>
-        <w:t>(click)</w:t>
-      </w:r>
-    </w:p>
-    <w:p>
-      <w:r>
-        <w:t>(click)</w:t>
-      </w:r>
-    </w:p>
-    <w:p>
-      <w:r>
-        <w:t>Here’s that same chunk of code, cleaned up and rewritten to use Test Helpers. I determined that many of the data being created were irrelevant and pushed those into helpers with good defaults. Everything that remains is meaningful to the test.</w:t>
-      </w:r>
-    </w:p>
-    <w:p>
-      <w:r>
-        <w:t>We’re still creating a lot of objects, but it’s manageable now. I said it before and I’ll say it again, the single most important thing is to build a good helper library like this.</w:t>
-      </w:r>
-    </w:p>
-    <w:p>
-      <w:r>
-        <w:rPr>
-          <w:b/>
-        </w:rPr>
-        <w:t>Advanced techniques – Integration tests</w:t>
-      </w:r>
-    </w:p>
-    <w:p>
-      <w:r>
-        <w:t xml:space="preserve">Until now we’ve been talking about in-memory objects only. </w:t>
-      </w:r>
-      <w:r>
-        <w:t>Eventually you’re going to want to save your test data to a database so that you can test your data access code, or so that you can automate some of your full-stack system tests. In this final section I’ll show you how to use Test Helpers in integration tests.</w:t>
-      </w:r>
-    </w:p>
-    <w:p>
-      <w:r>
-        <w:t>(click)</w:t>
-      </w:r>
-    </w:p>
-    <w:p>
-      <w:r>
-        <w:t xml:space="preserve">The goal is to be able to use the </w:t>
-      </w:r>
-      <w:r>
-        <w:rPr>
-          <w:u w:val="single"/>
-        </w:rPr>
-        <w:t>same</w:t>
-      </w:r>
-      <w:r>
-        <w:t xml:space="preserve"> object creation patterns to create data in memory as we do to put sample data in the database.</w:t>
-      </w:r>
-    </w:p>
-    <w:p>
-      <w:r>
-        <w:t>(click)</w:t>
-      </w:r>
-    </w:p>
-    <w:p>
-      <w:r>
-        <w:t>Unfortunately, that’s a little easier said than done.</w:t>
-      </w:r>
-    </w:p>
-    <w:p>
-      <w:r>
-        <w:t>First, you have to deal with foreign keys. You can’t just new up a Customer and an Order in memory and then save them to disk. You have to new up the entire object graph, save objects to the database in the correct sequence, and then update all of the ID properties to reflect any database-assigned key values.</w:t>
-      </w:r>
-    </w:p>
-    <w:p>
-      <w:r>
-        <w:t>Second, you have to deal with column constraints. Some fields will reject NULL, others have max length constraints that your in-memory sample data might violate.</w:t>
-      </w:r>
-    </w:p>
-    <w:p>
-      <w:r>
-        <w:t>Lastly, you need to clean up that test data when the test run is over. We don’t want the test database littered with junk records because it can impact performance, because it makes it hard to find specific data while debugging, and because it’s just plain unsightly if you use the same database for manual testing as you do for automated tests.</w:t>
-      </w:r>
-    </w:p>
-    <w:p>
-      <w:r>
-        <w:t>(click)</w:t>
-      </w:r>
-    </w:p>
-    <w:p>
-      <w:r>
-        <w:t>These challenges are a pain, but they are manageable with a few extra additions to your Test Helper classes.</w:t>
-      </w:r>
-    </w:p>
-    <w:p>
-      <w:r>
-        <w:t xml:space="preserve">The solution we use is to add a </w:t>
-      </w:r>
-      <w:r>
-        <w:rPr>
-          <w:i/>
-        </w:rPr>
-        <w:t xml:space="preserve">Save() </w:t>
-      </w:r>
-      <w:r>
-        <w:t>method to your Test Helpers. Before I show you how that works, I want to mention a few things: first, this feature assumes you’re using an ORM of some sort. If you’re NOT using an ORM then the concept still applies but you’ll need to find a different implementation. Second, these code samples are for NHibernate, but they should work for Entity Framework or whatever else you’re using with a few adjustments.</w:t>
-      </w:r>
-    </w:p>
-    <w:p>
-      <w:r>
-        <w:lastRenderedPageBreak/>
-        <w:t>Let’s take a look at how the Save method is implemented in my helpers.</w:t>
-      </w:r>
-      <w:r>
-        <w:t xml:space="preserve"> There are four things I want to call your attention to:</w:t>
-      </w:r>
-    </w:p>
-    <w:p>
-      <w:r>
-        <w:t>(click</w:t>
-      </w:r>
-      <w:r>
-        <w:t xml:space="preserve"> – Save() method implementation</w:t>
-      </w:r>
-      <w:r>
-        <w:t>)</w:t>
-      </w:r>
-    </w:p>
-    <w:p>
-      <w:r>
-        <w:t xml:space="preserve">First, note that like all of the methods on my helper classes, Save is static. This means I need to pass in the ORM interface as an argument. It’s certainly possible to use Dependency Injection but I’ve never found it to be worth the effort. </w:t>
-      </w:r>
-    </w:p>
-    <w:p>
-      <w:r>
-        <w:t>(click)</w:t>
-      </w:r>
-    </w:p>
-    <w:p>
-      <w:r>
-        <w:t>Second, note that the Save method delegates to other helpers to save dependent objects. This is an important pattern because foreign keys often require us to create dependent objects before we can reference them. In this case, we can’t save an Order unless it has a reference to a valid Customers. Delegating Save calls like this helps keep the helpers clean and focused on a single object type.</w:t>
-      </w:r>
-    </w:p>
-    <w:p>
-      <w:r>
-        <w:t xml:space="preserve"> (click)</w:t>
-      </w:r>
-    </w:p>
-    <w:p>
-      <w:r>
-        <w:t>Third, the Save method is responsible for resetting any Id values that were assigned by the IdSequencer. This is important because many ORMs use the ID property to determine if it should issue an INSERT or UPDATE query. If we tell the ORM to save an object that has a non-zero ID it may think the object represents a database record that already exists and will therefore issue an update, which of course won’t do anything. Resetting the ID to zero causes the ORM to issue an INSERT statement.</w:t>
-      </w:r>
-    </w:p>
-    <w:p>
-      <w:r>
-        <w:t>Note that we don’t need to reset ALL values that were assigned by the IdSequencer, only entity IDs.</w:t>
-      </w:r>
-    </w:p>
-    <w:p>
-      <w:r>
-        <w:t>(click)</w:t>
-      </w:r>
-    </w:p>
-    <w:p>
-      <w:r>
-        <w:t>Fourth</w:t>
-      </w:r>
-      <w:r>
-        <w:t>, I delegate to the ORM to insert or update the record</w:t>
-      </w:r>
-      <w:r>
-        <w:t>.</w:t>
-      </w:r>
-    </w:p>
-    <w:p>
-      <w:r>
-        <w:t>Generally speaking, each helper should know how to save the objects that it creates. Keep in mind that the implementation of Save will be driven by your Create methods – you don’t necessarily need to be able to save any arbitrary object, only those configurations created by the helper.</w:t>
-      </w:r>
-    </w:p>
-    <w:p>
-      <w:r>
-        <w:t>The final thing I want to talk about is how to prevent this test data from lingering in the database when the test run is over.</w:t>
-      </w:r>
-    </w:p>
-    <w:p>
-      <w:r>
-        <w:t xml:space="preserve">One possibility is to reset the database to a known state at the start of each test run. This works, but I don’t recommend it. One reason is that it can be a real pain to </w:t>
-      </w:r>
-      <w:r>
-        <w:t>update the baseline backup every time the schema changes</w:t>
-      </w:r>
-      <w:r>
-        <w:t>. Another reason is that I tend to use a single database for unit tests and for manual testing</w:t>
-      </w:r>
-      <w:r>
-        <w:t>. It really sucks to spend a bunch of time crafting data for a manual test and then accidently lose it because</w:t>
-      </w:r>
-      <w:r>
-        <w:t xml:space="preserve"> </w:t>
-      </w:r>
-      <w:r>
-        <w:t>you run a test that resets it back to a clean state.</w:t>
-      </w:r>
-    </w:p>
-    <w:p>
-      <w:r>
-        <w:t>(click)</w:t>
-      </w:r>
-    </w:p>
-    <w:p>
-      <w:r>
-        <w:t>Another option is to wrap each test run in a database transaction and then roll that transaction back when the rest run is over.</w:t>
-      </w:r>
-    </w:p>
-    <w:p>
-      <w:r>
-        <w:t xml:space="preserve">We handle this via a custom attribute that we can add to our integration tests. Any test that has this attribute is automatically executed inside of a transaction that is discarded when the test finishes. </w:t>
-      </w:r>
-    </w:p>
-    <w:p>
-      <w:r>
-        <w:lastRenderedPageBreak/>
-        <w:t>This is a custom NUnit attribute that we wrote. I’ve posted the details to GitHub, but note that I wrote this five years ago. There are probably newer and better ways of doing the same thing</w:t>
-      </w:r>
-      <w:r>
-        <w:t>.</w:t>
-      </w:r>
-    </w:p>
-    <w:p>
-      <w:r>
-        <w:rPr>
-          <w:b/>
-        </w:rPr>
-        <w:t>A quick recap</w:t>
-      </w:r>
-    </w:p>
-    <w:p>
-      <w:r>
-        <w:t>Let’s recap:</w:t>
-      </w:r>
-    </w:p>
-    <w:p>
-      <w:r>
-        <w:t>Good setup code:</w:t>
+        <w:t>, 0, 1, or 2. It’s not uncommon for those values to have special meaning for a given property or type, and I want my arbitrary selections to be obvious as such. So I tend to use strings that identify themselves as irrelevant or arbitrary, and I generally use 42 as my go-to dummy integer. It doesn’t really matter what values you use, just be consistent. The whole point is that you want to send a clear signal to whomever is reading your code that the value doesn’t matter, and consistency helps make that clear.</w:t>
+      </w:r>
+    </w:p>
+    <w:p>
+      <w:pPr>
+        <w:rPr>
+          <w:b/>
+        </w:rPr>
+      </w:pPr>
+      <w:r>
+        <w:rPr>
+          <w:b/>
+        </w:rPr>
+        <w:t>Click for recap</w:t>
+      </w:r>
+    </w:p>
+    <w:p>
+      <w:r>
+        <w:t>That brings us to the end of section 2 of this talk. For a quick recap, here are the 4 keys to writing effective setup code:</w:t>
       </w:r>
     </w:p>
     <w:p>
@@ -2980,11 +2760,11 @@
         <w:pStyle w:val="ListParagraph"/>
         <w:numPr>
           <w:ilvl w:val="0"/>
-          <w:numId w:val="5"/>
+          <w:numId w:val="7"/>
         </w:numPr>
       </w:pPr>
       <w:r>
-        <w:t>Is highly expressive, which makes the tests easier to write, read and understand</w:t>
+        <w:t>Stop creating objects by hand</w:t>
       </w:r>
     </w:p>
     <w:p>
@@ -2992,11 +2772,11 @@
         <w:pStyle w:val="ListParagraph"/>
         <w:numPr>
           <w:ilvl w:val="0"/>
-          <w:numId w:val="5"/>
+          <w:numId w:val="7"/>
         </w:numPr>
       </w:pPr>
       <w:r>
-        <w:t>Calls attention to the data values that impact the test outcome, and downplays the data values that don’t</w:t>
+        <w:t>Create your helpers to use default values, so that your tests only have to specify those values that actually impact the outcome</w:t>
       </w:r>
     </w:p>
     <w:p>
@@ -3004,11 +2784,11 @@
         <w:pStyle w:val="ListParagraph"/>
         <w:numPr>
           <w:ilvl w:val="0"/>
-          <w:numId w:val="5"/>
+          <w:numId w:val="7"/>
         </w:numPr>
       </w:pPr>
       <w:r>
-        <w:t>Avoids inheritance as a way of sharing setup code</w:t>
+        <w:t>If you have a complex piece of setup that you want to reuse, put it in a Scenario object</w:t>
       </w:r>
     </w:p>
     <w:p>
@@ -3016,91 +2796,729 @@
         <w:pStyle w:val="ListParagraph"/>
         <w:numPr>
           <w:ilvl w:val="0"/>
-          <w:numId w:val="5"/>
+          <w:numId w:val="7"/>
         </w:numPr>
       </w:pPr>
       <w:r>
-        <w:t>Does not require a lot of upkeep as the software changes</w:t>
-      </w:r>
-    </w:p>
-    <w:p>
-      <w:r>
-        <w:t>And how do we achieve these goals?</w:t>
-      </w:r>
-    </w:p>
-    <w:p>
-      <w:pPr>
-        <w:pStyle w:val="ListParagraph"/>
-        <w:numPr>
-          <w:ilvl w:val="0"/>
-          <w:numId w:val="6"/>
-        </w:numPr>
-      </w:pPr>
-      <w:r>
-        <w:t>Short, clean code</w:t>
-      </w:r>
-    </w:p>
-    <w:p>
-      <w:pPr>
-        <w:pStyle w:val="ListParagraph"/>
-        <w:numPr>
-          <w:ilvl w:val="0"/>
-          <w:numId w:val="6"/>
-        </w:numPr>
-      </w:pPr>
-      <w:r>
-        <w:t>Delegate object creation to some sort of helper library</w:t>
-      </w:r>
-    </w:p>
-    <w:p>
-      <w:pPr>
-        <w:rPr>
-          <w:b/>
-        </w:rPr>
-      </w:pPr>
-      <w:r>
-        <w:rPr>
-          <w:b/>
-        </w:rPr>
-        <w:t>Parting words of wisdom</w:t>
-      </w:r>
-    </w:p>
-    <w:p>
-      <w:r>
-        <w:t>I’d like to wrap up with a few pieces of advice.</w:t>
-      </w:r>
-    </w:p>
-    <w:p>
-      <w:r>
-        <w:t>(click)</w:t>
-      </w:r>
-    </w:p>
-    <w:p>
-      <w:r>
-        <w:t>If something is hard to test, or if the test helpers are hard to write, it’s probably too complex. Don’t be clever in your tests or your test helpers; change the design of your code so that the cleverness is unnecessary.</w:t>
-      </w:r>
-    </w:p>
-    <w:p>
-      <w:r>
-        <w:t>Remember: today’s “clever trick” is tomorrow’s throat punch from a ticked off co-worker!</w:t>
-      </w:r>
-    </w:p>
-    <w:p>
-      <w:r>
-        <w:t>Basically, clean, simple and elegant tests are the keys to success.</w:t>
-      </w:r>
-    </w:p>
-    <w:p>
-      <w:r>
-        <w:t>(click)</w:t>
-      </w:r>
-    </w:p>
-    <w:p>
-      <w:r>
-        <w:t>You can download these</w:t>
-      </w:r>
-      <w:r>
-        <w:t xml:space="preserve"> materials from my Github account and if you have any questions or feedback of any sort, you can reach me on Twitter or email.</w:t>
+        <w:t>Tell a story with your setup code and test data. Make the code as clean and expressive as possible for the most value over time.</w:t>
+      </w:r>
+    </w:p>
+    <w:p>
+      <w:r>
+        <w:t xml:space="preserve">As an example of how powerful these techniques can be, let’s first revisit that nasty </w:t>
+      </w:r>
+      <w:r>
+        <w:t>chunk of setup code I showed at the start…</w:t>
+      </w:r>
+    </w:p>
+    <w:p>
+      <w:r>
+        <w:t>(</w:t>
+      </w:r>
+      <w:proofErr w:type="gramStart"/>
+      <w:r>
+        <w:t>click</w:t>
+      </w:r>
+      <w:proofErr w:type="gramEnd"/>
+      <w:r>
+        <w:t>)</w:t>
+      </w:r>
+    </w:p>
+    <w:p>
+      <w:r>
+        <w:t>(</w:t>
+      </w:r>
+      <w:proofErr w:type="gramStart"/>
+      <w:r>
+        <w:t>click</w:t>
+      </w:r>
+      <w:proofErr w:type="gramEnd"/>
+      <w:r>
+        <w:t>)</w:t>
+      </w:r>
+    </w:p>
+    <w:p>
+      <w:r>
+        <w:t xml:space="preserve">All three </w:t>
+      </w:r>
+      <w:proofErr w:type="spellStart"/>
+      <w:r>
+        <w:t>screenfulls</w:t>
+      </w:r>
+      <w:proofErr w:type="spellEnd"/>
+      <w:r>
+        <w:t xml:space="preserve"> of it.</w:t>
+      </w:r>
+    </w:p>
+    <w:p>
+      <w:r>
+        <w:t>(</w:t>
+      </w:r>
+      <w:proofErr w:type="gramStart"/>
+      <w:r>
+        <w:t>click</w:t>
+      </w:r>
+      <w:proofErr w:type="gramEnd"/>
+      <w:r>
+        <w:t>)</w:t>
+      </w:r>
+    </w:p>
+    <w:p>
+      <w:r>
+        <w:t xml:space="preserve">Here’s that same chunk of code, cleaned up and rewritten </w:t>
+      </w:r>
+      <w:r>
+        <w:t xml:space="preserve">using </w:t>
+      </w:r>
+      <w:r>
+        <w:t xml:space="preserve">Test Helpers. I determined that many of the </w:t>
+      </w:r>
+      <w:r>
+        <w:t xml:space="preserve">objects </w:t>
+      </w:r>
+      <w:r>
+        <w:t xml:space="preserve">being created </w:t>
+      </w:r>
+      <w:r>
+        <w:t xml:space="preserve">were just dependencies, and nearly all of the literal values </w:t>
+      </w:r>
+      <w:r>
+        <w:t xml:space="preserve">were irrelevant </w:t>
+      </w:r>
+      <w:r>
+        <w:t>to the test outcomes. After pushing all of that stuff into helpers we’re left with just this.</w:t>
+      </w:r>
+    </w:p>
+    <w:p>
+      <w:r>
+        <w:t xml:space="preserve">There’s still a lot of room for improvement, but this is manageable now. </w:t>
+      </w:r>
+    </w:p>
+    <w:p>
+      <w:r>
+        <w:rPr>
+          <w:b/>
+        </w:rPr>
+        <w:t>Advanced techniques – Integration tests</w:t>
+      </w:r>
+    </w:p>
+    <w:p>
+      <w:r>
+        <w:t xml:space="preserve">Until now we’ve been talking about in-memory objects only. </w:t>
+      </w:r>
+      <w:r>
+        <w:t xml:space="preserve">And the usefulness of those patterns to you probably depends on how your code is structured. </w:t>
+      </w:r>
+      <w:r>
+        <w:t xml:space="preserve">If you have a </w:t>
+      </w:r>
+      <w:r>
+        <w:t xml:space="preserve">standard object oriented web app </w:t>
+      </w:r>
+      <w:r>
+        <w:t xml:space="preserve">then helpers </w:t>
+      </w:r>
+      <w:r>
+        <w:t xml:space="preserve">for creating objects </w:t>
+      </w:r>
+      <w:r>
+        <w:t>will be really useful</w:t>
+      </w:r>
+      <w:r>
+        <w:t>. If you’re doing a lot of functional programming, or if you tend to abstract things away into services</w:t>
+      </w:r>
+      <w:r>
+        <w:t xml:space="preserve"> that are easy to mock out</w:t>
+      </w:r>
+      <w:r>
+        <w:t>, then you may not have as much of a need to create complex object graphs in memory.</w:t>
+      </w:r>
+    </w:p>
+    <w:p>
+      <w:r>
+        <w:lastRenderedPageBreak/>
+        <w:t>Regardless of your app’s design, h</w:t>
+      </w:r>
+      <w:r>
+        <w:t>owever, e</w:t>
+      </w:r>
+      <w:r>
+        <w:t xml:space="preserve">ventually you’re going to want </w:t>
+      </w:r>
+      <w:r>
+        <w:t xml:space="preserve">to test your data access code, or you’re going to </w:t>
+      </w:r>
+      <w:r>
+        <w:t xml:space="preserve">need </w:t>
+      </w:r>
+      <w:r>
+        <w:t xml:space="preserve">higher </w:t>
+      </w:r>
+      <w:r>
+        <w:t xml:space="preserve">level </w:t>
+      </w:r>
+      <w:r>
+        <w:t>integration test</w:t>
+      </w:r>
+      <w:r>
+        <w:t>s</w:t>
+      </w:r>
+      <w:r>
+        <w:t xml:space="preserve"> to do some “real world” verification </w:t>
+      </w:r>
+      <w:r>
+        <w:t xml:space="preserve">of your system. </w:t>
+      </w:r>
+      <w:r>
+        <w:t xml:space="preserve">And when that time comes, it would be really nice to use the </w:t>
+      </w:r>
+      <w:r>
+        <w:rPr>
+          <w:i/>
+        </w:rPr>
+        <w:t xml:space="preserve">same </w:t>
+      </w:r>
+      <w:r>
+        <w:t>object creation patterns to put real data into a real database as we do to create data in memory.</w:t>
+      </w:r>
+    </w:p>
+    <w:p>
+      <w:r>
+        <w:t xml:space="preserve"> </w:t>
+      </w:r>
+      <w:r>
+        <w:t>(</w:t>
+      </w:r>
+      <w:proofErr w:type="gramStart"/>
+      <w:r>
+        <w:t>click</w:t>
+      </w:r>
+      <w:proofErr w:type="gramEnd"/>
+      <w:r>
+        <w:t>)</w:t>
+      </w:r>
+    </w:p>
+    <w:p>
+      <w:r>
+        <w:t>Unfortunately, that’s a little easier said than done.</w:t>
+      </w:r>
+    </w:p>
+    <w:p>
+      <w:r>
+        <w:t>First, you have to deal with foreign key</w:t>
+      </w:r>
+      <w:r>
+        <w:t>s</w:t>
+      </w:r>
+      <w:r>
+        <w:t>.</w:t>
+      </w:r>
+      <w:r>
+        <w:t xml:space="preserve"> Your app may not care if you create a Line Item by itself, but you can’t save the Line Item to the database without an Order. And maybe you can’t create an Order without a customer. It’s the same issue we had with constructor dependencies, but in the database.</w:t>
+      </w:r>
+      <w:r>
+        <w:t xml:space="preserve"> </w:t>
+      </w:r>
+      <w:r>
+        <w:t xml:space="preserve">This means you have to </w:t>
+      </w:r>
+      <w:r>
+        <w:t>new up the entire object graph</w:t>
+      </w:r>
+      <w:r>
+        <w:t xml:space="preserve"> and then</w:t>
+      </w:r>
+      <w:r>
+        <w:t xml:space="preserve"> save objects to the database in the correct sequence</w:t>
+      </w:r>
+      <w:r>
+        <w:t>. And if your database is responsible for generating primary key value, you have to go back through all of those objects and update their IDs once everything has been saved.</w:t>
+      </w:r>
+    </w:p>
+    <w:p>
+      <w:r>
+        <w:t xml:space="preserve">You also </w:t>
+      </w:r>
+      <w:r>
+        <w:t xml:space="preserve">have to deal with column constraints. Some </w:t>
+      </w:r>
+      <w:r>
+        <w:t xml:space="preserve">columns </w:t>
+      </w:r>
+      <w:r>
+        <w:t xml:space="preserve">will reject NULL, others </w:t>
+      </w:r>
+      <w:r>
+        <w:t xml:space="preserve">may </w:t>
+      </w:r>
+      <w:r>
+        <w:t xml:space="preserve">have max length constraints that your in-memory </w:t>
+      </w:r>
+      <w:r>
+        <w:t>test data could violate.</w:t>
+      </w:r>
+    </w:p>
+    <w:p>
+      <w:r>
+        <w:t xml:space="preserve">Lastly, you </w:t>
+      </w:r>
+      <w:r>
+        <w:t xml:space="preserve">may want </w:t>
+      </w:r>
+      <w:r>
+        <w:t xml:space="preserve">to clean up that test data when the test run is over. </w:t>
+      </w:r>
+      <w:r>
+        <w:t xml:space="preserve">I run my automated tests against the same database I use for manual testing. I don’t want that database filled up with junk data because it can impact performance, waste disk space, and it’s just ugly. </w:t>
+      </w:r>
+    </w:p>
+    <w:p>
+      <w:r>
+        <w:t>These things make integration tests difficult, but it’s manageable with a few extra additions to the Test Helper pattern.</w:t>
+      </w:r>
+    </w:p>
+    <w:p>
+      <w:r>
+        <w:t>(</w:t>
+      </w:r>
+      <w:proofErr w:type="gramStart"/>
+      <w:r>
+        <w:t>click</w:t>
+      </w:r>
+      <w:proofErr w:type="gramEnd"/>
+      <w:r>
+        <w:t>)</w:t>
+      </w:r>
+    </w:p>
+    <w:p>
+      <w:r>
+        <w:t xml:space="preserve">The first thing is </w:t>
+      </w:r>
+      <w:r>
+        <w:t xml:space="preserve">to add a </w:t>
+      </w:r>
+      <w:proofErr w:type="gramStart"/>
+      <w:r>
+        <w:rPr>
+          <w:i/>
+        </w:rPr>
+        <w:t>Save(</w:t>
+      </w:r>
+      <w:proofErr w:type="gramEnd"/>
+      <w:r>
+        <w:rPr>
+          <w:i/>
+        </w:rPr>
+        <w:t xml:space="preserve">) </w:t>
+      </w:r>
+      <w:r>
+        <w:t>method to your Test Helpers</w:t>
+      </w:r>
+      <w:r>
+        <w:t xml:space="preserve"> classes</w:t>
+      </w:r>
+      <w:r>
+        <w:t xml:space="preserve">. </w:t>
+      </w:r>
+      <w:r>
+        <w:t xml:space="preserve">In our system, since every other Test Helper method is static, we make the Save method static as well and we pass in the database connection </w:t>
+      </w:r>
+      <w:r>
+        <w:t xml:space="preserve">as </w:t>
+      </w:r>
+      <w:r>
+        <w:t xml:space="preserve">an </w:t>
+      </w:r>
+      <w:r>
+        <w:t xml:space="preserve">argument. We use NHibernate and this </w:t>
+      </w:r>
+      <w:proofErr w:type="spellStart"/>
+      <w:r>
+        <w:t>ISession</w:t>
+      </w:r>
+      <w:proofErr w:type="spellEnd"/>
+      <w:r>
+        <w:t xml:space="preserve"> thing is basically </w:t>
+      </w:r>
+      <w:r>
+        <w:t xml:space="preserve">the database gateway object. If you use Entity Framework then you might pass the </w:t>
+      </w:r>
+      <w:proofErr w:type="spellStart"/>
+      <w:r>
+        <w:t>db</w:t>
+      </w:r>
+      <w:proofErr w:type="spellEnd"/>
+      <w:r>
+        <w:t xml:space="preserve"> context here, or you might pass a raw ADO.NET connection or whatever other object that you need to talk to the database. </w:t>
+      </w:r>
+    </w:p>
+    <w:p>
+      <w:r>
+        <w:t>You could do some dependency injection if you wanted to, but I created this pattern way back before we had a good DI framework in place and it’s never bothered me enough to change.</w:t>
+      </w:r>
+    </w:p>
+    <w:p>
+      <w:r>
+        <w:t xml:space="preserve">It’s important to note that there is a Save method on each individual Test Helper that supports integration tests. There is no global or generic </w:t>
+      </w:r>
+      <w:proofErr w:type="gramStart"/>
+      <w:r>
+        <w:t>Save</w:t>
+      </w:r>
+      <w:proofErr w:type="gramEnd"/>
+      <w:r>
+        <w:t xml:space="preserve"> method for reasons that you’ll see in a moment.</w:t>
+      </w:r>
+    </w:p>
+    <w:p>
+      <w:r>
+        <w:t>(</w:t>
+      </w:r>
+      <w:proofErr w:type="gramStart"/>
+      <w:r>
+        <w:t>click</w:t>
+      </w:r>
+      <w:proofErr w:type="gramEnd"/>
+      <w:r>
+        <w:t>)</w:t>
+      </w:r>
+    </w:p>
+    <w:p>
+      <w:r>
+        <w:t xml:space="preserve">To deal with foreign key constraints, each </w:t>
+      </w:r>
+      <w:proofErr w:type="gramStart"/>
+      <w:r>
+        <w:t>Save</w:t>
+      </w:r>
+      <w:proofErr w:type="gramEnd"/>
+      <w:r>
+        <w:t xml:space="preserve"> method delegates to other helpers to save dependent objects. In this case, we can’t save an Order unless it </w:t>
+      </w:r>
+      <w:r>
+        <w:t xml:space="preserve">references an existing Customer </w:t>
+      </w:r>
+      <w:r>
+        <w:t>ID</w:t>
+      </w:r>
+      <w:r>
+        <w:t xml:space="preserve">. </w:t>
+      </w:r>
+      <w:r>
+        <w:t>By delegating to the Customer helper to create that record we keep each individual helper clean and focused on a single type.</w:t>
+      </w:r>
+    </w:p>
+    <w:p>
+      <w:r>
+        <w:t>(</w:t>
+      </w:r>
+      <w:proofErr w:type="gramStart"/>
+      <w:r>
+        <w:t>click</w:t>
+      </w:r>
+      <w:proofErr w:type="gramEnd"/>
+      <w:r>
+        <w:t>)</w:t>
+      </w:r>
+    </w:p>
+    <w:p>
+      <w:r>
+        <w:t xml:space="preserve">Third, the Save method is responsible for </w:t>
+      </w:r>
+      <w:r>
+        <w:t xml:space="preserve">dealing with primary key values that are assigned by the database. This is where that </w:t>
+      </w:r>
+      <w:proofErr w:type="spellStart"/>
+      <w:r>
+        <w:t>IdSequencer</w:t>
+      </w:r>
+      <w:proofErr w:type="spellEnd"/>
+      <w:r>
+        <w:t xml:space="preserve"> object comes in handy. Many ORMs use the ID property to </w:t>
+      </w:r>
+      <w:r>
+        <w:lastRenderedPageBreak/>
+        <w:t>determine if they should issue an INSERT or UPDATE query. If our helpers always assigned IDs of 0, then we’d always be creating new records in the database, but then we’d have that “unexpected equality” issue I talked about earlier. But if we assign a random, non-0 value, then the ORM will try to issue an UPDATE.</w:t>
+      </w:r>
+    </w:p>
+    <w:p>
+      <w:r>
+        <w:t>Using the ID Sequencer addresses both issues. The sequencer knows which values it’s handed out, so before we save our object we do a check to see if the ID currently in use was assigned by the test helper. If it was then we reset it to 0, and cause an insert. If it wasn’t, then that means we’re dealing with an object that already exists in the database and we do nothing, and cause an update.</w:t>
+      </w:r>
+    </w:p>
+    <w:p>
+      <w:r>
+        <w:t xml:space="preserve">Note that we don’t need to reset ALL values that were assigned by the </w:t>
+      </w:r>
+      <w:proofErr w:type="spellStart"/>
+      <w:r>
+        <w:t>IdSequencer</w:t>
+      </w:r>
+      <w:proofErr w:type="spellEnd"/>
+      <w:r>
+        <w:t>, only entity IDs.</w:t>
+      </w:r>
+      <w:r>
+        <w:t xml:space="preserve"> Only properties that map to primary keys.</w:t>
+      </w:r>
+    </w:p>
+    <w:p>
+      <w:r>
+        <w:t>(</w:t>
+      </w:r>
+      <w:proofErr w:type="gramStart"/>
+      <w:r>
+        <w:t>click</w:t>
+      </w:r>
+      <w:proofErr w:type="gramEnd"/>
+      <w:r>
+        <w:t>)</w:t>
+      </w:r>
+    </w:p>
+    <w:p>
+      <w:r>
+        <w:t>Finally, the helper calls out to the ORM to insert or update the database. If you’re not using an ORM then the exact details might change, but the general pattern should hold up.</w:t>
+      </w:r>
+    </w:p>
+    <w:p>
+      <w:r>
+        <w:t xml:space="preserve">The important thing is that </w:t>
+      </w:r>
+      <w:r>
+        <w:t>each helper should know how to save the objects that it creates. Keep in mind that the implementation of Save will be driven by your Create methods – you don’t necessarily need to be able to save any arbitrary object, only those configurations created by the helper.</w:t>
+      </w:r>
+    </w:p>
+    <w:p>
+      <w:r>
+        <w:t>If you follow this pattern then you can basically write a bunch of unit tests with in-memory data, copy and paste the setup code from one of them into an integration test, add a few calls to this Save method, and you’re done</w:t>
+      </w:r>
+      <w:r>
+        <w:t>. It’s pretty sweet when it comes together.</w:t>
+      </w:r>
+    </w:p>
+    <w:p>
+      <w:r>
+        <w:t>The final thing I want to talk about is how to prevent this test data from lingering in the database when the test run is over.</w:t>
+      </w:r>
+    </w:p>
+    <w:p>
+      <w:r>
+        <w:t>One possibility is to reset the database to a known state at the start of each test run. This works, but I don’t recommend it. One reason is that it</w:t>
+      </w:r>
+      <w:r>
+        <w:t xml:space="preserve">’s a massive pain to maintain that baseline backup </w:t>
+      </w:r>
+      <w:r>
+        <w:t>every time the schema changes</w:t>
+      </w:r>
+      <w:r>
+        <w:t xml:space="preserve"> or new data is added</w:t>
+      </w:r>
+      <w:r>
+        <w:t xml:space="preserve">. Another reason is that I use </w:t>
+      </w:r>
+      <w:r>
+        <w:t xml:space="preserve">the same </w:t>
+      </w:r>
+      <w:r>
+        <w:t xml:space="preserve">database for unit tests </w:t>
+      </w:r>
+      <w:r>
+        <w:t xml:space="preserve">as I do for </w:t>
+      </w:r>
+      <w:r>
+        <w:t>manual testing</w:t>
+      </w:r>
+      <w:r>
+        <w:t>. It really sucks to spend a bunch of time crafting data for a manual test and then lose it because</w:t>
+      </w:r>
+      <w:r>
+        <w:t xml:space="preserve"> </w:t>
+      </w:r>
+      <w:r>
+        <w:t xml:space="preserve">you </w:t>
+      </w:r>
+      <w:r>
+        <w:t xml:space="preserve">accidently ran an integration test that wiped the slate clean. </w:t>
+      </w:r>
+    </w:p>
+    <w:p>
+      <w:r>
+        <w:t>(</w:t>
+      </w:r>
+      <w:proofErr w:type="gramStart"/>
+      <w:r>
+        <w:t>click</w:t>
+      </w:r>
+      <w:proofErr w:type="gramEnd"/>
+      <w:r>
+        <w:t>)</w:t>
+      </w:r>
+    </w:p>
+    <w:p>
+      <w:r>
+        <w:t xml:space="preserve">Another option is to </w:t>
+      </w:r>
+      <w:r>
+        <w:t>start a database transaction when each test starts, and then roll that transaction back when the test is over.</w:t>
+      </w:r>
+    </w:p>
+    <w:p>
+      <w:r>
+        <w:t xml:space="preserve">Years ago I wrote a custom </w:t>
+      </w:r>
+      <w:proofErr w:type="spellStart"/>
+      <w:r>
+        <w:t>NUnit</w:t>
+      </w:r>
+      <w:proofErr w:type="spellEnd"/>
+      <w:r>
+        <w:t xml:space="preserve"> attribute called Rollback that does this for us. </w:t>
+      </w:r>
+      <w:r>
+        <w:t xml:space="preserve">Any test that has this attribute is automatically executed inside of a transaction that is discarded when the test finishes. </w:t>
+      </w:r>
+      <w:r>
+        <w:t xml:space="preserve">The implementation for this is on my GitHub, but at this point it’s like seven years old. There are probably newer and better ways of doing it now, but you’re welcome to copy my approach if you’re using </w:t>
+      </w:r>
+      <w:proofErr w:type="spellStart"/>
+      <w:r>
+        <w:t>NUnit</w:t>
+      </w:r>
+      <w:proofErr w:type="spellEnd"/>
+      <w:r>
+        <w:t>.</w:t>
+      </w:r>
+    </w:p>
+    <w:p>
+      <w:pPr>
+        <w:rPr>
+          <w:b/>
+        </w:rPr>
+      </w:pPr>
+      <w:r>
+        <w:rPr>
+          <w:b/>
+        </w:rPr>
+        <w:t>FAQ #1</w:t>
+      </w:r>
+    </w:p>
+    <w:p>
+      <w:r>
+        <w:t>I’ve given this talk a few times and a couple of questions</w:t>
+      </w:r>
+      <w:r>
+        <w:t xml:space="preserve"> often come up.</w:t>
+      </w:r>
+    </w:p>
+    <w:p>
+      <w:r>
+        <w:lastRenderedPageBreak/>
+        <w:t xml:space="preserve">The first question deals with libraries that can create or populate objects automagically. There are a number of these in the .NET space including </w:t>
+      </w:r>
+      <w:proofErr w:type="spellStart"/>
+      <w:r>
+        <w:t>NBuilder</w:t>
+      </w:r>
+      <w:proofErr w:type="spellEnd"/>
+      <w:r>
+        <w:t xml:space="preserve">, </w:t>
+      </w:r>
+      <w:proofErr w:type="spellStart"/>
+      <w:r>
+        <w:t>AutoFixture</w:t>
+      </w:r>
+      <w:proofErr w:type="spellEnd"/>
+      <w:r>
+        <w:t xml:space="preserve">, </w:t>
+      </w:r>
+      <w:proofErr w:type="spellStart"/>
+      <w:r>
+        <w:t>AutoPoco</w:t>
+      </w:r>
+      <w:proofErr w:type="spellEnd"/>
+      <w:r>
+        <w:t xml:space="preserve">, </w:t>
+      </w:r>
+      <w:proofErr w:type="spellStart"/>
+      <w:r>
+        <w:t>etc</w:t>
+      </w:r>
+      <w:proofErr w:type="spellEnd"/>
+      <w:r>
+        <w:t xml:space="preserve"> and people want to compare and contrast those approaches versus my hand-rolled helpers.</w:t>
+      </w:r>
+    </w:p>
+    <w:p>
+      <w:r>
+        <w:t>The simple answer is that no library that you download can make better decisions about your test data than you can. Early on, when your objects are simple and you don’t have lots of special cases in your system then sure, those libraries might seem useful. But eventually, as things grow and get complex, you’re going to need more control over how the defaults get assigned, or more control over how child objects are wired up, or whatever. And those libraries sometimes give you hooks that you can use to shoehorn in some special stuff, but if you’re stretching that library to its limits to do what you need, you may be better off just writing your own library.</w:t>
+      </w:r>
+    </w:p>
+    <w:p>
+      <w:r>
+        <w:t>Basically, I look at it like this: when your app is small and simple, then the libraries are easy to use. But if your app is small and simple, then introducing my Test Helper pattern is super easy too. And since Test Helper is designed to deal with complexity, then you’re starting out with a solid foundation that will scale right along with your app code.</w:t>
+      </w:r>
+    </w:p>
+    <w:p>
+      <w:r>
+        <w:rPr>
+          <w:b/>
+        </w:rPr>
+        <w:t>FAQ #2</w:t>
+      </w:r>
+    </w:p>
+    <w:p>
+      <w:r>
+        <w:t>I’ve also been asked for suggestions on introducing these patterns to existing systems that already have a lot of complexity in place.</w:t>
+      </w:r>
+    </w:p>
+    <w:p>
+      <w:r>
+        <w:t>And the answer to that question is that the absolute best time to introduce this pattern is at the very beginning. The second best time is right now.</w:t>
+      </w:r>
+      <w:r>
+        <w:t xml:space="preserve"> If you’re starting with a really complex system then it will take a bit of effort to get things moving, especially if you’re doing integration tests, but I promise you it’s worth it. My suggestion is to start with “leaf” objects that don’t have any children or dependencies and work from there. If you try and start with that huge, massive, ancient beast that lives at the heart of every legacy system then you’ll probably have a rough time.</w:t>
+      </w:r>
+    </w:p>
+    <w:p>
+      <w:pPr>
+        <w:rPr>
+          <w:b/>
+        </w:rPr>
+      </w:pPr>
+      <w:r>
+        <w:rPr>
+          <w:b/>
+        </w:rPr>
+        <w:t>FAQ #3</w:t>
+      </w:r>
+    </w:p>
+    <w:p>
+      <w:proofErr w:type="gramStart"/>
+      <w:r>
+        <w:t>blah</w:t>
+      </w:r>
+      <w:proofErr w:type="gramEnd"/>
+    </w:p>
+    <w:p>
+      <w:r>
+        <w:rPr>
+          <w:b/>
+        </w:rPr>
+        <w:t>Closing</w:t>
+      </w:r>
+    </w:p>
+    <w:p>
+      <w:r>
+        <w:t xml:space="preserve">And that brings us to the end of this session. Here are the 4 keys to effective test setup as well as links to these slides on </w:t>
+      </w:r>
+      <w:proofErr w:type="spellStart"/>
+      <w:r>
+        <w:t>Github</w:t>
+      </w:r>
+      <w:proofErr w:type="spellEnd"/>
+      <w:r>
+        <w:t xml:space="preserve">, my website, and my twitter account. If you have any questions or comments I think we have a few minutes right now, or please feel free to seek me out online. </w:t>
       </w:r>
     </w:p>
     <w:p>
@@ -3299,6 +3717,95 @@
     </w:lvl>
   </w:abstractNum>
   <w:abstractNum w:abstractNumId="2" w15:restartNumberingAfterBreak="0">
+    <w:nsid w:val="32051987"/>
+    <w:multiLevelType w:val="hybridMultilevel"/>
+    <w:tmpl w:val="3044EE04"/>
+    <w:lvl w:ilvl="0" w:tplc="04090011">
+      <w:start w:val="1"/>
+      <w:numFmt w:val="decimal"/>
+      <w:lvlText w:val="%1)"/>
+      <w:lvlJc w:val="left"/>
+      <w:pPr>
+        <w:ind w:left="720" w:hanging="360"/>
+      </w:pPr>
+      <w:rPr>
+        <w:rFonts w:hint="default"/>
+      </w:rPr>
+    </w:lvl>
+    <w:lvl w:ilvl="1" w:tplc="04090019" w:tentative="1">
+      <w:start w:val="1"/>
+      <w:numFmt w:val="lowerLetter"/>
+      <w:lvlText w:val="%2."/>
+      <w:lvlJc w:val="left"/>
+      <w:pPr>
+        <w:ind w:left="1440" w:hanging="360"/>
+      </w:pPr>
+    </w:lvl>
+    <w:lvl w:ilvl="2" w:tplc="0409001B" w:tentative="1">
+      <w:start w:val="1"/>
+      <w:numFmt w:val="lowerRoman"/>
+      <w:lvlText w:val="%3."/>
+      <w:lvlJc w:val="right"/>
+      <w:pPr>
+        <w:ind w:left="2160" w:hanging="180"/>
+      </w:pPr>
+    </w:lvl>
+    <w:lvl w:ilvl="3" w:tplc="0409000F" w:tentative="1">
+      <w:start w:val="1"/>
+      <w:numFmt w:val="decimal"/>
+      <w:lvlText w:val="%4."/>
+      <w:lvlJc w:val="left"/>
+      <w:pPr>
+        <w:ind w:left="2880" w:hanging="360"/>
+      </w:pPr>
+    </w:lvl>
+    <w:lvl w:ilvl="4" w:tplc="04090019" w:tentative="1">
+      <w:start w:val="1"/>
+      <w:numFmt w:val="lowerLetter"/>
+      <w:lvlText w:val="%5."/>
+      <w:lvlJc w:val="left"/>
+      <w:pPr>
+        <w:ind w:left="3600" w:hanging="360"/>
+      </w:pPr>
+    </w:lvl>
+    <w:lvl w:ilvl="5" w:tplc="0409001B" w:tentative="1">
+      <w:start w:val="1"/>
+      <w:numFmt w:val="lowerRoman"/>
+      <w:lvlText w:val="%6."/>
+      <w:lvlJc w:val="right"/>
+      <w:pPr>
+        <w:ind w:left="4320" w:hanging="180"/>
+      </w:pPr>
+    </w:lvl>
+    <w:lvl w:ilvl="6" w:tplc="0409000F" w:tentative="1">
+      <w:start w:val="1"/>
+      <w:numFmt w:val="decimal"/>
+      <w:lvlText w:val="%7."/>
+      <w:lvlJc w:val="left"/>
+      <w:pPr>
+        <w:ind w:left="5040" w:hanging="360"/>
+      </w:pPr>
+    </w:lvl>
+    <w:lvl w:ilvl="7" w:tplc="04090019" w:tentative="1">
+      <w:start w:val="1"/>
+      <w:numFmt w:val="lowerLetter"/>
+      <w:lvlText w:val="%8."/>
+      <w:lvlJc w:val="left"/>
+      <w:pPr>
+        <w:ind w:left="5760" w:hanging="360"/>
+      </w:pPr>
+    </w:lvl>
+    <w:lvl w:ilvl="8" w:tplc="0409001B" w:tentative="1">
+      <w:start w:val="1"/>
+      <w:numFmt w:val="lowerRoman"/>
+      <w:lvlText w:val="%9."/>
+      <w:lvlJc w:val="right"/>
+      <w:pPr>
+        <w:ind w:left="6480" w:hanging="180"/>
+      </w:pPr>
+    </w:lvl>
+  </w:abstractNum>
+  <w:abstractNum w:abstractNumId="3" w15:restartNumberingAfterBreak="0">
     <w:nsid w:val="401766A5"/>
     <w:multiLevelType w:val="hybridMultilevel"/>
     <w:tmpl w:val="3DBE0860"/>
@@ -3387,7 +3894,7 @@
       </w:pPr>
     </w:lvl>
   </w:abstractNum>
-  <w:abstractNum w:abstractNumId="3" w15:restartNumberingAfterBreak="0">
+  <w:abstractNum w:abstractNumId="4" w15:restartNumberingAfterBreak="0">
     <w:nsid w:val="55045360"/>
     <w:multiLevelType w:val="hybridMultilevel"/>
     <w:tmpl w:val="A7F2809E"/>
@@ -3476,7 +3983,7 @@
       </w:pPr>
     </w:lvl>
   </w:abstractNum>
-  <w:abstractNum w:abstractNumId="4" w15:restartNumberingAfterBreak="0">
+  <w:abstractNum w:abstractNumId="5" w15:restartNumberingAfterBreak="0">
     <w:nsid w:val="563923EC"/>
     <w:multiLevelType w:val="hybridMultilevel"/>
     <w:tmpl w:val="A6D2795E"/>
@@ -3565,7 +4072,7 @@
       </w:pPr>
     </w:lvl>
   </w:abstractNum>
-  <w:abstractNum w:abstractNumId="5" w15:restartNumberingAfterBreak="0">
+  <w:abstractNum w:abstractNumId="6" w15:restartNumberingAfterBreak="0">
     <w:nsid w:val="7EBD7381"/>
     <w:multiLevelType w:val="hybridMultilevel"/>
     <w:tmpl w:val="E79CF648"/>
@@ -3682,18 +4189,21 @@
     <w:abstractNumId w:val="0"/>
   </w:num>
   <w:num w:numId="2">
-    <w:abstractNumId w:val="5"/>
+    <w:abstractNumId w:val="6"/>
   </w:num>
   <w:num w:numId="3">
-    <w:abstractNumId w:val="4"/>
+    <w:abstractNumId w:val="5"/>
   </w:num>
   <w:num w:numId="4">
     <w:abstractNumId w:val="1"/>
   </w:num>
   <w:num w:numId="5">
+    <w:abstractNumId w:val="4"/>
+  </w:num>
+  <w:num w:numId="6">
     <w:abstractNumId w:val="3"/>
   </w:num>
-  <w:num w:numId="6">
+  <w:num w:numId="7">
     <w:abstractNumId w:val="2"/>
   </w:num>
 </w:numbering>

</xml_diff>

<commit_message>
Added #1 rule of integration tests
</commit_message>
<xml_diff>
--- a/Narrative.docx
+++ b/Narrative.docx
@@ -92,28 +92,12 @@
     </w:p>
     <w:p>
       <w:r>
-        <w:t>(</w:t>
-      </w:r>
-      <w:proofErr w:type="gramStart"/>
-      <w:r>
-        <w:t>click</w:t>
-      </w:r>
-      <w:proofErr w:type="gramEnd"/>
-      <w:r>
-        <w:t>)</w:t>
-      </w:r>
-    </w:p>
-    <w:p>
-      <w:r>
-        <w:t xml:space="preserve">But not me. And that’s because the project that I lead has been under near constant, ongoing development for almost 8 years. Over that time </w:t>
-      </w:r>
-      <w:proofErr w:type="gramStart"/>
-      <w:r>
-        <w:t>our codebase</w:t>
-      </w:r>
-      <w:proofErr w:type="gramEnd"/>
-      <w:r>
-        <w:t xml:space="preserve"> has grown enormously in complexity, and </w:t>
+        <w:t>(click)</w:t>
+      </w:r>
+    </w:p>
+    <w:p>
+      <w:r>
+        <w:t xml:space="preserve">But not me. And that’s because the project that I lead has been under near constant, ongoing development for almost 8 years. Over that time our codebase has grown enormously in complexity, and </w:t>
       </w:r>
       <w:r>
         <w:t xml:space="preserve">as a result </w:t>
@@ -155,21 +139,7 @@
         <w:rPr>
           <w:b/>
         </w:rPr>
-        <w:t>(</w:t>
-      </w:r>
-      <w:proofErr w:type="gramStart"/>
-      <w:r>
-        <w:rPr>
-          <w:b/>
-        </w:rPr>
-        <w:t>click</w:t>
-      </w:r>
-      <w:proofErr w:type="gramEnd"/>
-      <w:r>
-        <w:rPr>
-          <w:b/>
-        </w:rPr>
-        <w:t xml:space="preserve"> for “Are you in the right place”)</w:t>
+        <w:t>(click for “Are you in the right place”)</w:t>
       </w:r>
     </w:p>
     <w:p>
@@ -207,15 +177,7 @@
     </w:p>
     <w:p>
       <w:r>
-        <w:t xml:space="preserve">Third, I’m not demonstrating any specific framework, library, or language. I use C# and </w:t>
-      </w:r>
-      <w:proofErr w:type="spellStart"/>
-      <w:r>
-        <w:t>NUnit</w:t>
-      </w:r>
-      <w:proofErr w:type="spellEnd"/>
-      <w:r>
-        <w:t xml:space="preserve"> so that’s what you’ll see on these slides, but the essence of this talk is about ideas and techniques that can be easily translated to whatever tech stack or testing framework you use.</w:t>
+        <w:t>Third, I’m not demonstrating any specific framework, library, or language. I use C# and NUnit so that’s what you’ll see on these slides, but the essence of this talk is about ideas and techniques that can be easily translated to whatever tech stack or testing framework you use.</w:t>
       </w:r>
     </w:p>
     <w:p>
@@ -328,52 +290,28 @@
         <w:t xml:space="preserve">I began to realize that something was wrong with our tests. </w:t>
       </w:r>
       <w:r>
-        <w:t xml:space="preserve">I’d really </w:t>
-      </w:r>
-      <w:proofErr w:type="spellStart"/>
-      <w:r>
-        <w:t>shotgunned</w:t>
-      </w:r>
-      <w:proofErr w:type="spellEnd"/>
-      <w:r>
-        <w:t xml:space="preserve"> the </w:t>
-      </w:r>
-      <w:proofErr w:type="gramStart"/>
-      <w:r>
-        <w:t>Agile</w:t>
-      </w:r>
-      <w:proofErr w:type="gramEnd"/>
+        <w:t xml:space="preserve">I’d really shotgunned the Agile kool-aid and was expecting this transformational impact from testing, but the tests just weren’t </w:t>
+      </w:r>
+      <w:r>
+        <w:t xml:space="preserve">delivering </w:t>
+      </w:r>
+      <w:r>
+        <w:t>that value.</w:t>
+      </w:r>
+    </w:p>
+    <w:p>
+      <w:r>
+        <w:t xml:space="preserve">As we continued to modify existing code for new features, we found that </w:t>
+      </w:r>
+      <w:r>
+        <w:t xml:space="preserve">despite our 70% test coverage requirement, many important tests were missing. It turns out that </w:t>
+      </w:r>
+      <w:r>
+        <w:t>as the code got more and more complex it got harder and harder to write and maintain tests.</w:t>
+      </w:r>
       <w:r>
         <w:t xml:space="preserve"> </w:t>
       </w:r>
-      <w:proofErr w:type="spellStart"/>
-      <w:r>
-        <w:t>kool-aid</w:t>
-      </w:r>
-      <w:proofErr w:type="spellEnd"/>
-      <w:r>
-        <w:t xml:space="preserve"> and was expecting this transformational impact from testing, but the tests just weren’t </w:t>
-      </w:r>
-      <w:r>
-        <w:t xml:space="preserve">delivering </w:t>
-      </w:r>
-      <w:r>
-        <w:t>that value.</w:t>
-      </w:r>
-    </w:p>
-    <w:p>
-      <w:r>
-        <w:t xml:space="preserve">As we continued to modify existing code for new features, we found that </w:t>
-      </w:r>
-      <w:r>
-        <w:t xml:space="preserve">despite our 70% test coverage requirement, many important tests were missing. It turns out that </w:t>
-      </w:r>
-      <w:r>
-        <w:t>as the code got more and more complex it got harder and harder to write and maintain tests.</w:t>
-      </w:r>
-      <w:r>
-        <w:t xml:space="preserve"> </w:t>
-      </w:r>
       <w:r>
         <w:t xml:space="preserve">So </w:t>
       </w:r>
@@ -443,16 +381,8 @@
         <w:rPr>
           <w:b/>
         </w:rPr>
-        <w:t>(</w:t>
-      </w:r>
-      <w:proofErr w:type="gramStart"/>
-      <w:r>
-        <w:rPr>
-          <w:b/>
-        </w:rPr>
-        <w:t>click</w:t>
-      </w:r>
-      <w:proofErr w:type="gramEnd"/>
+        <w:t>(click</w:t>
+      </w:r>
       <w:r>
         <w:rPr>
           <w:b/>
@@ -467,26 +397,13 @@
       </w:r>
     </w:p>
     <w:p>
-      <w:proofErr w:type="gramStart"/>
-      <w:r>
-        <w:t>and</w:t>
-      </w:r>
-      <w:proofErr w:type="gramEnd"/>
-      <w:r>
-        <w:t xml:space="preserve"> this…. </w:t>
-      </w:r>
-    </w:p>
-    <w:p>
-      <w:r>
-        <w:t>(</w:t>
-      </w:r>
-      <w:proofErr w:type="gramStart"/>
-      <w:r>
-        <w:t>click</w:t>
-      </w:r>
-      <w:proofErr w:type="gramEnd"/>
-      <w:r>
-        <w:t>)</w:t>
+      <w:r>
+        <w:t xml:space="preserve">and this…. </w:t>
+      </w:r>
+    </w:p>
+    <w:p>
+      <w:r>
+        <w:t>(click)</w:t>
       </w:r>
     </w:p>
     <w:p>
@@ -501,15 +418,7 @@
     </w:p>
     <w:p>
       <w:r>
-        <w:t>(</w:t>
-      </w:r>
-      <w:proofErr w:type="gramStart"/>
-      <w:r>
-        <w:t>click</w:t>
-      </w:r>
-      <w:proofErr w:type="gramEnd"/>
-      <w:r>
-        <w:t xml:space="preserve">) </w:t>
+        <w:t xml:space="preserve">(click) </w:t>
       </w:r>
       <w:r>
         <w:t xml:space="preserve">29 string, integer and Boolean values being initialized, </w:t>
@@ -518,15 +427,7 @@
     <w:p>
       <w:r>
         <w:lastRenderedPageBreak/>
-        <w:t>(</w:t>
-      </w:r>
-      <w:proofErr w:type="gramStart"/>
-      <w:r>
-        <w:t>click</w:t>
-      </w:r>
-      <w:proofErr w:type="gramEnd"/>
-      <w:r>
-        <w:t xml:space="preserve">) </w:t>
+        <w:t xml:space="preserve">(click) </w:t>
       </w:r>
       <w:r>
         <w:t xml:space="preserve">7 different objects being created and </w:t>
@@ -534,15 +435,7 @@
     </w:p>
     <w:p>
       <w:r>
-        <w:t>(</w:t>
-      </w:r>
-      <w:proofErr w:type="gramStart"/>
-      <w:r>
-        <w:t>click</w:t>
-      </w:r>
-      <w:proofErr w:type="gramEnd"/>
-      <w:r>
-        <w:t xml:space="preserve">) </w:t>
+        <w:t xml:space="preserve">(click) </w:t>
       </w:r>
       <w:r>
         <w:t xml:space="preserve">75 lines of code to understand. </w:t>
@@ -550,15 +443,7 @@
     </w:p>
     <w:p>
       <w:r>
-        <w:t>(</w:t>
-      </w:r>
-      <w:proofErr w:type="gramStart"/>
-      <w:r>
-        <w:t>click</w:t>
-      </w:r>
-      <w:proofErr w:type="gramEnd"/>
-      <w:r>
-        <w:t xml:space="preserve">) </w:t>
+        <w:t xml:space="preserve">(click) </w:t>
       </w:r>
       <w:r>
         <w:t xml:space="preserve">CRAP! And even worse, this is just the SHARED setup code for the test suite! Each individual test </w:t>
@@ -636,23 +521,7 @@
     </w:p>
     <w:p>
       <w:r>
-        <w:t xml:space="preserve">This bottom bullet is the </w:t>
-      </w:r>
-      <w:proofErr w:type="gramStart"/>
-      <w:r>
-        <w:t>promised land</w:t>
-      </w:r>
-      <w:proofErr w:type="gramEnd"/>
-      <w:r>
-        <w:t xml:space="preserve">. When we’re done, you’re going to see how I can set up a real integration </w:t>
-      </w:r>
-      <w:proofErr w:type="gramStart"/>
-      <w:r>
-        <w:t>test, that</w:t>
-      </w:r>
-      <w:proofErr w:type="gramEnd"/>
-      <w:r>
-        <w:t xml:space="preserve"> creates complex data in a real database, just as easily as I set up an in-memory unit test.</w:t>
+        <w:t>This bottom bullet is the promised land. When we’re done, you’re going to see how I can set up a real integration test, that creates complex data in a real database, just as easily as I set up an in-memory unit test.</w:t>
       </w:r>
     </w:p>
     <w:p>
@@ -681,21 +550,7 @@
         <w:rPr>
           <w:b/>
         </w:rPr>
-        <w:t>(</w:t>
-      </w:r>
-      <w:proofErr w:type="gramStart"/>
-      <w:r>
-        <w:rPr>
-          <w:b/>
-        </w:rPr>
-        <w:t>click</w:t>
-      </w:r>
-      <w:proofErr w:type="gramEnd"/>
-      <w:r>
-        <w:rPr>
-          <w:b/>
-        </w:rPr>
-        <w:t xml:space="preserve"> for answer)</w:t>
+        <w:t>(click for answer)</w:t>
       </w:r>
     </w:p>
     <w:p>
@@ -744,21 +599,7 @@
         <w:rPr>
           <w:b/>
         </w:rPr>
-        <w:t>(</w:t>
-      </w:r>
-      <w:proofErr w:type="gramStart"/>
-      <w:r>
-        <w:rPr>
-          <w:b/>
-        </w:rPr>
-        <w:t>click</w:t>
-      </w:r>
-      <w:proofErr w:type="gramEnd"/>
-      <w:r>
-        <w:rPr>
-          <w:b/>
-        </w:rPr>
-        <w:t xml:space="preserve"> for version 2)</w:t>
+        <w:t>(click for version 2)</w:t>
       </w:r>
     </w:p>
     <w:p>
@@ -800,15 +641,7 @@
     <w:p>
       <w:r>
         <w:lastRenderedPageBreak/>
-        <w:t xml:space="preserve">First, tests are so easy to write, that you write a metric </w:t>
-      </w:r>
-      <w:proofErr w:type="spellStart"/>
-      <w:r>
-        <w:t>crapton</w:t>
-      </w:r>
-      <w:proofErr w:type="spellEnd"/>
-      <w:r>
-        <w:t xml:space="preserve"> of them. There’s something really enjoyable about getting into that TDD rhythm of red-green-refactor, but you can only do that if tests are painless to author.</w:t>
+        <w:t>First, tests are so easy to write, that you write a metric crapton of them. There’s something really enjoyable about getting into that TDD rhythm of red-green-refactor, but you can only do that if tests are painless to author.</w:t>
       </w:r>
     </w:p>
     <w:p>
@@ -845,15 +678,7 @@
     </w:p>
     <w:p>
       <w:r>
-        <w:t xml:space="preserve">Second, it’s a good sign if all of your tests are short and sweet. My rough rule of thumb is that the entire test should fit on the screen at one time. If your tests routinely require 2 or 3 </w:t>
-      </w:r>
-      <w:proofErr w:type="spellStart"/>
-      <w:r>
-        <w:t>screenfuls</w:t>
-      </w:r>
-      <w:proofErr w:type="spellEnd"/>
-      <w:r>
-        <w:t xml:space="preserve"> of code then my guess is that they are </w:t>
+        <w:t xml:space="preserve">Second, it’s a good sign if all of your tests are short and sweet. My rough rule of thumb is that the entire test should fit on the screen at one time. If your tests routinely require 2 or 3 screenfuls of code then my guess is that they are </w:t>
       </w:r>
       <w:r>
         <w:rPr>
@@ -950,15 +775,7 @@
     </w:p>
     <w:p>
       <w:r>
-        <w:t xml:space="preserve">Now, if I just described your project, then you’re probably in the wrong room because you’re already living in the </w:t>
-      </w:r>
-      <w:proofErr w:type="gramStart"/>
-      <w:r>
-        <w:t>promised land</w:t>
-      </w:r>
-      <w:proofErr w:type="gramEnd"/>
-      <w:r>
-        <w:t xml:space="preserve">. However, I’m guessing many of you are here because your projects show signs of </w:t>
+        <w:t xml:space="preserve">Now, if I just described your project, then you’re probably in the wrong room because you’re already living in the promised land. However, I’m guessing many of you are here because your projects show signs of </w:t>
       </w:r>
       <w:r>
         <w:rPr>
@@ -1098,15 +915,7 @@
     </w:p>
     <w:p>
       <w:r>
-        <w:t xml:space="preserve">You ever do this? You’ve got a red dot on your screen, so you look over your shoulder, everyone’s at lunch, so you Ctrl-A, delete, Ctrl-S, </w:t>
-      </w:r>
-      <w:proofErr w:type="spellStart"/>
-      <w:r>
-        <w:t>git</w:t>
-      </w:r>
-      <w:proofErr w:type="spellEnd"/>
-      <w:r>
-        <w:t xml:space="preserve"> push commit. Boom. Fixed. </w:t>
+        <w:t xml:space="preserve">You ever do this? You’ve got a red dot on your screen, so you look over your shoulder, everyone’s at lunch, so you Ctrl-A, delete, Ctrl-S, git push commit. Boom. Fixed. </w:t>
       </w:r>
     </w:p>
     <w:p>
@@ -1227,141 +1036,129 @@
     </w:p>
     <w:p>
       <w:r>
-        <w:t>(</w:t>
-      </w:r>
-      <w:proofErr w:type="gramStart"/>
-      <w:r>
+        <w:t>(click for example)</w:t>
+      </w:r>
+    </w:p>
+    <w:p>
+      <w:r>
+        <w:t xml:space="preserve">It’s pretty simple for an analyst to say something like </w:t>
+      </w:r>
+      <w:r>
+        <w:t>“</w:t>
+      </w:r>
+      <w:r>
+        <w:rPr>
+          <w:i/>
+        </w:rPr>
+        <w:t>When a workflow is &lt;configured like this&gt; then the system &lt;</w:t>
+      </w:r>
+      <w:r>
+        <w:rPr>
+          <w:i/>
+        </w:rPr>
+        <w:t>should do that</w:t>
+      </w:r>
+      <w:r>
+        <w:rPr>
+          <w:i/>
+        </w:rPr>
+        <w:t>&gt;</w:t>
+      </w:r>
+      <w:r>
+        <w:t xml:space="preserve">”. </w:t>
+      </w:r>
+      <w:r>
+        <w:t xml:space="preserve">In practice, though, actually creating a workflow in that state is complex; a workflow is composed of lots of smaller objects that work together, and they have to be set up in a logically consistent way to represent real-world code paths and to avoid runtime errors. </w:t>
+      </w:r>
+    </w:p>
+    <w:p>
+      <w:r>
+        <w:t xml:space="preserve">When it’s much easier to describe a scenario in words than in code, you end up with the setup nightmare I showed you a few slides ago. And if you can’t easily put your software into common states for testing purposes, then you’re either going to pull your hair out when you write tests, or you’re going to stop writing them. </w:t>
+      </w:r>
+    </w:p>
+    <w:p>
+      <w:r>
+        <w:rPr>
+          <w:b/>
+        </w:rPr>
+        <w:t>Dependencies you don’t care about</w:t>
+      </w:r>
+    </w:p>
+    <w:p>
+      <w:r>
+        <w:t xml:space="preserve">The </w:t>
+      </w:r>
+      <w:r>
+        <w:t xml:space="preserve">second mistake people make when setting up tests </w:t>
+      </w:r>
+      <w:r>
+        <w:t xml:space="preserve">is </w:t>
+      </w:r>
+      <w:r>
+        <w:t xml:space="preserve">constructing </w:t>
+      </w:r>
+      <w:r>
+        <w:t>all of your object dependencies by hand.</w:t>
+      </w:r>
+    </w:p>
+    <w:p>
+      <w:r>
+        <w:t xml:space="preserve">In almost every system there are tests </w:t>
+      </w:r>
+      <w:r>
+        <w:t xml:space="preserve">that only care about a </w:t>
+      </w:r>
+      <w:r>
+        <w:rPr>
+          <w:i/>
+        </w:rPr>
+        <w:t xml:space="preserve">portion </w:t>
+      </w:r>
+      <w:r>
+        <w:t xml:space="preserve">of an object. </w:t>
+      </w:r>
+      <w:r>
+        <w:t>A</w:t>
+      </w:r>
+      <w:r>
+        <w:t xml:space="preserve"> test about an Order’s SHIPPING STATUS may not care about its line items, or a test about a Customer’s ADDRESS may not care about their name.</w:t>
+      </w:r>
+    </w:p>
+    <w:p>
+      <w:r>
+        <w:t xml:space="preserve">But it’s not always possible to create objects and specify ONLY what you care about. In C# for example the object’s constructor may require things that are necessary to the domain model, but don’t actually matter to that specific test. </w:t>
+      </w:r>
+    </w:p>
+    <w:p>
+      <w:pPr>
+        <w:rPr>
+          <w:b/>
+        </w:rPr>
+      </w:pPr>
+      <w:r>
+        <w:rPr>
+          <w:b/>
+        </w:rPr>
         <w:t>click</w:t>
       </w:r>
-      <w:proofErr w:type="gramEnd"/>
-      <w:r>
-        <w:t xml:space="preserve"> for example)</w:t>
-      </w:r>
-    </w:p>
-    <w:p>
-      <w:r>
-        <w:t xml:space="preserve">It’s pretty simple for an analyst to say something like </w:t>
-      </w:r>
-      <w:r>
-        <w:t>“</w:t>
-      </w:r>
-      <w:r>
-        <w:rPr>
-          <w:i/>
-        </w:rPr>
-        <w:t>When a workflow is &lt;configured like this&gt; then the system &lt;</w:t>
-      </w:r>
-      <w:r>
-        <w:rPr>
-          <w:i/>
-        </w:rPr>
-        <w:t>should do that</w:t>
-      </w:r>
-      <w:r>
-        <w:rPr>
-          <w:i/>
-        </w:rPr>
-        <w:t>&gt;</w:t>
-      </w:r>
-      <w:r>
-        <w:t xml:space="preserve">”. </w:t>
-      </w:r>
-      <w:r>
-        <w:t xml:space="preserve">In practice, though, actually creating a workflow in that state is complex; a workflow is composed of lots of smaller objects that work together, and they have to be set up in a logically consistent way to represent real-world code paths and to avoid runtime errors. </w:t>
-      </w:r>
-    </w:p>
-    <w:p>
-      <w:r>
-        <w:t xml:space="preserve">When it’s much easier to describe a scenario in words than in code, you end up with the setup nightmare I showed you a few slides ago. And if you can’t easily put your software into common states for testing purposes, then you’re either going to pull your hair out when you write tests, or you’re going to stop writing them. </w:t>
-      </w:r>
-    </w:p>
-    <w:p>
-      <w:r>
-        <w:rPr>
-          <w:b/>
-        </w:rPr>
-        <w:t>Dependencies you don’t care about</w:t>
-      </w:r>
-    </w:p>
-    <w:p>
-      <w:r>
-        <w:t xml:space="preserve">The </w:t>
-      </w:r>
-      <w:r>
-        <w:t xml:space="preserve">second mistake people make when setting up tests </w:t>
-      </w:r>
-      <w:r>
-        <w:t xml:space="preserve">is </w:t>
-      </w:r>
-      <w:r>
-        <w:t xml:space="preserve">constructing </w:t>
-      </w:r>
-      <w:r>
-        <w:t>all of your object dependencies by hand.</w:t>
-      </w:r>
-    </w:p>
-    <w:p>
-      <w:r>
-        <w:t xml:space="preserve">In almost every system there are tests </w:t>
-      </w:r>
-      <w:r>
-        <w:t xml:space="preserve">that only care about a </w:t>
-      </w:r>
-      <w:r>
-        <w:rPr>
-          <w:i/>
-        </w:rPr>
-        <w:t xml:space="preserve">portion </w:t>
-      </w:r>
-      <w:r>
-        <w:t xml:space="preserve">of an object. </w:t>
-      </w:r>
-      <w:r>
-        <w:t>A</w:t>
-      </w:r>
-      <w:r>
-        <w:t xml:space="preserve"> test about an Order’s SHIPPING STATUS may not care about its line items, or a test about a Customer’s ADDRESS may not care about their name.</w:t>
-      </w:r>
-    </w:p>
-    <w:p>
-      <w:r>
-        <w:t xml:space="preserve">But it’s not always possible to create objects and specify ONLY what you care about. In C# for example the object’s constructor may require things that are necessary to the domain model, but don’t actually matter to that specific test. </w:t>
-      </w:r>
-    </w:p>
-    <w:p>
-      <w:pPr>
-        <w:rPr>
-          <w:b/>
-        </w:rPr>
-      </w:pPr>
-      <w:proofErr w:type="gramStart"/>
+    </w:p>
+    <w:p>
+      <w:r>
+        <w:t xml:space="preserve">For example, in this test, all I need is a shipped Order. </w:t>
+      </w:r>
+    </w:p>
+    <w:p>
+      <w:pPr>
+        <w:rPr>
+          <w:b/>
+        </w:rPr>
+      </w:pPr>
       <w:r>
         <w:rPr>
           <w:b/>
         </w:rPr>
         <w:t>click</w:t>
       </w:r>
-      <w:proofErr w:type="gramEnd"/>
-    </w:p>
-    <w:p>
-      <w:r>
-        <w:t xml:space="preserve">For example, in this test, all I need is a shipped Order. </w:t>
-      </w:r>
-    </w:p>
-    <w:p>
-      <w:pPr>
-        <w:rPr>
-          <w:b/>
-        </w:rPr>
-      </w:pPr>
-      <w:proofErr w:type="gramStart"/>
-      <w:r>
-        <w:rPr>
-          <w:b/>
-        </w:rPr>
-        <w:t>click</w:t>
-      </w:r>
-      <w:proofErr w:type="gramEnd"/>
     </w:p>
     <w:p>
       <w:r>
@@ -1378,21 +1175,7 @@
         <w:rPr>
           <w:b/>
         </w:rPr>
-        <w:t>(</w:t>
-      </w:r>
-      <w:proofErr w:type="gramStart"/>
-      <w:r>
-        <w:rPr>
-          <w:b/>
-        </w:rPr>
-        <w:t>click</w:t>
-      </w:r>
-      <w:proofErr w:type="gramEnd"/>
-      <w:r>
-        <w:rPr>
-          <w:b/>
-        </w:rPr>
-        <w:t>)</w:t>
+        <w:t>(click)</w:t>
       </w:r>
     </w:p>
     <w:p>
@@ -1410,21 +1193,7 @@
         <w:rPr>
           <w:b/>
         </w:rPr>
-        <w:t>(</w:t>
-      </w:r>
-      <w:proofErr w:type="gramStart"/>
-      <w:r>
-        <w:rPr>
-          <w:b/>
-        </w:rPr>
-        <w:t>click</w:t>
-      </w:r>
-      <w:proofErr w:type="gramEnd"/>
-      <w:r>
-        <w:rPr>
-          <w:b/>
-        </w:rPr>
-        <w:t>)</w:t>
+        <w:t>(click)</w:t>
       </w:r>
     </w:p>
     <w:p>
@@ -1448,21 +1217,7 @@
         <w:rPr>
           <w:b/>
         </w:rPr>
-        <w:t>(</w:t>
-      </w:r>
-      <w:proofErr w:type="gramStart"/>
-      <w:r>
-        <w:rPr>
-          <w:b/>
-        </w:rPr>
-        <w:t>click</w:t>
-      </w:r>
-      <w:proofErr w:type="gramEnd"/>
-      <w:r>
-        <w:rPr>
-          <w:b/>
-        </w:rPr>
-        <w:t>)</w:t>
+        <w:t>(click)</w:t>
       </w:r>
     </w:p>
     <w:p>
@@ -1482,15 +1237,7 @@
     </w:p>
     <w:p>
       <w:r>
-        <w:t xml:space="preserve">Some objects that I deal with have 4, 5 or even 6 layers of composition. Object </w:t>
-      </w:r>
-      <w:proofErr w:type="gramStart"/>
-      <w:r>
-        <w:t>A</w:t>
-      </w:r>
-      <w:proofErr w:type="gramEnd"/>
-      <w:r>
-        <w:t xml:space="preserve"> uses B, B uses C, etc. </w:t>
+        <w:t xml:space="preserve">Some objects that I deal with have 4, 5 or even 6 layers of composition. Object A uses B, B uses C, etc. </w:t>
       </w:r>
       <w:r>
         <w:t>If we had to deal with this for every single test, we would be writing way fewer tests. It would make me crazy to do this every day.</w:t>
@@ -1506,21 +1253,7 @@
         <w:rPr>
           <w:b/>
         </w:rPr>
-        <w:t>(</w:t>
-      </w:r>
-      <w:proofErr w:type="gramStart"/>
-      <w:r>
-        <w:rPr>
-          <w:b/>
-        </w:rPr>
-        <w:t>click</w:t>
-      </w:r>
-      <w:proofErr w:type="gramEnd"/>
-      <w:r>
-        <w:rPr>
-          <w:b/>
-        </w:rPr>
-        <w:t>)</w:t>
+        <w:t>(click)</w:t>
       </w:r>
     </w:p>
     <w:p>
@@ -1604,15 +1337,7 @@
     </w:p>
     <w:p>
       <w:r>
-        <w:t>(</w:t>
-      </w:r>
-      <w:proofErr w:type="gramStart"/>
-      <w:r>
-        <w:t>click</w:t>
-      </w:r>
-      <w:proofErr w:type="gramEnd"/>
-      <w:r>
-        <w:t xml:space="preserve"> for example)</w:t>
+        <w:t>(click for example)</w:t>
       </w:r>
     </w:p>
     <w:p>
@@ -1626,15 +1351,7 @@
         <w:t xml:space="preserve">only </w:t>
       </w:r>
       <w:r>
-        <w:t>apply to customers that are in the “</w:t>
-      </w:r>
-      <w:proofErr w:type="spellStart"/>
-      <w:r>
-        <w:t>PasswordReset</w:t>
-      </w:r>
-      <w:proofErr w:type="spellEnd"/>
-      <w:r>
-        <w:t>” state? Or does it apply to all customers?</w:t>
+        <w:t>apply to customers that are in the “PasswordReset” state? Or does it apply to all customers?</w:t>
       </w:r>
     </w:p>
     <w:p>
@@ -1706,15 +1423,7 @@
     </w:p>
     <w:p>
       <w:r>
-        <w:t>(</w:t>
-      </w:r>
-      <w:proofErr w:type="gramStart"/>
-      <w:r>
-        <w:t>click</w:t>
-      </w:r>
-      <w:proofErr w:type="gramEnd"/>
-      <w:r>
-        <w:t xml:space="preserve"> for example)</w:t>
+        <w:t>(click for example)</w:t>
       </w:r>
     </w:p>
     <w:p>
@@ -1920,141 +1629,146 @@
     </w:p>
     <w:p>
       <w:r>
-        <w:t>(</w:t>
-      </w:r>
-      <w:proofErr w:type="gramStart"/>
-      <w:r>
-        <w:t>click</w:t>
-      </w:r>
-      <w:proofErr w:type="gramEnd"/>
-      <w:r>
+        <w:t>(click)</w:t>
+      </w:r>
+    </w:p>
+    <w:p>
+      <w:r>
+        <w:t xml:space="preserve">Eventually, you end up with a mess like this. </w:t>
+      </w:r>
+      <w:r>
+        <w:t>There’s one method for creating an order with different bill-to and ship-to addresses. There’s one for indicating that the credit card failed address verification. There’s one for specifying that the order was placed by a new customer.</w:t>
+      </w:r>
+    </w:p>
+    <w:p>
+      <w:r>
+        <w:t xml:space="preserve">There’s a ton of overlap here. What </w:t>
+      </w:r>
+      <w:r>
+        <w:t>happen</w:t>
+      </w:r>
+      <w:r>
+        <w:t>s</w:t>
+      </w:r>
+      <w:r>
+        <w:t xml:space="preserve"> </w:t>
+      </w:r>
+      <w:r>
+        <w:t xml:space="preserve">when </w:t>
+      </w:r>
+      <w:r>
+        <w:t xml:space="preserve">someone </w:t>
+      </w:r>
+      <w:r>
+        <w:t xml:space="preserve">needs </w:t>
+      </w:r>
+      <w:r>
+        <w:t xml:space="preserve">an order that was placed by a new customer, and had failed the AVS checks, </w:t>
+      </w:r>
+      <w:r>
+        <w:rPr>
+          <w:i/>
+        </w:rPr>
+        <w:t xml:space="preserve">and </w:t>
+      </w:r>
+      <w:r>
+        <w:t xml:space="preserve">had different bill-to and ship-to addresses? That exact scenario isn’t covered by any of these, so </w:t>
+      </w:r>
+      <w:r>
+        <w:t xml:space="preserve">that </w:t>
+      </w:r>
+      <w:r>
+        <w:t>developer would probably end up creating yet another method for their exact need. And that new method would probably have a lot of duplication when compared against the ones that already exist.</w:t>
+      </w:r>
+    </w:p>
+    <w:p>
+      <w:r>
+        <w:t>Object Mother is a really easy pattern to implement if you only need a couple of course-grained pre-built objects. We needed a lot more control over our test data, so we quickly outgrew this pattern.</w:t>
+      </w:r>
+    </w:p>
+    <w:p>
+      <w:pPr>
+        <w:rPr>
+          <w:b/>
+        </w:rPr>
+      </w:pPr>
+      <w:r>
+        <w:rPr>
+          <w:b/>
+        </w:rPr>
+        <w:t>(click</w:t>
+      </w:r>
+      <w:r>
+        <w:rPr>
+          <w:b/>
+        </w:rPr>
+        <w:t xml:space="preserve"> for</w:t>
+      </w:r>
+      <w:r>
+        <w:rPr>
+          <w:b/>
+        </w:rPr>
+        <w:t xml:space="preserve"> Data Builder)</w:t>
+      </w:r>
+    </w:p>
+    <w:p>
+      <w:r>
+        <w:t>The next thing we tried was a pattern called Data Builder.</w:t>
+      </w:r>
+    </w:p>
+    <w:p>
+      <w:r>
+        <w:t xml:space="preserve">Rather than a factory </w:t>
+      </w:r>
+      <w:r>
+        <w:t xml:space="preserve">that returns </w:t>
+      </w:r>
+      <w:r>
+        <w:t xml:space="preserve">pre-built objects, Data Builder lets you create customized objects in the body of each test. It’s common for this to be accomplished via a Fluent API that exposes the things that can be customized. </w:t>
+      </w:r>
+    </w:p>
+    <w:p>
+      <w:r>
+        <w:t>The general structure in this pattern is that initialize the builder itself and then start calling methods to customize various parts of the object. Those methods are chained together and at the very end you call a Build() method which returns your fully built object.</w:t>
+      </w:r>
+    </w:p>
+    <w:p>
+      <w:r>
+        <w:t>These can be very simple, or they can get pretty complex as you see here where we’re creating both an Order and Customer with customized properties.</w:t>
+      </w:r>
+    </w:p>
+    <w:p>
+      <w:r>
+        <w:t>The main benefit of the Builder pattern is flexibility because it lets you can create the precise data that you need for each test, and that makes it a much better fit for larger or more complex applications.</w:t>
+      </w:r>
+    </w:p>
+    <w:p>
+      <w:pPr>
+        <w:rPr>
+          <w:b/>
+        </w:rPr>
+      </w:pPr>
+      <w:r>
+        <w:rPr>
+          <w:b/>
+        </w:rPr>
+        <w:t>(click</w:t>
+      </w:r>
+      <w:r>
+        <w:rPr>
+          <w:b/>
+        </w:rPr>
+        <w:t xml:space="preserve"> for fluent API</w:t>
+      </w:r>
+      <w:r>
+        <w:rPr>
+          <w:b/>
+        </w:rPr>
         <w:t>)</w:t>
       </w:r>
     </w:p>
     <w:p>
       <w:r>
-        <w:t xml:space="preserve">Eventually, you end up with a mess like this. </w:t>
-      </w:r>
-      <w:r>
-        <w:t>There’s one method for creating an order with different bill-to and ship-to addresses. There’s one for indicating that the credit card failed address verification. There’s one for specifying that the order was placed by a new customer.</w:t>
-      </w:r>
-    </w:p>
-    <w:p>
-      <w:r>
-        <w:t xml:space="preserve">There’s a ton of overlap here. What </w:t>
-      </w:r>
-      <w:r>
-        <w:t>happen</w:t>
-      </w:r>
-      <w:r>
-        <w:t>s</w:t>
-      </w:r>
-      <w:r>
-        <w:t xml:space="preserve"> </w:t>
-      </w:r>
-      <w:r>
-        <w:t xml:space="preserve">when </w:t>
-      </w:r>
-      <w:r>
-        <w:t xml:space="preserve">someone </w:t>
-      </w:r>
-      <w:r>
-        <w:t xml:space="preserve">needs </w:t>
-      </w:r>
-      <w:r>
-        <w:t xml:space="preserve">an order that was placed by a new customer, and had failed the AVS checks, </w:t>
-      </w:r>
-      <w:r>
-        <w:rPr>
-          <w:i/>
-        </w:rPr>
-        <w:t xml:space="preserve">and </w:t>
-      </w:r>
-      <w:r>
-        <w:t xml:space="preserve">had different bill-to and ship-to addresses? That exact scenario isn’t covered by any of these, so </w:t>
-      </w:r>
-      <w:r>
-        <w:t xml:space="preserve">that </w:t>
-      </w:r>
-      <w:r>
-        <w:t>developer would probably end up creating yet another method for their exact need. And that new method would probably have a lot of duplication when compared against the ones that already exist.</w:t>
-      </w:r>
-    </w:p>
-    <w:p>
-      <w:r>
-        <w:t>Object Mother is a really easy pattern to implement if you only need a couple of course-grained pre-built objects. We needed a lot more control over our test data, so we quickly outgrew this pattern.</w:t>
-      </w:r>
-    </w:p>
-    <w:p>
-      <w:r>
-        <w:t>(</w:t>
-      </w:r>
-      <w:proofErr w:type="gramStart"/>
-      <w:r>
-        <w:t>click</w:t>
-      </w:r>
-      <w:proofErr w:type="gramEnd"/>
-      <w:r>
-        <w:t>, Data Builder)</w:t>
-      </w:r>
-    </w:p>
-    <w:p>
-      <w:r>
-        <w:t>The next thing we tried was a pattern called Data Builder.</w:t>
-      </w:r>
-    </w:p>
-    <w:p>
-      <w:r>
-        <w:t xml:space="preserve">Rather than a factory </w:t>
-      </w:r>
-      <w:r>
-        <w:t xml:space="preserve">that returns </w:t>
-      </w:r>
-      <w:r>
-        <w:t xml:space="preserve">pre-built objects, Data Builder lets you create customized objects in the body of each test. It’s common for this to be accomplished via a Fluent API that exposes the things that can be customized. </w:t>
-      </w:r>
-    </w:p>
-    <w:p>
-      <w:r>
-        <w:t xml:space="preserve">The general structure in this pattern is that initialize the builder itself and then start calling methods to customize various parts of the object. Those methods are chained together and at the very end you call a </w:t>
-      </w:r>
-      <w:proofErr w:type="gramStart"/>
-      <w:r>
-        <w:t>Build(</w:t>
-      </w:r>
-      <w:proofErr w:type="gramEnd"/>
-      <w:r>
-        <w:t>) method which returns your fully built object.</w:t>
-      </w:r>
-    </w:p>
-    <w:p>
-      <w:r>
-        <w:t>These can be very simple, or they can get pretty complex as you see here where we’re creating both an Order and Customer with customized properties.</w:t>
-      </w:r>
-    </w:p>
-    <w:p>
-      <w:r>
-        <w:t>The main benefit of the Builder pattern is flexibility because it lets you can create the precise data that you need for each test, and that makes it a much better fit for larger or more complex applications.</w:t>
-      </w:r>
-    </w:p>
-    <w:p>
-      <w:r>
-        <w:t xml:space="preserve"> </w:t>
-      </w:r>
-      <w:r>
-        <w:t>(</w:t>
-      </w:r>
-      <w:proofErr w:type="gramStart"/>
-      <w:r>
-        <w:t>click</w:t>
-      </w:r>
-      <w:proofErr w:type="gramEnd"/>
-      <w:r>
-        <w:t>)</w:t>
-      </w:r>
-    </w:p>
-    <w:p>
-      <w:r>
         <w:t xml:space="preserve">However, I’m really not a big fan of the Fluent API. It’s verbose and adds a lot of noise, as you see here. The green arrows are pointing to the significant data that I’m creating and the red circles are basically the “noise” that we get from the fluent API. </w:t>
       </w:r>
     </w:p>
@@ -2064,16 +1778,28 @@
       </w:r>
     </w:p>
     <w:p>
-      <w:r>
-        <w:t>(</w:t>
-      </w:r>
-      <w:proofErr w:type="gramStart"/>
-      <w:r>
-        <w:t>click</w:t>
-      </w:r>
-      <w:proofErr w:type="gramEnd"/>
-      <w:r>
-        <w:t>, Test Helper)</w:t>
+      <w:pPr>
+        <w:rPr>
+          <w:b/>
+        </w:rPr>
+      </w:pPr>
+      <w:r>
+        <w:rPr>
+          <w:b/>
+        </w:rPr>
+        <w:t>(click</w:t>
+      </w:r>
+      <w:r>
+        <w:rPr>
+          <w:b/>
+        </w:rPr>
+        <w:t xml:space="preserve"> for</w:t>
+      </w:r>
+      <w:r>
+        <w:rPr>
+          <w:b/>
+        </w:rPr>
+        <w:t xml:space="preserve"> Test Helper)</w:t>
       </w:r>
     </w:p>
     <w:p>
@@ -2092,250 +1818,212 @@
     </w:p>
     <w:p>
       <w:r>
-        <w:t>(</w:t>
-      </w:r>
-      <w:proofErr w:type="gramStart"/>
-      <w:r>
-        <w:t>click</w:t>
-      </w:r>
-      <w:proofErr w:type="gramEnd"/>
-      <w:r>
+        <w:t>(click)</w:t>
+      </w:r>
+    </w:p>
+    <w:p>
+      <w:r>
+        <w:t>The first step in implementing a Test Helper is to create a static factory method like Object Method, but give it a generic name like “Create” and expose all of the data that you want to customize as method arguments.</w:t>
+      </w:r>
+    </w:p>
+    <w:p>
+      <w:r>
+        <w:t>This gives us a flexible, extensible mechanism for creating data that’s specific to each test, without all the overhead of that fluent API.</w:t>
+      </w:r>
+    </w:p>
+    <w:p>
+      <w:pPr>
+        <w:rPr>
+          <w:b/>
+        </w:rPr>
+      </w:pPr>
+      <w:r>
+        <w:rPr>
+          <w:b/>
+        </w:rPr>
+        <w:t>Key #2: Only what matters</w:t>
+      </w:r>
+    </w:p>
+    <w:p>
+      <w:r>
+        <w:t xml:space="preserve">The second key to success is to make your </w:t>
+      </w:r>
+      <w:r>
+        <w:t xml:space="preserve">test data </w:t>
+      </w:r>
+      <w:r>
+        <w:t xml:space="preserve">as expressive and as readable as possible by specifying </w:t>
+      </w:r>
+      <w:r>
+        <w:rPr>
+          <w:i/>
+        </w:rPr>
+        <w:t xml:space="preserve">only </w:t>
+      </w:r>
+      <w:r>
+        <w:t xml:space="preserve">the </w:t>
+      </w:r>
+      <w:r>
+        <w:t xml:space="preserve">values </w:t>
+      </w:r>
+      <w:r>
+        <w:t xml:space="preserve">that </w:t>
+      </w:r>
+      <w:r>
+        <w:t>are</w:t>
+      </w:r>
+      <w:r>
+        <w:t xml:space="preserve"> significant to </w:t>
+      </w:r>
+      <w:r>
+        <w:t>the test outcome.</w:t>
+      </w:r>
+    </w:p>
+    <w:p>
+      <w:r>
+        <w:t xml:space="preserve">Like I mentioned earlier, when someone is reading your </w:t>
+      </w:r>
+      <w:r>
+        <w:t xml:space="preserve">setup code </w:t>
+      </w:r>
+      <w:r>
+        <w:t>and they see a string or integer literal</w:t>
+      </w:r>
+      <w:r>
+        <w:t xml:space="preserve"> value</w:t>
+      </w:r>
+      <w:r>
+        <w:t xml:space="preserve">, they have to figure out whether that specific value is relevant or not. </w:t>
+      </w:r>
+      <w:r>
+        <w:t xml:space="preserve">If you create a customer and set their tax exempt status to TRUE, does that mean that the assertion you’re making only applies to tax exempt customers? Or was that just an arbitrary value you picked because you had to pick something? </w:t>
+      </w:r>
+    </w:p>
+    <w:p>
+      <w:r>
+        <w:t xml:space="preserve">The </w:t>
+      </w:r>
+      <w:r>
+        <w:t>goal of any good test is to communicate how the system will behave given a specific set of inputs</w:t>
+      </w:r>
+      <w:r>
+        <w:t xml:space="preserve">, and your setup code can’t </w:t>
+      </w:r>
+      <w:r>
+        <w:t xml:space="preserve">effectively </w:t>
+      </w:r>
+      <w:r>
+        <w:t xml:space="preserve">do that </w:t>
+      </w:r>
+      <w:r>
+        <w:t xml:space="preserve">if </w:t>
+      </w:r>
+      <w:r>
+        <w:t xml:space="preserve">it’s </w:t>
+      </w:r>
+      <w:r>
+        <w:t>full of noise values that dilute that message.</w:t>
+      </w:r>
+    </w:p>
+    <w:p>
+      <w:pPr>
+        <w:rPr>
+          <w:b/>
+        </w:rPr>
+      </w:pPr>
+      <w:r>
+        <w:rPr>
+          <w:b/>
+        </w:rPr>
+        <w:t>(click</w:t>
+      </w:r>
+      <w:r>
+        <w:rPr>
+          <w:b/>
+        </w:rPr>
+        <w:t xml:space="preserve"> – liberal use of defaults</w:t>
+      </w:r>
+      <w:r>
+        <w:rPr>
+          <w:b/>
+        </w:rPr>
         <w:t>)</w:t>
       </w:r>
     </w:p>
     <w:p>
       <w:r>
-        <w:t>The first step in implementing a Test Helper is to create a static factory method like Object Method, but give it a generic name like “Create” and expose all of the data that you want to customize as method arguments.</w:t>
-      </w:r>
-    </w:p>
-    <w:p>
-      <w:r>
-        <w:t>This gives us a flexible, extensible mechanism for creating data that’s specific to each test, without all the overhead of that fluent API.</w:t>
-      </w:r>
-    </w:p>
-    <w:p>
-      <w:pPr>
-        <w:rPr>
-          <w:b/>
-        </w:rPr>
-      </w:pPr>
-      <w:r>
-        <w:rPr>
-          <w:b/>
-        </w:rPr>
-        <w:t>Key #2: Only what matters</w:t>
-      </w:r>
-    </w:p>
-    <w:p>
-      <w:r>
-        <w:t xml:space="preserve">The second key to success is to make your </w:t>
-      </w:r>
-      <w:r>
-        <w:t xml:space="preserve">test data </w:t>
-      </w:r>
-      <w:r>
-        <w:t xml:space="preserve">as expressive and as readable as possible by specifying </w:t>
+        <w:t xml:space="preserve">If your language supports the concept of “optional parameters” then </w:t>
+      </w:r>
+      <w:r>
+        <w:t>our Test Helper pattern is easily adapted to follow this guideline.</w:t>
+      </w:r>
+    </w:p>
+    <w:p>
+      <w:r>
+        <w:t>Basically, you just take the static factory method and you specify default values for just about everything.</w:t>
+      </w:r>
+      <w:r>
+        <w:t xml:space="preserve"> </w:t>
+      </w:r>
+    </w:p>
+    <w:p>
+      <w:r>
+        <w:t>Then when you call the method, you only specify those specific values that you care about.</w:t>
+      </w:r>
+    </w:p>
+    <w:p>
+      <w:pPr>
+        <w:rPr>
+          <w:b/>
+        </w:rPr>
+      </w:pPr>
+      <w:r>
+        <w:rPr>
+          <w:b/>
+        </w:rPr>
+        <w:t xml:space="preserve">(click – </w:t>
+      </w:r>
+      <w:r>
+        <w:rPr>
+          <w:b/>
+        </w:rPr>
+        <w:t>behind the scenes</w:t>
+      </w:r>
+      <w:r>
+        <w:rPr>
+          <w:b/>
+        </w:rPr>
+        <w:t xml:space="preserve"> 1</w:t>
+      </w:r>
+      <w:r>
+        <w:rPr>
+          <w:b/>
+        </w:rPr>
+        <w:t>)</w:t>
+      </w:r>
+    </w:p>
+    <w:p>
+      <w:r>
+        <w:t xml:space="preserve">Behind the scenes, the helper itself is responsible for assigning </w:t>
+      </w:r>
+      <w:r>
+        <w:t xml:space="preserve">meaningful </w:t>
+      </w:r>
+      <w:r>
+        <w:t xml:space="preserve">default values </w:t>
+      </w:r>
+      <w:r>
+        <w:t>for everything that the caller left empty.</w:t>
+      </w:r>
+    </w:p>
+    <w:p>
+      <w:r>
+        <w:t xml:space="preserve">For primitive properties I generally make all of the arguments nullable. You </w:t>
       </w:r>
       <w:r>
         <w:rPr>
           <w:i/>
         </w:rPr>
-        <w:t xml:space="preserve">only </w:t>
-      </w:r>
-      <w:r>
-        <w:t xml:space="preserve">the </w:t>
-      </w:r>
-      <w:r>
-        <w:t xml:space="preserve">values </w:t>
-      </w:r>
-      <w:r>
-        <w:t xml:space="preserve">that </w:t>
-      </w:r>
-      <w:r>
-        <w:t>are</w:t>
-      </w:r>
-      <w:r>
-        <w:t xml:space="preserve"> significant to </w:t>
-      </w:r>
-      <w:r>
-        <w:t>the test outcome.</w:t>
-      </w:r>
-    </w:p>
-    <w:p>
-      <w:r>
-        <w:t xml:space="preserve">Like I mentioned earlier, when someone is reading your </w:t>
-      </w:r>
-      <w:r>
-        <w:t xml:space="preserve">setup code </w:t>
-      </w:r>
-      <w:r>
-        <w:t>and they see a string or integer literal</w:t>
-      </w:r>
-      <w:r>
-        <w:t xml:space="preserve"> value</w:t>
-      </w:r>
-      <w:r>
-        <w:t xml:space="preserve">, they have to figure out whether that specific value is relevant or not. </w:t>
-      </w:r>
-      <w:r>
-        <w:t xml:space="preserve">If you create a customer and set their tax exempt status to TRUE, does that mean that the assertion you’re making only applies to tax exempt customers? Or was that just an arbitrary value you picked because you had to pick something? </w:t>
-      </w:r>
-    </w:p>
-    <w:p>
-      <w:r>
-        <w:t xml:space="preserve">The </w:t>
-      </w:r>
-      <w:r>
-        <w:t>goal of any good test is to communicate how the system will behave given a specific set of inputs</w:t>
-      </w:r>
-      <w:r>
-        <w:t xml:space="preserve">, and your setup code can’t </w:t>
-      </w:r>
-      <w:r>
-        <w:t xml:space="preserve">effectively </w:t>
-      </w:r>
-      <w:r>
-        <w:t xml:space="preserve">do that </w:t>
-      </w:r>
-      <w:r>
-        <w:t xml:space="preserve">if </w:t>
-      </w:r>
-      <w:r>
-        <w:t xml:space="preserve">it’s </w:t>
-      </w:r>
-      <w:r>
-        <w:t>full of noise values that dilute that message.</w:t>
-      </w:r>
-    </w:p>
-    <w:p>
-      <w:pPr>
-        <w:rPr>
-          <w:b/>
-        </w:rPr>
-      </w:pPr>
-      <w:r>
-        <w:rPr>
-          <w:b/>
-        </w:rPr>
-        <w:t>(</w:t>
-      </w:r>
-      <w:proofErr w:type="gramStart"/>
-      <w:r>
-        <w:rPr>
-          <w:b/>
-        </w:rPr>
-        <w:t>click</w:t>
-      </w:r>
-      <w:proofErr w:type="gramEnd"/>
-      <w:r>
-        <w:rPr>
-          <w:b/>
-        </w:rPr>
-        <w:t xml:space="preserve"> – liberal use of defaults</w:t>
-      </w:r>
-      <w:r>
-        <w:rPr>
-          <w:b/>
-        </w:rPr>
-        <w:t>)</w:t>
-      </w:r>
-    </w:p>
-    <w:p>
-      <w:r>
-        <w:t xml:space="preserve">If your language supports the concept of “optional parameters” then </w:t>
-      </w:r>
-      <w:r>
-        <w:t>our Test Helper pattern is easily adapted to follow this guideline.</w:t>
-      </w:r>
-    </w:p>
-    <w:p>
-      <w:r>
-        <w:t>Basically, you just take the static factory method and you specify default values for just about everything.</w:t>
-      </w:r>
-      <w:r>
-        <w:t xml:space="preserve"> </w:t>
-      </w:r>
-    </w:p>
-    <w:p>
-      <w:r>
-        <w:t>Then when you call the method, you only specify those specific values that you care about.</w:t>
-      </w:r>
-    </w:p>
-    <w:p>
-      <w:pPr>
-        <w:rPr>
-          <w:b/>
-        </w:rPr>
-      </w:pPr>
-      <w:r>
-        <w:rPr>
-          <w:b/>
-        </w:rPr>
-        <w:t>(</w:t>
-      </w:r>
-      <w:proofErr w:type="gramStart"/>
-      <w:r>
-        <w:rPr>
-          <w:b/>
-        </w:rPr>
-        <w:t>click</w:t>
-      </w:r>
-      <w:proofErr w:type="gramEnd"/>
-      <w:r>
-        <w:rPr>
-          <w:b/>
-        </w:rPr>
-        <w:t xml:space="preserve"> – </w:t>
-      </w:r>
-      <w:r>
-        <w:rPr>
-          <w:b/>
-        </w:rPr>
-        <w:t>behind the scenes</w:t>
-      </w:r>
-      <w:r>
-        <w:rPr>
-          <w:b/>
-        </w:rPr>
-        <w:t xml:space="preserve"> 1</w:t>
-      </w:r>
-      <w:r>
-        <w:rPr>
-          <w:b/>
-        </w:rPr>
-        <w:t>)</w:t>
-      </w:r>
-    </w:p>
-    <w:p>
-      <w:r>
-        <w:t xml:space="preserve">Behind the scenes, the helper itself is responsible for assigning </w:t>
-      </w:r>
-      <w:r>
-        <w:t xml:space="preserve">meaningful </w:t>
-      </w:r>
-      <w:r>
-        <w:t xml:space="preserve">default values </w:t>
-      </w:r>
-      <w:r>
-        <w:t>for everything that the caller left empty.</w:t>
-      </w:r>
-    </w:p>
-    <w:p>
-      <w:r>
-        <w:t xml:space="preserve">For primitive properties I generally make all of the arguments </w:t>
-      </w:r>
-      <w:proofErr w:type="spellStart"/>
-      <w:r>
-        <w:t>nullable</w:t>
-      </w:r>
-      <w:proofErr w:type="spellEnd"/>
-      <w:r>
-        <w:t xml:space="preserve">. You </w:t>
-      </w:r>
-      <w:r>
-        <w:rPr>
-          <w:i/>
-        </w:rPr>
         <w:t xml:space="preserve">could </w:t>
       </w:r>
       <w:r>
@@ -2359,21 +2047,7 @@
         <w:rPr>
           <w:b/>
         </w:rPr>
-        <w:t>(</w:t>
-      </w:r>
-      <w:proofErr w:type="gramStart"/>
-      <w:r>
-        <w:rPr>
-          <w:b/>
-        </w:rPr>
-        <w:t>click</w:t>
-      </w:r>
-      <w:proofErr w:type="gramEnd"/>
-      <w:r>
-        <w:rPr>
-          <w:b/>
-        </w:rPr>
-        <w:t xml:space="preserve"> – behind the scenes 2</w:t>
+        <w:t>(click – behind the scenes 2</w:t>
       </w:r>
       <w:r>
         <w:t>)</w:t>
@@ -2411,34 +2085,12 @@
         <w:rPr>
           <w:b/>
         </w:rPr>
-        <w:t xml:space="preserve"> (</w:t>
-      </w:r>
-      <w:proofErr w:type="gramStart"/>
-      <w:r>
-        <w:rPr>
-          <w:b/>
-        </w:rPr>
-        <w:t>click</w:t>
-      </w:r>
-      <w:proofErr w:type="gramEnd"/>
-      <w:r>
-        <w:rPr>
-          <w:b/>
-        </w:rPr>
-        <w:t xml:space="preserve"> – accidental equality)</w:t>
-      </w:r>
-    </w:p>
-    <w:p>
-      <w:r>
-        <w:t xml:space="preserve">There’s one potential </w:t>
-      </w:r>
-      <w:proofErr w:type="spellStart"/>
-      <w:r>
-        <w:t>gotcha</w:t>
-      </w:r>
-      <w:proofErr w:type="spellEnd"/>
-      <w:r>
-        <w:t xml:space="preserve"> with this approach. You should be very careful when creating objects with hardcoded values as their defaults. This can lead to something I call “unexpected equality”.</w:t>
+        <w:t xml:space="preserve"> (click – accidental equality)</w:t>
+      </w:r>
+    </w:p>
+    <w:p>
+      <w:r>
+        <w:t>There’s one potential gotcha with this approach. You should be very careful when creating objects with hardcoded values as their defaults. This can lead to something I call “unexpected equality”.</w:t>
       </w:r>
     </w:p>
     <w:p>
@@ -2454,15 +2106,7 @@
         <w:t>email of customer #2</w:t>
       </w:r>
       <w:r>
-        <w:t xml:space="preserve">. But if the </w:t>
-      </w:r>
-      <w:proofErr w:type="spellStart"/>
-      <w:r>
-        <w:t>CustomerHelper</w:t>
-      </w:r>
-      <w:proofErr w:type="spellEnd"/>
-      <w:r>
-        <w:t xml:space="preserve"> object sets a default email address of NULL, or some hardcoded static value, then this test will pass even if the logic is faulty. This is what </w:t>
+        <w:t xml:space="preserve">. But if the CustomerHelper object sets a default email address of NULL, or some hardcoded static value, then this test will pass even if the logic is faulty. This is what </w:t>
       </w:r>
       <w:r>
         <w:t>I mean by “unexpected equality”; if I create two separate objects, I don’t expect them to pass an equality test.</w:t>
@@ -2487,35 +2131,7 @@
         <w:rPr>
           <w:b/>
         </w:rPr>
-        <w:t>(</w:t>
-      </w:r>
-      <w:proofErr w:type="gramStart"/>
-      <w:r>
-        <w:rPr>
-          <w:b/>
-        </w:rPr>
-        <w:t>click</w:t>
-      </w:r>
-      <w:proofErr w:type="gramEnd"/>
-      <w:r>
-        <w:rPr>
-          <w:b/>
-        </w:rPr>
-        <w:t xml:space="preserve"> – short </w:t>
-      </w:r>
-      <w:proofErr w:type="spellStart"/>
-      <w:r>
-        <w:rPr>
-          <w:b/>
-        </w:rPr>
-        <w:t>guid</w:t>
-      </w:r>
-      <w:proofErr w:type="spellEnd"/>
-      <w:r>
-        <w:rPr>
-          <w:b/>
-        </w:rPr>
-        <w:t>)</w:t>
+        <w:t>(click – short guid)</w:t>
       </w:r>
     </w:p>
     <w:p>
@@ -2526,15 +2142,7 @@
         <w:t xml:space="preserve"> it easy to assign</w:t>
       </w:r>
       <w:r>
-        <w:t xml:space="preserve"> unique values is a class called </w:t>
-      </w:r>
-      <w:proofErr w:type="spellStart"/>
-      <w:r>
-        <w:t>ShortGuid</w:t>
-      </w:r>
-      <w:proofErr w:type="spellEnd"/>
-      <w:r>
-        <w:t>. This is basically a shorter, URL-friendly</w:t>
+        <w:t xml:space="preserve"> unique values is a class called ShortGuid. This is basically a shorter, URL-friendly</w:t>
       </w:r>
       <w:r>
         <w:t>, base64-encoded</w:t>
@@ -2545,37 +2153,15 @@
     </w:p>
     <w:p>
       <w:r>
-        <w:t xml:space="preserve">Whenever I’m creating a name or a title or something, I use a </w:t>
-      </w:r>
-      <w:proofErr w:type="spellStart"/>
-      <w:r>
-        <w:t>ShortGuid</w:t>
-      </w:r>
-      <w:proofErr w:type="spellEnd"/>
-      <w:r>
-        <w:t xml:space="preserve"> as the default. It guarantees that no two objects I create will share the same value, unless I explicitly set them up that way.</w:t>
-      </w:r>
-    </w:p>
-    <w:p>
-      <w:r>
-        <w:rPr>
-          <w:b/>
-        </w:rPr>
-        <w:t>(</w:t>
-      </w:r>
-      <w:proofErr w:type="gramStart"/>
-      <w:r>
-        <w:rPr>
-          <w:b/>
-        </w:rPr>
-        <w:t>click</w:t>
-      </w:r>
-      <w:proofErr w:type="gramEnd"/>
-      <w:r>
-        <w:rPr>
-          <w:b/>
-        </w:rPr>
-        <w:t xml:space="preserve"> – id sequencer)</w:t>
+        <w:t>Whenever I’m creating a name or a title or something, I use a ShortGuid as the default. It guarantees that no two objects I create will share the same value, unless I explicitly set them up that way.</w:t>
+      </w:r>
+    </w:p>
+    <w:p>
+      <w:r>
+        <w:rPr>
+          <w:b/>
+        </w:rPr>
+        <w:t>(click – id sequencer)</w:t>
       </w:r>
     </w:p>
     <w:p>
@@ -2588,15 +2174,7 @@
         <w:t xml:space="preserve">Instead of a random number, </w:t>
       </w:r>
       <w:r>
-        <w:t xml:space="preserve">I created a static class called the </w:t>
-      </w:r>
-      <w:proofErr w:type="spellStart"/>
-      <w:r>
-        <w:t>IdSequencer</w:t>
-      </w:r>
-      <w:proofErr w:type="spellEnd"/>
-      <w:r>
-        <w:t xml:space="preserve">. It basically starts a counter and hands out a unique value each time I call “next”. </w:t>
+        <w:t xml:space="preserve">I created a static class called the IdSequencer. It basically starts a counter and hands out a unique value each time I call “next”. </w:t>
       </w:r>
       <w:r>
         <w:t>Any time I have a helper that creates something with an ID property, I expose the ID as an argument and then I default it using the sequencer.</w:t>
@@ -2612,21 +2190,7 @@
         <w:rPr>
           <w:b/>
         </w:rPr>
-        <w:t>(</w:t>
-      </w:r>
-      <w:proofErr w:type="gramStart"/>
-      <w:r>
-        <w:rPr>
-          <w:b/>
-        </w:rPr>
-        <w:t>click</w:t>
-      </w:r>
-      <w:proofErr w:type="gramEnd"/>
-      <w:r>
-        <w:rPr>
-          <w:b/>
-        </w:rPr>
-        <w:t xml:space="preserve"> – common pairings)</w:t>
+        <w:t>(click – common pairings)</w:t>
       </w:r>
     </w:p>
     <w:p>
@@ -2679,21 +2243,7 @@
         <w:rPr>
           <w:b/>
         </w:rPr>
-        <w:t>(</w:t>
-      </w:r>
-      <w:proofErr w:type="gramStart"/>
-      <w:r>
-        <w:rPr>
-          <w:b/>
-        </w:rPr>
-        <w:t>click</w:t>
-      </w:r>
-      <w:proofErr w:type="gramEnd"/>
-      <w:r>
-        <w:rPr>
-          <w:b/>
-        </w:rPr>
-        <w:t xml:space="preserve"> – common pairings #2</w:t>
+        <w:t>(click – common pairings #2</w:t>
       </w:r>
       <w:r>
         <w:t>)</w:t>
@@ -2701,15 +2251,7 @@
     </w:p>
     <w:p>
       <w:r>
-        <w:t xml:space="preserve">This helper method is purpose built for creating shipped orders. We no longer need to expose the shipping status at all, and we no longer need </w:t>
-      </w:r>
-      <w:proofErr w:type="spellStart"/>
-      <w:r>
-        <w:t>need</w:t>
-      </w:r>
-      <w:proofErr w:type="spellEnd"/>
-      <w:r>
-        <w:t xml:space="preserve"> to default the shipping method and date to null. This helper can basically just delegate to the generic create to avoid duplicating code.</w:t>
+        <w:t>This helper method is purpose built for creating shipped orders. We no longer need to expose the shipping status at all, and we no longer need need to default the shipping method and date to null. This helper can basically just delegate to the generic create to avoid duplicating code.</w:t>
       </w:r>
     </w:p>
     <w:p>
@@ -2730,11 +2272,91 @@
         <w:rPr>
           <w:b/>
         </w:rPr>
+        <w:t>(click – Test Helpers vs Libraries)</w:t>
+      </w:r>
+    </w:p>
+    <w:p>
+      <w:r>
+        <w:t>People often ask me why I write my own Test Helper classes instead of using a 3</w:t>
+      </w:r>
+      <w:r>
+        <w:rPr>
+          <w:vertAlign w:val="superscript"/>
+        </w:rPr>
+        <w:t>rd</w:t>
+      </w:r>
+      <w:r>
+        <w:t xml:space="preserve"> party object construction library. In .NET there are numerous libraries that offer generic methods like this that take a type argument and then automagically create an instance of that type, populating it with test data. This particular example is from a library called AutoFixture, and it looks super easy. Why not do this?</w:t>
+      </w:r>
+    </w:p>
+    <w:p>
+      <w:r>
+        <w:t xml:space="preserve">The simple answer is that no library that you download can make better decisions about your test data than you can. Early on, when your objects are simple and you don’t have lots of special cases in your system then sure, </w:t>
+      </w:r>
+      <w:r>
+        <w:t>this might work OK</w:t>
+      </w:r>
+      <w:r>
+        <w:t xml:space="preserve">. But as things get complex, you’re going to </w:t>
+      </w:r>
+      <w:r>
+        <w:t>want control over how your default values and properties get set up, and you don’t get that with a library.</w:t>
+      </w:r>
+    </w:p>
+    <w:p>
+      <w:r>
+        <w:t xml:space="preserve">And in addition, these libraries tend to be noisier than custom code. </w:t>
+      </w:r>
+    </w:p>
+    <w:p>
+      <w:pPr>
+        <w:rPr>
+          <w:b/>
+        </w:rPr>
+      </w:pPr>
+      <w:r>
+        <w:rPr>
+          <w:b/>
+        </w:rPr>
+        <w:t>(click – Test Helpers vs Libraries, #2)</w:t>
+      </w:r>
+    </w:p>
+    <w:p>
+      <w:r>
+        <w:t xml:space="preserve">Here’s what AutoFixture looks like if you </w:t>
+      </w:r>
+      <w:r>
+        <w:t>want to specify a value for a property. Sure is a lot simpler to read and write the Test Helper version.</w:t>
+      </w:r>
+    </w:p>
+    <w:p>
+      <w:r>
+        <w:t xml:space="preserve">Basically, I look at it like this: when your app is small and simple, then the libraries </w:t>
+      </w:r>
+      <w:r>
+        <w:t>might work</w:t>
+      </w:r>
+      <w:r>
+        <w:t xml:space="preserve">. But if your app is small and simple, then introducing my Test Helper pattern is super easy too. And since Test Helper is designed to deal with complexity, </w:t>
+      </w:r>
+      <w:r>
+        <w:t xml:space="preserve">that way you start </w:t>
+      </w:r>
+      <w:r>
+        <w:t>out with a solid foundation that will scale right along with your app code.</w:t>
+      </w:r>
+    </w:p>
+    <w:p>
+      <w:r>
+        <w:rPr>
+          <w:b/>
+        </w:rPr>
         <w:t>Key #3: Scenarios</w:t>
       </w:r>
     </w:p>
     <w:p>
       <w:r>
+        <w:lastRenderedPageBreak/>
         <w:t>Test Helpers are great at returning single objects. But what if you need of keep track of multiple objects AND their relationships?</w:t>
       </w:r>
     </w:p>
@@ -2772,15 +2394,7 @@
     </w:p>
     <w:p>
       <w:r>
-        <w:t>(</w:t>
-      </w:r>
-      <w:proofErr w:type="gramStart"/>
-      <w:r>
-        <w:t>click</w:t>
-      </w:r>
-      <w:proofErr w:type="gramEnd"/>
-      <w:r>
-        <w:t>)</w:t>
+        <w:t>(click)</w:t>
       </w:r>
     </w:p>
     <w:p>
@@ -2824,406 +2438,318 @@
         <w:t xml:space="preserve"> </w:t>
       </w:r>
       <w:r>
-        <w:t>(</w:t>
-      </w:r>
-      <w:proofErr w:type="gramStart"/>
-      <w:r>
-        <w:t>click</w:t>
-      </w:r>
-      <w:proofErr w:type="gramEnd"/>
-      <w:r>
-        <w:t>)</w:t>
+        <w:t>(click)</w:t>
+      </w:r>
+    </w:p>
+    <w:p>
+      <w:r>
+        <w:t xml:space="preserve">In these situations </w:t>
+      </w:r>
+      <w:r>
+        <w:t xml:space="preserve">I </w:t>
+      </w:r>
+      <w:r>
+        <w:t xml:space="preserve">use a pattern </w:t>
+      </w:r>
+      <w:r>
+        <w:t xml:space="preserve">that </w:t>
+      </w:r>
+      <w:r>
+        <w:t xml:space="preserve">we call a Scenario. This is essentially a façade that </w:t>
+      </w:r>
+      <w:r>
+        <w:t xml:space="preserve">wraps </w:t>
+      </w:r>
+      <w:r>
+        <w:t xml:space="preserve">the </w:t>
+      </w:r>
+      <w:r>
+        <w:t xml:space="preserve">coordination </w:t>
+      </w:r>
+      <w:r>
+        <w:t>of multiple Test He</w:t>
+      </w:r>
+      <w:r>
+        <w:t>lpers towards a common goal</w:t>
+      </w:r>
+      <w:r>
+        <w:t xml:space="preserve"> and </w:t>
+      </w:r>
+      <w:r>
+        <w:t xml:space="preserve">makes your </w:t>
+      </w:r>
+      <w:r>
+        <w:t>setup code cleaner and more readable.</w:t>
+      </w:r>
+    </w:p>
+    <w:p>
+      <w:r>
+        <w:t xml:space="preserve">You’ll notice </w:t>
+      </w:r>
+      <w:r>
+        <w:t xml:space="preserve">that </w:t>
+      </w:r>
+      <w:r>
+        <w:t>while a</w:t>
+      </w:r>
+      <w:r>
+        <w:t xml:space="preserve"> Test Helper is a static factory</w:t>
+      </w:r>
+      <w:r>
+        <w:t>,</w:t>
+      </w:r>
+      <w:r>
+        <w:t xml:space="preserve"> a Scenario is something that you instantiate. </w:t>
+      </w:r>
+      <w:r>
+        <w:t>You can still customize the result but you do it with constructor arguments and not method arguments.</w:t>
+      </w:r>
+    </w:p>
+    <w:p>
+      <w:r>
+        <w:t>The reason for this difference is that a Test Helper returns one of our core domain objects</w:t>
+      </w:r>
+      <w:r>
+        <w:t>, and we don’t want to litter our app code with constructors that exist only for testing. The factory pattern works great to isolate the Test Helper logic from the core objects.</w:t>
+      </w:r>
+    </w:p>
+    <w:p>
+      <w:r>
+        <w:t xml:space="preserve">For scenarios, though, we’re actually creating </w:t>
+      </w:r>
+      <w:r>
+        <w:rPr>
+          <w:i/>
+        </w:rPr>
+        <w:t xml:space="preserve">multiple </w:t>
+      </w:r>
+      <w:r>
+        <w:t>objects, and we need a handy way to keep track of all of those objects. If we implement the Scenarios as brand new classes, then we can use instance properties of those classes to expose pointers to the objects the tests will care about. You could still use static factory methods if you wanted to, but it saves a little code to just use the constructor instead.</w:t>
+      </w:r>
+    </w:p>
+    <w:p>
+      <w:r>
+        <w:t>(click)</w:t>
+      </w:r>
+    </w:p>
+    <w:p>
+      <w:r>
+        <w:t xml:space="preserve">This is what the Scenario itself looks like. In general, everything that the Scenario creates that a test might need to easily get a reference to is exposed as instance properties. </w:t>
+      </w:r>
+    </w:p>
+    <w:p>
+      <w:r>
+        <w:t xml:space="preserve">(click) </w:t>
+      </w:r>
+    </w:p>
+    <w:p>
+      <w:r>
+        <w:t>Here’s another example of a Scenario. In this case, we’re creating multiple orders for a single customer, each with different characteristics. The Scenario exposes each order as a distinct property so that the test code will be very clear in terms of its intent.</w:t>
+      </w:r>
+    </w:p>
+    <w:p>
+      <w:r>
+        <w:t>(click – drawbacks)</w:t>
       </w:r>
     </w:p>
     <w:p>
       <w:r>
         <w:lastRenderedPageBreak/>
-        <w:t xml:space="preserve">In these situations </w:t>
-      </w:r>
-      <w:r>
-        <w:t xml:space="preserve">I </w:t>
-      </w:r>
-      <w:r>
-        <w:t xml:space="preserve">use a pattern </w:t>
+        <w:t>I recommend the Test Helper pattern without reservation. There’s literally no good argument not to. But there are a few drawbacks to the Scenario pattern that you should consider.</w:t>
+      </w:r>
+    </w:p>
+    <w:p>
+      <w:r>
+        <w:t xml:space="preserve">First, you’ll need to figure out for yourself the correct balance between specialization and customization. </w:t>
+      </w:r>
+      <w:r>
+        <w:t xml:space="preserve">If you create a large number of </w:t>
+      </w:r>
+      <w:r>
+        <w:t xml:space="preserve">Scenarios, each highly </w:t>
+      </w:r>
+      <w:r>
+        <w:t xml:space="preserve">specialized </w:t>
+      </w:r>
+      <w:r>
+        <w:t xml:space="preserve">for a specific use case, then </w:t>
+      </w:r>
+      <w:r>
+        <w:t xml:space="preserve">you’ll generally find </w:t>
       </w:r>
       <w:r>
         <w:t xml:space="preserve">that </w:t>
       </w:r>
       <w:r>
-        <w:t xml:space="preserve">we call a Scenario. This is essentially a façade that </w:t>
-      </w:r>
-      <w:r>
-        <w:t xml:space="preserve">wraps </w:t>
-      </w:r>
-      <w:r>
-        <w:t xml:space="preserve">the </w:t>
-      </w:r>
-      <w:r>
-        <w:t xml:space="preserve">coordination </w:t>
-      </w:r>
-      <w:r>
-        <w:t>of multiple Test He</w:t>
-      </w:r>
-      <w:r>
-        <w:t>lpers towards a common goal</w:t>
-      </w:r>
-      <w:r>
-        <w:t xml:space="preserve"> and </w:t>
-      </w:r>
-      <w:r>
-        <w:t xml:space="preserve">makes your </w:t>
-      </w:r>
-      <w:r>
-        <w:t>setup code cleaner and more readable.</w:t>
-      </w:r>
-    </w:p>
-    <w:p>
-      <w:r>
-        <w:t xml:space="preserve">You’ll notice </w:t>
-      </w:r>
-      <w:r>
-        <w:t xml:space="preserve">that </w:t>
-      </w:r>
-      <w:r>
-        <w:t>while a</w:t>
-      </w:r>
-      <w:r>
-        <w:t xml:space="preserve"> Test Helper is a static factory</w:t>
-      </w:r>
-      <w:r>
-        <w:t>,</w:t>
-      </w:r>
-      <w:r>
-        <w:t xml:space="preserve"> a Scenario is something that you instantiate. </w:t>
-      </w:r>
-      <w:r>
-        <w:t>You can still customize the result but you do it with constructor arguments and not method arguments.</w:t>
-      </w:r>
-    </w:p>
-    <w:p>
-      <w:r>
-        <w:t>The reason for this difference is that a Test Helper returns one of our core domain objects</w:t>
-      </w:r>
-      <w:r>
-        <w:t>, and we don’t want to litter our app code with constructors that exist only for testing. The factory pattern works great to isolate the Test Helper logic from the core objects.</w:t>
-      </w:r>
-    </w:p>
-    <w:p>
-      <w:r>
-        <w:t xml:space="preserve">For scenarios, though, we’re actually creating </w:t>
+        <w:t xml:space="preserve">each individual </w:t>
+      </w:r>
+      <w:r>
+        <w:t xml:space="preserve">is </w:t>
+      </w:r>
+      <w:r>
+        <w:t xml:space="preserve">scenario easy to maintain over time, but you’ll end up </w:t>
+      </w:r>
+      <w:r>
+        <w:t xml:space="preserve">creating </w:t>
+      </w:r>
+      <w:r>
+        <w:t xml:space="preserve">a lot of </w:t>
+      </w:r>
+      <w:r>
+        <w:t xml:space="preserve">them with chunks of </w:t>
+      </w:r>
+      <w:r>
+        <w:t xml:space="preserve">duplicate logic. If you create a smaller number of </w:t>
+      </w:r>
+      <w:r>
+        <w:t xml:space="preserve">general purpose Scenarios that can be highly customized via arguments </w:t>
+      </w:r>
+      <w:r>
+        <w:t xml:space="preserve">then you’ll </w:t>
+      </w:r>
+      <w:r>
+        <w:t xml:space="preserve">create fewer </w:t>
+      </w:r>
+      <w:r>
+        <w:t>classes</w:t>
+      </w:r>
+      <w:r>
+        <w:t>, but it may be hard to refactor a Scenario because it might be used in lots of different ways by lots of different tests.</w:t>
+      </w:r>
+    </w:p>
+    <w:p>
+      <w:r>
+        <w:t xml:space="preserve">That balance is hard to predict in advance. </w:t>
+      </w:r>
+      <w:r>
+        <w:t xml:space="preserve">My </w:t>
+      </w:r>
+      <w:r>
+        <w:t xml:space="preserve">rule of thumb is that if I’m only creating two or three objects in a test, I’ll usually just call the Test Helpers directly. But if I have more than that, AND I’m reusing that logic in more than two or three tests, I’ll extract out a Scenario. </w:t>
+      </w:r>
+    </w:p>
+    <w:p>
+      <w:r>
+        <w:t xml:space="preserve">Also, </w:t>
+      </w:r>
+      <w:r>
+        <w:t xml:space="preserve">remember that Scenarios are helpful because they are facades that encapsulate and abstract the coordination of multiple objects at the same time. If you need a lot of Scenarios, </w:t>
+      </w:r>
+      <w:r>
+        <w:t xml:space="preserve">that might be a code smell indicating that </w:t>
+      </w:r>
+      <w:r>
+        <w:t xml:space="preserve">those facades would be more useful in the core app itself. </w:t>
+      </w:r>
+      <w:r>
+        <w:t xml:space="preserve">For example, if we go back to that e-commerce scenario I just showed you, you could argue that a better design might be to create an object </w:t>
+      </w:r>
+      <w:r>
+        <w:t xml:space="preserve">or service </w:t>
+      </w:r>
+      <w:r>
+        <w:t xml:space="preserve">that encapsulates </w:t>
+      </w:r>
+      <w:r>
+        <w:t>all of the information about a given Order, and then base your business rules on that abstraction instead. If you go that route then you may need fewer Scenarios in your unit tests, but they are still really handy when it comes to integration tests.</w:t>
+      </w:r>
+    </w:p>
+    <w:p>
+      <w:pPr>
+        <w:rPr>
+          <w:b/>
+        </w:rPr>
+      </w:pPr>
+      <w:r>
+        <w:rPr>
+          <w:b/>
+        </w:rPr>
+        <w:t>Key Practice #4: Tell a story</w:t>
+      </w:r>
+    </w:p>
+    <w:p>
+      <w:r>
+        <w:t>The fourth key to effective test data setup is to tell a story with your data.</w:t>
+      </w:r>
+    </w:p>
+    <w:p>
+      <w:r>
+        <w:t>At the core of their essence, tests are valuable because they help us understand our software. And in order to fully deliver that value, they have to be designed to effectively convey information when they are read. You could write the most bassackwards and incoherent tests possible and the computer could still figure out what to do, and whether your assertions are true. But that won’t help your poor coworker who opens that file a month later and needs to make a change. CPU cycles are cheap; your coworker’s time is not.</w:t>
+      </w:r>
+    </w:p>
+    <w:p>
+      <w:r>
+        <w:t xml:space="preserve">When it comes to setup code, there </w:t>
+      </w:r>
+      <w:r>
+        <w:t>are a few simple practices that I recommend you consider.</w:t>
+      </w:r>
+    </w:p>
+    <w:p>
+      <w:r>
+        <w:t>(click)</w:t>
+      </w:r>
+    </w:p>
+    <w:p>
+      <w:r>
+        <w:t>First, names matter. Give your test data names that communicate how they contribute to the baseline state that you’re setting up.</w:t>
+      </w:r>
+    </w:p>
+    <w:p>
+      <w:r>
+        <w:t xml:space="preserve">In this example, the actual values associated with the constants are irrelevant; they are just two arbitrary values that we need to differentiate. Note how the names of “original value” and “new value” give </w:t>
+      </w:r>
+      <w:r>
+        <w:t>extra clarity to the assertion and support the name of the test.</w:t>
+      </w:r>
+    </w:p>
+    <w:p>
+      <w:r>
+        <w:t>(click)</w:t>
+      </w:r>
+    </w:p>
+    <w:p>
+      <w:r>
+        <w:t xml:space="preserve">Or if your test revolves around the fact that a customer is disabled, don’t just call it “customer” or “c”; call it “disabledCustomer”. </w:t>
+      </w:r>
+    </w:p>
+    <w:p>
+      <w:r>
+        <w:t>(click)</w:t>
+      </w:r>
+    </w:p>
+    <w:p>
+      <w:r>
+        <w:lastRenderedPageBreak/>
+        <w:t>If your test contains multiple objects of the same type, differentiate them! It sounds obvious, but I still see smart, experienced developers writing tests with variables called “customer1” and “customer2”</w:t>
+      </w:r>
+      <w:r>
+        <w:t>. That is a completely unnecessary mistake that reduces the clarity of your setup code.</w:t>
+      </w:r>
+    </w:p>
+    <w:p>
+      <w:r>
+        <w:t>In this case, I’m testing some search logic. To write a complete test, I need assert both that the code DOES return something that matches the filter and DOES NOT return something that doesn’t match. I could have named these things “customer1” and “customer2”, but then the assertions wouldn’t convey as much meaning as they do now. Good names make it clear that one of these records is supposed to match, and the other is not.</w:t>
+      </w:r>
+    </w:p>
+    <w:p>
+      <w:r>
+        <w:t>(click)</w:t>
+      </w:r>
+    </w:p>
+    <w:p>
+      <w:r>
+        <w:t>Here’s one final example of how good names can convey meaning. This test is asserting that a specific feature returns data ordered in a specific way.</w:t>
+      </w:r>
+    </w:p>
+    <w:p>
+      <w:r>
+        <w:t xml:space="preserve">If I create the test data in the same order in which I expect them to come back out, then it’s possible that the sorting code isn’t do anything at all, and the test is passing by coincidence. A better test would be to create the data in a </w:t>
       </w:r>
       <w:r>
         <w:rPr>
           <w:i/>
         </w:rPr>
-        <w:t xml:space="preserve">multiple </w:t>
-      </w:r>
-      <w:r>
-        <w:t>objects, and we need a handy way to keep track of all of those objects. If we implement the Scenarios as brand new classes, then we can use instance properties of those classes to expose pointers to the objects the tests will care about. You could still use static factory methods if you wanted to, but it saves a little code to just use the constructor instead.</w:t>
-      </w:r>
-    </w:p>
-    <w:p>
-      <w:r>
-        <w:t>(</w:t>
-      </w:r>
-      <w:proofErr w:type="gramStart"/>
-      <w:r>
-        <w:t>click</w:t>
-      </w:r>
-      <w:proofErr w:type="gramEnd"/>
-      <w:r>
-        <w:t>)</w:t>
-      </w:r>
-    </w:p>
-    <w:p>
-      <w:r>
-        <w:t xml:space="preserve">This is what the Scenario itself looks like. In general, everything that the Scenario creates that a test might need to easily get a reference to is exposed as instance properties. </w:t>
-      </w:r>
-    </w:p>
-    <w:p>
-      <w:r>
-        <w:t>(</w:t>
-      </w:r>
-      <w:proofErr w:type="gramStart"/>
-      <w:r>
-        <w:t>click</w:t>
-      </w:r>
-      <w:proofErr w:type="gramEnd"/>
-      <w:r>
-        <w:t xml:space="preserve">) </w:t>
-      </w:r>
-    </w:p>
-    <w:p>
-      <w:r>
-        <w:t>Here’s another example of a Scenario. In this case, we’re creating multiple orders for a single customer, each with different characteristics. The Scenario exposes each order as a distinct property so that the test code will be very clear in terms of its intent.</w:t>
-      </w:r>
-    </w:p>
-    <w:p>
-      <w:r>
-        <w:t>(</w:t>
-      </w:r>
-      <w:proofErr w:type="gramStart"/>
-      <w:r>
-        <w:t>click</w:t>
-      </w:r>
-      <w:proofErr w:type="gramEnd"/>
-      <w:r>
-        <w:t xml:space="preserve"> – drawbacks)</w:t>
-      </w:r>
-    </w:p>
-    <w:p>
-      <w:r>
-        <w:t>I recommend the Test Helper pattern without reservation. There’s literally no good argument not to. But there are a few drawbacks to the Scenario pattern that you should consider.</w:t>
-      </w:r>
-    </w:p>
-    <w:p>
-      <w:r>
-        <w:t xml:space="preserve">First, you’ll need to figure out for yourself the correct balance between specialization and customization. </w:t>
-      </w:r>
-      <w:r>
-        <w:t xml:space="preserve">If you create a large number of </w:t>
-      </w:r>
-      <w:r>
-        <w:t xml:space="preserve">Scenarios, each highly </w:t>
-      </w:r>
-      <w:r>
-        <w:t xml:space="preserve">specialized </w:t>
-      </w:r>
-      <w:r>
-        <w:t xml:space="preserve">for a specific use case, then </w:t>
-      </w:r>
-      <w:r>
-        <w:t xml:space="preserve">you’ll generally find </w:t>
-      </w:r>
-      <w:r>
-        <w:t xml:space="preserve">that </w:t>
-      </w:r>
-      <w:r>
-        <w:t xml:space="preserve">each individual </w:t>
-      </w:r>
-      <w:r>
-        <w:t xml:space="preserve">is </w:t>
-      </w:r>
-      <w:r>
-        <w:t xml:space="preserve">scenario easy to maintain over time, but you’ll end up </w:t>
-      </w:r>
-      <w:r>
-        <w:t xml:space="preserve">creating </w:t>
-      </w:r>
-      <w:r>
-        <w:t xml:space="preserve">a lot of </w:t>
-      </w:r>
-      <w:r>
-        <w:t xml:space="preserve">them with chunks of </w:t>
-      </w:r>
-      <w:r>
-        <w:t xml:space="preserve">duplicate logic. If you create a smaller number of </w:t>
-      </w:r>
-      <w:r>
-        <w:t xml:space="preserve">general purpose Scenarios that can be highly customized via arguments </w:t>
-      </w:r>
-      <w:r>
-        <w:t xml:space="preserve">then you’ll </w:t>
-      </w:r>
-      <w:r>
-        <w:t xml:space="preserve">create fewer </w:t>
-      </w:r>
-      <w:r>
-        <w:t>classes</w:t>
-      </w:r>
-      <w:r>
-        <w:t>, but it may be hard to refactor a Scenario because it might be used in lots of different ways by lots of different tests.</w:t>
-      </w:r>
-    </w:p>
-    <w:p>
-      <w:r>
-        <w:t xml:space="preserve">That balance is hard to predict in advance. </w:t>
-      </w:r>
-      <w:r>
-        <w:t xml:space="preserve">My </w:t>
-      </w:r>
-      <w:r>
-        <w:t xml:space="preserve">rule of thumb is that if I’m only creating two or three objects in a test, I’ll usually just call the Test Helpers directly. But if I have more than that, AND I’m reusing that logic in more than two or three tests, I’ll extract out a Scenario. </w:t>
-      </w:r>
-    </w:p>
-    <w:p>
-      <w:r>
-        <w:t xml:space="preserve">Also, </w:t>
-      </w:r>
-      <w:r>
-        <w:t xml:space="preserve">remember that Scenarios are helpful because they are facades that encapsulate and abstract the coordination of multiple objects at the same time. If you need a lot of </w:t>
-      </w:r>
-      <w:proofErr w:type="gramStart"/>
-      <w:r>
-        <w:t xml:space="preserve">Scenarios, </w:t>
-      </w:r>
-      <w:r>
-        <w:t>that</w:t>
-      </w:r>
-      <w:proofErr w:type="gramEnd"/>
-      <w:r>
-        <w:t xml:space="preserve"> might be a code smell indicating that </w:t>
-      </w:r>
-      <w:r>
-        <w:t xml:space="preserve">those facades would be more useful in the core app itself. </w:t>
-      </w:r>
-      <w:r>
-        <w:t xml:space="preserve">For example, if we go back to that e-commerce scenario I just showed you, you could argue that a better design might be to create an object </w:t>
-      </w:r>
-      <w:r>
-        <w:t xml:space="preserve">or service </w:t>
-      </w:r>
-      <w:r>
-        <w:t xml:space="preserve">that encapsulates </w:t>
-      </w:r>
-      <w:r>
-        <w:t>all of the information about a given Order, and then base your business rules on that abstraction instead. If you go that route then you may need fewer Scenarios in your unit tests, but they are still really handy when it comes to integration tests.</w:t>
-      </w:r>
-    </w:p>
-    <w:p>
-      <w:pPr>
-        <w:rPr>
-          <w:b/>
-        </w:rPr>
-      </w:pPr>
-      <w:r>
-        <w:rPr>
-          <w:b/>
-        </w:rPr>
-        <w:lastRenderedPageBreak/>
-        <w:t>Key Practice #4: Tell a story</w:t>
-      </w:r>
-    </w:p>
-    <w:p>
-      <w:r>
-        <w:t>The fourth key to effective test data setup is to tell a story with your data.</w:t>
-      </w:r>
-    </w:p>
-    <w:p>
-      <w:r>
-        <w:t xml:space="preserve">At the core of their essence, tests are valuable because they help us understand our software. And in order to fully deliver that value, they have to be designed to effectively convey information when they are read. You could write the most </w:t>
-      </w:r>
-      <w:proofErr w:type="spellStart"/>
-      <w:r>
-        <w:t>bassackwards</w:t>
-      </w:r>
-      <w:proofErr w:type="spellEnd"/>
-      <w:r>
-        <w:t xml:space="preserve"> and incoherent tests possible and the computer could still figure out what to do, and whether your assertions are true. But that won’t help your poor coworker who opens that file a month later and needs to make a change. CPU cycles are cheap; your coworker’s time is not.</w:t>
-      </w:r>
-    </w:p>
-    <w:p>
-      <w:r>
-        <w:t xml:space="preserve">When it comes to setup code, there </w:t>
-      </w:r>
-      <w:r>
-        <w:t>are a few simple practices that I recommend you consider.</w:t>
-      </w:r>
-    </w:p>
-    <w:p>
-      <w:r>
-        <w:t>(</w:t>
-      </w:r>
-      <w:proofErr w:type="gramStart"/>
-      <w:r>
-        <w:t>click</w:t>
-      </w:r>
-      <w:proofErr w:type="gramEnd"/>
-      <w:r>
-        <w:t>)</w:t>
-      </w:r>
-    </w:p>
-    <w:p>
-      <w:r>
-        <w:t>First, names matter. Give your test data names that communicate how they contribute to the baseline state that you’re setting up.</w:t>
-      </w:r>
-    </w:p>
-    <w:p>
-      <w:r>
-        <w:t xml:space="preserve">In this example, the actual values associated with the constants are irrelevant; they are just two arbitrary values that we need to differentiate. Note how the names of “original value” and “new value” give </w:t>
-      </w:r>
-      <w:r>
-        <w:t>extra clarity to the assertion and support the name of the test.</w:t>
-      </w:r>
-    </w:p>
-    <w:p>
-      <w:r>
-        <w:t>(</w:t>
-      </w:r>
-      <w:proofErr w:type="gramStart"/>
-      <w:r>
-        <w:t>click</w:t>
-      </w:r>
-      <w:proofErr w:type="gramEnd"/>
-      <w:r>
-        <w:t>)</w:t>
-      </w:r>
-    </w:p>
-    <w:p>
-      <w:r>
-        <w:t>Or if your test revolves around the fact that a customer is disabled, don’t just call it “customer” or “c”; call it “</w:t>
-      </w:r>
-      <w:proofErr w:type="spellStart"/>
-      <w:r>
-        <w:t>disabledCustomer</w:t>
-      </w:r>
-      <w:proofErr w:type="spellEnd"/>
-      <w:r>
-        <w:t xml:space="preserve">”. </w:t>
-      </w:r>
-    </w:p>
-    <w:p>
-      <w:r>
-        <w:t>(</w:t>
-      </w:r>
-      <w:proofErr w:type="gramStart"/>
-      <w:r>
-        <w:t>click</w:t>
-      </w:r>
-      <w:proofErr w:type="gramEnd"/>
-      <w:r>
-        <w:t>)</w:t>
-      </w:r>
-    </w:p>
-    <w:p>
-      <w:r>
-        <w:t>If your test contains multiple objects of the same type, differentiate them! It sounds obvious, but I still see smart, experienced developers writing tests with variables called “customer1” and “customer2”</w:t>
-      </w:r>
-      <w:r>
-        <w:t>. That is a completely unnecessary mistake that reduces the clarity of your setup code.</w:t>
-      </w:r>
-    </w:p>
-    <w:p>
-      <w:r>
-        <w:t>In this case, I’m testing some search logic. To write a complete test, I need assert both that the code DOES return something that matches the filter and DOES NOT return something that doesn’t match. I could have named these things “customer1” and “customer2”, but then the assertions wouldn’t convey as much meaning as they do now. Good names make it clear that one of these records is supposed to match, and the other is not.</w:t>
-      </w:r>
-    </w:p>
-    <w:p>
-      <w:r>
-        <w:t>(</w:t>
-      </w:r>
-      <w:proofErr w:type="gramStart"/>
-      <w:r>
-        <w:t>click</w:t>
-      </w:r>
-      <w:proofErr w:type="gramEnd"/>
-      <w:r>
-        <w:t>)</w:t>
-      </w:r>
-    </w:p>
-    <w:p>
-      <w:r>
-        <w:t>Here’s one final example of how good names can convey meaning. This test is asserting that a specific feature returns data ordered in a specific way.</w:t>
-      </w:r>
-    </w:p>
-    <w:p>
-      <w:r>
-        <w:t xml:space="preserve">If I create the test data in the same order in which I expect them to come back out, then it’s possible that the sorting code isn’t do anything at all, and the test is passing by coincidence. A better test would be to create the data in a </w:t>
-      </w:r>
-      <w:r>
-        <w:rPr>
-          <w:i/>
-        </w:rPr>
         <w:t xml:space="preserve">different </w:t>
       </w:r>
       <w:r>
@@ -3240,16 +2766,7 @@
     </w:p>
     <w:p>
       <w:r>
-        <w:lastRenderedPageBreak/>
-        <w:t>(</w:t>
-      </w:r>
-      <w:proofErr w:type="gramStart"/>
-      <w:r>
-        <w:t>click</w:t>
-      </w:r>
-      <w:proofErr w:type="gramEnd"/>
-      <w:r>
-        <w:t>)</w:t>
+        <w:t>(click)</w:t>
       </w:r>
     </w:p>
     <w:p>
@@ -3267,21 +2784,7 @@
         <w:rPr>
           <w:b/>
         </w:rPr>
-        <w:t>(</w:t>
-      </w:r>
-      <w:proofErr w:type="gramStart"/>
-      <w:r>
-        <w:rPr>
-          <w:b/>
-        </w:rPr>
-        <w:t>click</w:t>
-      </w:r>
-      <w:proofErr w:type="gramEnd"/>
-      <w:r>
-        <w:rPr>
-          <w:b/>
-        </w:rPr>
-        <w:t xml:space="preserve"> – clean, concise API)</w:t>
+        <w:t>(click – clean, concise API)</w:t>
       </w:r>
     </w:p>
     <w:p>
@@ -3307,21 +2810,7 @@
         <w:rPr>
           <w:b/>
         </w:rPr>
-        <w:t>(</w:t>
-      </w:r>
-      <w:proofErr w:type="gramStart"/>
-      <w:r>
-        <w:rPr>
-          <w:b/>
-        </w:rPr>
-        <w:t>click</w:t>
-      </w:r>
-      <w:proofErr w:type="gramEnd"/>
-      <w:r>
-        <w:rPr>
-          <w:b/>
-        </w:rPr>
-        <w:t>)</w:t>
+        <w:t>(click)</w:t>
       </w:r>
     </w:p>
     <w:p>
@@ -3343,15 +2832,7 @@
     <w:p/>
     <w:p>
       <w:r>
-        <w:t>(</w:t>
-      </w:r>
-      <w:proofErr w:type="gramStart"/>
-      <w:r>
-        <w:t>click</w:t>
-      </w:r>
-      <w:proofErr w:type="gramEnd"/>
-      <w:r>
-        <w:t>)</w:t>
+        <w:t>(click)</w:t>
       </w:r>
     </w:p>
     <w:p>
@@ -3417,21 +2898,7 @@
         <w:rPr>
           <w:b/>
         </w:rPr>
-        <w:t>(</w:t>
-      </w:r>
-      <w:proofErr w:type="gramStart"/>
-      <w:r>
-        <w:rPr>
-          <w:b/>
-        </w:rPr>
-        <w:t>click</w:t>
-      </w:r>
-      <w:proofErr w:type="gramEnd"/>
-      <w:r>
-        <w:rPr>
-          <w:b/>
-        </w:rPr>
-        <w:t>)</w:t>
+        <w:t>(click)</w:t>
       </w:r>
     </w:p>
     <w:p/>
@@ -3468,7 +2935,6 @@
         </w:numPr>
       </w:pPr>
       <w:r>
-        <w:lastRenderedPageBreak/>
         <w:t>Stop creating objects by hand</w:t>
       </w:r>
     </w:p>
@@ -3518,691 +2984,701 @@
     </w:p>
     <w:p>
       <w:r>
-        <w:t>(</w:t>
-      </w:r>
-      <w:proofErr w:type="gramStart"/>
-      <w:r>
-        <w:t>click</w:t>
-      </w:r>
-      <w:proofErr w:type="gramEnd"/>
-      <w:r>
+        <w:t>(click)</w:t>
+      </w:r>
+    </w:p>
+    <w:p>
+      <w:r>
+        <w:t>(click)</w:t>
+      </w:r>
+    </w:p>
+    <w:p>
+      <w:r>
+        <w:t>All three screenfulls of it.</w:t>
+      </w:r>
+    </w:p>
+    <w:p>
+      <w:r>
+        <w:t>(click)</w:t>
+      </w:r>
+    </w:p>
+    <w:p>
+      <w:r>
+        <w:t xml:space="preserve">Here’s that same chunk of code, cleaned up and rewritten </w:t>
+      </w:r>
+      <w:r>
+        <w:t xml:space="preserve">using </w:t>
+      </w:r>
+      <w:r>
+        <w:t xml:space="preserve">Test Helpers. I determined that many of the </w:t>
+      </w:r>
+      <w:r>
+        <w:t xml:space="preserve">objects </w:t>
+      </w:r>
+      <w:r>
+        <w:t xml:space="preserve">being created </w:t>
+      </w:r>
+      <w:r>
+        <w:t xml:space="preserve">were just dependencies, and nearly all of the literal values </w:t>
+      </w:r>
+      <w:r>
+        <w:t xml:space="preserve">were irrelevant </w:t>
+      </w:r>
+      <w:r>
+        <w:t>to the test outcomes. After pushing all of that stuff into helpers we’re left with just this.</w:t>
+      </w:r>
+    </w:p>
+    <w:p>
+      <w:r>
+        <w:t xml:space="preserve">There’s still a lot of room for improvement, but this is manageable now. </w:t>
+      </w:r>
+    </w:p>
+    <w:p>
+      <w:r>
+        <w:rPr>
+          <w:b/>
+        </w:rPr>
+        <w:t>Advanced techniques – Integration tests</w:t>
+      </w:r>
+    </w:p>
+    <w:p>
+      <w:r>
+        <w:t xml:space="preserve">Until now we’ve been talking about in-memory objects only. </w:t>
+      </w:r>
+      <w:r>
+        <w:t xml:space="preserve">And the usefulness of those patterns to you probably depends on how your code is structured. </w:t>
+      </w:r>
+      <w:r>
+        <w:t xml:space="preserve">If you have a </w:t>
+      </w:r>
+      <w:r>
+        <w:t xml:space="preserve">standard object oriented web app </w:t>
+      </w:r>
+      <w:r>
+        <w:t xml:space="preserve">then </w:t>
+      </w:r>
+      <w:r>
+        <w:lastRenderedPageBreak/>
+        <w:t xml:space="preserve">helpers </w:t>
+      </w:r>
+      <w:r>
+        <w:t xml:space="preserve">for creating objects </w:t>
+      </w:r>
+      <w:r>
+        <w:t>will be really useful</w:t>
+      </w:r>
+      <w:r>
+        <w:t>. If you’re doing a lot of functional programming, or if you tend to abstract things away into services</w:t>
+      </w:r>
+      <w:r>
+        <w:t xml:space="preserve"> that are easy to mock out</w:t>
+      </w:r>
+      <w:r>
+        <w:t>, then you may not have as much of a need to create complex object graphs in memory.</w:t>
+      </w:r>
+    </w:p>
+    <w:p>
+      <w:r>
+        <w:t>Regardless of your app’s design, h</w:t>
+      </w:r>
+      <w:r>
+        <w:t>owever, e</w:t>
+      </w:r>
+      <w:r>
+        <w:t xml:space="preserve">ventually you’re going to want </w:t>
+      </w:r>
+      <w:r>
+        <w:t xml:space="preserve">to test your data access code, or you’re going to </w:t>
+      </w:r>
+      <w:r>
+        <w:t xml:space="preserve">need </w:t>
+      </w:r>
+      <w:r>
+        <w:t xml:space="preserve">higher </w:t>
+      </w:r>
+      <w:r>
+        <w:t xml:space="preserve">level </w:t>
+      </w:r>
+      <w:r>
+        <w:t>integration test</w:t>
+      </w:r>
+      <w:r>
+        <w:t>s</w:t>
+      </w:r>
+      <w:r>
+        <w:t xml:space="preserve"> to do some “real world” verification </w:t>
+      </w:r>
+      <w:r>
+        <w:t xml:space="preserve">of your system. </w:t>
+      </w:r>
+      <w:r>
+        <w:t xml:space="preserve">And when that time comes, it would be really nice to use the </w:t>
+      </w:r>
+      <w:r>
+        <w:rPr>
+          <w:i/>
+        </w:rPr>
+        <w:t xml:space="preserve">same </w:t>
+      </w:r>
+      <w:r>
+        <w:t>object creation patterns to put real data into a real database as we do to create data in memory.</w:t>
+      </w:r>
+    </w:p>
+    <w:p>
+      <w:r>
+        <w:t>Unfortunately, that’s a little easier said than done.</w:t>
+      </w:r>
+    </w:p>
+    <w:p>
+      <w:pPr>
+        <w:rPr>
+          <w:b/>
+        </w:rPr>
+      </w:pPr>
+      <w:r>
+        <w:rPr>
+          <w:b/>
+        </w:rPr>
+        <w:t>(click</w:t>
+      </w:r>
+      <w:r>
+        <w:rPr>
+          <w:b/>
+        </w:rPr>
+        <w:t xml:space="preserve"> – Foreign Keys</w:t>
+      </w:r>
+      <w:r>
+        <w:rPr>
+          <w:b/>
+        </w:rPr>
         <w:t>)</w:t>
       </w:r>
     </w:p>
     <w:p>
       <w:r>
-        <w:t>(</w:t>
-      </w:r>
-      <w:proofErr w:type="gramStart"/>
-      <w:r>
-        <w:t>click</w:t>
-      </w:r>
-      <w:proofErr w:type="gramEnd"/>
+        <w:t>First, you have to deal with foreign key</w:t>
+      </w:r>
+      <w:r>
+        <w:t>s</w:t>
+      </w:r>
+      <w:r>
+        <w:t>.</w:t>
+      </w:r>
+      <w:r>
+        <w:t xml:space="preserve"> Your app may not care if you create a Line Item by itself, but you can’t save the Line Item to the database without an Order. And maybe you can’t create an Order without a customer. It’s the same issue we had with constructor dependencies, but in the database.</w:t>
+      </w:r>
+      <w:r>
+        <w:t xml:space="preserve"> </w:t>
+      </w:r>
+    </w:p>
+    <w:p>
+      <w:r>
+        <w:t xml:space="preserve">This means you have to </w:t>
+      </w:r>
+      <w:r>
+        <w:t>new up the entire object graph</w:t>
+      </w:r>
+      <w:r>
+        <w:t xml:space="preserve"> and then</w:t>
+      </w:r>
+      <w:r>
+        <w:t xml:space="preserve"> save objects to the database in the correct sequence</w:t>
+      </w:r>
+      <w:r>
+        <w:t xml:space="preserve">. </w:t>
+      </w:r>
+    </w:p>
+    <w:p>
+      <w:r>
+        <w:rPr>
+          <w:b/>
+        </w:rPr>
+        <w:t>(click – Primary keys</w:t>
+      </w:r>
       <w:r>
         <w:t>)</w:t>
       </w:r>
     </w:p>
     <w:p>
       <w:r>
-        <w:t xml:space="preserve">All three </w:t>
-      </w:r>
-      <w:proofErr w:type="spellStart"/>
-      <w:r>
-        <w:t>screenfulls</w:t>
-      </w:r>
-      <w:proofErr w:type="spellEnd"/>
-      <w:r>
-        <w:t xml:space="preserve"> of it.</w:t>
-      </w:r>
-    </w:p>
-    <w:p>
-      <w:r>
-        <w:t>(</w:t>
-      </w:r>
-      <w:proofErr w:type="gramStart"/>
-      <w:r>
-        <w:t>click</w:t>
-      </w:r>
-      <w:proofErr w:type="gramEnd"/>
+        <w:t xml:space="preserve">And if your database </w:t>
+      </w:r>
+      <w:r>
+        <w:t>assigns primary keys, then after you save all those objects you have to update their ID values with the newly assigned key.</w:t>
+      </w:r>
+    </w:p>
+    <w:p>
+      <w:r>
+        <w:rPr>
+          <w:b/>
+        </w:rPr>
+        <w:t>(click – column constraints</w:t>
+      </w:r>
       <w:r>
         <w:t>)</w:t>
       </w:r>
     </w:p>
     <w:p>
       <w:r>
-        <w:t xml:space="preserve">Here’s that same chunk of code, cleaned up and rewritten </w:t>
-      </w:r>
-      <w:r>
-        <w:t xml:space="preserve">using </w:t>
-      </w:r>
-      <w:r>
-        <w:t xml:space="preserve">Test Helpers. I determined that many of the </w:t>
-      </w:r>
-      <w:r>
-        <w:t xml:space="preserve">objects </w:t>
-      </w:r>
-      <w:r>
-        <w:t xml:space="preserve">being created </w:t>
-      </w:r>
-      <w:r>
-        <w:t xml:space="preserve">were just dependencies, and nearly all of the literal values </w:t>
-      </w:r>
-      <w:r>
-        <w:t xml:space="preserve">were irrelevant </w:t>
-      </w:r>
-      <w:r>
-        <w:t>to the test outcomes. After pushing all of that stuff into helpers we’re left with just this.</w:t>
-      </w:r>
-    </w:p>
-    <w:p>
-      <w:r>
-        <w:t xml:space="preserve">There’s still a lot of room for improvement, but this is manageable now. </w:t>
-      </w:r>
-    </w:p>
-    <w:p>
-      <w:r>
-        <w:rPr>
-          <w:b/>
-        </w:rPr>
-        <w:t>Advanced techniques – Integration tests</w:t>
-      </w:r>
-    </w:p>
-    <w:p>
-      <w:r>
-        <w:t xml:space="preserve">Until now we’ve been talking about in-memory objects only. </w:t>
-      </w:r>
-      <w:r>
-        <w:t xml:space="preserve">And the usefulness of those patterns to you probably depends on how your code is structured. </w:t>
-      </w:r>
-      <w:r>
-        <w:t xml:space="preserve">If you have a </w:t>
-      </w:r>
-      <w:r>
-        <w:t xml:space="preserve">standard object oriented web app </w:t>
-      </w:r>
-      <w:r>
-        <w:t xml:space="preserve">then helpers </w:t>
-      </w:r>
-      <w:r>
-        <w:t xml:space="preserve">for creating objects </w:t>
-      </w:r>
-      <w:r>
-        <w:t>will be really useful</w:t>
-      </w:r>
-      <w:r>
-        <w:t>. If you’re doing a lot of functional programming, or if you tend to abstract things away into services</w:t>
-      </w:r>
-      <w:r>
-        <w:t xml:space="preserve"> that are easy to mock out</w:t>
-      </w:r>
-      <w:r>
-        <w:t>, then you may not have as much of a need to create complex object graphs in memory.</w:t>
-      </w:r>
-    </w:p>
-    <w:p>
-      <w:r>
-        <w:t>Regardless of your app’s design, h</w:t>
-      </w:r>
-      <w:r>
-        <w:t>owever, e</w:t>
-      </w:r>
-      <w:r>
-        <w:t xml:space="preserve">ventually you’re going to want </w:t>
-      </w:r>
-      <w:r>
-        <w:t xml:space="preserve">to test your data access code, or you’re going to </w:t>
-      </w:r>
-      <w:r>
-        <w:t xml:space="preserve">need </w:t>
-      </w:r>
-      <w:r>
-        <w:t xml:space="preserve">higher </w:t>
-      </w:r>
-      <w:r>
-        <w:t xml:space="preserve">level </w:t>
-      </w:r>
-      <w:r>
-        <w:t>integration test</w:t>
-      </w:r>
-      <w:r>
-        <w:t>s</w:t>
-      </w:r>
-      <w:r>
-        <w:t xml:space="preserve"> to do some “real world” verification </w:t>
-      </w:r>
-      <w:r>
-        <w:t xml:space="preserve">of your system. </w:t>
-      </w:r>
-      <w:r>
-        <w:t xml:space="preserve">And when that time comes, it would be really nice to use the </w:t>
+        <w:t>You also have to make sure that your helpers are creating data that can be saved. Some columns might have constraints that reject NULL or other values, and those constraints may not be duplicated in the domain model.</w:t>
+      </w:r>
+    </w:p>
+    <w:p>
+      <w:pPr>
+        <w:rPr>
+          <w:b/>
+        </w:rPr>
+      </w:pPr>
+      <w:r>
+        <w:rPr>
+          <w:b/>
+        </w:rPr>
+        <w:t>(click – junk data)</w:t>
+      </w:r>
+    </w:p>
+    <w:p>
+      <w:r>
+        <w:t>Lastly, you</w:t>
+      </w:r>
+      <w:r>
+        <w:t xml:space="preserve">’ll </w:t>
+      </w:r>
+      <w:r>
+        <w:t xml:space="preserve">want </w:t>
+      </w:r>
+      <w:r>
+        <w:t xml:space="preserve">to clean up that test data when the test run is over. </w:t>
+      </w:r>
+      <w:r>
+        <w:t xml:space="preserve">I run my automated tests against the same database I use for manual testing. I don’t want that database filled up with junk data because it can impact performance, waste disk space, and it’s just ugly. </w:t>
+      </w:r>
+    </w:p>
+    <w:p>
+      <w:r>
+        <w:t xml:space="preserve">These things make integration tests difficult, but </w:t>
+      </w:r>
+      <w:r>
+        <w:t xml:space="preserve">we can handle them </w:t>
+      </w:r>
+      <w:r>
+        <w:t>with a few extra additions to the Test Helper pattern.</w:t>
+      </w:r>
+    </w:p>
+    <w:p>
+      <w:pPr>
+        <w:rPr>
+          <w:b/>
+        </w:rPr>
+      </w:pPr>
+      <w:r>
+        <w:rPr>
+          <w:b/>
+        </w:rPr>
+        <w:t>(click)</w:t>
+      </w:r>
+    </w:p>
+    <w:p>
+      <w:r>
+        <w:t xml:space="preserve">The first thing is </w:t>
+      </w:r>
+      <w:r>
+        <w:t xml:space="preserve">to add a </w:t>
       </w:r>
       <w:r>
         <w:rPr>
           <w:i/>
         </w:rPr>
-        <w:t xml:space="preserve">same </w:t>
-      </w:r>
-      <w:r>
-        <w:t>object creation patterns to put real data into a real database as we do to create data in memory.</w:t>
-      </w:r>
-    </w:p>
-    <w:p>
+        <w:t xml:space="preserve">Save() </w:t>
+      </w:r>
+      <w:r>
+        <w:t>method to your Test Helpers</w:t>
+      </w:r>
+      <w:r>
+        <w:t xml:space="preserve"> classes</w:t>
+      </w:r>
+      <w:r>
+        <w:t xml:space="preserve">, and pass your database connection into it. </w:t>
+      </w:r>
+    </w:p>
+    <w:p>
+      <w:r>
+        <w:t xml:space="preserve">We use NHibernate and this ISession thing is basically </w:t>
+      </w:r>
+      <w:r>
+        <w:t xml:space="preserve">the database gateway object. If you use Entity Framework then you might pass the db context here, or you might pass a raw ADO.NET connection or whatever other object that you need to talk to the database. </w:t>
+      </w:r>
+    </w:p>
+    <w:p>
+      <w:pPr>
+        <w:rPr>
+          <w:b/>
+        </w:rPr>
+      </w:pPr>
+      <w:r>
+        <w:rPr>
+          <w:b/>
+        </w:rPr>
+        <w:t>(click</w:t>
+      </w:r>
+      <w:r>
+        <w:rPr>
+          <w:b/>
+        </w:rPr>
+        <w:t xml:space="preserve"> – details of the Save #1</w:t>
+      </w:r>
+      <w:r>
+        <w:rPr>
+          <w:b/>
+        </w:rPr>
+        <w:t>)</w:t>
+      </w:r>
+    </w:p>
+    <w:p/>
+    <w:p>
+      <w:r>
+        <w:lastRenderedPageBreak/>
+        <w:t>Here’s what the Save method itself looks like.</w:t>
+      </w:r>
+    </w:p>
+    <w:p>
+      <w:r>
+        <w:t xml:space="preserve">The first thing it does is deal with the foreign key constraints by delegating to other helpers to save its references. </w:t>
+      </w:r>
+      <w:r>
+        <w:t xml:space="preserve">In this case, we can’t save an Order unless it </w:t>
+      </w:r>
+      <w:r>
+        <w:t xml:space="preserve">references an existing Customer </w:t>
+      </w:r>
+      <w:r>
+        <w:t>ID</w:t>
+      </w:r>
+      <w:r>
+        <w:t xml:space="preserve">. </w:t>
+      </w:r>
+      <w:r>
+        <w:t>By delegating to the Customer helper to create that record we keep each individual helper clean and focused on a single type.</w:t>
+      </w:r>
+    </w:p>
+    <w:p>
+      <w:pPr>
+        <w:rPr>
+          <w:b/>
+        </w:rPr>
+      </w:pPr>
+      <w:r>
+        <w:rPr>
+          <w:b/>
+        </w:rPr>
+        <w:t>(click</w:t>
+      </w:r>
+      <w:r>
+        <w:rPr>
+          <w:b/>
+        </w:rPr>
+        <w:t xml:space="preserve"> – details of the Save #</w:t>
+      </w:r>
+      <w:r>
+        <w:rPr>
+          <w:b/>
+        </w:rPr>
+        <w:t>2</w:t>
+      </w:r>
+      <w:r>
+        <w:rPr>
+          <w:b/>
+        </w:rPr>
+        <w:t>)</w:t>
+      </w:r>
+    </w:p>
+    <w:p>
+      <w:r>
+        <w:t>Next</w:t>
+      </w:r>
+      <w:r>
+        <w:t xml:space="preserve">, the Save method </w:t>
+      </w:r>
+      <w:r>
+        <w:t xml:space="preserve">deals with primary key values. </w:t>
+      </w:r>
+    </w:p>
+    <w:p>
+      <w:r>
+        <w:t xml:space="preserve">Remember that </w:t>
+      </w:r>
+      <w:r>
+        <w:t>to avoid “unexpected equality”, each object that we create is assigned a non-zero value.</w:t>
+      </w:r>
+      <w:r>
+        <w:t xml:space="preserve"> But many ORMs use the ID property to determine if they should issue an INSERT or UPDATE query, and if the ORM sees a non-zero ID it will issue an UPDATE statement, and not an INSERT.</w:t>
+      </w:r>
+    </w:p>
+    <w:p>
+      <w:r>
+        <w:t xml:space="preserve">This is where that IdSequencer object comes in handy. </w:t>
+      </w:r>
+      <w:r>
+        <w:t xml:space="preserve">It </w:t>
+      </w:r>
+      <w:r>
+        <w:t xml:space="preserve">knows which values it’s handed out, so before we save our object we do a check to see if the ID currently in use was assigned by the </w:t>
+      </w:r>
+      <w:r>
+        <w:t>sequencer</w:t>
+      </w:r>
+      <w:r>
+        <w:t>. If it was then we reset it to 0, and cause an insert. If it wasn’t, then that means we’re dealing with an object that already exists in the database and we do nothing, and cause an update.</w:t>
+      </w:r>
+    </w:p>
+    <w:p>
+      <w:r>
+        <w:t>Note that we don’t need to reset ALL values that were assigned by the IdSequencer, only entity IDs.</w:t>
+      </w:r>
+      <w:r>
+        <w:t xml:space="preserve"> Only properties that map to primary keys.</w:t>
+      </w:r>
+    </w:p>
+    <w:p>
+      <w:pPr>
+        <w:rPr>
+          <w:b/>
+        </w:rPr>
+      </w:pPr>
+      <w:r>
+        <w:rPr>
+          <w:b/>
+        </w:rPr>
+        <w:t>(click</w:t>
+      </w:r>
+      <w:r>
+        <w:rPr>
+          <w:b/>
+        </w:rPr>
+        <w:t xml:space="preserve"> – details of the Save #</w:t>
+      </w:r>
+      <w:r>
+        <w:rPr>
+          <w:b/>
+        </w:rPr>
+        <w:t>3</w:t>
+      </w:r>
+      <w:r>
+        <w:rPr>
+          <w:b/>
+        </w:rPr>
+        <w:t>)</w:t>
+      </w:r>
+    </w:p>
+    <w:p>
+      <w:r>
+        <w:t>Finally, the helper calls out to the ORM to insert or update the database. If you’re not using an ORM then the exact details might change, but the general pattern should hold up.</w:t>
+      </w:r>
+    </w:p>
+    <w:p>
+      <w:r>
+        <w:t>If you follow this pattern then you can basically write a bunch of unit tests with in-memory data, copy and paste the setup code from one of them into an integration test, add a few calls to this Save method, and you’re done</w:t>
+      </w:r>
+      <w:r>
+        <w:t>. It’s pretty sweet when it comes together.</w:t>
+      </w:r>
+    </w:p>
+    <w:p>
+      <w:r>
+        <w:t xml:space="preserve">But how do </w:t>
+      </w:r>
+      <w:r>
+        <w:t>prevent this test data from lingering in the dat</w:t>
+      </w:r>
+      <w:r>
+        <w:t>abase when the test run is over?</w:t>
+      </w:r>
+    </w:p>
+    <w:p>
+      <w:r>
+        <w:t>One possibility is to reset the database to a known state at the start of each test run. This works, but I don’t recommend it. One reason is that it</w:t>
+      </w:r>
+      <w:r>
+        <w:t xml:space="preserve">’s a massive pain to maintain that baseline backup </w:t>
+      </w:r>
+      <w:r>
+        <w:t>every time the schema changes</w:t>
+      </w:r>
+      <w:r>
+        <w:t xml:space="preserve"> or new data is added</w:t>
+      </w:r>
+      <w:r>
+        <w:t xml:space="preserve">. Another reason is that I use </w:t>
+      </w:r>
+      <w:r>
+        <w:t xml:space="preserve">the same </w:t>
+      </w:r>
+      <w:r>
+        <w:t xml:space="preserve">database for unit tests </w:t>
+      </w:r>
+      <w:r>
+        <w:t xml:space="preserve">as I do for </w:t>
+      </w:r>
+      <w:r>
+        <w:t>manual testing</w:t>
+      </w:r>
+      <w:r>
+        <w:t>. It really sucks to spend a bunch of time crafting data for a manual test and then lose it because</w:t>
+      </w:r>
       <w:r>
         <w:t xml:space="preserve"> </w:t>
       </w:r>
       <w:r>
-        <w:t>(</w:t>
-      </w:r>
-      <w:proofErr w:type="gramStart"/>
-      <w:r>
-        <w:t>click</w:t>
-      </w:r>
-      <w:proofErr w:type="gramEnd"/>
-      <w:r>
+        <w:t xml:space="preserve">you </w:t>
+      </w:r>
+      <w:r>
+        <w:t xml:space="preserve">accidently ran an integration test that wiped the slate clean. </w:t>
+      </w:r>
+    </w:p>
+    <w:p>
+      <w:pPr>
+        <w:rPr>
+          <w:b/>
+        </w:rPr>
+      </w:pPr>
+      <w:r>
+        <w:rPr>
+          <w:b/>
+        </w:rPr>
+        <w:t>(click</w:t>
+      </w:r>
+      <w:r>
+        <w:rPr>
+          <w:b/>
+        </w:rPr>
+        <w:t xml:space="preserve"> - Rollback</w:t>
+      </w:r>
+      <w:r>
+        <w:rPr>
+          <w:b/>
+        </w:rPr>
         <w:t>)</w:t>
       </w:r>
     </w:p>
     <w:p>
       <w:r>
-        <w:t>Unfortunately, that’s a little easier said than done.</w:t>
-      </w:r>
-    </w:p>
-    <w:p>
-      <w:r>
-        <w:t>First, you have to deal with foreign key</w:t>
-      </w:r>
-      <w:r>
-        <w:t>s</w:t>
-      </w:r>
-      <w:r>
-        <w:t>.</w:t>
-      </w:r>
-      <w:r>
-        <w:t xml:space="preserve"> Your app may not care if you create a Line Item by itself, but you can’t save the Line Item to the database without an Order. And maybe you can’t create an Order without a customer. It’s the same issue we had with constructor dependencies, but in the database.</w:t>
-      </w:r>
-      <w:r>
-        <w:t xml:space="preserve"> </w:t>
-      </w:r>
-      <w:r>
-        <w:t xml:space="preserve">This means you have to </w:t>
-      </w:r>
-      <w:r>
-        <w:t>new up the entire object graph</w:t>
-      </w:r>
-      <w:r>
-        <w:t xml:space="preserve"> and then</w:t>
-      </w:r>
-      <w:r>
-        <w:t xml:space="preserve"> save objects to the database in the correct sequence</w:t>
-      </w:r>
-      <w:r>
-        <w:t>. And if your database is responsible for generating primary key value, you have to go back through all of those objects and update their IDs once everything has been saved.</w:t>
-      </w:r>
-    </w:p>
-    <w:p>
-      <w:r>
-        <w:t xml:space="preserve">You also </w:t>
-      </w:r>
-      <w:r>
-        <w:t xml:space="preserve">have to deal with column constraints. Some </w:t>
-      </w:r>
-      <w:r>
-        <w:t xml:space="preserve">columns </w:t>
-      </w:r>
-      <w:r>
-        <w:t xml:space="preserve">will reject NULL, others </w:t>
-      </w:r>
-      <w:r>
-        <w:t xml:space="preserve">may </w:t>
-      </w:r>
-      <w:r>
-        <w:t xml:space="preserve">have max length constraints that your in-memory </w:t>
-      </w:r>
-      <w:r>
-        <w:t>test data could violate.</w:t>
+        <w:t xml:space="preserve">Another option is to </w:t>
+      </w:r>
+      <w:r>
+        <w:t>start a database transaction when each test starts, and then roll that transaction back when the test is over.</w:t>
+      </w:r>
+    </w:p>
+    <w:p>
+      <w:r>
+        <w:t xml:space="preserve">Years ago I wrote a custom NUnit attribute called Rollback that does this for us. </w:t>
+      </w:r>
+      <w:r>
+        <w:t xml:space="preserve">Any test that has this attribute is automatically executed inside of a transaction that is discarded when the test finishes. </w:t>
+      </w:r>
+      <w:r>
+        <w:t>The implementation for this is on my GitHub, but at this point it’s like seven years old. There are probably newer and better ways of doing it now, but you’re welcome to copy my approach if you’re using NUnit.</w:t>
+      </w:r>
+    </w:p>
+    <w:p>
+      <w:pPr>
+        <w:rPr>
+          <w:b/>
+        </w:rPr>
+      </w:pPr>
+      <w:r>
+        <w:rPr>
+          <w:b/>
+        </w:rPr>
+        <w:t>(click - #1 rule)</w:t>
       </w:r>
     </w:p>
     <w:p>
       <w:r>
         <w:lastRenderedPageBreak/>
-        <w:t xml:space="preserve">Lastly, you </w:t>
-      </w:r>
-      <w:r>
-        <w:t xml:space="preserve">may want </w:t>
-      </w:r>
-      <w:r>
-        <w:t xml:space="preserve">to clean up that test data when the test run is over. </w:t>
-      </w:r>
-      <w:r>
-        <w:t xml:space="preserve">I run my automated tests against the same database I use for manual testing. I don’t want that database filled up with junk data because it can impact performance, waste disk space, and it’s just ugly. </w:t>
-      </w:r>
-    </w:p>
-    <w:p>
-      <w:r>
-        <w:t>These things make integration tests difficult, but it’s manageable with a few extra additions to the Test Helper pattern.</w:t>
-      </w:r>
-    </w:p>
-    <w:p>
-      <w:r>
-        <w:t>(</w:t>
-      </w:r>
-      <w:proofErr w:type="gramStart"/>
-      <w:r>
-        <w:t>click</w:t>
-      </w:r>
-      <w:proofErr w:type="gramEnd"/>
-      <w:r>
-        <w:t>)</w:t>
-      </w:r>
-    </w:p>
-    <w:p>
-      <w:r>
-        <w:t xml:space="preserve">The first thing is </w:t>
-      </w:r>
-      <w:r>
-        <w:t xml:space="preserve">to add a </w:t>
-      </w:r>
-      <w:proofErr w:type="gramStart"/>
+        <w:t>If you use these patterns for integration tests, there’s 1 rule that you absolutely must follow, which is that each test must create everything that it needs. Do not rely on “well-known” records existing in the database.</w:t>
+      </w:r>
+    </w:p>
+    <w:p>
+      <w:r>
+        <w:t xml:space="preserve">When I first started doing integration tests, I tried creating all of the data I’d need for every test in a database backup that the tests would restore for each run. I had this massive file full of constants referring to the primary keys of each object in each state that I needed. That is </w:t>
+      </w:r>
       <w:r>
         <w:rPr>
           <w:i/>
         </w:rPr>
-        <w:t>Save(</w:t>
-      </w:r>
-      <w:proofErr w:type="gramEnd"/>
-      <w:r>
-        <w:rPr>
-          <w:i/>
-        </w:rPr>
-        <w:t xml:space="preserve">) </w:t>
-      </w:r>
-      <w:r>
-        <w:t>method to your Test Helpers</w:t>
-      </w:r>
-      <w:r>
-        <w:t xml:space="preserve"> classes</w:t>
-      </w:r>
-      <w:r>
-        <w:t xml:space="preserve">. </w:t>
-      </w:r>
-      <w:r>
-        <w:t xml:space="preserve">In our system, since every other Test Helper method is static, we make the Save method static as well and we pass in the database connection </w:t>
-      </w:r>
-      <w:r>
-        <w:t xml:space="preserve">as </w:t>
-      </w:r>
-      <w:r>
-        <w:t xml:space="preserve">an </w:t>
-      </w:r>
-      <w:r>
-        <w:t xml:space="preserve">argument. We use NHibernate and this </w:t>
-      </w:r>
-      <w:proofErr w:type="spellStart"/>
-      <w:r>
-        <w:t>ISession</w:t>
-      </w:r>
-      <w:proofErr w:type="spellEnd"/>
-      <w:r>
-        <w:t xml:space="preserve"> thing is basically </w:t>
-      </w:r>
-      <w:r>
-        <w:t xml:space="preserve">the database gateway object. If you use Entity Framework then you might pass the </w:t>
-      </w:r>
-      <w:proofErr w:type="spellStart"/>
-      <w:r>
-        <w:t>db</w:t>
-      </w:r>
-      <w:proofErr w:type="spellEnd"/>
-      <w:r>
-        <w:t xml:space="preserve"> context here, or you might pass a raw ADO.NET connection or whatever other object that you need to talk to the database. </w:t>
-      </w:r>
-    </w:p>
-    <w:p>
-      <w:r>
-        <w:t>You could do some dependency injection if you wanted to, but I created this pattern way back before we had a good DI framework in place and it’s never bothered me enough to change.</w:t>
-      </w:r>
-    </w:p>
-    <w:p>
-      <w:r>
-        <w:t xml:space="preserve">It’s important to note that there is a Save method on each individual Test Helper that supports integration tests. There is no global or generic </w:t>
-      </w:r>
-      <w:proofErr w:type="gramStart"/>
-      <w:r>
-        <w:t>Save</w:t>
-      </w:r>
-      <w:proofErr w:type="gramEnd"/>
-      <w:r>
-        <w:t xml:space="preserve"> method for reasons that you’ll see in a moment.</w:t>
-      </w:r>
-    </w:p>
-    <w:p>
-      <w:r>
-        <w:t>(</w:t>
-      </w:r>
-      <w:proofErr w:type="gramStart"/>
-      <w:r>
-        <w:t>click</w:t>
-      </w:r>
-      <w:proofErr w:type="gramEnd"/>
-      <w:r>
-        <w:t>)</w:t>
-      </w:r>
-    </w:p>
-    <w:p>
-      <w:r>
-        <w:t xml:space="preserve">To deal with foreign key constraints, each </w:t>
-      </w:r>
-      <w:proofErr w:type="gramStart"/>
-      <w:r>
-        <w:t>Save</w:t>
-      </w:r>
-      <w:proofErr w:type="gramEnd"/>
-      <w:r>
-        <w:t xml:space="preserve"> method delegates to other helpers to save dependent objects. In this case, we can’t save an Order unless it </w:t>
-      </w:r>
-      <w:r>
-        <w:t xml:space="preserve">references an existing Customer </w:t>
-      </w:r>
-      <w:r>
-        <w:t>ID</w:t>
-      </w:r>
-      <w:r>
-        <w:t xml:space="preserve">. </w:t>
-      </w:r>
-      <w:r>
-        <w:t>By delegating to the Customer helper to create that record we keep each individual helper clean and focused on a single type.</w:t>
-      </w:r>
-    </w:p>
-    <w:p>
-      <w:r>
-        <w:t>(</w:t>
-      </w:r>
-      <w:proofErr w:type="gramStart"/>
-      <w:r>
-        <w:t>click</w:t>
-      </w:r>
-      <w:proofErr w:type="gramEnd"/>
-      <w:r>
-        <w:t>)</w:t>
-      </w:r>
-    </w:p>
-    <w:p>
-      <w:r>
-        <w:t xml:space="preserve">Third, the Save method is responsible for </w:t>
-      </w:r>
-      <w:r>
-        <w:t xml:space="preserve">dealing with primary key values that are assigned by the database. This is where that </w:t>
-      </w:r>
-      <w:proofErr w:type="spellStart"/>
-      <w:r>
-        <w:t>IdSequencer</w:t>
-      </w:r>
-      <w:proofErr w:type="spellEnd"/>
-      <w:r>
-        <w:t xml:space="preserve"> object comes in handy. Many ORMs use the ID property to determine if they should issue an INSERT or UPDATE query. If our helpers always assigned IDs of 0, then we’d always be creating new records in the database, but then we’d have that “unexpected equality” issue I talked about earlier. But if we assign a random, non-0 value, then the ORM will try to issue an UPDATE.</w:t>
-      </w:r>
-    </w:p>
-    <w:p>
-      <w:r>
-        <w:t>Using the ID Sequencer addresses both issues. The sequencer knows which values it’s handed out, so before we save our object we do a check to see if the ID currently in use was assigned by the test helper. If it was then we reset it to 0, and cause an insert. If it wasn’t, then that means we’re dealing with an object that already exists in the database and we do nothing, and cause an update.</w:t>
-      </w:r>
-    </w:p>
-    <w:p>
-      <w:r>
-        <w:t xml:space="preserve">Note that we don’t need to reset ALL values that were assigned by the </w:t>
-      </w:r>
-      <w:proofErr w:type="spellStart"/>
-      <w:r>
-        <w:t>IdSequencer</w:t>
-      </w:r>
-      <w:proofErr w:type="spellEnd"/>
-      <w:r>
-        <w:t>, only entity IDs.</w:t>
-      </w:r>
-      <w:r>
-        <w:t xml:space="preserve"> Only properties that map to primary keys.</w:t>
-      </w:r>
-    </w:p>
-    <w:p>
+        <w:t>madness</w:t>
+      </w:r>
+      <w:r>
+        <w:t>. If, instead, you have each test create the data it needs, run its test, and then clean up, then you can run those tests against any database, with any pre-existing data, and your tests will work properly.</w:t>
+      </w:r>
+    </w:p>
+    <w:p>
+      <w:r>
+        <w:rPr>
+          <w:b/>
+        </w:rPr>
+        <w:t>(click for kittens)</w:t>
+      </w:r>
+    </w:p>
+    <w:p>
+      <w:r>
+        <w:t>Tattoo this on your forehead if you need to. Magic row IDs, or assuming that a specific record will always exist, kills kittens and makes you a bad person. Don’t do it.</w:t>
+      </w:r>
       <w:bookmarkStart w:id="0" w:name="_GoBack"/>
       <w:bookmarkEnd w:id="0"/>
-      <w:r>
-        <w:t>(</w:t>
-      </w:r>
-      <w:proofErr w:type="gramStart"/>
-      <w:r>
-        <w:t>click</w:t>
-      </w:r>
-      <w:proofErr w:type="gramEnd"/>
-      <w:r>
-        <w:t>)</w:t>
-      </w:r>
-    </w:p>
-    <w:p>
-      <w:r>
-        <w:t>Finally, the helper calls out to the ORM to insert or update the database. If you’re not using an ORM then the exact details might change, but the general pattern should hold up.</w:t>
-      </w:r>
-    </w:p>
-    <w:p>
-      <w:r>
-        <w:lastRenderedPageBreak/>
-        <w:t xml:space="preserve">The important thing is that </w:t>
-      </w:r>
-      <w:r>
-        <w:t>each helper should know how to save the objects that it creates. Keep in mind that the implementation of Save will be driven by your Create methods – you don’t necessarily need to be able to save any arbitrary object, only those configurations created by the helper.</w:t>
-      </w:r>
-    </w:p>
-    <w:p>
-      <w:r>
-        <w:t>If you follow this pattern then you can basically write a bunch of unit tests with in-memory data, copy and paste the setup code from one of them into an integration test, add a few calls to this Save method, and you’re done</w:t>
-      </w:r>
-      <w:r>
-        <w:t>. It’s pretty sweet when it comes together.</w:t>
-      </w:r>
-    </w:p>
-    <w:p>
-      <w:r>
-        <w:t>The final thing I want to talk about is how to prevent this test data from lingering in the database when the test run is over.</w:t>
-      </w:r>
-    </w:p>
-    <w:p>
-      <w:r>
-        <w:t>One possibility is to reset the database to a known state at the start of each test run. This works, but I don’t recommend it. One reason is that it</w:t>
-      </w:r>
-      <w:r>
-        <w:t xml:space="preserve">’s a massive pain to maintain that baseline backup </w:t>
-      </w:r>
-      <w:r>
-        <w:t>every time the schema changes</w:t>
-      </w:r>
-      <w:r>
-        <w:t xml:space="preserve"> or new data is added</w:t>
-      </w:r>
-      <w:r>
-        <w:t xml:space="preserve">. Another reason is that I use </w:t>
-      </w:r>
-      <w:r>
-        <w:t xml:space="preserve">the same </w:t>
-      </w:r>
-      <w:r>
-        <w:t xml:space="preserve">database for unit tests </w:t>
-      </w:r>
-      <w:r>
-        <w:t xml:space="preserve">as I do for </w:t>
-      </w:r>
-      <w:r>
-        <w:t>manual testing</w:t>
-      </w:r>
-      <w:r>
-        <w:t>. It really sucks to spend a bunch of time crafting data for a manual test and then lose it because</w:t>
-      </w:r>
-      <w:r>
-        <w:t xml:space="preserve"> </w:t>
-      </w:r>
-      <w:r>
-        <w:t xml:space="preserve">you </w:t>
-      </w:r>
-      <w:r>
-        <w:t xml:space="preserve">accidently ran an integration test that wiped the slate clean. </w:t>
-      </w:r>
-    </w:p>
-    <w:p>
-      <w:r>
-        <w:t>(</w:t>
-      </w:r>
-      <w:proofErr w:type="gramStart"/>
-      <w:r>
-        <w:t>click</w:t>
-      </w:r>
-      <w:proofErr w:type="gramEnd"/>
-      <w:r>
-        <w:t>)</w:t>
-      </w:r>
-    </w:p>
-    <w:p>
-      <w:r>
-        <w:t xml:space="preserve">Another option is to </w:t>
-      </w:r>
-      <w:r>
-        <w:t>start a database transaction when each test starts, and then roll that transaction back when the test is over.</w:t>
-      </w:r>
-    </w:p>
-    <w:p>
-      <w:r>
-        <w:t xml:space="preserve">Years ago I wrote a custom </w:t>
-      </w:r>
-      <w:proofErr w:type="spellStart"/>
-      <w:r>
-        <w:t>NUnit</w:t>
-      </w:r>
-      <w:proofErr w:type="spellEnd"/>
-      <w:r>
-        <w:t xml:space="preserve"> attribute called Rollback that does this for us. </w:t>
-      </w:r>
-      <w:r>
-        <w:t xml:space="preserve">Any test that has this attribute is automatically executed inside of a transaction that is discarded when the test finishes. </w:t>
-      </w:r>
-      <w:r>
-        <w:t xml:space="preserve">The implementation for this is on my GitHub, but at this point it’s like seven years old. There are probably newer and better ways of doing it now, but you’re welcome to copy my approach if you’re using </w:t>
-      </w:r>
-      <w:proofErr w:type="spellStart"/>
-      <w:r>
-        <w:t>NUnit</w:t>
-      </w:r>
-      <w:proofErr w:type="spellEnd"/>
-      <w:r>
-        <w:t>.</w:t>
-      </w:r>
-    </w:p>
-    <w:p>
-      <w:pPr>
-        <w:rPr>
-          <w:b/>
-        </w:rPr>
-      </w:pPr>
-      <w:r>
-        <w:rPr>
-          <w:b/>
-        </w:rPr>
-        <w:t>FAQ #1</w:t>
-      </w:r>
-    </w:p>
-    <w:p>
-      <w:r>
-        <w:t>I’ve given this talk a few times and a couple of questions</w:t>
-      </w:r>
-      <w:r>
-        <w:t xml:space="preserve"> often come up.</w:t>
-      </w:r>
-    </w:p>
-    <w:p>
-      <w:r>
-        <w:t xml:space="preserve">The first question deals with libraries that can create or populate objects automagically. There are a number of these in the .NET space including </w:t>
-      </w:r>
-      <w:proofErr w:type="spellStart"/>
-      <w:r>
-        <w:t>NBuilder</w:t>
-      </w:r>
-      <w:proofErr w:type="spellEnd"/>
-      <w:r>
-        <w:t xml:space="preserve">, </w:t>
-      </w:r>
-      <w:proofErr w:type="spellStart"/>
-      <w:r>
-        <w:t>AutoFixture</w:t>
-      </w:r>
-      <w:proofErr w:type="spellEnd"/>
-      <w:r>
-        <w:t xml:space="preserve">, </w:t>
-      </w:r>
-      <w:proofErr w:type="spellStart"/>
-      <w:r>
-        <w:t>AutoPoco</w:t>
-      </w:r>
-      <w:proofErr w:type="spellEnd"/>
-      <w:r>
-        <w:t xml:space="preserve">, </w:t>
-      </w:r>
-      <w:proofErr w:type="spellStart"/>
-      <w:r>
-        <w:t>etc</w:t>
-      </w:r>
-      <w:proofErr w:type="spellEnd"/>
-      <w:r>
-        <w:t xml:space="preserve"> and people want to compare and contrast those approaches versus my hand-rolled helpers.</w:t>
-      </w:r>
-    </w:p>
-    <w:p>
-      <w:r>
-        <w:t>The simple answer is that no library that you download can make better decisions about your test data than you can. Early on, when your objects are simple and you don’t have lots of special cases in your system then sure, those libraries might seem useful. But eventually, as things grow and get complex, you’re going to need more control over how the defaults get assigned, or more control over how child objects are wired up, or whatever. And those libraries sometimes give you hooks that you can use to shoehorn in some special stuff, but if you’re stretching that library to its limits to do what you need, you may be better off just writing your own library.</w:t>
-      </w:r>
-    </w:p>
-    <w:p>
-      <w:r>
-        <w:t>Basically, I look at it like this: when your app is small and simple, then the libraries are easy to use. But if your app is small and simple, then introducing my Test Helper pattern is super easy too. And since Test Helper is designed to deal with complexity, then you’re starting out with a solid foundation that will scale right along with your app code.</w:t>
-      </w:r>
-    </w:p>
-    <w:p>
-      <w:r>
-        <w:rPr>
-          <w:b/>
-        </w:rPr>
-        <w:t>FAQ #2</w:t>
-      </w:r>
-    </w:p>
-    <w:p>
-      <w:r>
-        <w:lastRenderedPageBreak/>
-        <w:t>I’ve also been asked for suggestions on introducing these patterns to existing systems that already have a lot of complexity in place.</w:t>
-      </w:r>
-    </w:p>
-    <w:p>
-      <w:r>
-        <w:t>And the answer to that question is that the absolute best time to introduce this pattern is at the very beginning. The second best time is right now.</w:t>
-      </w:r>
-      <w:r>
-        <w:t xml:space="preserve"> If you’re starting with a really complex system then it will take a bit of effort to get things moving, especially if you’re doing integration tests, but I promise you it’s worth it. My suggestion is to start with “leaf” objects that don’t have any children or dependencies and work from there. If you try and start with that huge, massive, ancient beast that lives at the heart of every legacy system then you’ll probably have a rough time.</w:t>
-      </w:r>
-    </w:p>
-    <w:p>
-      <w:pPr>
-        <w:rPr>
-          <w:b/>
-        </w:rPr>
-      </w:pPr>
-      <w:r>
-        <w:rPr>
-          <w:b/>
-        </w:rPr>
-        <w:t>FAQ #3</w:t>
-      </w:r>
-    </w:p>
-    <w:p>
-      <w:proofErr w:type="gramStart"/>
-      <w:r>
-        <w:t>blah</w:t>
-      </w:r>
-      <w:proofErr w:type="gramEnd"/>
+    </w:p>
+    <w:p>
+      <w:pPr>
+        <w:rPr>
+          <w:b/>
+        </w:rPr>
+      </w:pPr>
+      <w:r>
+        <w:rPr>
+          <w:b/>
+        </w:rPr>
+        <w:t>Closing suggestions</w:t>
+      </w:r>
+    </w:p>
+    <w:p>
+      <w:r>
+        <w:t>To wrap up, I have some quick suggestions for how to get started with these patterns in your own code.</w:t>
+      </w:r>
+    </w:p>
+    <w:p>
+      <w:r>
+        <w:t>First, start by creating helpers for your simple objects first, the ones that don’t have lots of dependencies or child data. Then move up to more complex objects, delegating to the simple helpers as needed. If you try and start with that huge, massive, ancient beast that lives at the heart of your legacy system, it’s gonna hurt.</w:t>
+      </w:r>
+    </w:p>
+    <w:p>
+      <w:r>
+        <w:t xml:space="preserve">Second, continually refactor your helpers as needed. Remember that test code </w:t>
+      </w:r>
+      <w:r>
+        <w:rPr>
+          <w:i/>
+        </w:rPr>
+        <w:t xml:space="preserve">is </w:t>
+      </w:r>
+      <w:r>
+        <w:t>“real code”; keep it clean and tidy just like you would anything else.</w:t>
+      </w:r>
+    </w:p>
+    <w:p>
+      <w:r>
+        <w:t xml:space="preserve">Lastly, </w:t>
+      </w:r>
+      <w:r>
+        <w:t xml:space="preserve">the sooner you start implementing these patterns, the sooner you’ll notice the payoff. There </w:t>
+      </w:r>
+      <w:r>
+        <w:rPr>
+          <w:i/>
+        </w:rPr>
+        <w:t xml:space="preserve">is </w:t>
+      </w:r>
+      <w:r>
+        <w:t>an investment to add these to a legacy system, but the promised land is totally worth it.</w:t>
+      </w:r>
     </w:p>
     <w:p>
       <w:r>
@@ -4214,15 +3690,7 @@
     </w:p>
     <w:p>
       <w:r>
-        <w:t xml:space="preserve">And that brings us to the end of this session. Here are the 4 keys to effective test setup as well as links to these slides on </w:t>
-      </w:r>
-      <w:proofErr w:type="spellStart"/>
-      <w:r>
-        <w:t>Github</w:t>
-      </w:r>
-      <w:proofErr w:type="spellEnd"/>
-      <w:r>
-        <w:t xml:space="preserve">, my website, and my twitter account. If you have any questions or comments I think we have a few minutes right now, or please feel free to seek me out online. </w:t>
+        <w:t xml:space="preserve">And that brings us to the end of this session. Here are the 4 keys to effective test setup as well as links to these slides on Github, my website, and my twitter account. If you have any questions or comments I think we have a few minutes right now, or please feel free to seek me out online. </w:t>
       </w:r>
     </w:p>
     <w:p>
@@ -5306,7 +4774,7 @@
   <w:style w:type="paragraph" w:default="1" w:styleId="Normal">
     <w:name w:val="Normal"/>
     <w:qFormat/>
-    <w:rsid w:val="00352CC6"/>
+    <w:rsid w:val="00AD3190"/>
   </w:style>
   <w:style w:type="character" w:default="1" w:styleId="DefaultParagraphFont">
     <w:name w:val="Default Paragraph Font"/>

</xml_diff>

<commit_message>
Minor edits during rehearsal
</commit_message>
<xml_diff>
--- a/Narrative.docx
+++ b/Narrative.docx
@@ -25,7 +25,21 @@
         <w:rPr>
           <w:b/>
         </w:rPr>
-        <w:t>(click)</w:t>
+        <w:t>(</w:t>
+      </w:r>
+      <w:proofErr w:type="gramStart"/>
+      <w:r>
+        <w:rPr>
+          <w:b/>
+        </w:rPr>
+        <w:t>click</w:t>
+      </w:r>
+      <w:proofErr w:type="gramEnd"/>
+      <w:r>
+        <w:rPr>
+          <w:b/>
+        </w:rPr>
+        <w:t>)</w:t>
       </w:r>
     </w:p>
     <w:p>
@@ -56,7 +70,13 @@
         <w:t>suck up your time, suck up your employer’s money, suck the joy out of doing TDD, and just generally make your life more unpleasant than it needs to be.</w:t>
       </w:r>
       <w:r>
-        <w:t xml:space="preserve"> And they do that because you’re making a couple of very costly mistakes.</w:t>
+        <w:t xml:space="preserve"> And they do that because you’re making a couple of very costly mistakes</w:t>
+      </w:r>
+      <w:r>
+        <w:t xml:space="preserve"> when you set up or arrange your tests</w:t>
+      </w:r>
+      <w:r>
+        <w:t>.</w:t>
       </w:r>
       <w:r>
         <w:t xml:space="preserve"> </w:t>
@@ -102,7 +122,15 @@
     </w:p>
     <w:p>
       <w:r>
-        <w:t>(click)</w:t>
+        <w:t>(</w:t>
+      </w:r>
+      <w:proofErr w:type="gramStart"/>
+      <w:r>
+        <w:t>click</w:t>
+      </w:r>
+      <w:proofErr w:type="gramEnd"/>
+      <w:r>
+        <w:t>)</w:t>
       </w:r>
     </w:p>
     <w:p>
@@ -229,7 +257,21 @@
         <w:rPr>
           <w:b/>
         </w:rPr>
-        <w:t>(click for “Are you in the right place”)</w:t>
+        <w:t>(</w:t>
+      </w:r>
+      <w:proofErr w:type="gramStart"/>
+      <w:r>
+        <w:rPr>
+          <w:b/>
+        </w:rPr>
+        <w:t>click</w:t>
+      </w:r>
+      <w:proofErr w:type="gramEnd"/>
+      <w:r>
+        <w:rPr>
+          <w:b/>
+        </w:rPr>
+        <w:t xml:space="preserve"> for “Are you in the right place”)</w:t>
       </w:r>
     </w:p>
     <w:p>
@@ -242,7 +284,15 @@
         <w:t xml:space="preserve">First, this is not a Testing 101 session. </w:t>
       </w:r>
       <w:r>
-        <w:t>I assume that you’re familiar with at least the basics of writing tests.</w:t>
+        <w:t xml:space="preserve">I assume that you’re familiar with at least the basics of writing </w:t>
+      </w:r>
+      <w:proofErr w:type="gramStart"/>
+      <w:r>
+        <w:t>tests</w:t>
+      </w:r>
+      <w:proofErr w:type="gramEnd"/>
+      <w:r>
+        <w:t>.</w:t>
       </w:r>
     </w:p>
     <w:p>
@@ -270,8 +320,13 @@
         <w:t xml:space="preserve">This is a talk about ideas and patterns. My slides will show you those ideas and patterns implemented using </w:t>
       </w:r>
       <w:r>
-        <w:t>C# and NUnit</w:t>
-      </w:r>
+        <w:t xml:space="preserve">C# and </w:t>
+      </w:r>
+      <w:proofErr w:type="spellStart"/>
+      <w:r>
+        <w:t>NUnit</w:t>
+      </w:r>
+      <w:proofErr w:type="spellEnd"/>
       <w:r>
         <w:t xml:space="preserve">, </w:t>
       </w:r>
@@ -452,7 +507,31 @@
         <w:t xml:space="preserve">that something was wrong with our tests. </w:t>
       </w:r>
       <w:r>
-        <w:t xml:space="preserve">I’d really shotgunned the Agile kool-aid and was expecting this transformational impact from testing, but the tests just weren’t </w:t>
+        <w:t xml:space="preserve">I’d really </w:t>
+      </w:r>
+      <w:proofErr w:type="spellStart"/>
+      <w:r>
+        <w:t>shotgunned</w:t>
+      </w:r>
+      <w:proofErr w:type="spellEnd"/>
+      <w:r>
+        <w:t xml:space="preserve"> the </w:t>
+      </w:r>
+      <w:proofErr w:type="gramStart"/>
+      <w:r>
+        <w:t>Agile</w:t>
+      </w:r>
+      <w:proofErr w:type="gramEnd"/>
+      <w:r>
+        <w:t xml:space="preserve"> </w:t>
+      </w:r>
+      <w:proofErr w:type="spellStart"/>
+      <w:r>
+        <w:t>kool-aid</w:t>
+      </w:r>
+      <w:proofErr w:type="spellEnd"/>
+      <w:r>
+        <w:t xml:space="preserve"> and was expecting this transformational impact from testing, but the tests just weren’t </w:t>
       </w:r>
       <w:r>
         <w:t xml:space="preserve">delivering </w:t>
@@ -583,8 +662,16 @@
         <w:rPr>
           <w:b/>
         </w:rPr>
-        <w:t>(click</w:t>
-      </w:r>
+        <w:t>(</w:t>
+      </w:r>
+      <w:proofErr w:type="gramStart"/>
+      <w:r>
+        <w:rPr>
+          <w:b/>
+        </w:rPr>
+        <w:t>click</w:t>
+      </w:r>
+      <w:proofErr w:type="gramEnd"/>
       <w:r>
         <w:rPr>
           <w:b/>
@@ -599,13 +686,26 @@
       </w:r>
     </w:p>
     <w:p>
-      <w:r>
-        <w:t xml:space="preserve">and this…. </w:t>
-      </w:r>
-    </w:p>
-    <w:p>
-      <w:r>
-        <w:t>(click)</w:t>
+      <w:proofErr w:type="gramStart"/>
+      <w:r>
+        <w:t>and</w:t>
+      </w:r>
+      <w:proofErr w:type="gramEnd"/>
+      <w:r>
+        <w:t xml:space="preserve"> this…. </w:t>
+      </w:r>
+    </w:p>
+    <w:p>
+      <w:r>
+        <w:t>(</w:t>
+      </w:r>
+      <w:proofErr w:type="gramStart"/>
+      <w:r>
+        <w:t>click</w:t>
+      </w:r>
+      <w:proofErr w:type="gramEnd"/>
+      <w:r>
+        <w:t>)</w:t>
       </w:r>
     </w:p>
     <w:p>
@@ -620,7 +720,15 @@
     </w:p>
     <w:p>
       <w:r>
-        <w:t xml:space="preserve">(click) </w:t>
+        <w:t>(</w:t>
+      </w:r>
+      <w:proofErr w:type="gramStart"/>
+      <w:r>
+        <w:t>click</w:t>
+      </w:r>
+      <w:proofErr w:type="gramEnd"/>
+      <w:r>
+        <w:t xml:space="preserve">) </w:t>
       </w:r>
       <w:r>
         <w:t xml:space="preserve">29 string, integer and Boolean values being initialized, </w:t>
@@ -628,7 +736,15 @@
     </w:p>
     <w:p>
       <w:r>
-        <w:t xml:space="preserve">(click) </w:t>
+        <w:t>(</w:t>
+      </w:r>
+      <w:proofErr w:type="gramStart"/>
+      <w:r>
+        <w:t>click</w:t>
+      </w:r>
+      <w:proofErr w:type="gramEnd"/>
+      <w:r>
+        <w:t xml:space="preserve">) </w:t>
       </w:r>
       <w:r>
         <w:t xml:space="preserve">7 different objects being created and </w:t>
@@ -636,7 +752,15 @@
     </w:p>
     <w:p>
       <w:r>
-        <w:t xml:space="preserve">(click) </w:t>
+        <w:t>(</w:t>
+      </w:r>
+      <w:proofErr w:type="gramStart"/>
+      <w:r>
+        <w:t>click</w:t>
+      </w:r>
+      <w:proofErr w:type="gramEnd"/>
+      <w:r>
+        <w:t xml:space="preserve">) </w:t>
       </w:r>
       <w:r>
         <w:t xml:space="preserve">75 lines of code to understand. </w:t>
@@ -644,7 +768,15 @@
     </w:p>
     <w:p>
       <w:r>
-        <w:t xml:space="preserve">(click) </w:t>
+        <w:t>(</w:t>
+      </w:r>
+      <w:proofErr w:type="gramStart"/>
+      <w:r>
+        <w:t>click</w:t>
+      </w:r>
+      <w:proofErr w:type="gramEnd"/>
+      <w:r>
+        <w:t xml:space="preserve">) </w:t>
       </w:r>
       <w:r>
         <w:t xml:space="preserve">CRAP! And even worse, this is just the SHARED setup code for the test suite! Each individual test </w:t>
@@ -746,7 +878,21 @@
         <w:rPr>
           <w:b/>
         </w:rPr>
-        <w:t>(click for answer)</w:t>
+        <w:t>(</w:t>
+      </w:r>
+      <w:proofErr w:type="gramStart"/>
+      <w:r>
+        <w:rPr>
+          <w:b/>
+        </w:rPr>
+        <w:t>click</w:t>
+      </w:r>
+      <w:proofErr w:type="gramEnd"/>
+      <w:r>
+        <w:rPr>
+          <w:b/>
+        </w:rPr>
+        <w:t xml:space="preserve"> for answer)</w:t>
       </w:r>
     </w:p>
     <w:p>
@@ -816,7 +962,21 @@
         <w:rPr>
           <w:b/>
         </w:rPr>
-        <w:t>(click for version 2)</w:t>
+        <w:t>(</w:t>
+      </w:r>
+      <w:proofErr w:type="gramStart"/>
+      <w:r>
+        <w:rPr>
+          <w:b/>
+        </w:rPr>
+        <w:t>click</w:t>
+      </w:r>
+      <w:proofErr w:type="gramEnd"/>
+      <w:r>
+        <w:rPr>
+          <w:b/>
+        </w:rPr>
+        <w:t xml:space="preserve"> for version 2)</w:t>
       </w:r>
     </w:p>
     <w:p>
@@ -858,7 +1018,15 @@
     </w:p>
     <w:p>
       <w:r>
-        <w:t>First, tests are so easy to write, that you write a metric crapton of them. There’s something really enjoyable about getting into that TDD rhythm of red-green-refactor, but you can only do that if tests are painless to author.</w:t>
+        <w:t xml:space="preserve">First, tests are so easy to write, that you write a metric </w:t>
+      </w:r>
+      <w:proofErr w:type="spellStart"/>
+      <w:r>
+        <w:t>crapton</w:t>
+      </w:r>
+      <w:proofErr w:type="spellEnd"/>
+      <w:r>
+        <w:t xml:space="preserve"> of them. There’s something really enjoyable about getting into that TDD rhythm of red-green-refactor, but you can only do that if tests are painless to author.</w:t>
       </w:r>
       <w:r>
         <w:t xml:space="preserve"> And if tests are painless to author, then either your code is simple or you’ve deliberately made them painless to author.</w:t>
@@ -898,7 +1066,15 @@
     </w:p>
     <w:p>
       <w:r>
-        <w:t xml:space="preserve">Second, it’s a good sign if all of your tests are short and sweet. My rough rule of thumb is that the entire test should fit on the screen at one time. If your tests routinely require 2 or 3 screenfuls of code then my guess is that they are </w:t>
+        <w:t xml:space="preserve">Second, it’s a good sign if all of your tests are short and sweet. My rough rule of thumb is that the entire test should fit on the screen at one time. If your tests routinely require 2 or 3 </w:t>
+      </w:r>
+      <w:proofErr w:type="spellStart"/>
+      <w:r>
+        <w:t>screenfuls</w:t>
+      </w:r>
+      <w:proofErr w:type="spellEnd"/>
+      <w:r>
+        <w:t xml:space="preserve"> of code then my guess is that they are </w:t>
       </w:r>
       <w:r>
         <w:rPr>
@@ -965,7 +1141,7 @@
         <w:t xml:space="preserve">Tests </w:t>
       </w:r>
       <w:r>
-        <w:t>things are far less valuable if we’</w:t>
+        <w:t>are far less valuable if we’</w:t>
       </w:r>
       <w:r>
         <w:t>re constantly messing with them, and good setup habits can lead to more resilient tests.</w:t>
@@ -1008,7 +1184,15 @@
         <w:t>Lastly, a huge sign that you’re doing it right is that you can write integration tests that hit a real database or a real filesystem just as easily as you write in-memory unit tests. This is huge.</w:t>
       </w:r>
       <w:r>
-        <w:t xml:space="preserve"> This is the promised land. This is what I want to show you today.</w:t>
+        <w:t xml:space="preserve"> This is the </w:t>
+      </w:r>
+      <w:proofErr w:type="gramStart"/>
+      <w:r>
+        <w:t>promised land</w:t>
+      </w:r>
+      <w:proofErr w:type="gramEnd"/>
+      <w:r>
+        <w:t>. This is what I want to show you today.</w:t>
       </w:r>
     </w:p>
     <w:p>
@@ -1018,8 +1202,13 @@
       <w:r>
         <w:t xml:space="preserve">that </w:t>
       </w:r>
-      <w:r>
-        <w:t xml:space="preserve">promised land. However, I’m guessing many of you are here because your projects show signs of </w:t>
+      <w:proofErr w:type="gramStart"/>
+      <w:r>
+        <w:t>promised land</w:t>
+      </w:r>
+      <w:proofErr w:type="gramEnd"/>
+      <w:r>
+        <w:t xml:space="preserve">. However, I’m guessing many of you are here because your projects show signs of </w:t>
       </w:r>
       <w:r>
         <w:rPr>
@@ -1178,10 +1367,26 @@
         <w:t>You ever do this? You’ve got a red dot on your screen,</w:t>
       </w:r>
       <w:r>
-        <w:t xml:space="preserve"> but you have no freakin’ clue what the test is doing,</w:t>
-      </w:r>
-      <w:r>
-        <w:t xml:space="preserve"> so you look over your shoulder, everyone’s at lunch, so you Ctrl-A, delete, Ctrl-S, git push commit. Boom. Fixed. </w:t>
+        <w:t xml:space="preserve"> but you have no </w:t>
+      </w:r>
+      <w:proofErr w:type="spellStart"/>
+      <w:r>
+        <w:t>freakin</w:t>
+      </w:r>
+      <w:proofErr w:type="spellEnd"/>
+      <w:r>
+        <w:t>’ clue what the test is doing,</w:t>
+      </w:r>
+      <w:r>
+        <w:t xml:space="preserve"> so you look over your shoulder, everyone’s at lunch, so you Ctrl-A, delete, Ctrl-S, </w:t>
+      </w:r>
+      <w:proofErr w:type="spellStart"/>
+      <w:r>
+        <w:t>git</w:t>
+      </w:r>
+      <w:proofErr w:type="spellEnd"/>
+      <w:r>
+        <w:t xml:space="preserve"> push commit. Boom. Fixed. </w:t>
       </w:r>
     </w:p>
     <w:p>
@@ -1325,12 +1530,14 @@
           <w:b/>
         </w:rPr>
       </w:pPr>
+      <w:proofErr w:type="gramStart"/>
       <w:r>
         <w:rPr>
           <w:b/>
         </w:rPr>
         <w:t>click</w:t>
       </w:r>
+      <w:proofErr w:type="gramEnd"/>
     </w:p>
     <w:p>
       <w:r>
@@ -1343,12 +1550,14 @@
           <w:b/>
         </w:rPr>
       </w:pPr>
+      <w:proofErr w:type="gramStart"/>
       <w:r>
         <w:rPr>
           <w:b/>
         </w:rPr>
         <w:t>click</w:t>
       </w:r>
+      <w:proofErr w:type="gramEnd"/>
     </w:p>
     <w:p>
       <w:r>
@@ -1365,7 +1574,21 @@
         <w:rPr>
           <w:b/>
         </w:rPr>
-        <w:t>(click)</w:t>
+        <w:t>(</w:t>
+      </w:r>
+      <w:proofErr w:type="gramStart"/>
+      <w:r>
+        <w:rPr>
+          <w:b/>
+        </w:rPr>
+        <w:t>click</w:t>
+      </w:r>
+      <w:proofErr w:type="gramEnd"/>
+      <w:r>
+        <w:rPr>
+          <w:b/>
+        </w:rPr>
+        <w:t>)</w:t>
       </w:r>
     </w:p>
     <w:p>
@@ -1384,7 +1607,21 @@
           <w:b/>
         </w:rPr>
         <w:lastRenderedPageBreak/>
-        <w:t>(click)</w:t>
+        <w:t>(</w:t>
+      </w:r>
+      <w:proofErr w:type="gramStart"/>
+      <w:r>
+        <w:rPr>
+          <w:b/>
+        </w:rPr>
+        <w:t>click</w:t>
+      </w:r>
+      <w:proofErr w:type="gramEnd"/>
+      <w:r>
+        <w:rPr>
+          <w:b/>
+        </w:rPr>
+        <w:t>)</w:t>
       </w:r>
     </w:p>
     <w:p>
@@ -1408,21 +1645,29 @@
         <w:rPr>
           <w:b/>
         </w:rPr>
-        <w:t>(click)</w:t>
-      </w:r>
-    </w:p>
-    <w:p>
-      <w:r>
-        <w:t xml:space="preserve">All of these things that I created, but that don’t actually influence the assertion I’m making, are noise. Writing a test like this is painful, but it’s also painful to </w:t>
-      </w:r>
-      <w:r>
-        <w:rPr>
-          <w:i/>
-        </w:rPr>
-        <w:t xml:space="preserve">read </w:t>
-      </w:r>
-      <w:r>
-        <w:t>these tests. You have to work hard to filter the signal from the noise so that you can understand it.</w:t>
+        <w:t>(</w:t>
+      </w:r>
+      <w:proofErr w:type="gramStart"/>
+      <w:r>
+        <w:rPr>
+          <w:b/>
+        </w:rPr>
+        <w:t>click</w:t>
+      </w:r>
+      <w:proofErr w:type="gramEnd"/>
+      <w:r>
+        <w:rPr>
+          <w:b/>
+        </w:rPr>
+        <w:t>)</w:t>
+      </w:r>
+    </w:p>
+    <w:p>
+      <w:r>
+        <w:t xml:space="preserve">All of these things that I created, but that don’t actually influence the assertion I’m making, are noise. </w:t>
+      </w:r>
+      <w:r>
+        <w:t>They make your tests way harder to write than they need to be.</w:t>
       </w:r>
     </w:p>
     <w:p>
@@ -1441,7 +1686,21 @@
         <w:rPr>
           <w:b/>
         </w:rPr>
-        <w:t>(click)</w:t>
+        <w:t>(</w:t>
+      </w:r>
+      <w:proofErr w:type="gramStart"/>
+      <w:r>
+        <w:rPr>
+          <w:b/>
+        </w:rPr>
+        <w:t>click</w:t>
+      </w:r>
+      <w:proofErr w:type="gramEnd"/>
+      <w:r>
+        <w:rPr>
+          <w:b/>
+        </w:rPr>
+        <w:t>)</w:t>
       </w:r>
     </w:p>
     <w:p>
@@ -1487,42 +1746,50 @@
     </w:p>
     <w:p>
       <w:r>
-        <w:t xml:space="preserve">The </w:t>
-      </w:r>
-      <w:r>
-        <w:t xml:space="preserve">second </w:t>
-      </w:r>
-      <w:r>
-        <w:t xml:space="preserve">setup mistake </w:t>
-      </w:r>
-      <w:r>
-        <w:t xml:space="preserve">is </w:t>
-      </w:r>
-      <w:r>
-        <w:t>allowing your setup code to be noisy, complicated, or unclear.</w:t>
-      </w:r>
-    </w:p>
-    <w:p>
-      <w:r>
-        <w:t>One example of this is the test I showed you at the start. If your test requires 75 lines of dense object construction or mock setup, then you’re very likely doing something wrong. Those tests are a nightmare to write and even harder to read, as I discovered firsthand.</w:t>
-      </w:r>
-    </w:p>
-    <w:p>
-      <w:r>
-        <w:t xml:space="preserve">Another example of noisy and unclear setup code is when you create test data using explicit values, but those values don’t actually impact the outcome of the test. </w:t>
-      </w:r>
-    </w:p>
-    <w:p>
-      <w:pPr>
-        <w:rPr>
-          <w:b/>
-        </w:rPr>
-      </w:pPr>
-      <w:r>
-        <w:rPr>
-          <w:b/>
-        </w:rPr>
-        <w:t>(click for example)</w:t>
+        <w:t>That first mistake makes test hard to write. The second mistake is writing tests that are hard to read and understand.</w:t>
+      </w:r>
+    </w:p>
+    <w:p>
+      <w:r>
+        <w:t>One thing that makes setup code hard to understand is when there’s too much of it. That first test I showed you is an example of this; if you routinely write tests with 75 lines of dense setup code, then you’re probably doing something wrong.</w:t>
+      </w:r>
+    </w:p>
+    <w:p>
+      <w:r>
+        <w:t xml:space="preserve">Another example of </w:t>
+      </w:r>
+      <w:r>
+        <w:t>setup that is hard to understand</w:t>
+      </w:r>
+      <w:r>
+        <w:t xml:space="preserve"> is when you create test data using explicit values, but those values don’t actually impact the outcome of the test. </w:t>
+      </w:r>
+    </w:p>
+    <w:p>
+      <w:pPr>
+        <w:rPr>
+          <w:b/>
+        </w:rPr>
+      </w:pPr>
+      <w:r>
+        <w:rPr>
+          <w:b/>
+        </w:rPr>
+        <w:t>(</w:t>
+      </w:r>
+      <w:proofErr w:type="gramStart"/>
+      <w:r>
+        <w:rPr>
+          <w:b/>
+        </w:rPr>
+        <w:t>click</w:t>
+      </w:r>
+      <w:proofErr w:type="gramEnd"/>
+      <w:r>
+        <w:rPr>
+          <w:b/>
+        </w:rPr>
+        <w:t xml:space="preserve"> for example)</w:t>
       </w:r>
     </w:p>
     <w:p>
@@ -1540,12 +1807,33 @@
         <w:rPr>
           <w:b/>
         </w:rPr>
-        <w:t xml:space="preserve"> (click for circled example)</w:t>
-      </w:r>
-    </w:p>
-    <w:p>
-      <w:r>
-        <w:t xml:space="preserve">The problem is, when you set up this test, you’re forced to specify all those values even if they </w:t>
+        <w:t xml:space="preserve"> (</w:t>
+      </w:r>
+      <w:proofErr w:type="gramStart"/>
+      <w:r>
+        <w:rPr>
+          <w:b/>
+        </w:rPr>
+        <w:t>click</w:t>
+      </w:r>
+      <w:proofErr w:type="gramEnd"/>
+      <w:r>
+        <w:rPr>
+          <w:b/>
+        </w:rPr>
+        <w:t xml:space="preserve"> for circled example)</w:t>
+      </w:r>
+    </w:p>
+    <w:p>
+      <w:bookmarkStart w:id="0" w:name="_GoBack"/>
+      <w:r>
+        <w:t>The problem is, when you set up this test, you</w:t>
+      </w:r>
+      <w:r>
+        <w:t xml:space="preserve"> have</w:t>
+      </w:r>
+      <w:r>
+        <w:t xml:space="preserve"> to specify those values even if they </w:t>
       </w:r>
       <w:r>
         <w:t>DO NOT MATTER to the test</w:t>
@@ -1588,6 +1876,7 @@
         <w:t xml:space="preserve"> it can be hard for someone to figure out which values they can modify to fit their needs and which values are significant to existing tests.</w:t>
       </w:r>
     </w:p>
+    <w:bookmarkEnd w:id="0"/>
     <w:p>
       <w:pPr>
         <w:rPr>
@@ -1670,7 +1959,21 @@
         <w:rPr>
           <w:b/>
         </w:rPr>
-        <w:t>(click for example)</w:t>
+        <w:t>(</w:t>
+      </w:r>
+      <w:proofErr w:type="gramStart"/>
+      <w:r>
+        <w:rPr>
+          <w:b/>
+        </w:rPr>
+        <w:t>click</w:t>
+      </w:r>
+      <w:proofErr w:type="gramEnd"/>
+      <w:r>
+        <w:rPr>
+          <w:b/>
+        </w:rPr>
+        <w:t xml:space="preserve"> for example)</w:t>
       </w:r>
     </w:p>
     <w:p>
@@ -1696,7 +1999,21 @@
         <w:rPr>
           <w:b/>
         </w:rPr>
-        <w:t>(click – the derived class)</w:t>
+        <w:t>(</w:t>
+      </w:r>
+      <w:proofErr w:type="gramStart"/>
+      <w:r>
+        <w:rPr>
+          <w:b/>
+        </w:rPr>
+        <w:t>click</w:t>
+      </w:r>
+      <w:proofErr w:type="gramEnd"/>
+      <w:r>
+        <w:rPr>
+          <w:b/>
+        </w:rPr>
+        <w:t xml:space="preserve"> – the derived class)</w:t>
       </w:r>
     </w:p>
     <w:p>
@@ -1735,7 +2052,21 @@
         <w:rPr>
           <w:b/>
         </w:rPr>
-        <w:t>(click for circled)</w:t>
+        <w:t>(</w:t>
+      </w:r>
+      <w:proofErr w:type="gramStart"/>
+      <w:r>
+        <w:rPr>
+          <w:b/>
+        </w:rPr>
+        <w:t>click</w:t>
+      </w:r>
+      <w:proofErr w:type="gramEnd"/>
+      <w:r>
+        <w:rPr>
+          <w:b/>
+        </w:rPr>
+        <w:t xml:space="preserve"> for circled)</w:t>
       </w:r>
     </w:p>
     <w:p>
@@ -1796,7 +2127,21 @@
           <w:b/>
         </w:rPr>
         <w:lastRenderedPageBreak/>
-        <w:t>(click for example)</w:t>
+        <w:t>(</w:t>
+      </w:r>
+      <w:proofErr w:type="gramStart"/>
+      <w:r>
+        <w:rPr>
+          <w:b/>
+        </w:rPr>
+        <w:t>click</w:t>
+      </w:r>
+      <w:proofErr w:type="gramEnd"/>
+      <w:r>
+        <w:rPr>
+          <w:b/>
+        </w:rPr>
+        <w:t xml:space="preserve"> for example)</w:t>
       </w:r>
     </w:p>
     <w:p>
@@ -1825,20 +2170,6 @@
       </w:r>
       <w:r>
         <w:t>this email service is designed to reject customers that have a known bad email address? Maybe on your database this pulls back a normal customer and the test passes, but on a coworker’s machine it pulls back someone in a flagged state and fails.</w:t>
-      </w:r>
-    </w:p>
-    <w:p>
-      <w:r>
-        <w:t>As a rule, every assumption makes your tests that much more brittle. My rule is that e</w:t>
-      </w:r>
-      <w:r>
-        <w:t xml:space="preserve">ach integration test </w:t>
-      </w:r>
-      <w:r>
-        <w:t xml:space="preserve">must set up everything that it needs and cannot rely on the database being in any specific state. </w:t>
-      </w:r>
-      <w:r>
-        <w:t>I’ll show you how to do that in a minute.</w:t>
       </w:r>
     </w:p>
     <w:p>
@@ -1942,12 +2273,11 @@
       </w:r>
     </w:p>
     <w:p>
-      <w:r>
-        <w:rPr>
-          <w:b/>
-        </w:rPr>
-        <w:t>(click – exploding req)</w:t>
-      </w:r>
+      <w:pPr>
+        <w:rPr>
+          <w:b/>
+        </w:rPr>
+      </w:pPr>
     </w:p>
     <w:p>
       <w:r>
@@ -1961,6 +2291,40 @@
     </w:p>
     <w:p>
       <w:r>
+        <w:rPr>
+          <w:b/>
+        </w:rPr>
+        <w:t>(</w:t>
+      </w:r>
+      <w:proofErr w:type="gramStart"/>
+      <w:r>
+        <w:rPr>
+          <w:b/>
+        </w:rPr>
+        <w:t>click</w:t>
+      </w:r>
+      <w:proofErr w:type="gramEnd"/>
+      <w:r>
+        <w:rPr>
+          <w:b/>
+        </w:rPr>
+        <w:t xml:space="preserve"> – </w:t>
+      </w:r>
+      <w:r>
+        <w:rPr>
+          <w:b/>
+        </w:rPr>
+        <w:t>requirement</w:t>
+      </w:r>
+      <w:r>
+        <w:rPr>
+          <w:b/>
+        </w:rPr>
+        <w:t>)</w:t>
+      </w:r>
+    </w:p>
+    <w:p>
+      <w:r>
         <w:t>As a result, many of our requirements look like this: “</w:t>
       </w:r>
       <w:r>
@@ -1986,34 +2350,54 @@
       </w:r>
     </w:p>
     <w:p>
-      <w:pPr>
-        <w:rPr>
-          <w:b/>
-        </w:rPr>
-      </w:pPr>
-      <w:r>
-        <w:rPr>
-          <w:b/>
-        </w:rPr>
-        <w:t>(click for explosing)</w:t>
-      </w:r>
-    </w:p>
-    <w:p>
       <w:r>
         <w:t xml:space="preserve">In practice, though, actually creating a workflow in that state is complex; a workflow is composed of lots of smaller objects that work together, and they all have to be set up in a logically consistent way to represent real-world code paths and to avoid runtime errors. </w:t>
       </w:r>
     </w:p>
     <w:p>
+      <w:pPr>
+        <w:rPr>
+          <w:b/>
+        </w:rPr>
+      </w:pPr>
+      <w:r>
+        <w:rPr>
+          <w:b/>
+        </w:rPr>
+        <w:t>(</w:t>
+      </w:r>
+      <w:proofErr w:type="gramStart"/>
+      <w:r>
+        <w:rPr>
+          <w:b/>
+        </w:rPr>
+        <w:t>click</w:t>
+      </w:r>
+      <w:proofErr w:type="gramEnd"/>
+      <w:r>
+        <w:rPr>
+          <w:b/>
+        </w:rPr>
+        <w:t xml:space="preserve"> for explod</w:t>
+      </w:r>
+      <w:r>
+        <w:rPr>
+          <w:b/>
+        </w:rPr>
+        <w:t>ing)</w:t>
+      </w:r>
+    </w:p>
+    <w:p>
+      <w:r>
+        <w:t xml:space="preserve">When we have to create those objects by hand, we end up with the mess I showed you at the start. And since we deal with these objects all the time, </w:t>
+      </w:r>
+      <w:r>
+        <w:t>anything we can do to make this type of setup faster pays huge dividends.</w:t>
+      </w:r>
+    </w:p>
+    <w:p>
       <w:r>
         <w:lastRenderedPageBreak/>
-        <w:t xml:space="preserve">When we have to create those objects by hand, we end up with the mess I showed you at the start. And since we deal with these objects all the time, </w:t>
-      </w:r>
-      <w:r>
-        <w:t>anything we can do to make this type of setup faster pays huge dividends.</w:t>
-      </w:r>
-    </w:p>
-    <w:p>
-      <w:r>
         <w:t xml:space="preserve">There are a couple of </w:t>
       </w:r>
       <w:r>
@@ -2076,7 +2460,15 @@
     </w:p>
     <w:p>
       <w:r>
-        <w:t>(click)</w:t>
+        <w:t>(</w:t>
+      </w:r>
+      <w:proofErr w:type="gramStart"/>
+      <w:r>
+        <w:t>click</w:t>
+      </w:r>
+      <w:proofErr w:type="gramEnd"/>
+      <w:r>
+        <w:t>)</w:t>
       </w:r>
     </w:p>
     <w:p>
@@ -2143,8 +2535,16 @@
         <w:rPr>
           <w:b/>
         </w:rPr>
-        <w:t>(click</w:t>
-      </w:r>
+        <w:t>(</w:t>
+      </w:r>
+      <w:proofErr w:type="gramStart"/>
+      <w:r>
+        <w:rPr>
+          <w:b/>
+        </w:rPr>
+        <w:t>click</w:t>
+      </w:r>
+      <w:proofErr w:type="gramEnd"/>
       <w:r>
         <w:rPr>
           <w:b/>
@@ -2176,7 +2576,15 @@
     </w:p>
     <w:p>
       <w:r>
-        <w:t>The general structure in this pattern is that initialize the builder itself and then start calling methods to customize various parts of the object. Those methods are chained together and at the very end you call a Build() method which returns your fully built object.</w:t>
+        <w:t xml:space="preserve">The general structure in this pattern is that initialize the builder itself and then start calling methods to customize various parts of the object. Those methods are chained together and at the very end you call a </w:t>
+      </w:r>
+      <w:proofErr w:type="gramStart"/>
+      <w:r>
+        <w:t>Build(</w:t>
+      </w:r>
+      <w:proofErr w:type="gramEnd"/>
+      <w:r>
+        <w:t>) method which returns your fully built object.</w:t>
       </w:r>
     </w:p>
     <w:p>
@@ -2199,15 +2607,106 @@
         <w:rPr>
           <w:b/>
         </w:rPr>
+        <w:t>(</w:t>
+      </w:r>
+      <w:proofErr w:type="gramStart"/>
+      <w:r>
+        <w:rPr>
+          <w:b/>
+        </w:rPr>
+        <w:t>click</w:t>
+      </w:r>
+      <w:proofErr w:type="gramEnd"/>
+      <w:r>
+        <w:rPr>
+          <w:b/>
+        </w:rPr>
+        <w:t xml:space="preserve"> for fluent API</w:t>
+      </w:r>
+      <w:r>
+        <w:rPr>
+          <w:b/>
+        </w:rPr>
+        <w:t>)</w:t>
+      </w:r>
+    </w:p>
+    <w:p>
+      <w:r>
         <w:lastRenderedPageBreak/>
-        <w:t>(click</w:t>
-      </w:r>
-      <w:r>
-        <w:rPr>
-          <w:b/>
-        </w:rPr>
-        <w:t xml:space="preserve"> for fluent API</w:t>
-      </w:r>
+        <w:t xml:space="preserve">However, I’m really not a big fan of the Fluent API. It’s verbose and adds a lot of noise, as you see here. The green arrows are pointing to the significant data that I’m creating and the red circles are basically the “noise” that we get from the fluent API. </w:t>
+      </w:r>
+    </w:p>
+    <w:p>
+      <w:r>
+        <w:t>All this noise code means that the setup code is harder to write, read, and maintain. And on top of that, actually implementing the Fluent API is tedious. It requires a lot of boilerplate code that in my experience just isn’t worth the hassle.</w:t>
+      </w:r>
+    </w:p>
+    <w:p>
+      <w:pPr>
+        <w:rPr>
+          <w:b/>
+        </w:rPr>
+      </w:pPr>
+      <w:r>
+        <w:rPr>
+          <w:b/>
+        </w:rPr>
+        <w:t>(</w:t>
+      </w:r>
+      <w:proofErr w:type="gramStart"/>
+      <w:r>
+        <w:rPr>
+          <w:b/>
+        </w:rPr>
+        <w:t>click</w:t>
+      </w:r>
+      <w:proofErr w:type="gramEnd"/>
+      <w:r>
+        <w:rPr>
+          <w:b/>
+        </w:rPr>
+        <w:t xml:space="preserve"> for</w:t>
+      </w:r>
+      <w:r>
+        <w:rPr>
+          <w:b/>
+        </w:rPr>
+        <w:t xml:space="preserve"> Test Helper)</w:t>
+      </w:r>
+    </w:p>
+    <w:p>
+      <w:r>
+        <w:t xml:space="preserve">Eventually, we created a hybrid of these two patterns </w:t>
+      </w:r>
+      <w:r>
+        <w:t xml:space="preserve">that combines the static factory class of Object Mother with the customizable nature of a Data Builder, minus the Fluent API. </w:t>
+      </w:r>
+    </w:p>
+    <w:p>
+      <w:r>
+        <w:t>We call this the Test Helper pattern. It’s a terrible name, but it’s been a really useful pattern for us and I think it’s highly applicable not only in C# but also in JavaScript or Ruby.</w:t>
+      </w:r>
+    </w:p>
+    <w:p>
+      <w:pPr>
+        <w:rPr>
+          <w:b/>
+        </w:rPr>
+      </w:pPr>
+      <w:r>
+        <w:rPr>
+          <w:b/>
+        </w:rPr>
+        <w:t>(</w:t>
+      </w:r>
+      <w:proofErr w:type="gramStart"/>
+      <w:r>
+        <w:rPr>
+          <w:b/>
+        </w:rPr>
+        <w:t>click</w:t>
+      </w:r>
+      <w:proofErr w:type="gramEnd"/>
       <w:r>
         <w:rPr>
           <w:b/>
@@ -2217,77 +2716,24 @@
     </w:p>
     <w:p>
       <w:r>
-        <w:t xml:space="preserve">However, I’m really not a big fan of the Fluent API. It’s verbose and adds a lot of noise, as you see here. The green arrows are pointing to the significant data that I’m creating and the red circles are basically the “noise” that we get from the fluent API. </w:t>
-      </w:r>
-    </w:p>
-    <w:p>
-      <w:r>
-        <w:t>All this noise code means that the setup code is harder to write, read, and maintain. And on top of that, actually implementing the Fluent API is tedious. It requires a lot of boilerplate code that in my experience just isn’t worth the hassle.</w:t>
-      </w:r>
-    </w:p>
-    <w:p>
-      <w:pPr>
-        <w:rPr>
-          <w:b/>
-        </w:rPr>
-      </w:pPr>
-      <w:r>
-        <w:rPr>
-          <w:b/>
-        </w:rPr>
-        <w:t>(click</w:t>
-      </w:r>
-      <w:r>
-        <w:rPr>
-          <w:b/>
-        </w:rPr>
-        <w:t xml:space="preserve"> for</w:t>
-      </w:r>
-      <w:r>
-        <w:rPr>
-          <w:b/>
-        </w:rPr>
-        <w:t xml:space="preserve"> Test Helper)</w:t>
-      </w:r>
-    </w:p>
-    <w:p>
-      <w:r>
-        <w:t xml:space="preserve">Eventually, we created a hybrid of these two patterns </w:t>
-      </w:r>
-      <w:r>
-        <w:t xml:space="preserve">that combines the static factory class of Object Mother with the customizable nature of a Data Builder, minus the Fluent API. </w:t>
-      </w:r>
-    </w:p>
-    <w:p>
-      <w:r>
-        <w:t>We call this the Test Helper pattern. It’s a terrible name, but it’s been a really useful pattern for us and I think it’s highly applicable not only in C# but also in JavaScript or Ruby.</w:t>
-      </w:r>
-    </w:p>
-    <w:p>
-      <w:pPr>
-        <w:rPr>
-          <w:b/>
-        </w:rPr>
-      </w:pPr>
-      <w:r>
-        <w:rPr>
-          <w:b/>
-        </w:rPr>
-        <w:t>(click)</w:t>
-      </w:r>
-    </w:p>
-    <w:p>
-      <w:r>
         <w:t xml:space="preserve">The first step in implementing a Test Helper is to create a static factory </w:t>
       </w:r>
       <w:r>
         <w:t xml:space="preserve">class, one for each type of object you want to build. I generally name them like this: </w:t>
       </w:r>
+      <w:proofErr w:type="spellStart"/>
       <w:r>
         <w:rPr>
           <w:i/>
         </w:rPr>
-        <w:t xml:space="preserve">FooHelper </w:t>
+        <w:t>FooHelper</w:t>
+      </w:r>
+      <w:proofErr w:type="spellEnd"/>
+      <w:r>
+        <w:rPr>
+          <w:i/>
+        </w:rPr>
+        <w:t xml:space="preserve"> </w:t>
       </w:r>
       <w:r>
         <w:t xml:space="preserve">creates a </w:t>
@@ -2384,7 +2830,21 @@
         <w:rPr>
           <w:b/>
         </w:rPr>
-        <w:t xml:space="preserve">(click – </w:t>
+        <w:t>(</w:t>
+      </w:r>
+      <w:proofErr w:type="gramStart"/>
+      <w:r>
+        <w:rPr>
+          <w:b/>
+        </w:rPr>
+        <w:t>click</w:t>
+      </w:r>
+      <w:proofErr w:type="gramEnd"/>
+      <w:r>
+        <w:rPr>
+          <w:b/>
+        </w:rPr>
+        <w:t xml:space="preserve"> – </w:t>
       </w:r>
       <w:r>
         <w:rPr>
@@ -2432,12 +2892,34 @@
         <w:rPr>
           <w:b/>
         </w:rPr>
-        <w:t xml:space="preserve"> (click – accidental equality)</w:t>
-      </w:r>
-    </w:p>
-    <w:p>
-      <w:r>
-        <w:t>When assigning default values, there’s one potential gotcha you should be aware of. I call this the problem of “unexpected equality”.</w:t>
+        <w:t xml:space="preserve"> (</w:t>
+      </w:r>
+      <w:proofErr w:type="gramStart"/>
+      <w:r>
+        <w:rPr>
+          <w:b/>
+        </w:rPr>
+        <w:t>click</w:t>
+      </w:r>
+      <w:proofErr w:type="gramEnd"/>
+      <w:r>
+        <w:rPr>
+          <w:b/>
+        </w:rPr>
+        <w:t xml:space="preserve"> – accidental equality)</w:t>
+      </w:r>
+    </w:p>
+    <w:p>
+      <w:r>
+        <w:t xml:space="preserve">When assigning default values, there’s one potential </w:t>
+      </w:r>
+      <w:proofErr w:type="spellStart"/>
+      <w:r>
+        <w:t>gotcha</w:t>
+      </w:r>
+      <w:proofErr w:type="spellEnd"/>
+      <w:r>
+        <w:t xml:space="preserve"> you should be aware of. I call this the problem of “unexpected equality”.</w:t>
       </w:r>
     </w:p>
     <w:p>
@@ -2499,7 +2981,15 @@
         <w:t>customer you created</w:t>
       </w:r>
       <w:r>
-        <w:t xml:space="preserve">. But if the CustomerHelper </w:t>
+        <w:t xml:space="preserve">. But if the </w:t>
+      </w:r>
+      <w:proofErr w:type="spellStart"/>
+      <w:r>
+        <w:t>CustomerHelper</w:t>
+      </w:r>
+      <w:proofErr w:type="spellEnd"/>
+      <w:r>
+        <w:t xml:space="preserve"> </w:t>
       </w:r>
       <w:r>
         <w:t xml:space="preserve">creates Customers with a </w:t>
@@ -2562,15 +3052,48 @@
         <w:rPr>
           <w:b/>
         </w:rPr>
-        <w:t>(click – short guid)</w:t>
+        <w:t>(</w:t>
+      </w:r>
+      <w:proofErr w:type="gramStart"/>
+      <w:r>
+        <w:rPr>
+          <w:b/>
+        </w:rPr>
+        <w:t>click</w:t>
+      </w:r>
+      <w:proofErr w:type="gramEnd"/>
+      <w:r>
+        <w:rPr>
+          <w:b/>
+        </w:rPr>
+        <w:t xml:space="preserve"> – short </w:t>
+      </w:r>
+      <w:proofErr w:type="spellStart"/>
+      <w:r>
+        <w:rPr>
+          <w:b/>
+        </w:rPr>
+        <w:t>guid</w:t>
+      </w:r>
+      <w:proofErr w:type="spellEnd"/>
+      <w:r>
+        <w:rPr>
+          <w:b/>
+        </w:rPr>
+        <w:t>)</w:t>
       </w:r>
     </w:p>
     <w:p>
       <w:r>
         <w:t xml:space="preserve">To assign unique strings, I use a class called </w:t>
       </w:r>
-      <w:r>
-        <w:t>ShortGuid. This is basically a shorter, URL-friendly</w:t>
+      <w:proofErr w:type="spellStart"/>
+      <w:r>
+        <w:t>ShortGuid</w:t>
+      </w:r>
+      <w:proofErr w:type="spellEnd"/>
+      <w:r>
+        <w:t>. This is basically a shorter, URL-friendly</w:t>
       </w:r>
       <w:r>
         <w:t>, base64-encoded</w:t>
@@ -2584,15 +3107,37 @@
     </w:p>
     <w:p>
       <w:r>
-        <w:t>Whenever I’m creating a name or a title or something, I use a ShortGuid as the default. It guarantees that no two objects I create will share the same value, unless I explicitly set them up that way.</w:t>
-      </w:r>
-    </w:p>
-    <w:p>
-      <w:r>
-        <w:rPr>
-          <w:b/>
-        </w:rPr>
-        <w:t>(click – id sequencer)</w:t>
+        <w:t xml:space="preserve">Whenever I’m creating a name or a title or something, I use a </w:t>
+      </w:r>
+      <w:proofErr w:type="spellStart"/>
+      <w:r>
+        <w:t>ShortGuid</w:t>
+      </w:r>
+      <w:proofErr w:type="spellEnd"/>
+      <w:r>
+        <w:t xml:space="preserve"> as the default. It guarantees that no two objects I create will share the same value, unless I explicitly set them up that way.</w:t>
+      </w:r>
+    </w:p>
+    <w:p>
+      <w:r>
+        <w:rPr>
+          <w:b/>
+        </w:rPr>
+        <w:t>(</w:t>
+      </w:r>
+      <w:proofErr w:type="gramStart"/>
+      <w:r>
+        <w:rPr>
+          <w:b/>
+        </w:rPr>
+        <w:t>click</w:t>
+      </w:r>
+      <w:proofErr w:type="gramEnd"/>
+      <w:r>
+        <w:rPr>
+          <w:b/>
+        </w:rPr>
+        <w:t xml:space="preserve"> – id sequencer)</w:t>
       </w:r>
     </w:p>
     <w:p>
@@ -2600,7 +3145,15 @@
         <w:t xml:space="preserve">To assign unique integers </w:t>
       </w:r>
       <w:r>
-        <w:t xml:space="preserve">I created a static class called the IdSequencer. It basically starts a counter and hands out a unique value each time I call “next”. </w:t>
+        <w:t xml:space="preserve">I created a static class called the </w:t>
+      </w:r>
+      <w:proofErr w:type="spellStart"/>
+      <w:r>
+        <w:t>IdSequencer</w:t>
+      </w:r>
+      <w:proofErr w:type="spellEnd"/>
+      <w:r>
+        <w:t xml:space="preserve">. It basically starts a counter and hands out a unique value each time I call “next”. </w:t>
       </w:r>
       <w:r>
         <w:t>Any time I have a helper that creates something with an ID property, I expose the ID as an argument and then I default it using the sequencer.</w:t>
@@ -2628,7 +3181,21 @@
         <w:rPr>
           <w:b/>
         </w:rPr>
-        <w:t>(click – Test Helpers vs Libraries)</w:t>
+        <w:t>(</w:t>
+      </w:r>
+      <w:proofErr w:type="gramStart"/>
+      <w:r>
+        <w:rPr>
+          <w:b/>
+        </w:rPr>
+        <w:t>click</w:t>
+      </w:r>
+      <w:proofErr w:type="gramEnd"/>
+      <w:r>
+        <w:rPr>
+          <w:b/>
+        </w:rPr>
+        <w:t xml:space="preserve"> – Test Helpers vs Libraries)</w:t>
       </w:r>
     </w:p>
     <w:p>
@@ -2642,7 +3209,15 @@
         <w:t>rd</w:t>
       </w:r>
       <w:r>
-        <w:t xml:space="preserve"> party object construction library. In .NET there are libraries that take a generic type argument and then automagically create an instance of that type, populating it with test data. This particular example is from a library called AutoFixture, and it looks super easy. Why not do this?</w:t>
+        <w:t xml:space="preserve"> party object construction library. In .NET there are libraries that take a generic type argument and then automagically create an instance of that type, populating it with test data. This particular example is from a library called </w:t>
+      </w:r>
+      <w:proofErr w:type="spellStart"/>
+      <w:r>
+        <w:t>AutoFixture</w:t>
+      </w:r>
+      <w:proofErr w:type="spellEnd"/>
+      <w:r>
+        <w:t>, and it looks super easy. Why not do this?</w:t>
       </w:r>
     </w:p>
     <w:p>
@@ -2665,12 +3240,34 @@
         <w:rPr>
           <w:b/>
         </w:rPr>
-        <w:t>(click – Test Helpers vs Libraries, #2)</w:t>
-      </w:r>
-    </w:p>
-    <w:p>
-      <w:r>
-        <w:t>Here’s what AutoFixture looks like if you want to specify a value for a property. Sure is a lot simpler to read and write the Test Helper version.</w:t>
+        <w:t>(</w:t>
+      </w:r>
+      <w:proofErr w:type="gramStart"/>
+      <w:r>
+        <w:rPr>
+          <w:b/>
+        </w:rPr>
+        <w:t>click</w:t>
+      </w:r>
+      <w:proofErr w:type="gramEnd"/>
+      <w:r>
+        <w:rPr>
+          <w:b/>
+        </w:rPr>
+        <w:t xml:space="preserve"> – Test Helpers vs Libraries, #2)</w:t>
+      </w:r>
+    </w:p>
+    <w:p>
+      <w:r>
+        <w:t xml:space="preserve">Here’s what </w:t>
+      </w:r>
+      <w:proofErr w:type="spellStart"/>
+      <w:r>
+        <w:t>AutoFixture</w:t>
+      </w:r>
+      <w:proofErr w:type="spellEnd"/>
+      <w:r>
+        <w:t xml:space="preserve"> looks like if you want to specify a value for a property. Sure is a lot simpler to read and write the Test Helper version.</w:t>
       </w:r>
     </w:p>
     <w:p>
@@ -2710,7 +3307,15 @@
     </w:p>
     <w:p>
       <w:r>
-        <w:t>The reason is that, at the core of their essence, tests are valuable because they help us understand our software. And in order to fully deliver that value, they have to effectively convey information when they are read. You could write the most bassackwards and incoherent tests possible and the computer could still figure out if the assertions hold true. But that won’t help your poor coworker who opens that file a month later and needs to make a change. CPU cycles are cheap, your coworker’s time is not. Investing in clear, concise setup code is key.</w:t>
+        <w:t xml:space="preserve">The reason is that, at the core of their essence, tests are valuable because they help us understand our software. And in order to fully deliver that value, they have to effectively convey information when they are read. You could write the most </w:t>
+      </w:r>
+      <w:proofErr w:type="spellStart"/>
+      <w:r>
+        <w:t>bassackwards</w:t>
+      </w:r>
+      <w:proofErr w:type="spellEnd"/>
+      <w:r>
+        <w:t xml:space="preserve"> and incoherent tests possible and the computer could still figure out if the assertions hold true. But that won’t help your poor coworker who opens that file a month later and needs to make a change. CPU cycles are cheap, your coworker’s time is not. Investing in clear, concise setup code is key.</w:t>
       </w:r>
     </w:p>
     <w:p>
@@ -2720,7 +3325,15 @@
     </w:p>
     <w:p>
       <w:r>
-        <w:t>(click)</w:t>
+        <w:t>(</w:t>
+      </w:r>
+      <w:proofErr w:type="gramStart"/>
+      <w:r>
+        <w:t>click</w:t>
+      </w:r>
+      <w:proofErr w:type="gramEnd"/>
+      <w:r>
+        <w:t>)</w:t>
       </w:r>
     </w:p>
     <w:p>
@@ -2744,17 +3357,41 @@
     </w:p>
     <w:p>
       <w:r>
-        <w:t>(click)</w:t>
-      </w:r>
-    </w:p>
-    <w:p>
-      <w:r>
-        <w:t xml:space="preserve">Or if your test revolves around the fact that a customer is disabled, don’t just call it “customer” or “c”; call it “disabledCustomer”. </w:t>
-      </w:r>
-    </w:p>
-    <w:p>
-      <w:r>
-        <w:t>(click)</w:t>
+        <w:t>(</w:t>
+      </w:r>
+      <w:proofErr w:type="gramStart"/>
+      <w:r>
+        <w:t>click</w:t>
+      </w:r>
+      <w:proofErr w:type="gramEnd"/>
+      <w:r>
+        <w:t>)</w:t>
+      </w:r>
+    </w:p>
+    <w:p>
+      <w:r>
+        <w:t>Or if your test revolves around the fact that a customer is disabled, don’t just call it “customer” or “c”; call it “</w:t>
+      </w:r>
+      <w:proofErr w:type="spellStart"/>
+      <w:r>
+        <w:t>disabledCustomer</w:t>
+      </w:r>
+      <w:proofErr w:type="spellEnd"/>
+      <w:r>
+        <w:t xml:space="preserve">”. </w:t>
+      </w:r>
+    </w:p>
+    <w:p>
+      <w:r>
+        <w:t>(</w:t>
+      </w:r>
+      <w:proofErr w:type="gramStart"/>
+      <w:r>
+        <w:t>click</w:t>
+      </w:r>
+      <w:proofErr w:type="gramEnd"/>
+      <w:r>
+        <w:t>)</w:t>
       </w:r>
     </w:p>
     <w:p>
@@ -2793,7 +3430,15 @@
     </w:p>
     <w:p>
       <w:r>
-        <w:t>(click)</w:t>
+        <w:t>(</w:t>
+      </w:r>
+      <w:proofErr w:type="gramStart"/>
+      <w:r>
+        <w:t>click</w:t>
+      </w:r>
+      <w:proofErr w:type="gramEnd"/>
+      <w:r>
+        <w:t>)</w:t>
       </w:r>
     </w:p>
     <w:p>
@@ -2823,7 +3468,15 @@
     </w:p>
     <w:p>
       <w:r>
-        <w:t>(click)</w:t>
+        <w:t>(</w:t>
+      </w:r>
+      <w:proofErr w:type="gramStart"/>
+      <w:r>
+        <w:t>click</w:t>
+      </w:r>
+      <w:proofErr w:type="gramEnd"/>
+      <w:r>
+        <w:t>)</w:t>
       </w:r>
     </w:p>
     <w:p>
@@ -2850,7 +3503,21 @@
         <w:rPr>
           <w:b/>
         </w:rPr>
-        <w:t>(click – clean, concise API)</w:t>
+        <w:t>(</w:t>
+      </w:r>
+      <w:proofErr w:type="gramStart"/>
+      <w:r>
+        <w:rPr>
+          <w:b/>
+        </w:rPr>
+        <w:t>click</w:t>
+      </w:r>
+      <w:proofErr w:type="gramEnd"/>
+      <w:r>
+        <w:rPr>
+          <w:b/>
+        </w:rPr>
+        <w:t xml:space="preserve"> – clean, concise API)</w:t>
       </w:r>
     </w:p>
     <w:p>
@@ -2892,7 +3559,21 @@
         <w:rPr>
           <w:b/>
         </w:rPr>
-        <w:t>(click)</w:t>
+        <w:t>(</w:t>
+      </w:r>
+      <w:proofErr w:type="gramStart"/>
+      <w:r>
+        <w:rPr>
+          <w:b/>
+        </w:rPr>
+        <w:t>click</w:t>
+      </w:r>
+      <w:proofErr w:type="gramEnd"/>
+      <w:r>
+        <w:rPr>
+          <w:b/>
+        </w:rPr>
+        <w:t>)</w:t>
       </w:r>
     </w:p>
     <w:p>
@@ -2998,15 +3679,21 @@
         <w:t xml:space="preserve"> </w:t>
       </w:r>
       <w:r>
-        <w:t>(click)</w:t>
+        <w:t>(</w:t>
+      </w:r>
+      <w:proofErr w:type="gramStart"/>
+      <w:r>
+        <w:t>click</w:t>
+      </w:r>
+      <w:proofErr w:type="gramEnd"/>
+      <w:r>
+        <w:t>)</w:t>
       </w:r>
     </w:p>
     <w:p>
       <w:r>
         <w:t>This is what it looks like.</w:t>
       </w:r>
-      <w:bookmarkStart w:id="0" w:name="_GoBack"/>
-      <w:bookmarkEnd w:id="0"/>
     </w:p>
     <w:p>
       <w:r>
@@ -3055,7 +3742,15 @@
     </w:p>
     <w:p>
       <w:r>
-        <w:t>(click)</w:t>
+        <w:t>(</w:t>
+      </w:r>
+      <w:proofErr w:type="gramStart"/>
+      <w:r>
+        <w:t>click</w:t>
+      </w:r>
+      <w:proofErr w:type="gramEnd"/>
+      <w:r>
+        <w:t>)</w:t>
       </w:r>
     </w:p>
     <w:p>
@@ -3070,7 +3765,15 @@
     </w:p>
     <w:p>
       <w:r>
-        <w:t xml:space="preserve">(click) </w:t>
+        <w:t>(</w:t>
+      </w:r>
+      <w:proofErr w:type="gramStart"/>
+      <w:r>
+        <w:t>click</w:t>
+      </w:r>
+      <w:proofErr w:type="gramEnd"/>
+      <w:r>
+        <w:t xml:space="preserve">) </w:t>
       </w:r>
     </w:p>
     <w:p>
@@ -3088,7 +3791,15 @@
         <w:t xml:space="preserve"> </w:t>
       </w:r>
       <w:r>
-        <w:t>(click – drawbacks)</w:t>
+        <w:t>(</w:t>
+      </w:r>
+      <w:proofErr w:type="gramStart"/>
+      <w:r>
+        <w:t>click</w:t>
+      </w:r>
+      <w:proofErr w:type="gramEnd"/>
+      <w:r>
+        <w:t xml:space="preserve"> – drawbacks)</w:t>
       </w:r>
     </w:p>
     <w:p>
@@ -3175,10 +3886,18 @@
         <w:t xml:space="preserve">Also, </w:t>
       </w:r>
       <w:r>
-        <w:t xml:space="preserve">remember that Scenarios are helpful because they are facades that encapsulate and abstract the coordination of multiple objects at the same time. If you need a lot of Scenarios, </w:t>
-      </w:r>
-      <w:r>
-        <w:t xml:space="preserve">that might be a code smell indicating that </w:t>
+        <w:t xml:space="preserve">remember that Scenarios are helpful because they are facades that encapsulate and abstract the coordination of multiple objects at the same time. If you need a lot of </w:t>
+      </w:r>
+      <w:proofErr w:type="gramStart"/>
+      <w:r>
+        <w:t xml:space="preserve">Scenarios, </w:t>
+      </w:r>
+      <w:r>
+        <w:t>that</w:t>
+      </w:r>
+      <w:proofErr w:type="gramEnd"/>
+      <w:r>
+        <w:t xml:space="preserve"> might be a code smell indicating that </w:t>
       </w:r>
       <w:r>
         <w:t xml:space="preserve">those facades would be more useful in the core app itself. </w:t>
@@ -3224,99 +3943,444 @@
         <w:t xml:space="preserve">This is a key practice because it </w:t>
       </w:r>
       <w:r>
-        <w:t>addresses mistake #4 that we talked about. If you have a rich, customizable set of helpers that create data, then your integration tests no longer need to rely on pre-existing data. Instead, they can create exactly what they need in exactly the shape they need it.</w:t>
-      </w:r>
-    </w:p>
-    <w:p>
-      <w:r>
-        <w:t xml:space="preserve">If, like me, you have </w:t>
-      </w:r>
-      <w:r>
-        <w:t>a standard object oriented web app</w:t>
-      </w:r>
-      <w:r>
-        <w:t>, then being able to use the same set of helpers for in-memory tests as I do for integration tests is huge</w:t>
-      </w:r>
-      <w:r>
-        <w:t xml:space="preserve">. If you’re </w:t>
-      </w:r>
-      <w:r>
-        <w:t xml:space="preserve">doing a lot of functional programming, or if you tend to abstract things away into services, then you may not </w:t>
-      </w:r>
-      <w:r>
-        <w:t xml:space="preserve">need </w:t>
-      </w:r>
-      <w:r>
-        <w:t>complex data objects</w:t>
-      </w:r>
-      <w:r>
-        <w:t xml:space="preserve"> for unit tests</w:t>
+        <w:t xml:space="preserve">addresses mistake #4 that we talked about. If you have a </w:t>
+      </w:r>
+      <w:r>
+        <w:t xml:space="preserve">library </w:t>
+      </w:r>
+      <w:r>
+        <w:t>of helpers that create data, then your integration tests no longer need to rely on pre-existing data. Instead, they can create exactly what they need in exactly the shape they need it.</w:t>
+      </w:r>
+      <w:r>
+        <w:t xml:space="preserve"> </w:t>
+      </w:r>
+    </w:p>
+    <w:p>
+      <w:r>
+        <w:t>In a perfect world, we’d be able to use the same set of helpers to create data in memory or in the database.</w:t>
+      </w:r>
+    </w:p>
+    <w:p>
+      <w:r>
+        <w:t xml:space="preserve">Unfortunately, </w:t>
+      </w:r>
+      <w:r>
+        <w:t xml:space="preserve">it’s </w:t>
+      </w:r>
+      <w:r>
+        <w:t>easier said than done.</w:t>
+      </w:r>
+    </w:p>
+    <w:p>
+      <w:pPr>
+        <w:rPr>
+          <w:b/>
+        </w:rPr>
+      </w:pPr>
+      <w:r>
+        <w:rPr>
+          <w:b/>
+        </w:rPr>
+        <w:t>(</w:t>
+      </w:r>
+      <w:proofErr w:type="gramStart"/>
+      <w:r>
+        <w:rPr>
+          <w:b/>
+        </w:rPr>
+        <w:t>click</w:t>
+      </w:r>
+      <w:proofErr w:type="gramEnd"/>
+      <w:r>
+        <w:rPr>
+          <w:b/>
+        </w:rPr>
+        <w:t xml:space="preserve"> – Foreign Keys</w:t>
+      </w:r>
+      <w:r>
+        <w:rPr>
+          <w:b/>
+        </w:rPr>
+        <w:t>)</w:t>
+      </w:r>
+    </w:p>
+    <w:p>
+      <w:r>
+        <w:t>First, you have to deal with foreign key</w:t>
+      </w:r>
+      <w:r>
+        <w:t>s</w:t>
+      </w:r>
+      <w:r>
+        <w:t>.</w:t>
+      </w:r>
+      <w:r>
+        <w:t xml:space="preserve"> Your app may not care if you create a Line Item by itself, but you can’t save the Line Item to the database without an Order. And maybe you can’t create an Order without a customer. It’s the same issue we had with constructor dependencies, but in the database.</w:t>
+      </w:r>
+      <w:r>
+        <w:t xml:space="preserve"> </w:t>
+      </w:r>
+    </w:p>
+    <w:p>
+      <w:r>
+        <w:t xml:space="preserve">This means you have to </w:t>
+      </w:r>
+      <w:r>
+        <w:t>new up the entire object graph</w:t>
+      </w:r>
+      <w:r>
+        <w:t xml:space="preserve"> and then</w:t>
+      </w:r>
+      <w:r>
+        <w:t xml:space="preserve"> save objects to the database in the correct sequence</w:t>
       </w:r>
       <w:r>
         <w:t xml:space="preserve">. </w:t>
       </w:r>
-      <w:r>
-        <w:t>But r</w:t>
-      </w:r>
-      <w:r>
-        <w:t xml:space="preserve">egardless of your app’s </w:t>
-      </w:r>
-      <w:r>
-        <w:t>architecture</w:t>
-      </w:r>
-      <w:r>
-        <w:t>, h</w:t>
-      </w:r>
-      <w:r>
-        <w:t>owever, e</w:t>
-      </w:r>
-      <w:r>
-        <w:t xml:space="preserve">ventually you’re going to want </w:t>
-      </w:r>
-      <w:r>
-        <w:t>to test your data access code</w:t>
-      </w:r>
-      <w:r>
-        <w:t xml:space="preserve"> or do some other system level integration testing</w:t>
+    </w:p>
+    <w:p>
+      <w:r>
+        <w:rPr>
+          <w:b/>
+        </w:rPr>
+        <w:t>(</w:t>
+      </w:r>
+      <w:proofErr w:type="gramStart"/>
+      <w:r>
+        <w:rPr>
+          <w:b/>
+        </w:rPr>
+        <w:t>click</w:t>
+      </w:r>
+      <w:proofErr w:type="gramEnd"/>
+      <w:r>
+        <w:rPr>
+          <w:b/>
+        </w:rPr>
+        <w:t xml:space="preserve"> – Primary keys</w:t>
+      </w:r>
+      <w:r>
+        <w:t>)</w:t>
+      </w:r>
+    </w:p>
+    <w:p>
+      <w:r>
+        <w:t xml:space="preserve">And if your database </w:t>
+      </w:r>
+      <w:r>
+        <w:t>assigns primary keys, then after you save all those objects you have to update their ID values with the newly assigned key.</w:t>
+      </w:r>
+    </w:p>
+    <w:p>
+      <w:r>
+        <w:rPr>
+          <w:b/>
+        </w:rPr>
+        <w:t>(</w:t>
+      </w:r>
+      <w:proofErr w:type="gramStart"/>
+      <w:r>
+        <w:rPr>
+          <w:b/>
+        </w:rPr>
+        <w:t>click</w:t>
+      </w:r>
+      <w:proofErr w:type="gramEnd"/>
+      <w:r>
+        <w:rPr>
+          <w:b/>
+        </w:rPr>
+        <w:t xml:space="preserve"> – column constraints</w:t>
+      </w:r>
+      <w:r>
+        <w:t>)</w:t>
+      </w:r>
+    </w:p>
+    <w:p>
+      <w:r>
+        <w:t>You also have to make sure that your helpers are creating data that can be saved. Some columns might have constraints that reject NULL or other values, and those constraints may not be duplicated in the domain model.</w:t>
+      </w:r>
+    </w:p>
+    <w:p>
+      <w:pPr>
+        <w:rPr>
+          <w:b/>
+        </w:rPr>
+      </w:pPr>
+      <w:r>
+        <w:rPr>
+          <w:b/>
+        </w:rPr>
+        <w:lastRenderedPageBreak/>
+        <w:t>(</w:t>
+      </w:r>
+      <w:proofErr w:type="gramStart"/>
+      <w:r>
+        <w:rPr>
+          <w:b/>
+        </w:rPr>
+        <w:t>click</w:t>
+      </w:r>
+      <w:proofErr w:type="gramEnd"/>
+      <w:r>
+        <w:rPr>
+          <w:b/>
+        </w:rPr>
+        <w:t xml:space="preserve"> – junk data)</w:t>
+      </w:r>
+    </w:p>
+    <w:p>
+      <w:r>
+        <w:t>Lastly, you</w:t>
+      </w:r>
+      <w:r>
+        <w:t xml:space="preserve">’ll </w:t>
+      </w:r>
+      <w:r>
+        <w:t xml:space="preserve">want </w:t>
+      </w:r>
+      <w:r>
+        <w:t xml:space="preserve">to clean up that test data when the test run is over. </w:t>
+      </w:r>
+      <w:r>
+        <w:t xml:space="preserve">I run my automated tests against the same database I use for manual testing. I don’t want that database filled up with junk data because it can impact performance, waste disk space, and it’s just ugly. </w:t>
+      </w:r>
+    </w:p>
+    <w:p>
+      <w:r>
+        <w:t xml:space="preserve">These things make integration tests difficult, but </w:t>
+      </w:r>
+      <w:r>
+        <w:t xml:space="preserve">we can handle them </w:t>
+      </w:r>
+      <w:r>
+        <w:t>with a few extra additions to the Test Helper pattern.</w:t>
+      </w:r>
+    </w:p>
+    <w:p>
+      <w:pPr>
+        <w:rPr>
+          <w:b/>
+        </w:rPr>
+      </w:pPr>
+      <w:r>
+        <w:rPr>
+          <w:b/>
+        </w:rPr>
+        <w:t>(</w:t>
+      </w:r>
+      <w:proofErr w:type="gramStart"/>
+      <w:r>
+        <w:rPr>
+          <w:b/>
+        </w:rPr>
+        <w:t>click</w:t>
+      </w:r>
+      <w:proofErr w:type="gramEnd"/>
+      <w:r>
+        <w:rPr>
+          <w:b/>
+        </w:rPr>
+        <w:t xml:space="preserve"> – unit test example</w:t>
+      </w:r>
+      <w:r>
+        <w:rPr>
+          <w:b/>
+        </w:rPr>
+        <w:t>)</w:t>
+      </w:r>
+    </w:p>
+    <w:p>
+      <w:r>
+        <w:t>As an example, let’s start with this unit test. It creates two orders, sets up the service under test and prepares your mocks or stubs or whatever, and then asserts that the shipped order is NOT returned.</w:t>
+      </w:r>
+    </w:p>
+    <w:p>
+      <w:r>
+        <w:t xml:space="preserve">But if the service that we’re testing is a data service, then this filtering logic might be implemented in a SQL query. The only way to properly test that filter is to create real data in a real database. </w:t>
+      </w:r>
+    </w:p>
+    <w:p>
+      <w:r>
+        <w:t>But it would be great if we could use this same code to create that data in a way that addresses all of those issues we just looked at.</w:t>
+      </w:r>
+    </w:p>
+    <w:p>
+      <w:pPr>
+        <w:rPr>
+          <w:b/>
+        </w:rPr>
+      </w:pPr>
+      <w:r>
+        <w:rPr>
+          <w:b/>
+        </w:rPr>
+        <w:t>(</w:t>
+      </w:r>
+      <w:proofErr w:type="gramStart"/>
+      <w:r>
+        <w:rPr>
+          <w:b/>
+        </w:rPr>
+        <w:t>click</w:t>
+      </w:r>
+      <w:proofErr w:type="gramEnd"/>
+      <w:r>
+        <w:rPr>
+          <w:b/>
+        </w:rPr>
+        <w:t xml:space="preserve"> – add SAVE)</w:t>
+      </w:r>
+    </w:p>
+    <w:p>
+      <w:r>
+        <w:t xml:space="preserve">The first </w:t>
+      </w:r>
+      <w:r>
+        <w:t xml:space="preserve">step to achieving that goal </w:t>
+      </w:r>
+      <w:r>
+        <w:t xml:space="preserve">is </w:t>
+      </w:r>
+      <w:r>
+        <w:t xml:space="preserve">to add a </w:t>
+      </w:r>
+      <w:proofErr w:type="gramStart"/>
+      <w:r>
+        <w:rPr>
+          <w:i/>
+        </w:rPr>
+        <w:t>Save(</w:t>
+      </w:r>
+      <w:proofErr w:type="gramEnd"/>
+      <w:r>
+        <w:rPr>
+          <w:i/>
+        </w:rPr>
+        <w:t xml:space="preserve">) </w:t>
+      </w:r>
+      <w:r>
+        <w:t>method to your Test Helpers</w:t>
+      </w:r>
+      <w:r>
+        <w:t xml:space="preserve"> classes</w:t>
+      </w:r>
+      <w:r>
+        <w:t>.</w:t>
+      </w:r>
+    </w:p>
+    <w:p>
+      <w:r>
+        <w:t>Obviously, this method needs some way of talking to the database, so you’ll either need to pass a database connection into the Save method when you call it, or you’ll need to use some sort of dependency injection to make it available. Since all of our other helper methods are static, I’ve found it easier to keep the Save method static as well and not worry about DI in this case.</w:t>
+      </w:r>
+    </w:p>
+    <w:p>
+      <w:r>
+        <w:t xml:space="preserve">My project uses NHibernate so we pass around an </w:t>
+      </w:r>
+      <w:proofErr w:type="spellStart"/>
+      <w:r>
+        <w:t>ISession</w:t>
+      </w:r>
+      <w:proofErr w:type="spellEnd"/>
+      <w:r>
+        <w:t xml:space="preserve"> right here. </w:t>
+      </w:r>
+      <w:r>
+        <w:t xml:space="preserve">If you use Entity Framework then you might pass the </w:t>
+      </w:r>
+      <w:proofErr w:type="spellStart"/>
+      <w:r>
+        <w:t>db</w:t>
+      </w:r>
+      <w:proofErr w:type="spellEnd"/>
+      <w:r>
+        <w:t xml:space="preserve"> context here, or a raw ADO.NET connection or whatever other object that you need to talk to the database. </w:t>
+      </w:r>
+    </w:p>
+    <w:p>
+      <w:pPr>
+        <w:rPr>
+          <w:b/>
+        </w:rPr>
+      </w:pPr>
+      <w:r>
+        <w:rPr>
+          <w:b/>
+        </w:rPr>
+        <w:t>(</w:t>
+      </w:r>
+      <w:proofErr w:type="gramStart"/>
+      <w:r>
+        <w:rPr>
+          <w:b/>
+        </w:rPr>
+        <w:t>click</w:t>
+      </w:r>
+      <w:proofErr w:type="gramEnd"/>
+      <w:r>
+        <w:rPr>
+          <w:b/>
+        </w:rPr>
+        <w:t xml:space="preserve"> – details of the Save #1</w:t>
+      </w:r>
+      <w:r>
+        <w:rPr>
+          <w:b/>
+        </w:rPr>
+        <w:t>)</w:t>
+      </w:r>
+    </w:p>
+    <w:p>
+      <w:r>
+        <w:t>Here’s what the Save method itself looks like.</w:t>
+      </w:r>
+    </w:p>
+    <w:p>
+      <w:r>
+        <w:t xml:space="preserve">The first thing it does is deal with the foreign key constraints by delegating to other helpers to save its references. </w:t>
+      </w:r>
+      <w:r>
+        <w:t xml:space="preserve">In this case, we can’t save an Order unless it </w:t>
+      </w:r>
+      <w:r>
+        <w:t xml:space="preserve">references an existing Customer </w:t>
+      </w:r>
+      <w:r>
+        <w:t>ID</w:t>
       </w:r>
       <w:r>
         <w:t xml:space="preserve">. </w:t>
       </w:r>
       <w:r>
-        <w:t xml:space="preserve">And when that time comes, </w:t>
-      </w:r>
-      <w:r>
-        <w:t>having a set of data creation helpers that can populate a database is really useful.</w:t>
-      </w:r>
-    </w:p>
-    <w:p>
-      <w:r>
-        <w:t xml:space="preserve">Unfortunately, </w:t>
-      </w:r>
-      <w:r>
-        <w:t xml:space="preserve">it’s </w:t>
-      </w:r>
-      <w:r>
-        <w:t>easier said than done.</w:t>
-      </w:r>
-    </w:p>
-    <w:p>
-      <w:pPr>
-        <w:rPr>
-          <w:b/>
-        </w:rPr>
-      </w:pPr>
-      <w:r>
-        <w:rPr>
-          <w:b/>
-        </w:rPr>
-        <w:t>(click</w:t>
-      </w:r>
-      <w:r>
-        <w:rPr>
-          <w:b/>
-        </w:rPr>
-        <w:t xml:space="preserve"> – Foreign Keys</w:t>
+        <w:t>By delegating to the Customer helper to create that record we keep each individual helper clean and focused on a single type.</w:t>
+      </w:r>
+    </w:p>
+    <w:p>
+      <w:pPr>
+        <w:rPr>
+          <w:b/>
+        </w:rPr>
+      </w:pPr>
+      <w:r>
+        <w:rPr>
+          <w:b/>
+        </w:rPr>
+        <w:t>(</w:t>
+      </w:r>
+      <w:proofErr w:type="gramStart"/>
+      <w:r>
+        <w:rPr>
+          <w:b/>
+        </w:rPr>
+        <w:t>click</w:t>
+      </w:r>
+      <w:proofErr w:type="gramEnd"/>
+      <w:r>
+        <w:rPr>
+          <w:b/>
+        </w:rPr>
+        <w:t xml:space="preserve"> – details of the Save #2</w:t>
       </w:r>
       <w:r>
         <w:rPr>
@@ -3327,568 +4391,385 @@
     </w:p>
     <w:p>
       <w:r>
-        <w:t>First, you have to deal with foreign key</w:t>
-      </w:r>
-      <w:r>
-        <w:t>s</w:t>
-      </w:r>
+        <w:t>Next</w:t>
+      </w:r>
+      <w:r>
+        <w:t xml:space="preserve">, the Save method </w:t>
+      </w:r>
+      <w:r>
+        <w:t xml:space="preserve">deals with primary key values. </w:t>
+      </w:r>
+    </w:p>
+    <w:p>
+      <w:r>
+        <w:t>Remember that to avoid “unexpected equality”, each object that we create is assigned a non-zero value. But many ORMs use the ID property to determine if they should issue an INSERT or UPDATE query, and if the ORM sees a non-zero ID it will issue an UPDATE statement, and not an INSERT.</w:t>
+      </w:r>
+    </w:p>
+    <w:p>
+      <w:r>
+        <w:t xml:space="preserve">This is where that </w:t>
+      </w:r>
+      <w:proofErr w:type="spellStart"/>
+      <w:r>
+        <w:t>IdSequencer</w:t>
+      </w:r>
+      <w:proofErr w:type="spellEnd"/>
+      <w:r>
+        <w:t xml:space="preserve"> object comes in handy. </w:t>
+      </w:r>
+      <w:r>
+        <w:t xml:space="preserve">It </w:t>
+      </w:r>
+      <w:r>
+        <w:t xml:space="preserve">knows which values it’s handed out, so before we save our object we do a check to see if the ID currently in use was assigned by the </w:t>
+      </w:r>
+      <w:r>
+        <w:t>sequencer</w:t>
+      </w:r>
+      <w:r>
+        <w:t xml:space="preserve">. If it </w:t>
+      </w:r>
+      <w:r>
+        <w:lastRenderedPageBreak/>
+        <w:t>was then we reset it to 0, and cause an insert. If it wasn’t, then that means we’re dealing with an object that already exists in the database and we do nothing, and cause an update.</w:t>
+      </w:r>
+    </w:p>
+    <w:p>
+      <w:r>
+        <w:t xml:space="preserve">Note that we don’t need to reset ALL values that were assigned by the </w:t>
+      </w:r>
+      <w:proofErr w:type="spellStart"/>
+      <w:r>
+        <w:t>IdSequencer</w:t>
+      </w:r>
+      <w:proofErr w:type="spellEnd"/>
+      <w:r>
+        <w:t>, only entity IDs.</w:t>
+      </w:r>
+      <w:r>
+        <w:t xml:space="preserve"> Only properties that map to primary keys.</w:t>
+      </w:r>
+    </w:p>
+    <w:p>
+      <w:pPr>
+        <w:rPr>
+          <w:b/>
+        </w:rPr>
+      </w:pPr>
+      <w:r>
+        <w:rPr>
+          <w:b/>
+        </w:rPr>
+        <w:t>(</w:t>
+      </w:r>
+      <w:proofErr w:type="gramStart"/>
+      <w:r>
+        <w:rPr>
+          <w:b/>
+        </w:rPr>
+        <w:t>click</w:t>
+      </w:r>
+      <w:proofErr w:type="gramEnd"/>
+      <w:r>
+        <w:rPr>
+          <w:b/>
+        </w:rPr>
+        <w:t xml:space="preserve"> – details of the Save #3</w:t>
+      </w:r>
+      <w:r>
+        <w:rPr>
+          <w:b/>
+        </w:rPr>
+        <w:t>)</w:t>
+      </w:r>
+    </w:p>
+    <w:p>
+      <w:r>
+        <w:t>Finally, the helper calls out to the ORM to insert or update the database. If you’re not using an ORM then the exact details might change, but the general pattern should hold up.</w:t>
+      </w:r>
+    </w:p>
+    <w:p>
+      <w:r>
+        <w:t>If you follow this pattern then you can basically write a bunch of unit tests with in-memory data, copy and paste the setup code from one of them into an integration test, add a few calls to this Save method, and you’re done</w:t>
+      </w:r>
+      <w:r>
+        <w:t>. It’s pretty sweet when it comes together.</w:t>
+      </w:r>
+    </w:p>
+    <w:p>
+      <w:r>
+        <w:t xml:space="preserve">But how do </w:t>
+      </w:r>
+      <w:r>
+        <w:t>prevent this test data from lingering in the dat</w:t>
+      </w:r>
+      <w:r>
+        <w:t>abase when the test run is over?</w:t>
+      </w:r>
+    </w:p>
+    <w:p>
+      <w:r>
+        <w:t>One possibility is to reset the database to a known state at the start of each test run. This works, but I don’t recommend it. One reason is that it</w:t>
+      </w:r>
+      <w:r>
+        <w:t xml:space="preserve">’s a massive pain to maintain that baseline backup </w:t>
+      </w:r>
+      <w:r>
+        <w:t>every time the schema changes</w:t>
+      </w:r>
+      <w:r>
+        <w:t xml:space="preserve"> or new data is added</w:t>
+      </w:r>
+      <w:r>
+        <w:t xml:space="preserve">. Another reason is that I use </w:t>
+      </w:r>
+      <w:r>
+        <w:t xml:space="preserve">the same </w:t>
+      </w:r>
+      <w:r>
+        <w:t xml:space="preserve">database for unit tests </w:t>
+      </w:r>
+      <w:r>
+        <w:t xml:space="preserve">as I do for </w:t>
+      </w:r>
+      <w:r>
+        <w:t>manual testing</w:t>
+      </w:r>
+      <w:r>
+        <w:t>. It really sucks to spend a bunch of time crafting data for a manual test and then lose it because</w:t>
+      </w:r>
+      <w:r>
+        <w:t xml:space="preserve"> </w:t>
+      </w:r>
+      <w:r>
+        <w:t xml:space="preserve">you </w:t>
+      </w:r>
+      <w:r>
+        <w:t xml:space="preserve">accidently ran an integration test that wiped the slate clean. </w:t>
+      </w:r>
+    </w:p>
+    <w:p>
+      <w:pPr>
+        <w:rPr>
+          <w:b/>
+        </w:rPr>
+      </w:pPr>
+      <w:r>
+        <w:rPr>
+          <w:b/>
+        </w:rPr>
+        <w:t>(</w:t>
+      </w:r>
+      <w:proofErr w:type="gramStart"/>
+      <w:r>
+        <w:rPr>
+          <w:b/>
+        </w:rPr>
+        <w:t>click</w:t>
+      </w:r>
+      <w:proofErr w:type="gramEnd"/>
+      <w:r>
+        <w:rPr>
+          <w:b/>
+        </w:rPr>
+        <w:t xml:space="preserve"> - Rollback</w:t>
+      </w:r>
+      <w:r>
+        <w:rPr>
+          <w:b/>
+        </w:rPr>
+        <w:t>)</w:t>
+      </w:r>
+    </w:p>
+    <w:p>
+      <w:r>
+        <w:t xml:space="preserve">Another option is to </w:t>
+      </w:r>
+      <w:r>
+        <w:t>start a database transaction when each test starts, and then roll that transaction back when the test is over.</w:t>
+      </w:r>
+    </w:p>
+    <w:p>
+      <w:r>
+        <w:t xml:space="preserve">Years ago I wrote a custom </w:t>
+      </w:r>
+      <w:proofErr w:type="spellStart"/>
+      <w:r>
+        <w:t>NUnit</w:t>
+      </w:r>
+      <w:proofErr w:type="spellEnd"/>
+      <w:r>
+        <w:t xml:space="preserve"> attribute called Rollback that does this for us. </w:t>
+      </w:r>
+      <w:r>
+        <w:t xml:space="preserve">Any test that has this attribute is automatically executed inside of a transaction that is discarded when the test finishes. </w:t>
+      </w:r>
+      <w:r>
+        <w:t xml:space="preserve">The implementation for this is on my GitHub, but at this point it’s like seven years old. There are probably newer and better ways of doing it now, but you’re welcome to copy my approach if you’re using </w:t>
+      </w:r>
+      <w:proofErr w:type="spellStart"/>
+      <w:r>
+        <w:t>NUnit</w:t>
+      </w:r>
+      <w:proofErr w:type="spellEnd"/>
       <w:r>
         <w:t>.</w:t>
       </w:r>
-      <w:r>
-        <w:t xml:space="preserve"> Your app may not care if you create a Line Item by itself, but you can’t save the Line Item to the database without an Order. And maybe you can’t create an Order without a customer. It’s the same issue we had with constructor dependencies, but in the database.</w:t>
-      </w:r>
-      <w:r>
-        <w:t xml:space="preserve"> </w:t>
-      </w:r>
-    </w:p>
-    <w:p>
-      <w:r>
-        <w:t xml:space="preserve">This means you have to </w:t>
-      </w:r>
-      <w:r>
-        <w:t>new up the entire object graph</w:t>
-      </w:r>
-      <w:r>
-        <w:t xml:space="preserve"> and then</w:t>
-      </w:r>
-      <w:r>
-        <w:t xml:space="preserve"> save objects to the database in the correct sequence</w:t>
-      </w:r>
-      <w:r>
-        <w:t xml:space="preserve">. </w:t>
-      </w:r>
-    </w:p>
-    <w:p>
-      <w:r>
-        <w:rPr>
-          <w:b/>
-        </w:rPr>
-        <w:t>(click – Primary keys</w:t>
-      </w:r>
+    </w:p>
+    <w:p>
+      <w:pPr>
+        <w:rPr>
+          <w:b/>
+        </w:rPr>
+      </w:pPr>
+      <w:r>
+        <w:rPr>
+          <w:b/>
+        </w:rPr>
+        <w:t>(Click – order to chaos)</w:t>
+      </w:r>
+    </w:p>
+    <w:p>
+      <w:r>
+        <w:t>As an example of how powerful these techniques can be, let’s first revisit that nasty chunk of setup code I showed at the start…</w:t>
+      </w:r>
+    </w:p>
+    <w:p>
+      <w:r>
+        <w:t>(</w:t>
+      </w:r>
+      <w:proofErr w:type="gramStart"/>
+      <w:r>
+        <w:t>click</w:t>
+      </w:r>
+      <w:proofErr w:type="gramEnd"/>
       <w:r>
         <w:t>)</w:t>
       </w:r>
     </w:p>
     <w:p>
       <w:r>
-        <w:t xml:space="preserve">And if your database </w:t>
-      </w:r>
-      <w:r>
-        <w:t>assigns primary keys, then after you save all those objects you have to update their ID values with the newly assigned key.</w:t>
-      </w:r>
-    </w:p>
-    <w:p>
-      <w:r>
-        <w:rPr>
-          <w:b/>
-        </w:rPr>
-        <w:t>(click – column constraints</w:t>
-      </w:r>
+        <w:t>(</w:t>
+      </w:r>
+      <w:proofErr w:type="gramStart"/>
+      <w:r>
+        <w:t>click</w:t>
+      </w:r>
+      <w:proofErr w:type="gramEnd"/>
       <w:r>
         <w:t>)</w:t>
       </w:r>
     </w:p>
     <w:p>
       <w:r>
-        <w:lastRenderedPageBreak/>
-        <w:t>You also have to make sure that your helpers are creating data that can be saved. Some columns might have constraints that reject NULL or other values, and those constraints may not be duplicated in the domain model.</w:t>
-      </w:r>
-    </w:p>
-    <w:p>
-      <w:pPr>
-        <w:rPr>
-          <w:b/>
-        </w:rPr>
-      </w:pPr>
-      <w:r>
-        <w:rPr>
-          <w:b/>
-        </w:rPr>
-        <w:t>(click – junk data)</w:t>
-      </w:r>
-    </w:p>
-    <w:p>
-      <w:r>
-        <w:t>Lastly, you</w:t>
-      </w:r>
-      <w:r>
-        <w:t xml:space="preserve">’ll </w:t>
-      </w:r>
-      <w:r>
-        <w:t xml:space="preserve">want </w:t>
-      </w:r>
-      <w:r>
-        <w:t xml:space="preserve">to clean up that test data when the test run is over. </w:t>
-      </w:r>
-      <w:r>
-        <w:t xml:space="preserve">I run my automated tests against the same database I use for manual testing. I don’t want that database filled up with junk data because it can impact performance, waste disk space, and it’s just ugly. </w:t>
-      </w:r>
-    </w:p>
-    <w:p>
-      <w:r>
-        <w:t xml:space="preserve">These things make integration tests difficult, but </w:t>
-      </w:r>
-      <w:r>
-        <w:t xml:space="preserve">we can handle them </w:t>
-      </w:r>
-      <w:r>
-        <w:t>with a few extra additions to the Test Helper pattern.</w:t>
-      </w:r>
-    </w:p>
-    <w:p>
-      <w:pPr>
-        <w:rPr>
-          <w:b/>
-        </w:rPr>
-      </w:pPr>
-      <w:r>
-        <w:rPr>
-          <w:b/>
-        </w:rPr>
-        <w:t>(click</w:t>
-      </w:r>
-      <w:r>
-        <w:rPr>
-          <w:b/>
-        </w:rPr>
-        <w:t xml:space="preserve"> – unit test example</w:t>
-      </w:r>
-      <w:r>
-        <w:rPr>
-          <w:b/>
-        </w:rPr>
+        <w:t xml:space="preserve">All three </w:t>
+      </w:r>
+      <w:proofErr w:type="spellStart"/>
+      <w:r>
+        <w:t>screenfulls</w:t>
+      </w:r>
+      <w:proofErr w:type="spellEnd"/>
+      <w:r>
+        <w:t xml:space="preserve"> of it.</w:t>
+      </w:r>
+    </w:p>
+    <w:p>
+      <w:r>
+        <w:t>(</w:t>
+      </w:r>
+      <w:proofErr w:type="gramStart"/>
+      <w:r>
+        <w:t>click</w:t>
+      </w:r>
+      <w:proofErr w:type="gramEnd"/>
+      <w:r>
         <w:t>)</w:t>
       </w:r>
     </w:p>
     <w:p>
       <w:r>
-        <w:t>As an example, let’s start with this unit test. It creates two orders, sets up the service under test and prepares your mocks or stubs or whatever, and then asserts that the shipped order is NOT returned.</w:t>
-      </w:r>
-    </w:p>
-    <w:p>
-      <w:r>
-        <w:t xml:space="preserve">But if the service that we’re testing is a data service, then this filtering logic might be implemented in a SQL query. The only way to properly test that filter is to create real data in a real database. </w:t>
-      </w:r>
-    </w:p>
-    <w:p>
-      <w:r>
-        <w:t>But it would be great if we could use this same code to create that data in a way that addresses all of those issues we just looked at.</w:t>
-      </w:r>
-    </w:p>
-    <w:p>
-      <w:pPr>
-        <w:rPr>
-          <w:b/>
-        </w:rPr>
-      </w:pPr>
-      <w:r>
-        <w:rPr>
-          <w:b/>
-        </w:rPr>
-        <w:t>(click – add SAVE)</w:t>
-      </w:r>
-    </w:p>
-    <w:p>
-      <w:r>
-        <w:t xml:space="preserve">The first </w:t>
-      </w:r>
-      <w:r>
-        <w:t xml:space="preserve">step to achieving that goal </w:t>
-      </w:r>
-      <w:r>
+        <w:t xml:space="preserve">Here’s that same chunk of code, cleaned up and rewritten using Test Helpers. Most of the values and objects being created were irrelevant dependencies that didn’t impact the outcomes. After pushing all of that stuff into helpers, this is all that’s left and </w:t>
+      </w:r>
+      <w:proofErr w:type="gramStart"/>
+      <w:r>
+        <w:t>it’s</w:t>
+      </w:r>
+      <w:proofErr w:type="gramEnd"/>
+      <w:r>
+        <w:t xml:space="preserve"> way, way more readable.</w:t>
+      </w:r>
+    </w:p>
+    <w:p>
+      <w:r>
+        <w:t>I’ve said it before and I’ll say it again; the single most important thing you can do is build a good helper library and stop creating data by hand.</w:t>
+      </w:r>
+    </w:p>
+    <w:p>
+      <w:pPr>
+        <w:rPr>
+          <w:b/>
+        </w:rPr>
+      </w:pPr>
+    </w:p>
+    <w:p>
+      <w:pPr>
+        <w:rPr>
+          <w:b/>
+        </w:rPr>
+      </w:pPr>
+      <w:r>
+        <w:rPr>
+          <w:b/>
+        </w:rPr>
+        <w:t>How to get started?</w:t>
+      </w:r>
+    </w:p>
+    <w:p>
+      <w:r>
+        <w:t>To wrap up, I have some quick suggestions for how to get started with these patterns in your own code.</w:t>
+      </w:r>
+    </w:p>
+    <w:p>
+      <w:r>
+        <w:t xml:space="preserve">First, start by creating helpers for your simple objects first, the ones that don’t have lots of dependencies or child data. Then move up to more complex objects, delegating to the simple helpers as needed. If you try and start with that huge, massive, ancient beast that lives at the heart of your legacy system, it’s </w:t>
+      </w:r>
+      <w:proofErr w:type="spellStart"/>
+      <w:r>
+        <w:t>gonna</w:t>
+      </w:r>
+      <w:proofErr w:type="spellEnd"/>
+      <w:r>
+        <w:t xml:space="preserve"> hurt.</w:t>
+      </w:r>
+    </w:p>
+    <w:p>
+      <w:r>
+        <w:t xml:space="preserve">Second, continually refactor your helpers as needed. Remember that test code </w:t>
+      </w:r>
+      <w:r>
+        <w:rPr>
+          <w:i/>
+        </w:rPr>
         <w:t xml:space="preserve">is </w:t>
       </w:r>
       <w:r>
-        <w:t xml:space="preserve">to add a </w:t>
+        <w:t>“real code”; keep it clean and tidy just like you would anything else.</w:t>
+      </w:r>
+    </w:p>
+    <w:p>
+      <w:r>
+        <w:t xml:space="preserve">Lastly, </w:t>
+      </w:r>
+      <w:r>
+        <w:t xml:space="preserve">the sooner you start implementing these patterns, the sooner you’ll notice the payoff. There </w:t>
       </w:r>
       <w:r>
         <w:rPr>
           <w:i/>
         </w:rPr>
-        <w:t xml:space="preserve">Save() </w:t>
-      </w:r>
-      <w:r>
-        <w:t>method to your Test Helpers</w:t>
-      </w:r>
-      <w:r>
-        <w:t xml:space="preserve"> classes</w:t>
-      </w:r>
-      <w:r>
-        <w:t>.</w:t>
-      </w:r>
-    </w:p>
-    <w:p>
-      <w:r>
-        <w:t>Obviously, this method needs some way of talking to the database, so you’ll either need to pass a database connection into the Save method when you call it, or you’ll need to use some sort of dependency injection to make it available. Since all of our other helper methods are static, I’ve found it easier to keep the Save method static as well and not worry about DI in this case.</w:t>
-      </w:r>
-    </w:p>
-    <w:p>
-      <w:r>
-        <w:t xml:space="preserve">My project uses NHibernate so we pass around an ISession right here. </w:t>
-      </w:r>
-      <w:r>
-        <w:t xml:space="preserve">If you use Entity Framework then you might pass the db context here, or a raw ADO.NET connection or whatever other object that you need to talk to the database. </w:t>
-      </w:r>
-    </w:p>
-    <w:p>
-      <w:pPr>
-        <w:rPr>
-          <w:b/>
-        </w:rPr>
-      </w:pPr>
-      <w:r>
-        <w:rPr>
-          <w:b/>
-        </w:rPr>
-        <w:t>(click</w:t>
-      </w:r>
-      <w:r>
-        <w:rPr>
-          <w:b/>
-        </w:rPr>
-        <w:t xml:space="preserve"> – details of the Save #1</w:t>
-      </w:r>
-      <w:r>
-        <w:rPr>
-          <w:b/>
-        </w:rPr>
-        <w:t>)</w:t>
-      </w:r>
-    </w:p>
-    <w:p>
-      <w:r>
-        <w:t>Here’s what the Save method itself looks like.</w:t>
-      </w:r>
-    </w:p>
-    <w:p>
-      <w:r>
-        <w:t xml:space="preserve">The first thing it does is deal with the foreign key constraints by delegating to other helpers to save its references. </w:t>
-      </w:r>
-      <w:r>
-        <w:t xml:space="preserve">In this case, we can’t save an Order unless it </w:t>
-      </w:r>
-      <w:r>
-        <w:t xml:space="preserve">references an existing Customer </w:t>
-      </w:r>
-      <w:r>
-        <w:t>ID</w:t>
-      </w:r>
-      <w:r>
-        <w:t xml:space="preserve">. </w:t>
-      </w:r>
-      <w:r>
-        <w:t>By delegating to the Customer helper to create that record we keep each individual helper clean and focused on a single type.</w:t>
-      </w:r>
-    </w:p>
-    <w:p>
-      <w:pPr>
-        <w:rPr>
-          <w:b/>
-        </w:rPr>
-      </w:pPr>
-      <w:r>
-        <w:rPr>
-          <w:b/>
-        </w:rPr>
-        <w:t>(click</w:t>
-      </w:r>
-      <w:r>
-        <w:rPr>
-          <w:b/>
-        </w:rPr>
-        <w:t xml:space="preserve"> – details of the Save #2</w:t>
-      </w:r>
-      <w:r>
-        <w:rPr>
-          <w:b/>
-        </w:rPr>
-        <w:t>)</w:t>
-      </w:r>
-    </w:p>
-    <w:p>
-      <w:r>
-        <w:t>Next</w:t>
-      </w:r>
-      <w:r>
-        <w:t xml:space="preserve">, the Save method </w:t>
-      </w:r>
-      <w:r>
-        <w:t xml:space="preserve">deals with primary key values. </w:t>
-      </w:r>
-    </w:p>
-    <w:p>
-      <w:r>
-        <w:lastRenderedPageBreak/>
-        <w:t>Remember that to avoid “unexpected equality”, each object that we create is assigned a non-zero value. But many ORMs use the ID property to determine if they should issue an INSERT or UPDATE query, and if the ORM sees a non-zero ID it will issue an UPDATE statement, and not an INSERT.</w:t>
-      </w:r>
-    </w:p>
-    <w:p>
-      <w:r>
-        <w:t xml:space="preserve">This is where that IdSequencer object comes in handy. </w:t>
-      </w:r>
-      <w:r>
-        <w:t xml:space="preserve">It </w:t>
-      </w:r>
-      <w:r>
-        <w:t xml:space="preserve">knows which values it’s handed out, so before we save our object we do a check to see if the ID currently in use was assigned by the </w:t>
-      </w:r>
-      <w:r>
-        <w:t>sequencer</w:t>
-      </w:r>
-      <w:r>
-        <w:t>. If it was then we reset it to 0, and cause an insert. If it wasn’t, then that means we’re dealing with an object that already exists in the database and we do nothing, and cause an update.</w:t>
-      </w:r>
-    </w:p>
-    <w:p>
-      <w:r>
-        <w:t>Note that we don’t need to reset ALL values that were assigned by the IdSequencer, only entity IDs.</w:t>
-      </w:r>
-      <w:r>
-        <w:t xml:space="preserve"> Only properties that map to primary keys.</w:t>
-      </w:r>
-    </w:p>
-    <w:p>
-      <w:pPr>
-        <w:rPr>
-          <w:b/>
-        </w:rPr>
-      </w:pPr>
-      <w:r>
-        <w:rPr>
-          <w:b/>
-        </w:rPr>
-        <w:t>(click</w:t>
-      </w:r>
-      <w:r>
-        <w:rPr>
-          <w:b/>
-        </w:rPr>
-        <w:t xml:space="preserve"> – details of the Save #3</w:t>
-      </w:r>
-      <w:r>
-        <w:rPr>
-          <w:b/>
-        </w:rPr>
-        <w:t>)</w:t>
-      </w:r>
-    </w:p>
-    <w:p>
-      <w:r>
-        <w:t>Finally, the helper calls out to the ORM to insert or update the database. If you’re not using an ORM then the exact details might change, but the general pattern should hold up.</w:t>
-      </w:r>
-    </w:p>
-    <w:p>
-      <w:r>
-        <w:t>If you follow this pattern then you can basically write a bunch of unit tests with in-memory data, copy and paste the setup code from one of them into an integration test, add a few calls to this Save method, and you’re done</w:t>
-      </w:r>
-      <w:r>
-        <w:t>. It’s pretty sweet when it comes together.</w:t>
-      </w:r>
-    </w:p>
-    <w:p>
-      <w:r>
-        <w:t xml:space="preserve">But how do </w:t>
-      </w:r>
-      <w:r>
-        <w:t>prevent this test data from lingering in the dat</w:t>
-      </w:r>
-      <w:r>
-        <w:t>abase when the test run is over?</w:t>
-      </w:r>
-    </w:p>
-    <w:p>
-      <w:r>
-        <w:t>One possibility is to reset the database to a known state at the start of each test run. This works, but I don’t recommend it. One reason is that it</w:t>
-      </w:r>
-      <w:r>
-        <w:t xml:space="preserve">’s a massive pain to maintain that baseline backup </w:t>
-      </w:r>
-      <w:r>
-        <w:t>every time the schema changes</w:t>
-      </w:r>
-      <w:r>
-        <w:t xml:space="preserve"> or new data is added</w:t>
-      </w:r>
-      <w:r>
-        <w:t xml:space="preserve">. Another reason is that I use </w:t>
-      </w:r>
-      <w:r>
-        <w:t xml:space="preserve">the same </w:t>
-      </w:r>
-      <w:r>
-        <w:t xml:space="preserve">database for unit tests </w:t>
-      </w:r>
-      <w:r>
-        <w:t xml:space="preserve">as I do for </w:t>
-      </w:r>
-      <w:r>
-        <w:t>manual testing</w:t>
-      </w:r>
-      <w:r>
-        <w:t>. It really sucks to spend a bunch of time crafting data for a manual test and then lose it because</w:t>
-      </w:r>
-      <w:r>
-        <w:t xml:space="preserve"> </w:t>
-      </w:r>
-      <w:r>
-        <w:t xml:space="preserve">you </w:t>
-      </w:r>
-      <w:r>
-        <w:t xml:space="preserve">accidently ran an integration test that wiped the slate clean. </w:t>
-      </w:r>
-    </w:p>
-    <w:p>
-      <w:pPr>
-        <w:rPr>
-          <w:b/>
-        </w:rPr>
-      </w:pPr>
-      <w:r>
-        <w:rPr>
-          <w:b/>
-        </w:rPr>
-        <w:t>(click</w:t>
-      </w:r>
-      <w:r>
-        <w:rPr>
-          <w:b/>
-        </w:rPr>
-        <w:t xml:space="preserve"> - Rollback</w:t>
-      </w:r>
-      <w:r>
-        <w:rPr>
-          <w:b/>
-        </w:rPr>
-        <w:t>)</w:t>
-      </w:r>
-    </w:p>
-    <w:p>
-      <w:r>
-        <w:t xml:space="preserve">Another option is to </w:t>
-      </w:r>
-      <w:r>
-        <w:t>start a database transaction when each test starts, and then roll that transaction back when the test is over.</w:t>
-      </w:r>
-    </w:p>
-    <w:p>
-      <w:r>
-        <w:t xml:space="preserve">Years ago I wrote a custom NUnit attribute called Rollback that does this for us. </w:t>
-      </w:r>
-      <w:r>
-        <w:t xml:space="preserve">Any test that has this attribute is automatically executed inside of a transaction that is discarded when the test finishes. </w:t>
-      </w:r>
-      <w:r>
-        <w:t>The implementation for this is on my GitHub, but at this point it’s like seven years old. There are probably newer and better ways of doing it now, but you’re welcome to copy my approach if you’re using NUnit.</w:t>
-      </w:r>
-    </w:p>
-    <w:p>
-      <w:pPr>
-        <w:rPr>
-          <w:b/>
-        </w:rPr>
-      </w:pPr>
-      <w:r>
-        <w:rPr>
-          <w:b/>
-        </w:rPr>
-        <w:t>(Click – order to chaos)</w:t>
-      </w:r>
-    </w:p>
-    <w:p>
-      <w:r>
-        <w:t>As an example of how powerful these techniques can be, let’s first revisit that nasty chunk of setup code I showed at the start…</w:t>
-      </w:r>
-    </w:p>
-    <w:p>
-      <w:r>
-        <w:t>(click)</w:t>
-      </w:r>
-    </w:p>
-    <w:p>
-      <w:r>
-        <w:t>(click)</w:t>
-      </w:r>
-    </w:p>
-    <w:p>
-      <w:r>
-        <w:t>All three screenfulls of it.</w:t>
-      </w:r>
-    </w:p>
-    <w:p>
-      <w:r>
-        <w:t>(click)</w:t>
-      </w:r>
-    </w:p>
-    <w:p>
-      <w:r>
-        <w:lastRenderedPageBreak/>
-        <w:t>Here’s that same chunk of code, cleaned up and rewritten using Test Helpers. Most of the values and objects being created were irrelevant dependencies that didn’t impact the outcomes. After pushing all of that stuff into helpers, this is all that’s left and it’s way, way more readable.</w:t>
-      </w:r>
-    </w:p>
-    <w:p>
-      <w:r>
-        <w:t>I’ve said it before and I’ll say it again; the single most important thing you can do is build a good helper library and stop creating data by hand.</w:t>
-      </w:r>
-    </w:p>
-    <w:p>
-      <w:pPr>
-        <w:rPr>
-          <w:b/>
-        </w:rPr>
-      </w:pPr>
-    </w:p>
-    <w:p>
-      <w:pPr>
-        <w:rPr>
-          <w:b/>
-        </w:rPr>
-      </w:pPr>
-      <w:r>
-        <w:rPr>
-          <w:b/>
-        </w:rPr>
-        <w:t>How to get started?</w:t>
-      </w:r>
-    </w:p>
-    <w:p>
-      <w:r>
-        <w:t>To wrap up, I have some quick suggestions for how to get started with these patterns in your own code.</w:t>
-      </w:r>
-    </w:p>
-    <w:p>
-      <w:r>
-        <w:t>First, start by creating helpers for your simple objects first, the ones that don’t have lots of dependencies or child data. Then move up to more complex objects, delegating to the simple helpers as needed. If you try and start with that huge, massive, ancient beast that lives at the heart of your legacy system, it’s gonna hurt.</w:t>
-      </w:r>
-    </w:p>
-    <w:p>
-      <w:r>
-        <w:t xml:space="preserve">Second, continually refactor your helpers as needed. Remember that test code </w:t>
-      </w:r>
-      <w:r>
-        <w:rPr>
-          <w:i/>
-        </w:rPr>
         <w:t xml:space="preserve">is </w:t>
       </w:r>
       <w:r>
-        <w:t>“real code”; keep it clean and tidy just like you would anything else.</w:t>
-      </w:r>
-    </w:p>
-    <w:p>
-      <w:r>
-        <w:t xml:space="preserve">Lastly, </w:t>
-      </w:r>
-      <w:r>
-        <w:t xml:space="preserve">the sooner you start implementing these patterns, the sooner you’ll notice the payoff. There </w:t>
-      </w:r>
-      <w:r>
-        <w:rPr>
-          <w:i/>
-        </w:rPr>
-        <w:t xml:space="preserve">is </w:t>
-      </w:r>
-      <w:r>
         <w:t xml:space="preserve">an investment to add these to a legacy system, but the promised land </w:t>
       </w:r>
       <w:r>
@@ -3915,7 +4796,15 @@
     </w:p>
     <w:p>
       <w:r>
-        <w:t xml:space="preserve">And that brings us to the end of this session. Here are the 4 keys to effective test setup as well as links to these slides on Github, my website, and my twitter account. If you have any questions or comments I think we have a few minutes right now, or please feel free to seek me out online. </w:t>
+        <w:t xml:space="preserve">And that brings us to the end of this session. Here are the 4 keys to effective test setup as well as links to these slides on </w:t>
+      </w:r>
+      <w:proofErr w:type="spellStart"/>
+      <w:r>
+        <w:t>Github</w:t>
+      </w:r>
+      <w:proofErr w:type="spellEnd"/>
+      <w:r>
+        <w:t xml:space="preserve">, my website, and my twitter account. If you have any questions or comments I think we have a few minutes right now, or please feel free to seek me out online. </w:t>
       </w:r>
     </w:p>
     <w:p>
@@ -5308,7 +6197,7 @@
 </file>
 
 <file path=customXml/itemProps1.xml><?xml version="1.0" encoding="utf-8"?>
-<ds:datastoreItem xmlns:ds="http://schemas.openxmlformats.org/officeDocument/2006/customXml" ds:itemID="{525111DD-7C85-4320-B796-8AFF0A2216C2}">
+<ds:datastoreItem xmlns:ds="http://schemas.openxmlformats.org/officeDocument/2006/customXml" ds:itemID="{8F0CA7AB-690F-4B8F-B8B7-E3517BF54AAE}">
   <ds:schemaRefs>
     <ds:schemaRef ds:uri="http://schemas.openxmlformats.org/officeDocument/2006/bibliography"/>
   </ds:schemaRefs>

</xml_diff>